<commit_message>
Local Scope: Lexical Scope / Ámbito Léxico: El intérprete de JavaScript funciona desde el ámbito de ejecución actual y funciona hasta encontrar la variable en cuestión. Si la variable no se encuentra en ningún ámbito, se genera una excepción.
</commit_message>
<xml_diff>
--- a/CursoClosuresYScopeJavaScript/CursoClosures_ScopeJavaScript.docx
+++ b/CursoClosuresYScopeJavaScript/CursoClosures_ScopeJavaScript.docx
@@ -159,6 +159,59 @@
           <w:lang w:val="es-MX"/>
         </w:rPr>
       </w:pPr>
+    </w:p>
+    <w:p>
+      <w:pPr>
+        <w:pStyle w:val="Ttulo1"/>
+      </w:pPr>
+      <w:r>
+        <w:t>Local Scope</w:t>
+      </w:r>
+    </w:p>
+    <w:p>
+      <w:pPr>
+        <w:jc w:val="both"/>
+        <w:rPr>
+          <w:rFonts w:ascii="Arial" w:hAnsi="Arial" w:cs="Arial"/>
+          <w:lang w:val="es-MX"/>
+        </w:rPr>
+      </w:pPr>
+      <w:r>
+        <w:rPr>
+          <w:rFonts w:ascii="Arial" w:hAnsi="Arial" w:cs="Arial"/>
+          <w:lang w:val="es-MX"/>
+        </w:rPr>
+        <w:t>Lexical Scope / Ámbito Léxico: El intérprete de JavaScript funciona desde el ámbito de ejecución actual y funciona hasta encontrar la variable en cuestión. Si la variable no se encuentra en ningún ámbito, se genera una excepción.</w:t>
+      </w:r>
+    </w:p>
+    <w:p>
+      <w:pPr>
+        <w:jc w:val="both"/>
+        <w:rPr>
+          <w:rFonts w:ascii="Arial" w:hAnsi="Arial" w:cs="Arial"/>
+          <w:lang w:val="es-MX"/>
+        </w:rPr>
+      </w:pPr>
+      <w:r>
+        <w:rPr>
+          <w:rFonts w:ascii="Arial" w:hAnsi="Arial" w:cs="Arial"/>
+          <w:lang w:val="es-MX"/>
+        </w:rPr>
+        <w:t>Este tipo de búsqueda se llama ámbito léxico. El alcance de una variable se define por su ubicación dentro del código fuente, y las funciones anidadas tienen acceso a las variables declaradas en su alcance externo. No importa de dónde se llame una función, o incluso cómo se llama, su alcance léxico depende solo de dónde se declaró la función.</w:t>
+      </w:r>
+    </w:p>
+    <w:p>
+      <w:pPr>
+        <w:rPr>
+          <w:lang w:val="es-MX"/>
+        </w:rPr>
+      </w:pPr>
+      <w:r>
+        <w:rPr>
+          <w:lang w:val="es-MX"/>
+        </w:rPr>
+        <w:tab/>
+      </w:r>
       <w:bookmarkStart w:id="0" w:name="_GoBack"/>
       <w:bookmarkEnd w:id="0"/>
     </w:p>
@@ -2754,579 +2807,6 @@
 </w:styles>
 </file>
 
-<file path=word/glossary/document.xml><?xml version="1.0" encoding="utf-8"?>
-<w:glossaryDocument xmlns:wpc="http://schemas.microsoft.com/office/word/2010/wordprocessingCanvas" xmlns:mc="http://schemas.openxmlformats.org/markup-compatibility/2006" xmlns:o="urn:schemas-microsoft-com:office:office" xmlns:r="http://schemas.openxmlformats.org/officeDocument/2006/relationships" xmlns:m="http://schemas.openxmlformats.org/officeDocument/2006/math" xmlns:v="urn:schemas-microsoft-com:vml" xmlns:wp14="http://schemas.microsoft.com/office/word/2010/wordprocessingDrawing" xmlns:wp="http://schemas.openxmlformats.org/drawingml/2006/wordprocessingDrawing" xmlns:w10="urn:schemas-microsoft-com:office:word" xmlns:w="http://schemas.openxmlformats.org/wordprocessingml/2006/main" xmlns:w14="http://schemas.microsoft.com/office/word/2010/wordml" xmlns:w15="http://schemas.microsoft.com/office/word/2012/wordml" xmlns:wpg="http://schemas.microsoft.com/office/word/2010/wordprocessingGroup" xmlns:wpi="http://schemas.microsoft.com/office/word/2010/wordprocessingInk" xmlns:wne="http://schemas.microsoft.com/office/word/2006/wordml" xmlns:wps="http://schemas.microsoft.com/office/word/2010/wordprocessingShape" mc:Ignorable="w14 w15 wp14"/>
-</file>
-
-<file path=word/glossary/fontTable.xml><?xml version="1.0" encoding="utf-8"?>
-<w:fonts xmlns:mc="http://schemas.openxmlformats.org/markup-compatibility/2006" xmlns:r="http://schemas.openxmlformats.org/officeDocument/2006/relationships" xmlns:w="http://schemas.openxmlformats.org/wordprocessingml/2006/main" xmlns:w14="http://schemas.microsoft.com/office/word/2010/wordml" xmlns:w15="http://schemas.microsoft.com/office/word/2012/wordml" mc:Ignorable="w14 w15">
-  <w:font w:name="Symbol">
-    <w:panose1 w:val="05050102010706020507"/>
-    <w:charset w:val="02"/>
-    <w:family w:val="roman"/>
-    <w:pitch w:val="variable"/>
-    <w:sig w:usb0="00000000" w:usb1="10000000" w:usb2="00000000" w:usb3="00000000" w:csb0="80000000" w:csb1="00000000"/>
-  </w:font>
-  <w:font w:name="Times New Roman">
-    <w:panose1 w:val="02020603050405020304"/>
-    <w:charset w:val="00"/>
-    <w:family w:val="roman"/>
-    <w:pitch w:val="variable"/>
-    <w:sig w:usb0="E0002EFF" w:usb1="C000785B" w:usb2="00000009" w:usb3="00000000" w:csb0="000001FF" w:csb1="00000000"/>
-  </w:font>
-  <w:font w:name="Courier New">
-    <w:panose1 w:val="02070309020205020404"/>
-    <w:charset w:val="00"/>
-    <w:family w:val="modern"/>
-    <w:pitch w:val="fixed"/>
-    <w:sig w:usb0="E0002EFF" w:usb1="C0007843" w:usb2="00000009" w:usb3="00000000" w:csb0="000001FF" w:csb1="00000000"/>
-  </w:font>
-  <w:font w:name="Wingdings">
-    <w:panose1 w:val="05000000000000000000"/>
-    <w:charset w:val="02"/>
-    <w:family w:val="auto"/>
-    <w:pitch w:val="variable"/>
-    <w:sig w:usb0="00000000" w:usb1="10000000" w:usb2="00000000" w:usb3="00000000" w:csb0="80000000" w:csb1="00000000"/>
-  </w:font>
-  <w:font w:name="Corbel">
-    <w:panose1 w:val="020B0503020204020204"/>
-    <w:charset w:val="00"/>
-    <w:family w:val="swiss"/>
-    <w:pitch w:val="variable"/>
-    <w:sig w:usb0="A00002EF" w:usb1="4000A44B" w:usb2="00000000" w:usb3="00000000" w:csb0="0000019F" w:csb1="00000000"/>
-  </w:font>
-  <w:font w:name="SimSun">
-    <w:altName w:val="宋体"/>
-    <w:panose1 w:val="02010600030101010101"/>
-    <w:charset w:val="86"/>
-    <w:family w:val="auto"/>
-    <w:pitch w:val="variable"/>
-    <w:sig w:usb0="00000003" w:usb1="288F0000" w:usb2="00000016" w:usb3="00000000" w:csb0="00040001" w:csb1="00000000"/>
-  </w:font>
-  <w:font w:name="Tahoma">
-    <w:panose1 w:val="020B0604030504040204"/>
-    <w:charset w:val="00"/>
-    <w:family w:val="swiss"/>
-    <w:pitch w:val="variable"/>
-    <w:sig w:usb0="E1002EFF" w:usb1="C000605B" w:usb2="00000029" w:usb3="00000000" w:csb0="000101FF" w:csb1="00000000"/>
-  </w:font>
-  <w:font w:name="Segoe UI">
-    <w:panose1 w:val="020B0502040204020203"/>
-    <w:charset w:val="00"/>
-    <w:family w:val="swiss"/>
-    <w:pitch w:val="variable"/>
-    <w:sig w:usb0="E4002EFF" w:usb1="C000E47F" w:usb2="00000009" w:usb3="00000000" w:csb0="000001FF" w:csb1="00000000"/>
-  </w:font>
-  <w:font w:name="Consolas">
-    <w:panose1 w:val="020B0609020204030204"/>
-    <w:charset w:val="00"/>
-    <w:family w:val="modern"/>
-    <w:pitch w:val="fixed"/>
-    <w:sig w:usb0="E00006FF" w:usb1="0000FCFF" w:usb2="00000001" w:usb3="00000000" w:csb0="0000019F" w:csb1="00000000"/>
-  </w:font>
-  <w:font w:name="Arial">
-    <w:panose1 w:val="020B0604020202020204"/>
-    <w:charset w:val="00"/>
-    <w:family w:val="swiss"/>
-    <w:pitch w:val="variable"/>
-    <w:sig w:usb0="E0002EFF" w:usb1="C000785B" w:usb2="00000009" w:usb3="00000000" w:csb0="000001FF" w:csb1="00000000"/>
-  </w:font>
-  <w:font w:name="Calibri">
-    <w:panose1 w:val="020F0502020204030204"/>
-    <w:charset w:val="00"/>
-    <w:family w:val="swiss"/>
-    <w:pitch w:val="variable"/>
-    <w:sig w:usb0="E4002EFF" w:usb1="C000247B" w:usb2="00000009" w:usb3="00000000" w:csb0="000001FF" w:csb1="00000000"/>
-  </w:font>
-  <w:font w:name="Calibri Light">
-    <w:panose1 w:val="020F0302020204030204"/>
-    <w:charset w:val="00"/>
-    <w:family w:val="swiss"/>
-    <w:pitch w:val="variable"/>
-    <w:sig w:usb0="E4002EFF" w:usb1="C000247B" w:usb2="00000009" w:usb3="00000000" w:csb0="000001FF" w:csb1="00000000"/>
-  </w:font>
-</w:fonts>
-</file>
-
-<file path=word/glossary/settings.xml><?xml version="1.0" encoding="utf-8"?>
-<w:settings xmlns:mc="http://schemas.openxmlformats.org/markup-compatibility/2006" xmlns:o="urn:schemas-microsoft-com:office:office" xmlns:r="http://schemas.openxmlformats.org/officeDocument/2006/relationships" xmlns:m="http://schemas.openxmlformats.org/officeDocument/2006/math" xmlns:v="urn:schemas-microsoft-com:vml" xmlns:w10="urn:schemas-microsoft-com:office:word" xmlns:w="http://schemas.openxmlformats.org/wordprocessingml/2006/main" xmlns:w14="http://schemas.microsoft.com/office/word/2010/wordml" xmlns:w15="http://schemas.microsoft.com/office/word/2012/wordml" xmlns:sl="http://schemas.openxmlformats.org/schemaLibrary/2006/main" mc:Ignorable="w14 w15">
-  <w:view w:val="normal"/>
-  <w:defaultTabStop w:val="708"/>
-  <w:hyphenationZone w:val="425"/>
-  <w:characterSpacingControl w:val="doNotCompress"/>
-  <w:compat>
-    <w:useFELayout/>
-    <w:compatSetting w:name="compatibilityMode" w:uri="http://schemas.microsoft.com/office/word" w:val="15"/>
-    <w:compatSetting w:name="overrideTableStyleFontSizeAndJustification" w:uri="http://schemas.microsoft.com/office/word" w:val="1"/>
-    <w:compatSetting w:name="enableOpenTypeFeatures" w:uri="http://schemas.microsoft.com/office/word" w:val="1"/>
-    <w:compatSetting w:name="doNotFlipMirrorIndents" w:uri="http://schemas.microsoft.com/office/word" w:val="1"/>
-    <w:compatSetting w:name="differentiateMultirowTableHeaders" w:uri="http://schemas.microsoft.com/office/word" w:val="1"/>
-  </w:compat>
-  <w:rsids>
-    <w:rsidRoot w:val="00BB0882"/>
-    <w:rsid w:val="00BB0882"/>
-  </w:rsids>
-  <m:mathPr>
-    <m:mathFont m:val="Cambria Math"/>
-    <m:brkBin m:val="before"/>
-    <m:brkBinSub m:val="--"/>
-    <m:smallFrac m:val="0"/>
-    <m:dispDef/>
-    <m:lMargin m:val="0"/>
-    <m:rMargin m:val="0"/>
-    <m:defJc m:val="centerGroup"/>
-    <m:wrapIndent m:val="1440"/>
-    <m:intLim m:val="subSup"/>
-    <m:naryLim m:val="undOvr"/>
-  </m:mathPr>
-  <w:themeFontLang w:val="es-MX"/>
-  <w:clrSchemeMapping w:bg1="light1" w:t1="dark1" w:bg2="light2" w:t2="dark2" w:accent1="accent1" w:accent2="accent2" w:accent3="accent3" w:accent4="accent4" w:accent5="accent5" w:accent6="accent6" w:hyperlink="hyperlink" w:followedHyperlink="followedHyperlink"/>
-  <w:decimalSymbol w:val="."/>
-  <w:listSeparator w:val=","/>
-  <w15:chartTrackingRefBased/>
-</w:settings>
-</file>
-
-<file path=word/glossary/styles.xml><?xml version="1.0" encoding="utf-8"?>
-<w:styles xmlns:mc="http://schemas.openxmlformats.org/markup-compatibility/2006" xmlns:r="http://schemas.openxmlformats.org/officeDocument/2006/relationships" xmlns:w="http://schemas.openxmlformats.org/wordprocessingml/2006/main" xmlns:w14="http://schemas.microsoft.com/office/word/2010/wordml" xmlns:w15="http://schemas.microsoft.com/office/word/2012/wordml" mc:Ignorable="w14 w15">
-  <w:docDefaults>
-    <w:rPrDefault>
-      <w:rPr>
-        <w:rFonts w:asciiTheme="minorHAnsi" w:eastAsiaTheme="minorEastAsia" w:hAnsiTheme="minorHAnsi" w:cstheme="minorBidi"/>
-        <w:sz w:val="22"/>
-        <w:szCs w:val="22"/>
-        <w:lang w:val="es-MX" w:eastAsia="es-MX" w:bidi="ar-SA"/>
-      </w:rPr>
-    </w:rPrDefault>
-    <w:pPrDefault>
-      <w:pPr>
-        <w:spacing w:after="160" w:line="259" w:lineRule="auto"/>
-      </w:pPr>
-    </w:pPrDefault>
-  </w:docDefaults>
-  <w:latentStyles w:defLockedState="0" w:defUIPriority="99" w:defSemiHidden="0" w:defUnhideWhenUsed="0" w:defQFormat="0" w:count="371">
-    <w:lsdException w:name="Normal" w:uiPriority="0" w:qFormat="1"/>
-    <w:lsdException w:name="heading 1" w:uiPriority="9" w:qFormat="1"/>
-    <w:lsdException w:name="heading 2" w:semiHidden="1" w:uiPriority="9" w:unhideWhenUsed="1" w:qFormat="1"/>
-    <w:lsdException w:name="heading 3" w:semiHidden="1" w:uiPriority="9" w:unhideWhenUsed="1" w:qFormat="1"/>
-    <w:lsdException w:name="heading 4" w:semiHidden="1" w:uiPriority="9" w:unhideWhenUsed="1" w:qFormat="1"/>
-    <w:lsdException w:name="heading 5" w:semiHidden="1" w:uiPriority="9" w:unhideWhenUsed="1" w:qFormat="1"/>
-    <w:lsdException w:name="heading 6" w:semiHidden="1" w:uiPriority="9" w:unhideWhenUsed="1" w:qFormat="1"/>
-    <w:lsdException w:name="heading 7" w:semiHidden="1" w:uiPriority="9" w:unhideWhenUsed="1" w:qFormat="1"/>
-    <w:lsdException w:name="heading 8" w:semiHidden="1" w:uiPriority="9" w:unhideWhenUsed="1" w:qFormat="1"/>
-    <w:lsdException w:name="heading 9" w:semiHidden="1" w:uiPriority="9" w:unhideWhenUsed="1" w:qFormat="1"/>
-    <w:lsdException w:name="index 1" w:semiHidden="1" w:unhideWhenUsed="1"/>
-    <w:lsdException w:name="index 2" w:semiHidden="1" w:unhideWhenUsed="1"/>
-    <w:lsdException w:name="index 3" w:semiHidden="1" w:unhideWhenUsed="1"/>
-    <w:lsdException w:name="index 4" w:semiHidden="1" w:unhideWhenUsed="1"/>
-    <w:lsdException w:name="index 5" w:semiHidden="1" w:unhideWhenUsed="1"/>
-    <w:lsdException w:name="index 6" w:semiHidden="1" w:unhideWhenUsed="1"/>
-    <w:lsdException w:name="index 7" w:semiHidden="1" w:unhideWhenUsed="1"/>
-    <w:lsdException w:name="index 8" w:semiHidden="1" w:unhideWhenUsed="1"/>
-    <w:lsdException w:name="index 9" w:semiHidden="1" w:unhideWhenUsed="1"/>
-    <w:lsdException w:name="toc 1" w:semiHidden="1" w:uiPriority="39" w:unhideWhenUsed="1"/>
-    <w:lsdException w:name="toc 2" w:semiHidden="1" w:uiPriority="39" w:unhideWhenUsed="1"/>
-    <w:lsdException w:name="toc 3" w:semiHidden="1" w:uiPriority="39" w:unhideWhenUsed="1"/>
-    <w:lsdException w:name="toc 4" w:semiHidden="1" w:uiPriority="39" w:unhideWhenUsed="1"/>
-    <w:lsdException w:name="toc 5" w:semiHidden="1" w:uiPriority="39" w:unhideWhenUsed="1"/>
-    <w:lsdException w:name="toc 6" w:semiHidden="1" w:uiPriority="39" w:unhideWhenUsed="1"/>
-    <w:lsdException w:name="toc 7" w:semiHidden="1" w:uiPriority="39" w:unhideWhenUsed="1"/>
-    <w:lsdException w:name="toc 8" w:semiHidden="1" w:uiPriority="39" w:unhideWhenUsed="1"/>
-    <w:lsdException w:name="toc 9" w:semiHidden="1" w:uiPriority="39" w:unhideWhenUsed="1"/>
-    <w:lsdException w:name="Normal Indent" w:semiHidden="1" w:unhideWhenUsed="1"/>
-    <w:lsdException w:name="footnote text" w:semiHidden="1" w:unhideWhenUsed="1"/>
-    <w:lsdException w:name="annotation text" w:semiHidden="1" w:unhideWhenUsed="1"/>
-    <w:lsdException w:name="header" w:semiHidden="1" w:unhideWhenUsed="1"/>
-    <w:lsdException w:name="footer" w:semiHidden="1" w:unhideWhenUsed="1"/>
-    <w:lsdException w:name="index heading" w:semiHidden="1" w:unhideWhenUsed="1"/>
-    <w:lsdException w:name="caption" w:semiHidden="1" w:uiPriority="35" w:unhideWhenUsed="1" w:qFormat="1"/>
-    <w:lsdException w:name="table of figures" w:semiHidden="1" w:unhideWhenUsed="1"/>
-    <w:lsdException w:name="envelope address" w:semiHidden="1" w:unhideWhenUsed="1"/>
-    <w:lsdException w:name="envelope return" w:semiHidden="1" w:unhideWhenUsed="1"/>
-    <w:lsdException w:name="footnote reference" w:semiHidden="1" w:unhideWhenUsed="1"/>
-    <w:lsdException w:name="annotation reference" w:semiHidden="1" w:unhideWhenUsed="1"/>
-    <w:lsdException w:name="line number" w:semiHidden="1" w:unhideWhenUsed="1"/>
-    <w:lsdException w:name="page number" w:semiHidden="1" w:unhideWhenUsed="1"/>
-    <w:lsdException w:name="endnote reference" w:semiHidden="1" w:unhideWhenUsed="1"/>
-    <w:lsdException w:name="endnote text" w:semiHidden="1" w:unhideWhenUsed="1"/>
-    <w:lsdException w:name="table of authorities" w:semiHidden="1" w:unhideWhenUsed="1"/>
-    <w:lsdException w:name="macro" w:semiHidden="1" w:unhideWhenUsed="1"/>
-    <w:lsdException w:name="toa heading" w:semiHidden="1" w:unhideWhenUsed="1"/>
-    <w:lsdException w:name="List" w:semiHidden="1" w:unhideWhenUsed="1"/>
-    <w:lsdException w:name="List Bullet" w:semiHidden="1" w:unhideWhenUsed="1"/>
-    <w:lsdException w:name="List Number" w:semiHidden="1" w:unhideWhenUsed="1"/>
-    <w:lsdException w:name="List 2" w:semiHidden="1" w:unhideWhenUsed="1"/>
-    <w:lsdException w:name="List 3" w:semiHidden="1" w:unhideWhenUsed="1"/>
-    <w:lsdException w:name="List 4" w:semiHidden="1" w:unhideWhenUsed="1"/>
-    <w:lsdException w:name="List 5" w:semiHidden="1" w:unhideWhenUsed="1"/>
-    <w:lsdException w:name="List Bullet 2" w:semiHidden="1" w:unhideWhenUsed="1"/>
-    <w:lsdException w:name="List Bullet 3" w:semiHidden="1" w:unhideWhenUsed="1"/>
-    <w:lsdException w:name="List Bullet 4" w:semiHidden="1" w:unhideWhenUsed="1"/>
-    <w:lsdException w:name="List Bullet 5" w:semiHidden="1" w:unhideWhenUsed="1"/>
-    <w:lsdException w:name="List Number 2" w:semiHidden="1" w:unhideWhenUsed="1"/>
-    <w:lsdException w:name="List Number 3" w:semiHidden="1" w:unhideWhenUsed="1"/>
-    <w:lsdException w:name="List Number 4" w:semiHidden="1" w:unhideWhenUsed="1"/>
-    <w:lsdException w:name="List Number 5" w:semiHidden="1" w:unhideWhenUsed="1"/>
-    <w:lsdException w:name="Title" w:uiPriority="10" w:qFormat="1"/>
-    <w:lsdException w:name="Closing" w:semiHidden="1" w:unhideWhenUsed="1"/>
-    <w:lsdException w:name="Signature" w:semiHidden="1" w:unhideWhenUsed="1"/>
-    <w:lsdException w:name="Default Paragraph Font" w:semiHidden="1" w:uiPriority="1" w:unhideWhenUsed="1"/>
-    <w:lsdException w:name="Body Text" w:semiHidden="1" w:unhideWhenUsed="1"/>
-    <w:lsdException w:name="Body Text Indent" w:semiHidden="1" w:unhideWhenUsed="1"/>
-    <w:lsdException w:name="List Continue" w:semiHidden="1" w:unhideWhenUsed="1"/>
-    <w:lsdException w:name="List Continue 2" w:semiHidden="1" w:unhideWhenUsed="1"/>
-    <w:lsdException w:name="List Continue 3" w:semiHidden="1" w:unhideWhenUsed="1"/>
-    <w:lsdException w:name="List Continue 4" w:semiHidden="1" w:unhideWhenUsed="1"/>
-    <w:lsdException w:name="List Continue 5" w:semiHidden="1" w:unhideWhenUsed="1"/>
-    <w:lsdException w:name="Message Header" w:semiHidden="1" w:unhideWhenUsed="1"/>
-    <w:lsdException w:name="Subtitle" w:uiPriority="11" w:qFormat="1"/>
-    <w:lsdException w:name="Salutation" w:semiHidden="1" w:unhideWhenUsed="1"/>
-    <w:lsdException w:name="Date" w:semiHidden="1" w:unhideWhenUsed="1"/>
-    <w:lsdException w:name="Body Text First Indent" w:semiHidden="1" w:unhideWhenUsed="1"/>
-    <w:lsdException w:name="Body Text First Indent 2" w:semiHidden="1" w:unhideWhenUsed="1"/>
-    <w:lsdException w:name="Note Heading" w:semiHidden="1" w:unhideWhenUsed="1"/>
-    <w:lsdException w:name="Body Text 2" w:semiHidden="1" w:unhideWhenUsed="1"/>
-    <w:lsdException w:name="Body Text 3" w:semiHidden="1" w:unhideWhenUsed="1"/>
-    <w:lsdException w:name="Body Text Indent 2" w:semiHidden="1" w:unhideWhenUsed="1"/>
-    <w:lsdException w:name="Body Text Indent 3" w:semiHidden="1" w:unhideWhenUsed="1"/>
-    <w:lsdException w:name="Block Text" w:semiHidden="1" w:unhideWhenUsed="1"/>
-    <w:lsdException w:name="Hyperlink" w:semiHidden="1" w:unhideWhenUsed="1"/>
-    <w:lsdException w:name="FollowedHyperlink" w:semiHidden="1" w:unhideWhenUsed="1"/>
-    <w:lsdException w:name="Strong" w:uiPriority="22" w:qFormat="1"/>
-    <w:lsdException w:name="Emphasis" w:uiPriority="20" w:qFormat="1"/>
-    <w:lsdException w:name="Document Map" w:semiHidden="1" w:unhideWhenUsed="1"/>
-    <w:lsdException w:name="Plain Text" w:semiHidden="1" w:unhideWhenUsed="1"/>
-    <w:lsdException w:name="E-mail Signature" w:semiHidden="1" w:unhideWhenUsed="1"/>
-    <w:lsdException w:name="HTML Top of Form" w:semiHidden="1" w:unhideWhenUsed="1"/>
-    <w:lsdException w:name="HTML Bottom of Form" w:semiHidden="1" w:unhideWhenUsed="1"/>
-    <w:lsdException w:name="Normal (Web)" w:semiHidden="1" w:unhideWhenUsed="1"/>
-    <w:lsdException w:name="HTML Acronym" w:semiHidden="1" w:unhideWhenUsed="1"/>
-    <w:lsdException w:name="HTML Address" w:semiHidden="1" w:unhideWhenUsed="1"/>
-    <w:lsdException w:name="HTML Cite" w:semiHidden="1" w:unhideWhenUsed="1"/>
-    <w:lsdException w:name="HTML Code" w:semiHidden="1" w:unhideWhenUsed="1"/>
-    <w:lsdException w:name="HTML Definition" w:semiHidden="1" w:unhideWhenUsed="1"/>
-    <w:lsdException w:name="HTML Keyboard" w:semiHidden="1" w:unhideWhenUsed="1"/>
-    <w:lsdException w:name="HTML Preformatted" w:semiHidden="1" w:unhideWhenUsed="1"/>
-    <w:lsdException w:name="HTML Sample" w:semiHidden="1" w:unhideWhenUsed="1"/>
-    <w:lsdException w:name="HTML Typewriter" w:semiHidden="1" w:unhideWhenUsed="1"/>
-    <w:lsdException w:name="HTML Variable" w:semiHidden="1" w:unhideWhenUsed="1"/>
-    <w:lsdException w:name="Normal Table" w:semiHidden="1" w:unhideWhenUsed="1"/>
-    <w:lsdException w:name="annotation subject" w:semiHidden="1" w:unhideWhenUsed="1"/>
-    <w:lsdException w:name="No List" w:semiHidden="1" w:unhideWhenUsed="1"/>
-    <w:lsdException w:name="Outline List 1" w:semiHidden="1" w:unhideWhenUsed="1"/>
-    <w:lsdException w:name="Outline List 2" w:semiHidden="1" w:unhideWhenUsed="1"/>
-    <w:lsdException w:name="Outline List 3" w:semiHidden="1" w:unhideWhenUsed="1"/>
-    <w:lsdException w:name="Table Simple 1" w:semiHidden="1" w:unhideWhenUsed="1"/>
-    <w:lsdException w:name="Table Simple 2" w:semiHidden="1" w:unhideWhenUsed="1"/>
-    <w:lsdException w:name="Table Simple 3" w:semiHidden="1" w:unhideWhenUsed="1"/>
-    <w:lsdException w:name="Table Classic 1" w:semiHidden="1" w:unhideWhenUsed="1"/>
-    <w:lsdException w:name="Table Classic 2" w:semiHidden="1" w:unhideWhenUsed="1"/>
-    <w:lsdException w:name="Table Classic 3" w:semiHidden="1" w:unhideWhenUsed="1"/>
-    <w:lsdException w:name="Table Classic 4" w:semiHidden="1" w:unhideWhenUsed="1"/>
-    <w:lsdException w:name="Table Colorful 1" w:semiHidden="1" w:unhideWhenUsed="1"/>
-    <w:lsdException w:name="Table Colorful 2" w:semiHidden="1" w:unhideWhenUsed="1"/>
-    <w:lsdException w:name="Table Colorful 3" w:semiHidden="1" w:unhideWhenUsed="1"/>
-    <w:lsdException w:name="Table Columns 1" w:semiHidden="1" w:unhideWhenUsed="1"/>
-    <w:lsdException w:name="Table Columns 2" w:semiHidden="1" w:unhideWhenUsed="1"/>
-    <w:lsdException w:name="Table Columns 3" w:semiHidden="1" w:unhideWhenUsed="1"/>
-    <w:lsdException w:name="Table Columns 4" w:semiHidden="1" w:unhideWhenUsed="1"/>
-    <w:lsdException w:name="Table Columns 5" w:semiHidden="1" w:unhideWhenUsed="1"/>
-    <w:lsdException w:name="Table Grid 1" w:semiHidden="1" w:unhideWhenUsed="1"/>
-    <w:lsdException w:name="Table Grid 2" w:semiHidden="1" w:unhideWhenUsed="1"/>
-    <w:lsdException w:name="Table Grid 3" w:semiHidden="1" w:unhideWhenUsed="1"/>
-    <w:lsdException w:name="Table Grid 4" w:semiHidden="1" w:unhideWhenUsed="1"/>
-    <w:lsdException w:name="Table Grid 5" w:semiHidden="1" w:unhideWhenUsed="1"/>
-    <w:lsdException w:name="Table Grid 6" w:semiHidden="1" w:unhideWhenUsed="1"/>
-    <w:lsdException w:name="Table Grid 7" w:semiHidden="1" w:unhideWhenUsed="1"/>
-    <w:lsdException w:name="Table Grid 8" w:semiHidden="1" w:unhideWhenUsed="1"/>
-    <w:lsdException w:name="Table List 1" w:semiHidden="1" w:unhideWhenUsed="1"/>
-    <w:lsdException w:name="Table List 2" w:semiHidden="1" w:unhideWhenUsed="1"/>
-    <w:lsdException w:name="Table List 3" w:semiHidden="1" w:unhideWhenUsed="1"/>
-    <w:lsdException w:name="Table List 4" w:semiHidden="1" w:unhideWhenUsed="1"/>
-    <w:lsdException w:name="Table List 5" w:semiHidden="1" w:unhideWhenUsed="1"/>
-    <w:lsdException w:name="Table List 6" w:semiHidden="1" w:unhideWhenUsed="1"/>
-    <w:lsdException w:name="Table List 7" w:semiHidden="1" w:unhideWhenUsed="1"/>
-    <w:lsdException w:name="Table List 8" w:semiHidden="1" w:unhideWhenUsed="1"/>
-    <w:lsdException w:name="Table 3D effects 1" w:semiHidden="1" w:unhideWhenUsed="1"/>
-    <w:lsdException w:name="Table 3D effects 2" w:semiHidden="1" w:unhideWhenUsed="1"/>
-    <w:lsdException w:name="Table 3D effects 3" w:semiHidden="1" w:unhideWhenUsed="1"/>
-    <w:lsdException w:name="Table Contemporary" w:semiHidden="1" w:unhideWhenUsed="1"/>
-    <w:lsdException w:name="Table Elegant" w:semiHidden="1" w:unhideWhenUsed="1"/>
-    <w:lsdException w:name="Table Professional" w:semiHidden="1" w:unhideWhenUsed="1"/>
-    <w:lsdException w:name="Table Subtle 1" w:semiHidden="1" w:unhideWhenUsed="1"/>
-    <w:lsdException w:name="Table Subtle 2" w:semiHidden="1" w:unhideWhenUsed="1"/>
-    <w:lsdException w:name="Table Web 1" w:semiHidden="1" w:unhideWhenUsed="1"/>
-    <w:lsdException w:name="Table Web 2" w:semiHidden="1" w:unhideWhenUsed="1"/>
-    <w:lsdException w:name="Table Web 3" w:semiHidden="1" w:unhideWhenUsed="1"/>
-    <w:lsdException w:name="Balloon Text" w:semiHidden="1" w:unhideWhenUsed="1"/>
-    <w:lsdException w:name="Table Grid" w:uiPriority="39"/>
-    <w:lsdException w:name="Table Theme" w:semiHidden="1" w:unhideWhenUsed="1"/>
-    <w:lsdException w:name="Placeholder Text" w:semiHidden="1"/>
-    <w:lsdException w:name="No Spacing" w:uiPriority="1" w:qFormat="1"/>
-    <w:lsdException w:name="Light Shading" w:uiPriority="60"/>
-    <w:lsdException w:name="Light List" w:uiPriority="61"/>
-    <w:lsdException w:name="Light Grid" w:uiPriority="62"/>
-    <w:lsdException w:name="Medium Shading 1" w:uiPriority="63"/>
-    <w:lsdException w:name="Medium Shading 2" w:uiPriority="64"/>
-    <w:lsdException w:name="Medium List 1" w:uiPriority="65"/>
-    <w:lsdException w:name="Medium List 2" w:uiPriority="66"/>
-    <w:lsdException w:name="Medium Grid 1" w:uiPriority="67"/>
-    <w:lsdException w:name="Medium Grid 2" w:uiPriority="68"/>
-    <w:lsdException w:name="Medium Grid 3" w:uiPriority="69"/>
-    <w:lsdException w:name="Dark List" w:uiPriority="70"/>
-    <w:lsdException w:name="Colorful Shading" w:uiPriority="71"/>
-    <w:lsdException w:name="Colorful List" w:uiPriority="72"/>
-    <w:lsdException w:name="Colorful Grid" w:uiPriority="73"/>
-    <w:lsdException w:name="Light Shading Accent 1" w:uiPriority="60"/>
-    <w:lsdException w:name="Light List Accent 1" w:uiPriority="61"/>
-    <w:lsdException w:name="Light Grid Accent 1" w:uiPriority="62"/>
-    <w:lsdException w:name="Medium Shading 1 Accent 1" w:uiPriority="63"/>
-    <w:lsdException w:name="Medium Shading 2 Accent 1" w:uiPriority="64"/>
-    <w:lsdException w:name="Medium List 1 Accent 1" w:uiPriority="65"/>
-    <w:lsdException w:name="Revision" w:semiHidden="1"/>
-    <w:lsdException w:name="List Paragraph" w:uiPriority="34" w:qFormat="1"/>
-    <w:lsdException w:name="Quote" w:uiPriority="29" w:qFormat="1"/>
-    <w:lsdException w:name="Intense Quote" w:uiPriority="30" w:qFormat="1"/>
-    <w:lsdException w:name="Medium List 2 Accent 1" w:uiPriority="66"/>
-    <w:lsdException w:name="Medium Grid 1 Accent 1" w:uiPriority="67"/>
-    <w:lsdException w:name="Medium Grid 2 Accent 1" w:uiPriority="68"/>
-    <w:lsdException w:name="Medium Grid 3 Accent 1" w:uiPriority="69"/>
-    <w:lsdException w:name="Dark List Accent 1" w:uiPriority="70"/>
-    <w:lsdException w:name="Colorful Shading Accent 1" w:uiPriority="71"/>
-    <w:lsdException w:name="Colorful List Accent 1" w:uiPriority="72"/>
-    <w:lsdException w:name="Colorful Grid Accent 1" w:uiPriority="73"/>
-    <w:lsdException w:name="Light Shading Accent 2" w:uiPriority="60"/>
-    <w:lsdException w:name="Light List Accent 2" w:uiPriority="61"/>
-    <w:lsdException w:name="Light Grid Accent 2" w:uiPriority="62"/>
-    <w:lsdException w:name="Medium Shading 1 Accent 2" w:uiPriority="63"/>
-    <w:lsdException w:name="Medium Shading 2 Accent 2" w:uiPriority="64"/>
-    <w:lsdException w:name="Medium List 1 Accent 2" w:uiPriority="65"/>
-    <w:lsdException w:name="Medium List 2 Accent 2" w:uiPriority="66"/>
-    <w:lsdException w:name="Medium Grid 1 Accent 2" w:uiPriority="67"/>
-    <w:lsdException w:name="Medium Grid 2 Accent 2" w:uiPriority="68"/>
-    <w:lsdException w:name="Medium Grid 3 Accent 2" w:uiPriority="69"/>
-    <w:lsdException w:name="Dark List Accent 2" w:uiPriority="70"/>
-    <w:lsdException w:name="Colorful Shading Accent 2" w:uiPriority="71"/>
-    <w:lsdException w:name="Colorful List Accent 2" w:uiPriority="72"/>
-    <w:lsdException w:name="Colorful Grid Accent 2" w:uiPriority="73"/>
-    <w:lsdException w:name="Light Shading Accent 3" w:uiPriority="60"/>
-    <w:lsdException w:name="Light List Accent 3" w:uiPriority="61"/>
-    <w:lsdException w:name="Light Grid Accent 3" w:uiPriority="62"/>
-    <w:lsdException w:name="Medium Shading 1 Accent 3" w:uiPriority="63"/>
-    <w:lsdException w:name="Medium Shading 2 Accent 3" w:uiPriority="64"/>
-    <w:lsdException w:name="Medium List 1 Accent 3" w:uiPriority="65"/>
-    <w:lsdException w:name="Medium List 2 Accent 3" w:uiPriority="66"/>
-    <w:lsdException w:name="Medium Grid 1 Accent 3" w:uiPriority="67"/>
-    <w:lsdException w:name="Medium Grid 2 Accent 3" w:uiPriority="68"/>
-    <w:lsdException w:name="Medium Grid 3 Accent 3" w:uiPriority="69"/>
-    <w:lsdException w:name="Dark List Accent 3" w:uiPriority="70"/>
-    <w:lsdException w:name="Colorful Shading Accent 3" w:uiPriority="71"/>
-    <w:lsdException w:name="Colorful List Accent 3" w:uiPriority="72"/>
-    <w:lsdException w:name="Colorful Grid Accent 3" w:uiPriority="73"/>
-    <w:lsdException w:name="Light Shading Accent 4" w:uiPriority="60"/>
-    <w:lsdException w:name="Light List Accent 4" w:uiPriority="61"/>
-    <w:lsdException w:name="Light Grid Accent 4" w:uiPriority="62"/>
-    <w:lsdException w:name="Medium Shading 1 Accent 4" w:uiPriority="63"/>
-    <w:lsdException w:name="Medium Shading 2 Accent 4" w:uiPriority="64"/>
-    <w:lsdException w:name="Medium List 1 Accent 4" w:uiPriority="65"/>
-    <w:lsdException w:name="Medium List 2 Accent 4" w:uiPriority="66"/>
-    <w:lsdException w:name="Medium Grid 1 Accent 4" w:uiPriority="67"/>
-    <w:lsdException w:name="Medium Grid 2 Accent 4" w:uiPriority="68"/>
-    <w:lsdException w:name="Medium Grid 3 Accent 4" w:uiPriority="69"/>
-    <w:lsdException w:name="Dark List Accent 4" w:uiPriority="70"/>
-    <w:lsdException w:name="Colorful Shading Accent 4" w:uiPriority="71"/>
-    <w:lsdException w:name="Colorful List Accent 4" w:uiPriority="72"/>
-    <w:lsdException w:name="Colorful Grid Accent 4" w:uiPriority="73"/>
-    <w:lsdException w:name="Light Shading Accent 5" w:uiPriority="60"/>
-    <w:lsdException w:name="Light List Accent 5" w:uiPriority="61"/>
-    <w:lsdException w:name="Light Grid Accent 5" w:uiPriority="62"/>
-    <w:lsdException w:name="Medium Shading 1 Accent 5" w:uiPriority="63"/>
-    <w:lsdException w:name="Medium Shading 2 Accent 5" w:uiPriority="64"/>
-    <w:lsdException w:name="Medium List 1 Accent 5" w:uiPriority="65"/>
-    <w:lsdException w:name="Medium List 2 Accent 5" w:uiPriority="66"/>
-    <w:lsdException w:name="Medium Grid 1 Accent 5" w:uiPriority="67"/>
-    <w:lsdException w:name="Medium Grid 2 Accent 5" w:uiPriority="68"/>
-    <w:lsdException w:name="Medium Grid 3 Accent 5" w:uiPriority="69"/>
-    <w:lsdException w:name="Dark List Accent 5" w:uiPriority="70"/>
-    <w:lsdException w:name="Colorful Shading Accent 5" w:uiPriority="71"/>
-    <w:lsdException w:name="Colorful List Accent 5" w:uiPriority="72"/>
-    <w:lsdException w:name="Colorful Grid Accent 5" w:uiPriority="73"/>
-    <w:lsdException w:name="Light Shading Accent 6" w:uiPriority="60"/>
-    <w:lsdException w:name="Light List Accent 6" w:uiPriority="61"/>
-    <w:lsdException w:name="Light Grid Accent 6" w:uiPriority="62"/>
-    <w:lsdException w:name="Medium Shading 1 Accent 6" w:uiPriority="63"/>
-    <w:lsdException w:name="Medium Shading 2 Accent 6" w:uiPriority="64"/>
-    <w:lsdException w:name="Medium List 1 Accent 6" w:uiPriority="65"/>
-    <w:lsdException w:name="Medium List 2 Accent 6" w:uiPriority="66"/>
-    <w:lsdException w:name="Medium Grid 1 Accent 6" w:uiPriority="67"/>
-    <w:lsdException w:name="Medium Grid 2 Accent 6" w:uiPriority="68"/>
-    <w:lsdException w:name="Medium Grid 3 Accent 6" w:uiPriority="69"/>
-    <w:lsdException w:name="Dark List Accent 6" w:uiPriority="70"/>
-    <w:lsdException w:name="Colorful Shading Accent 6" w:uiPriority="71"/>
-    <w:lsdException w:name="Colorful List Accent 6" w:uiPriority="72"/>
-    <w:lsdException w:name="Colorful Grid Accent 6" w:uiPriority="73"/>
-    <w:lsdException w:name="Subtle Emphasis" w:uiPriority="19" w:qFormat="1"/>
-    <w:lsdException w:name="Intense Emphasis" w:uiPriority="21" w:qFormat="1"/>
-    <w:lsdException w:name="Subtle Reference" w:uiPriority="31" w:qFormat="1"/>
-    <w:lsdException w:name="Intense Reference" w:uiPriority="32" w:qFormat="1"/>
-    <w:lsdException w:name="Book Title" w:uiPriority="33" w:qFormat="1"/>
-    <w:lsdException w:name="Bibliography" w:semiHidden="1" w:uiPriority="37" w:unhideWhenUsed="1"/>
-    <w:lsdException w:name="TOC Heading" w:semiHidden="1" w:uiPriority="39" w:unhideWhenUsed="1" w:qFormat="1"/>
-    <w:lsdException w:name="Plain Table 1" w:uiPriority="41"/>
-    <w:lsdException w:name="Plain Table 2" w:uiPriority="42"/>
-    <w:lsdException w:name="Plain Table 3" w:uiPriority="43"/>
-    <w:lsdException w:name="Plain Table 4" w:uiPriority="44"/>
-    <w:lsdException w:name="Plain Table 5" w:uiPriority="45"/>
-    <w:lsdException w:name="Grid Table Light" w:uiPriority="40"/>
-    <w:lsdException w:name="Grid Table 1 Light" w:uiPriority="46"/>
-    <w:lsdException w:name="Grid Table 2" w:uiPriority="47"/>
-    <w:lsdException w:name="Grid Table 3" w:uiPriority="48"/>
-    <w:lsdException w:name="Grid Table 4" w:uiPriority="49"/>
-    <w:lsdException w:name="Grid Table 5 Dark" w:uiPriority="50"/>
-    <w:lsdException w:name="Grid Table 6 Colorful" w:uiPriority="51"/>
-    <w:lsdException w:name="Grid Table 7 Colorful" w:uiPriority="52"/>
-    <w:lsdException w:name="Grid Table 1 Light Accent 1" w:uiPriority="46"/>
-    <w:lsdException w:name="Grid Table 2 Accent 1" w:uiPriority="47"/>
-    <w:lsdException w:name="Grid Table 3 Accent 1" w:uiPriority="48"/>
-    <w:lsdException w:name="Grid Table 4 Accent 1" w:uiPriority="49"/>
-    <w:lsdException w:name="Grid Table 5 Dark Accent 1" w:uiPriority="50"/>
-    <w:lsdException w:name="Grid Table 6 Colorful Accent 1" w:uiPriority="51"/>
-    <w:lsdException w:name="Grid Table 7 Colorful Accent 1" w:uiPriority="52"/>
-    <w:lsdException w:name="Grid Table 1 Light Accent 2" w:uiPriority="46"/>
-    <w:lsdException w:name="Grid Table 2 Accent 2" w:uiPriority="47"/>
-    <w:lsdException w:name="Grid Table 3 Accent 2" w:uiPriority="48"/>
-    <w:lsdException w:name="Grid Table 4 Accent 2" w:uiPriority="49"/>
-    <w:lsdException w:name="Grid Table 5 Dark Accent 2" w:uiPriority="50"/>
-    <w:lsdException w:name="Grid Table 6 Colorful Accent 2" w:uiPriority="51"/>
-    <w:lsdException w:name="Grid Table 7 Colorful Accent 2" w:uiPriority="52"/>
-    <w:lsdException w:name="Grid Table 1 Light Accent 3" w:uiPriority="46"/>
-    <w:lsdException w:name="Grid Table 2 Accent 3" w:uiPriority="47"/>
-    <w:lsdException w:name="Grid Table 3 Accent 3" w:uiPriority="48"/>
-    <w:lsdException w:name="Grid Table 4 Accent 3" w:uiPriority="49"/>
-    <w:lsdException w:name="Grid Table 5 Dark Accent 3" w:uiPriority="50"/>
-    <w:lsdException w:name="Grid Table 6 Colorful Accent 3" w:uiPriority="51"/>
-    <w:lsdException w:name="Grid Table 7 Colorful Accent 3" w:uiPriority="52"/>
-    <w:lsdException w:name="Grid Table 1 Light Accent 4" w:uiPriority="46"/>
-    <w:lsdException w:name="Grid Table 2 Accent 4" w:uiPriority="47"/>
-    <w:lsdException w:name="Grid Table 3 Accent 4" w:uiPriority="48"/>
-    <w:lsdException w:name="Grid Table 4 Accent 4" w:uiPriority="49"/>
-    <w:lsdException w:name="Grid Table 5 Dark Accent 4" w:uiPriority="50"/>
-    <w:lsdException w:name="Grid Table 6 Colorful Accent 4" w:uiPriority="51"/>
-    <w:lsdException w:name="Grid Table 7 Colorful Accent 4" w:uiPriority="52"/>
-    <w:lsdException w:name="Grid Table 1 Light Accent 5" w:uiPriority="46"/>
-    <w:lsdException w:name="Grid Table 2 Accent 5" w:uiPriority="47"/>
-    <w:lsdException w:name="Grid Table 3 Accent 5" w:uiPriority="48"/>
-    <w:lsdException w:name="Grid Table 4 Accent 5" w:uiPriority="49"/>
-    <w:lsdException w:name="Grid Table 5 Dark Accent 5" w:uiPriority="50"/>
-    <w:lsdException w:name="Grid Table 6 Colorful Accent 5" w:uiPriority="51"/>
-    <w:lsdException w:name="Grid Table 7 Colorful Accent 5" w:uiPriority="52"/>
-    <w:lsdException w:name="Grid Table 1 Light Accent 6" w:uiPriority="46"/>
-    <w:lsdException w:name="Grid Table 2 Accent 6" w:uiPriority="47"/>
-    <w:lsdException w:name="Grid Table 3 Accent 6" w:uiPriority="48"/>
-    <w:lsdException w:name="Grid Table 4 Accent 6" w:uiPriority="49"/>
-    <w:lsdException w:name="Grid Table 5 Dark Accent 6" w:uiPriority="50"/>
-    <w:lsdException w:name="Grid Table 6 Colorful Accent 6" w:uiPriority="51"/>
-    <w:lsdException w:name="Grid Table 7 Colorful Accent 6" w:uiPriority="52"/>
-    <w:lsdException w:name="List Table 1 Light" w:uiPriority="46"/>
-    <w:lsdException w:name="List Table 2" w:uiPriority="47"/>
-    <w:lsdException w:name="List Table 3" w:uiPriority="48"/>
-    <w:lsdException w:name="List Table 4" w:uiPriority="49"/>
-    <w:lsdException w:name="List Table 5 Dark" w:uiPriority="50"/>
-    <w:lsdException w:name="List Table 6 Colorful" w:uiPriority="51"/>
-    <w:lsdException w:name="List Table 7 Colorful" w:uiPriority="52"/>
-    <w:lsdException w:name="List Table 1 Light Accent 1" w:uiPriority="46"/>
-    <w:lsdException w:name="List Table 2 Accent 1" w:uiPriority="47"/>
-    <w:lsdException w:name="List Table 3 Accent 1" w:uiPriority="48"/>
-    <w:lsdException w:name="List Table 4 Accent 1" w:uiPriority="49"/>
-    <w:lsdException w:name="List Table 5 Dark Accent 1" w:uiPriority="50"/>
-    <w:lsdException w:name="List Table 6 Colorful Accent 1" w:uiPriority="51"/>
-    <w:lsdException w:name="List Table 7 Colorful Accent 1" w:uiPriority="52"/>
-    <w:lsdException w:name="List Table 1 Light Accent 2" w:uiPriority="46"/>
-    <w:lsdException w:name="List Table 2 Accent 2" w:uiPriority="47"/>
-    <w:lsdException w:name="List Table 3 Accent 2" w:uiPriority="48"/>
-    <w:lsdException w:name="List Table 4 Accent 2" w:uiPriority="49"/>
-    <w:lsdException w:name="List Table 5 Dark Accent 2" w:uiPriority="50"/>
-    <w:lsdException w:name="List Table 6 Colorful Accent 2" w:uiPriority="51"/>
-    <w:lsdException w:name="List Table 7 Colorful Accent 2" w:uiPriority="52"/>
-    <w:lsdException w:name="List Table 1 Light Accent 3" w:uiPriority="46"/>
-    <w:lsdException w:name="List Table 2 Accent 3" w:uiPriority="47"/>
-    <w:lsdException w:name="List Table 3 Accent 3" w:uiPriority="48"/>
-    <w:lsdException w:name="List Table 4 Accent 3" w:uiPriority="49"/>
-    <w:lsdException w:name="List Table 5 Dark Accent 3" w:uiPriority="50"/>
-    <w:lsdException w:name="List Table 6 Colorful Accent 3" w:uiPriority="51"/>
-    <w:lsdException w:name="List Table 7 Colorful Accent 3" w:uiPriority="52"/>
-    <w:lsdException w:name="List Table 1 Light Accent 4" w:uiPriority="46"/>
-    <w:lsdException w:name="List Table 2 Accent 4" w:uiPriority="47"/>
-    <w:lsdException w:name="List Table 3 Accent 4" w:uiPriority="48"/>
-    <w:lsdException w:name="List Table 4 Accent 4" w:uiPriority="49"/>
-    <w:lsdException w:name="List Table 5 Dark Accent 4" w:uiPriority="50"/>
-    <w:lsdException w:name="List Table 6 Colorful Accent 4" w:uiPriority="51"/>
-    <w:lsdException w:name="List Table 7 Colorful Accent 4" w:uiPriority="52"/>
-    <w:lsdException w:name="List Table 1 Light Accent 5" w:uiPriority="46"/>
-    <w:lsdException w:name="List Table 2 Accent 5" w:uiPriority="47"/>
-    <w:lsdException w:name="List Table 3 Accent 5" w:uiPriority="48"/>
-    <w:lsdException w:name="List Table 4 Accent 5" w:uiPriority="49"/>
-    <w:lsdException w:name="List Table 5 Dark Accent 5" w:uiPriority="50"/>
-    <w:lsdException w:name="List Table 6 Colorful Accent 5" w:uiPriority="51"/>
-    <w:lsdException w:name="List Table 7 Colorful Accent 5" w:uiPriority="52"/>
-    <w:lsdException w:name="List Table 1 Light Accent 6" w:uiPriority="46"/>
-    <w:lsdException w:name="List Table 2 Accent 6" w:uiPriority="47"/>
-    <w:lsdException w:name="List Table 3 Accent 6" w:uiPriority="48"/>
-    <w:lsdException w:name="List Table 4 Accent 6" w:uiPriority="49"/>
-    <w:lsdException w:name="List Table 5 Dark Accent 6" w:uiPriority="50"/>
-    <w:lsdException w:name="List Table 6 Colorful Accent 6" w:uiPriority="51"/>
-    <w:lsdException w:name="List Table 7 Colorful Accent 6" w:uiPriority="52"/>
-  </w:latentStyles>
-  <w:style w:type="paragraph" w:default="1" w:styleId="Normal">
-    <w:name w:val="Normal"/>
-    <w:qFormat/>
-  </w:style>
-  <w:style w:type="character" w:default="1" w:styleId="Fuentedeprrafopredeter">
-    <w:name w:val="Default Paragraph Font"/>
-    <w:uiPriority w:val="1"/>
-    <w:semiHidden/>
-    <w:unhideWhenUsed/>
-  </w:style>
-  <w:style w:type="table" w:default="1" w:styleId="Tablanormal">
-    <w:name w:val="Normal Table"/>
-    <w:uiPriority w:val="99"/>
-    <w:semiHidden/>
-    <w:unhideWhenUsed/>
-    <w:tblPr>
-      <w:tblInd w:w="0" w:type="dxa"/>
-      <w:tblCellMar>
-        <w:top w:w="0" w:type="dxa"/>
-        <w:left w:w="108" w:type="dxa"/>
-        <w:bottom w:w="0" w:type="dxa"/>
-        <w:right w:w="108" w:type="dxa"/>
-      </w:tblCellMar>
-    </w:tblPr>
-  </w:style>
-  <w:style w:type="numbering" w:default="1" w:styleId="Sinlista">
-    <w:name w:val="No List"/>
-    <w:uiPriority w:val="99"/>
-    <w:semiHidden/>
-    <w:unhideWhenUsed/>
-  </w:style>
-  <w:style w:type="paragraph" w:customStyle="1" w:styleId="9A6556B439C043D7AB8EF73DC3BF1B60">
-    <w:name w:val="9A6556B439C043D7AB8EF73DC3BF1B60"/>
-  </w:style>
-  <w:style w:type="paragraph" w:customStyle="1" w:styleId="54752C371EF34A65BBD056B212D5F785">
-    <w:name w:val="54752C371EF34A65BBD056B212D5F785"/>
-  </w:style>
-  <w:style w:type="paragraph" w:customStyle="1" w:styleId="ADED4884DFB845F0A99BFD2B21AF6A95">
-    <w:name w:val="ADED4884DFB845F0A99BFD2B21AF6A95"/>
-  </w:style>
-</w:styles>
-</file>
-
-<file path=word/glossary/webSettings.xml><?xml version="1.0" encoding="utf-8"?>
-<w:webSettings xmlns:mc="http://schemas.openxmlformats.org/markup-compatibility/2006" xmlns:r="http://schemas.openxmlformats.org/officeDocument/2006/relationships" xmlns:w="http://schemas.openxmlformats.org/wordprocessingml/2006/main" xmlns:w14="http://schemas.microsoft.com/office/word/2010/wordml" xmlns:w15="http://schemas.microsoft.com/office/word/2012/wordml" mc:Ignorable="w14 w15">
-  <w:optimizeForBrowser/>
-  <w:allowPNG/>
-</w:webSettings>
-</file>
-
 <file path=word/theme/theme1.xml><?xml version="1.0" encoding="utf-8"?>
 <a:theme xmlns:a="http://schemas.openxmlformats.org/drawingml/2006/main" name="Banded">
   <a:themeElements>
@@ -3590,141 +3070,6 @@
 </file>
 
 <file path=customXml/item1.xml><?xml version="1.0" encoding="utf-8"?>
-<p:properties xmlns:p="http://schemas.microsoft.com/office/2006/metadata/properties" xmlns:xsi="http://www.w3.org/2001/XMLSchema-instance" xmlns:pc="http://schemas.microsoft.com/office/infopath/2007/PartnerControls">
-  <documentManagement>
-    <APDescription xmlns="4873beb7-5857-4685-be1f-d57550cc96cc" xsi:nil="true"/>
-    <AssetExpire xmlns="4873beb7-5857-4685-be1f-d57550cc96cc">2029-01-01T08:00:00+00:00</AssetExpire>
-    <CampaignTagsTaxHTField0 xmlns="4873beb7-5857-4685-be1f-d57550cc96cc">
-      <Terms xmlns="http://schemas.microsoft.com/office/infopath/2007/PartnerControls"/>
-    </CampaignTagsTaxHTField0>
-    <IntlLangReviewDate xmlns="4873beb7-5857-4685-be1f-d57550cc96cc" xsi:nil="true"/>
-    <TPFriendlyName xmlns="4873beb7-5857-4685-be1f-d57550cc96cc" xsi:nil="true"/>
-    <IntlLangReview xmlns="4873beb7-5857-4685-be1f-d57550cc96cc">false</IntlLangReview>
-    <LocLastLocAttemptVersionLookup xmlns="4873beb7-5857-4685-be1f-d57550cc96cc">864570</LocLastLocAttemptVersionLookup>
-    <PolicheckWords xmlns="4873beb7-5857-4685-be1f-d57550cc96cc" xsi:nil="true"/>
-    <SubmitterId xmlns="4873beb7-5857-4685-be1f-d57550cc96cc" xsi:nil="true"/>
-    <AcquiredFrom xmlns="4873beb7-5857-4685-be1f-d57550cc96cc">Internal MS</AcquiredFrom>
-    <EditorialStatus xmlns="4873beb7-5857-4685-be1f-d57550cc96cc">Complete</EditorialStatus>
-    <Markets xmlns="4873beb7-5857-4685-be1f-d57550cc96cc"/>
-    <OriginAsset xmlns="4873beb7-5857-4685-be1f-d57550cc96cc" xsi:nil="true"/>
-    <AssetStart xmlns="4873beb7-5857-4685-be1f-d57550cc96cc">2012-11-01T04:53:00+00:00</AssetStart>
-    <FriendlyTitle xmlns="4873beb7-5857-4685-be1f-d57550cc96cc" xsi:nil="true"/>
-    <MarketSpecific xmlns="4873beb7-5857-4685-be1f-d57550cc96cc">false</MarketSpecific>
-    <TPNamespace xmlns="4873beb7-5857-4685-be1f-d57550cc96cc" xsi:nil="true"/>
-    <PublishStatusLookup xmlns="4873beb7-5857-4685-be1f-d57550cc96cc">
-      <Value>1655138</Value>
-    </PublishStatusLookup>
-    <APAuthor xmlns="4873beb7-5857-4685-be1f-d57550cc96cc">
-      <UserInfo>
-        <DisplayName>MIDDLEEAST\v-keerth</DisplayName>
-        <AccountId>2799</AccountId>
-        <AccountType/>
-      </UserInfo>
-    </APAuthor>
-    <TPCommandLine xmlns="4873beb7-5857-4685-be1f-d57550cc96cc" xsi:nil="true"/>
-    <IntlLangReviewer xmlns="4873beb7-5857-4685-be1f-d57550cc96cc" xsi:nil="true"/>
-    <OpenTemplate xmlns="4873beb7-5857-4685-be1f-d57550cc96cc">true</OpenTemplate>
-    <CSXSubmissionDate xmlns="4873beb7-5857-4685-be1f-d57550cc96cc" xsi:nil="true"/>
-    <TaxCatchAll xmlns="4873beb7-5857-4685-be1f-d57550cc96cc"/>
-    <Manager xmlns="4873beb7-5857-4685-be1f-d57550cc96cc" xsi:nil="true"/>
-    <NumericId xmlns="4873beb7-5857-4685-be1f-d57550cc96cc" xsi:nil="true"/>
-    <ParentAssetId xmlns="4873beb7-5857-4685-be1f-d57550cc96cc" xsi:nil="true"/>
-    <OriginalSourceMarket xmlns="4873beb7-5857-4685-be1f-d57550cc96cc" xsi:nil="true"/>
-    <ApprovalStatus xmlns="4873beb7-5857-4685-be1f-d57550cc96cc">InProgress</ApprovalStatus>
-    <TPComponent xmlns="4873beb7-5857-4685-be1f-d57550cc96cc" xsi:nil="true"/>
-    <EditorialTags xmlns="4873beb7-5857-4685-be1f-d57550cc96cc" xsi:nil="true"/>
-    <TPExecutable xmlns="4873beb7-5857-4685-be1f-d57550cc96cc" xsi:nil="true"/>
-    <TPLaunchHelpLink xmlns="4873beb7-5857-4685-be1f-d57550cc96cc" xsi:nil="true"/>
-    <LocComments xmlns="4873beb7-5857-4685-be1f-d57550cc96cc" xsi:nil="true"/>
-    <LocRecommendedHandoff xmlns="4873beb7-5857-4685-be1f-d57550cc96cc" xsi:nil="true"/>
-    <SourceTitle xmlns="4873beb7-5857-4685-be1f-d57550cc96cc" xsi:nil="true"/>
-    <CSXUpdate xmlns="4873beb7-5857-4685-be1f-d57550cc96cc">false</CSXUpdate>
-    <IntlLocPriority xmlns="4873beb7-5857-4685-be1f-d57550cc96cc" xsi:nil="true"/>
-    <UAProjectedTotalWords xmlns="4873beb7-5857-4685-be1f-d57550cc96cc" xsi:nil="true"/>
-    <AssetType xmlns="4873beb7-5857-4685-be1f-d57550cc96cc">TP</AssetType>
-    <MachineTranslated xmlns="4873beb7-5857-4685-be1f-d57550cc96cc">false</MachineTranslated>
-    <OutputCachingOn xmlns="4873beb7-5857-4685-be1f-d57550cc96cc">false</OutputCachingOn>
-    <TemplateStatus xmlns="4873beb7-5857-4685-be1f-d57550cc96cc">Complete</TemplateStatus>
-    <IsSearchable xmlns="4873beb7-5857-4685-be1f-d57550cc96cc">true</IsSearchable>
-    <ContentItem xmlns="4873beb7-5857-4685-be1f-d57550cc96cc" xsi:nil="true"/>
-    <HandoffToMSDN xmlns="4873beb7-5857-4685-be1f-d57550cc96cc" xsi:nil="true"/>
-    <ShowIn xmlns="4873beb7-5857-4685-be1f-d57550cc96cc">Show everywhere</ShowIn>
-    <ThumbnailAssetId xmlns="4873beb7-5857-4685-be1f-d57550cc96cc" xsi:nil="true"/>
-    <UALocComments xmlns="4873beb7-5857-4685-be1f-d57550cc96cc" xsi:nil="true"/>
-    <UALocRecommendation xmlns="4873beb7-5857-4685-be1f-d57550cc96cc">Localize</UALocRecommendation>
-    <LastModifiedDateTime xmlns="4873beb7-5857-4685-be1f-d57550cc96cc" xsi:nil="true"/>
-    <LegacyData xmlns="4873beb7-5857-4685-be1f-d57550cc96cc" xsi:nil="true"/>
-    <LocManualTestRequired xmlns="4873beb7-5857-4685-be1f-d57550cc96cc">false</LocManualTestRequired>
-    <LocMarketGroupTiers2 xmlns="4873beb7-5857-4685-be1f-d57550cc96cc" xsi:nil="true"/>
-    <ClipArtFilename xmlns="4873beb7-5857-4685-be1f-d57550cc96cc" xsi:nil="true"/>
-    <TPApplication xmlns="4873beb7-5857-4685-be1f-d57550cc96cc" xsi:nil="true"/>
-    <CSXHash xmlns="4873beb7-5857-4685-be1f-d57550cc96cc" xsi:nil="true"/>
-    <DirectSourceMarket xmlns="4873beb7-5857-4685-be1f-d57550cc96cc" xsi:nil="true"/>
-    <PrimaryImageGen xmlns="4873beb7-5857-4685-be1f-d57550cc96cc">true</PrimaryImageGen>
-    <PlannedPubDate xmlns="4873beb7-5857-4685-be1f-d57550cc96cc" xsi:nil="true"/>
-    <CSXSubmissionMarket xmlns="4873beb7-5857-4685-be1f-d57550cc96cc" xsi:nil="true"/>
-    <Downloads xmlns="4873beb7-5857-4685-be1f-d57550cc96cc">0</Downloads>
-    <ArtSampleDocs xmlns="4873beb7-5857-4685-be1f-d57550cc96cc" xsi:nil="true"/>
-    <TrustLevel xmlns="4873beb7-5857-4685-be1f-d57550cc96cc">1 Microsoft Managed Content</TrustLevel>
-    <BlockPublish xmlns="4873beb7-5857-4685-be1f-d57550cc96cc">false</BlockPublish>
-    <TPLaunchHelpLinkType xmlns="4873beb7-5857-4685-be1f-d57550cc96cc">Template</TPLaunchHelpLinkType>
-    <LocalizationTagsTaxHTField0 xmlns="4873beb7-5857-4685-be1f-d57550cc96cc">
-      <Terms xmlns="http://schemas.microsoft.com/office/infopath/2007/PartnerControls"/>
-    </LocalizationTagsTaxHTField0>
-    <BusinessGroup xmlns="4873beb7-5857-4685-be1f-d57550cc96cc" xsi:nil="true"/>
-    <Providers xmlns="4873beb7-5857-4685-be1f-d57550cc96cc" xsi:nil="true"/>
-    <TemplateTemplateType xmlns="4873beb7-5857-4685-be1f-d57550cc96cc">Word Document Template</TemplateTemplateType>
-    <TimesCloned xmlns="4873beb7-5857-4685-be1f-d57550cc96cc" xsi:nil="true"/>
-    <TPAppVersion xmlns="4873beb7-5857-4685-be1f-d57550cc96cc" xsi:nil="true"/>
-    <VoteCount xmlns="4873beb7-5857-4685-be1f-d57550cc96cc" xsi:nil="true"/>
-    <AverageRating xmlns="4873beb7-5857-4685-be1f-d57550cc96cc" xsi:nil="true"/>
-    <FeatureTagsTaxHTField0 xmlns="4873beb7-5857-4685-be1f-d57550cc96cc">
-      <Terms xmlns="http://schemas.microsoft.com/office/infopath/2007/PartnerControls"/>
-    </FeatureTagsTaxHTField0>
-    <Provider xmlns="4873beb7-5857-4685-be1f-d57550cc96cc" xsi:nil="true"/>
-    <UACurrentWords xmlns="4873beb7-5857-4685-be1f-d57550cc96cc" xsi:nil="true"/>
-    <AssetId xmlns="4873beb7-5857-4685-be1f-d57550cc96cc">TP103749966</AssetId>
-    <TPClientViewer xmlns="4873beb7-5857-4685-be1f-d57550cc96cc" xsi:nil="true"/>
-    <DSATActionTaken xmlns="4873beb7-5857-4685-be1f-d57550cc96cc" xsi:nil="true"/>
-    <APEditor xmlns="4873beb7-5857-4685-be1f-d57550cc96cc">
-      <UserInfo>
-        <DisplayName/>
-        <AccountId xsi:nil="true"/>
-        <AccountType/>
-      </UserInfo>
-    </APEditor>
-    <TPInstallLocation xmlns="4873beb7-5857-4685-be1f-d57550cc96cc" xsi:nil="true"/>
-    <OOCacheId xmlns="4873beb7-5857-4685-be1f-d57550cc96cc" xsi:nil="true"/>
-    <IsDeleted xmlns="4873beb7-5857-4685-be1f-d57550cc96cc">false</IsDeleted>
-    <PublishTargets xmlns="4873beb7-5857-4685-be1f-d57550cc96cc">OfficeOnlineVNext</PublishTargets>
-    <ApprovalLog xmlns="4873beb7-5857-4685-be1f-d57550cc96cc" xsi:nil="true"/>
-    <BugNumber xmlns="4873beb7-5857-4685-be1f-d57550cc96cc" xsi:nil="true"/>
-    <CrawlForDependencies xmlns="4873beb7-5857-4685-be1f-d57550cc96cc">false</CrawlForDependencies>
-    <InternalTagsTaxHTField0 xmlns="4873beb7-5857-4685-be1f-d57550cc96cc">
-      <Terms xmlns="http://schemas.microsoft.com/office/infopath/2007/PartnerControls"/>
-    </InternalTagsTaxHTField0>
-    <LastHandOff xmlns="4873beb7-5857-4685-be1f-d57550cc96cc" xsi:nil="true"/>
-    <Milestone xmlns="4873beb7-5857-4685-be1f-d57550cc96cc" xsi:nil="true"/>
-    <OriginalRelease xmlns="4873beb7-5857-4685-be1f-d57550cc96cc">15</OriginalRelease>
-    <RecommendationsModifier xmlns="4873beb7-5857-4685-be1f-d57550cc96cc" xsi:nil="true"/>
-    <ScenarioTagsTaxHTField0 xmlns="4873beb7-5857-4685-be1f-d57550cc96cc">
-      <Terms xmlns="http://schemas.microsoft.com/office/infopath/2007/PartnerControls"/>
-    </ScenarioTagsTaxHTField0>
-    <UANotes xmlns="4873beb7-5857-4685-be1f-d57550cc96cc" xsi:nil="true"/>
-  </documentManagement>
-</p:properties>
-</file>
-
-<file path=customXml/item2.xml><?xml version="1.0" encoding="utf-8"?>
-<?mso-contentType ?>
-<FormTemplates xmlns="http://schemas.microsoft.com/sharepoint/v3/contenttype/forms">
-  <Display>DocumentLibraryForm</Display>
-  <Edit>AssetEditForm</Edit>
-  <New>DocumentLibraryForm</New>
-</FormTemplates>
-</file>
-
-<file path=customXml/item3.xml><?xml version="1.0" encoding="utf-8"?>
 <ct:contentTypeSchema xmlns:ct="http://schemas.microsoft.com/office/2006/metadata/contentType" xmlns:ma="http://schemas.microsoft.com/office/2006/metadata/properties/metaAttributes" ct:_="" ma:_="" ma:contentTypeName="TemplateFile" ma:contentTypeID="0x0101006EDDDB5EE6D98C44930B742096920B300400F5B6D36B3EF94B4E9A635CDF2A18F5B8" ma:contentTypeVersion="72" ma:contentTypeDescription="Create a new document." ma:contentTypeScope="" ma:versionID="a23e56308344d904b51738559c3d67c9">
   <xsd:schema xmlns:xsd="http://www.w3.org/2001/XMLSchema" xmlns:xs="http://www.w3.org/2001/XMLSchema" xmlns:p="http://schemas.microsoft.com/office/2006/metadata/properties" xmlns:ns2="4873beb7-5857-4685-be1f-d57550cc96cc" targetNamespace="http://schemas.microsoft.com/office/2006/metadata/properties" ma:root="true" ma:fieldsID="cd0908cc4600e77bf5da051303e00c8d" ns2:_="">
     <xsd:import namespace="4873beb7-5857-4685-be1f-d57550cc96cc"/>
@@ -4764,6 +4109,141 @@
 </ct:contentTypeSchema>
 </file>
 
+<file path=customXml/item2.xml><?xml version="1.0" encoding="utf-8"?>
+<?mso-contentType ?>
+<FormTemplates xmlns="http://schemas.microsoft.com/sharepoint/v3/contenttype/forms">
+  <Display>DocumentLibraryForm</Display>
+  <Edit>AssetEditForm</Edit>
+  <New>DocumentLibraryForm</New>
+</FormTemplates>
+</file>
+
+<file path=customXml/item3.xml><?xml version="1.0" encoding="utf-8"?>
+<p:properties xmlns:p="http://schemas.microsoft.com/office/2006/metadata/properties" xmlns:xsi="http://www.w3.org/2001/XMLSchema-instance" xmlns:pc="http://schemas.microsoft.com/office/infopath/2007/PartnerControls">
+  <documentManagement>
+    <APDescription xmlns="4873beb7-5857-4685-be1f-d57550cc96cc" xsi:nil="true"/>
+    <AssetExpire xmlns="4873beb7-5857-4685-be1f-d57550cc96cc">2029-01-01T08:00:00+00:00</AssetExpire>
+    <CampaignTagsTaxHTField0 xmlns="4873beb7-5857-4685-be1f-d57550cc96cc">
+      <Terms xmlns="http://schemas.microsoft.com/office/infopath/2007/PartnerControls"/>
+    </CampaignTagsTaxHTField0>
+    <IntlLangReviewDate xmlns="4873beb7-5857-4685-be1f-d57550cc96cc" xsi:nil="true"/>
+    <TPFriendlyName xmlns="4873beb7-5857-4685-be1f-d57550cc96cc" xsi:nil="true"/>
+    <IntlLangReview xmlns="4873beb7-5857-4685-be1f-d57550cc96cc">false</IntlLangReview>
+    <LocLastLocAttemptVersionLookup xmlns="4873beb7-5857-4685-be1f-d57550cc96cc">864570</LocLastLocAttemptVersionLookup>
+    <PolicheckWords xmlns="4873beb7-5857-4685-be1f-d57550cc96cc" xsi:nil="true"/>
+    <SubmitterId xmlns="4873beb7-5857-4685-be1f-d57550cc96cc" xsi:nil="true"/>
+    <AcquiredFrom xmlns="4873beb7-5857-4685-be1f-d57550cc96cc">Internal MS</AcquiredFrom>
+    <EditorialStatus xmlns="4873beb7-5857-4685-be1f-d57550cc96cc">Complete</EditorialStatus>
+    <Markets xmlns="4873beb7-5857-4685-be1f-d57550cc96cc"/>
+    <OriginAsset xmlns="4873beb7-5857-4685-be1f-d57550cc96cc" xsi:nil="true"/>
+    <AssetStart xmlns="4873beb7-5857-4685-be1f-d57550cc96cc">2012-11-01T04:53:00+00:00</AssetStart>
+    <FriendlyTitle xmlns="4873beb7-5857-4685-be1f-d57550cc96cc" xsi:nil="true"/>
+    <MarketSpecific xmlns="4873beb7-5857-4685-be1f-d57550cc96cc">false</MarketSpecific>
+    <TPNamespace xmlns="4873beb7-5857-4685-be1f-d57550cc96cc" xsi:nil="true"/>
+    <PublishStatusLookup xmlns="4873beb7-5857-4685-be1f-d57550cc96cc">
+      <Value>1655138</Value>
+    </PublishStatusLookup>
+    <APAuthor xmlns="4873beb7-5857-4685-be1f-d57550cc96cc">
+      <UserInfo>
+        <DisplayName>MIDDLEEAST\v-keerth</DisplayName>
+        <AccountId>2799</AccountId>
+        <AccountType/>
+      </UserInfo>
+    </APAuthor>
+    <TPCommandLine xmlns="4873beb7-5857-4685-be1f-d57550cc96cc" xsi:nil="true"/>
+    <IntlLangReviewer xmlns="4873beb7-5857-4685-be1f-d57550cc96cc" xsi:nil="true"/>
+    <OpenTemplate xmlns="4873beb7-5857-4685-be1f-d57550cc96cc">true</OpenTemplate>
+    <CSXSubmissionDate xmlns="4873beb7-5857-4685-be1f-d57550cc96cc" xsi:nil="true"/>
+    <TaxCatchAll xmlns="4873beb7-5857-4685-be1f-d57550cc96cc"/>
+    <Manager xmlns="4873beb7-5857-4685-be1f-d57550cc96cc" xsi:nil="true"/>
+    <NumericId xmlns="4873beb7-5857-4685-be1f-d57550cc96cc" xsi:nil="true"/>
+    <ParentAssetId xmlns="4873beb7-5857-4685-be1f-d57550cc96cc" xsi:nil="true"/>
+    <OriginalSourceMarket xmlns="4873beb7-5857-4685-be1f-d57550cc96cc" xsi:nil="true"/>
+    <ApprovalStatus xmlns="4873beb7-5857-4685-be1f-d57550cc96cc">InProgress</ApprovalStatus>
+    <TPComponent xmlns="4873beb7-5857-4685-be1f-d57550cc96cc" xsi:nil="true"/>
+    <EditorialTags xmlns="4873beb7-5857-4685-be1f-d57550cc96cc" xsi:nil="true"/>
+    <TPExecutable xmlns="4873beb7-5857-4685-be1f-d57550cc96cc" xsi:nil="true"/>
+    <TPLaunchHelpLink xmlns="4873beb7-5857-4685-be1f-d57550cc96cc" xsi:nil="true"/>
+    <LocComments xmlns="4873beb7-5857-4685-be1f-d57550cc96cc" xsi:nil="true"/>
+    <LocRecommendedHandoff xmlns="4873beb7-5857-4685-be1f-d57550cc96cc" xsi:nil="true"/>
+    <SourceTitle xmlns="4873beb7-5857-4685-be1f-d57550cc96cc" xsi:nil="true"/>
+    <CSXUpdate xmlns="4873beb7-5857-4685-be1f-d57550cc96cc">false</CSXUpdate>
+    <IntlLocPriority xmlns="4873beb7-5857-4685-be1f-d57550cc96cc" xsi:nil="true"/>
+    <UAProjectedTotalWords xmlns="4873beb7-5857-4685-be1f-d57550cc96cc" xsi:nil="true"/>
+    <AssetType xmlns="4873beb7-5857-4685-be1f-d57550cc96cc">TP</AssetType>
+    <MachineTranslated xmlns="4873beb7-5857-4685-be1f-d57550cc96cc">false</MachineTranslated>
+    <OutputCachingOn xmlns="4873beb7-5857-4685-be1f-d57550cc96cc">false</OutputCachingOn>
+    <TemplateStatus xmlns="4873beb7-5857-4685-be1f-d57550cc96cc">Complete</TemplateStatus>
+    <IsSearchable xmlns="4873beb7-5857-4685-be1f-d57550cc96cc">true</IsSearchable>
+    <ContentItem xmlns="4873beb7-5857-4685-be1f-d57550cc96cc" xsi:nil="true"/>
+    <HandoffToMSDN xmlns="4873beb7-5857-4685-be1f-d57550cc96cc" xsi:nil="true"/>
+    <ShowIn xmlns="4873beb7-5857-4685-be1f-d57550cc96cc">Show everywhere</ShowIn>
+    <ThumbnailAssetId xmlns="4873beb7-5857-4685-be1f-d57550cc96cc" xsi:nil="true"/>
+    <UALocComments xmlns="4873beb7-5857-4685-be1f-d57550cc96cc" xsi:nil="true"/>
+    <UALocRecommendation xmlns="4873beb7-5857-4685-be1f-d57550cc96cc">Localize</UALocRecommendation>
+    <LastModifiedDateTime xmlns="4873beb7-5857-4685-be1f-d57550cc96cc" xsi:nil="true"/>
+    <LegacyData xmlns="4873beb7-5857-4685-be1f-d57550cc96cc" xsi:nil="true"/>
+    <LocManualTestRequired xmlns="4873beb7-5857-4685-be1f-d57550cc96cc">false</LocManualTestRequired>
+    <LocMarketGroupTiers2 xmlns="4873beb7-5857-4685-be1f-d57550cc96cc" xsi:nil="true"/>
+    <ClipArtFilename xmlns="4873beb7-5857-4685-be1f-d57550cc96cc" xsi:nil="true"/>
+    <TPApplication xmlns="4873beb7-5857-4685-be1f-d57550cc96cc" xsi:nil="true"/>
+    <CSXHash xmlns="4873beb7-5857-4685-be1f-d57550cc96cc" xsi:nil="true"/>
+    <DirectSourceMarket xmlns="4873beb7-5857-4685-be1f-d57550cc96cc" xsi:nil="true"/>
+    <PrimaryImageGen xmlns="4873beb7-5857-4685-be1f-d57550cc96cc">true</PrimaryImageGen>
+    <PlannedPubDate xmlns="4873beb7-5857-4685-be1f-d57550cc96cc" xsi:nil="true"/>
+    <CSXSubmissionMarket xmlns="4873beb7-5857-4685-be1f-d57550cc96cc" xsi:nil="true"/>
+    <Downloads xmlns="4873beb7-5857-4685-be1f-d57550cc96cc">0</Downloads>
+    <ArtSampleDocs xmlns="4873beb7-5857-4685-be1f-d57550cc96cc" xsi:nil="true"/>
+    <TrustLevel xmlns="4873beb7-5857-4685-be1f-d57550cc96cc">1 Microsoft Managed Content</TrustLevel>
+    <BlockPublish xmlns="4873beb7-5857-4685-be1f-d57550cc96cc">false</BlockPublish>
+    <TPLaunchHelpLinkType xmlns="4873beb7-5857-4685-be1f-d57550cc96cc">Template</TPLaunchHelpLinkType>
+    <LocalizationTagsTaxHTField0 xmlns="4873beb7-5857-4685-be1f-d57550cc96cc">
+      <Terms xmlns="http://schemas.microsoft.com/office/infopath/2007/PartnerControls"/>
+    </LocalizationTagsTaxHTField0>
+    <BusinessGroup xmlns="4873beb7-5857-4685-be1f-d57550cc96cc" xsi:nil="true"/>
+    <Providers xmlns="4873beb7-5857-4685-be1f-d57550cc96cc" xsi:nil="true"/>
+    <TemplateTemplateType xmlns="4873beb7-5857-4685-be1f-d57550cc96cc">Word Document Template</TemplateTemplateType>
+    <TimesCloned xmlns="4873beb7-5857-4685-be1f-d57550cc96cc" xsi:nil="true"/>
+    <TPAppVersion xmlns="4873beb7-5857-4685-be1f-d57550cc96cc" xsi:nil="true"/>
+    <VoteCount xmlns="4873beb7-5857-4685-be1f-d57550cc96cc" xsi:nil="true"/>
+    <AverageRating xmlns="4873beb7-5857-4685-be1f-d57550cc96cc" xsi:nil="true"/>
+    <FeatureTagsTaxHTField0 xmlns="4873beb7-5857-4685-be1f-d57550cc96cc">
+      <Terms xmlns="http://schemas.microsoft.com/office/infopath/2007/PartnerControls"/>
+    </FeatureTagsTaxHTField0>
+    <Provider xmlns="4873beb7-5857-4685-be1f-d57550cc96cc" xsi:nil="true"/>
+    <UACurrentWords xmlns="4873beb7-5857-4685-be1f-d57550cc96cc" xsi:nil="true"/>
+    <AssetId xmlns="4873beb7-5857-4685-be1f-d57550cc96cc">TP103749966</AssetId>
+    <TPClientViewer xmlns="4873beb7-5857-4685-be1f-d57550cc96cc" xsi:nil="true"/>
+    <DSATActionTaken xmlns="4873beb7-5857-4685-be1f-d57550cc96cc" xsi:nil="true"/>
+    <APEditor xmlns="4873beb7-5857-4685-be1f-d57550cc96cc">
+      <UserInfo>
+        <DisplayName/>
+        <AccountId xsi:nil="true"/>
+        <AccountType/>
+      </UserInfo>
+    </APEditor>
+    <TPInstallLocation xmlns="4873beb7-5857-4685-be1f-d57550cc96cc" xsi:nil="true"/>
+    <OOCacheId xmlns="4873beb7-5857-4685-be1f-d57550cc96cc" xsi:nil="true"/>
+    <IsDeleted xmlns="4873beb7-5857-4685-be1f-d57550cc96cc">false</IsDeleted>
+    <PublishTargets xmlns="4873beb7-5857-4685-be1f-d57550cc96cc">OfficeOnlineVNext</PublishTargets>
+    <ApprovalLog xmlns="4873beb7-5857-4685-be1f-d57550cc96cc" xsi:nil="true"/>
+    <BugNumber xmlns="4873beb7-5857-4685-be1f-d57550cc96cc" xsi:nil="true"/>
+    <CrawlForDependencies xmlns="4873beb7-5857-4685-be1f-d57550cc96cc">false</CrawlForDependencies>
+    <InternalTagsTaxHTField0 xmlns="4873beb7-5857-4685-be1f-d57550cc96cc">
+      <Terms xmlns="http://schemas.microsoft.com/office/infopath/2007/PartnerControls"/>
+    </InternalTagsTaxHTField0>
+    <LastHandOff xmlns="4873beb7-5857-4685-be1f-d57550cc96cc" xsi:nil="true"/>
+    <Milestone xmlns="4873beb7-5857-4685-be1f-d57550cc96cc" xsi:nil="true"/>
+    <OriginalRelease xmlns="4873beb7-5857-4685-be1f-d57550cc96cc">15</OriginalRelease>
+    <RecommendationsModifier xmlns="4873beb7-5857-4685-be1f-d57550cc96cc" xsi:nil="true"/>
+    <ScenarioTagsTaxHTField0 xmlns="4873beb7-5857-4685-be1f-d57550cc96cc">
+      <Terms xmlns="http://schemas.microsoft.com/office/infopath/2007/PartnerControls"/>
+    </ScenarioTagsTaxHTField0>
+    <UANotes xmlns="4873beb7-5857-4685-be1f-d57550cc96cc" xsi:nil="true"/>
+  </documentManagement>
+</p:properties>
+</file>
+
 <file path=customXml/item4.xml><?xml version="1.0" encoding="utf-8"?>
 <b:Sources xmlns:b="http://schemas.openxmlformats.org/officeDocument/2006/bibliography" SelectedStyle="\APA.XSL" StyleName="APA">
   <b:Source>
@@ -4818,24 +4298,6 @@
 </file>
 
 <file path=customXml/itemProps1.xml><?xml version="1.0" encoding="utf-8"?>
-<ds:datastoreItem xmlns:ds="http://schemas.openxmlformats.org/officeDocument/2006/customXml" ds:itemID="{83AE4ADC-D632-40A7-A0C1-0481BB069C4F}">
-  <ds:schemaRefs>
-    <ds:schemaRef ds:uri="http://schemas.microsoft.com/office/2006/metadata/properties"/>
-    <ds:schemaRef ds:uri="http://schemas.microsoft.com/office/infopath/2007/PartnerControls"/>
-    <ds:schemaRef ds:uri="4873beb7-5857-4685-be1f-d57550cc96cc"/>
-  </ds:schemaRefs>
-</ds:datastoreItem>
-</file>
-
-<file path=customXml/itemProps2.xml><?xml version="1.0" encoding="utf-8"?>
-<ds:datastoreItem xmlns:ds="http://schemas.openxmlformats.org/officeDocument/2006/customXml" ds:itemID="{FF740C13-C6A2-43D3-86C5-4CBB969C2CB1}">
-  <ds:schemaRefs>
-    <ds:schemaRef ds:uri="http://schemas.microsoft.com/sharepoint/v3/contenttype/forms"/>
-  </ds:schemaRefs>
-</ds:datastoreItem>
-</file>
-
-<file path=customXml/itemProps3.xml><?xml version="1.0" encoding="utf-8"?>
 <ds:datastoreItem xmlns:ds="http://schemas.openxmlformats.org/officeDocument/2006/customXml" ds:itemID="{88FF2527-3592-4DBF-9FD9-FEA06E5BF9A7}">
   <ds:schemaRefs>
     <ds:schemaRef ds:uri="http://schemas.microsoft.com/office/2006/metadata/contentType"/>
@@ -4853,8 +4315,26 @@
 </ds:datastoreItem>
 </file>
 
+<file path=customXml/itemProps2.xml><?xml version="1.0" encoding="utf-8"?>
+<ds:datastoreItem xmlns:ds="http://schemas.openxmlformats.org/officeDocument/2006/customXml" ds:itemID="{FF740C13-C6A2-43D3-86C5-4CBB969C2CB1}">
+  <ds:schemaRefs>
+    <ds:schemaRef ds:uri="http://schemas.microsoft.com/sharepoint/v3/contenttype/forms"/>
+  </ds:schemaRefs>
+</ds:datastoreItem>
+</file>
+
+<file path=customXml/itemProps3.xml><?xml version="1.0" encoding="utf-8"?>
+<ds:datastoreItem xmlns:ds="http://schemas.openxmlformats.org/officeDocument/2006/customXml" ds:itemID="{83AE4ADC-D632-40A7-A0C1-0481BB069C4F}">
+  <ds:schemaRefs>
+    <ds:schemaRef ds:uri="http://schemas.microsoft.com/office/2006/metadata/properties"/>
+    <ds:schemaRef ds:uri="http://schemas.microsoft.com/office/infopath/2007/PartnerControls"/>
+    <ds:schemaRef ds:uri="4873beb7-5857-4685-be1f-d57550cc96cc"/>
+  </ds:schemaRefs>
+</ds:datastoreItem>
+</file>
+
 <file path=customXml/itemProps4.xml><?xml version="1.0" encoding="utf-8"?>
-<ds:datastoreItem xmlns:ds="http://schemas.openxmlformats.org/officeDocument/2006/customXml" ds:itemID="{ACBC1B08-511A-483D-9BE6-719F0C9974FB}">
+<ds:datastoreItem xmlns:ds="http://schemas.openxmlformats.org/officeDocument/2006/customXml" ds:itemID="{2E8DBBC5-15A0-4B75-BB05-2DF8D542D3CC}">
   <ds:schemaRefs>
     <ds:schemaRef ds:uri="http://schemas.openxmlformats.org/officeDocument/2006/bibliography"/>
   </ds:schemaRefs>

</xml_diff>

<commit_message>
Block Scope: A diferencia del scope local este scope está limitado al bloque de código donde fue definida la variable. Desde ECMAScript 6 contamos con los keyword let y const los cuales nos permiten tener un scope de bloque, esto quiere decir que las variables solo van a vivir dentro del bloque de código correspondiente.
</commit_message>
<xml_diff>
--- a/CursoClosuresYScopeJavaScript/CursoClosures_ScopeJavaScript.docx
+++ b/CursoClosuresYScopeJavaScript/CursoClosures_ScopeJavaScript.docx
@@ -27,12 +27,37 @@
           <w:lang w:val="es-MX"/>
         </w:rPr>
       </w:pPr>
+      <w:proofErr w:type="spellStart"/>
       <w:r>
         <w:rPr>
           <w:rFonts w:ascii="Arial" w:hAnsi="Arial" w:cs="Arial"/>
           <w:lang w:val="es-MX"/>
         </w:rPr>
-        <w:t>Scope: Es el alcance que va a tener una variable dentro del código. En otras palabras, el Scope se encargará de decidir a qué bloques de código va a acceder una variable.</w:t>
+        <w:t>Scope</w:t>
+      </w:r>
+      <w:proofErr w:type="spellEnd"/>
+      <w:r>
+        <w:rPr>
+          <w:rFonts w:ascii="Arial" w:hAnsi="Arial" w:cs="Arial"/>
+          <w:lang w:val="es-MX"/>
+        </w:rPr>
+        <w:t xml:space="preserve">: Es el alcance que va a tener una variable dentro del código. En otras palabras, el </w:t>
+      </w:r>
+      <w:proofErr w:type="spellStart"/>
+      <w:r>
+        <w:rPr>
+          <w:rFonts w:ascii="Arial" w:hAnsi="Arial" w:cs="Arial"/>
+          <w:lang w:val="es-MX"/>
+        </w:rPr>
+        <w:t>Scope</w:t>
+      </w:r>
+      <w:proofErr w:type="spellEnd"/>
+      <w:r>
+        <w:rPr>
+          <w:rFonts w:ascii="Arial" w:hAnsi="Arial" w:cs="Arial"/>
+          <w:lang w:val="es-MX"/>
+        </w:rPr>
+        <w:t xml:space="preserve"> se encargará de decidir a qué bloques de código va a acceder una variable.</w:t>
       </w:r>
     </w:p>
     <w:p>
@@ -51,14 +76,34 @@
           <w:bCs/>
           <w:lang w:val="es-MX"/>
         </w:rPr>
-        <w:t>Global Scope</w:t>
-      </w:r>
+        <w:t xml:space="preserve">Global </w:t>
+      </w:r>
+      <w:proofErr w:type="spellStart"/>
+      <w:proofErr w:type="gramStart"/>
+      <w:r>
+        <w:rPr>
+          <w:rFonts w:ascii="Arial" w:hAnsi="Arial" w:cs="Arial"/>
+          <w:b/>
+          <w:bCs/>
+          <w:lang w:val="es-MX"/>
+        </w:rPr>
+        <w:t>Scope</w:t>
+      </w:r>
+      <w:proofErr w:type="spellEnd"/>
       <w:r>
         <w:rPr>
           <w:rFonts w:ascii="Arial" w:hAnsi="Arial" w:cs="Arial"/>
           <w:lang w:val="es-MX"/>
         </w:rPr>
-        <w:t> : No están dentro de funciones o bloques, por lo tanto se puede acceder a ellas de manera global.</w:t>
+        <w:t> :</w:t>
+      </w:r>
+      <w:proofErr w:type="gramEnd"/>
+      <w:r>
+        <w:rPr>
+          <w:rFonts w:ascii="Arial" w:hAnsi="Arial" w:cs="Arial"/>
+          <w:lang w:val="es-MX"/>
+        </w:rPr>
+        <w:t xml:space="preserve"> No están dentro de funciones o bloques, por lo tanto se puede acceder a ellas de manera global.</w:t>
       </w:r>
     </w:p>
     <w:p>
@@ -79,7 +124,23 @@
           <w:rFonts w:ascii="Arial" w:hAnsi="Arial" w:cs="Arial"/>
           <w:lang w:val="es-MX"/>
         </w:rPr>
-        <w:t>Con var podemos re-asignar una variable pero es una mala práctica.</w:t>
+        <w:t xml:space="preserve">Con </w:t>
+      </w:r>
+      <w:proofErr w:type="spellStart"/>
+      <w:r>
+        <w:rPr>
+          <w:rFonts w:ascii="Arial" w:hAnsi="Arial" w:cs="Arial"/>
+          <w:lang w:val="es-MX"/>
+        </w:rPr>
+        <w:t>var</w:t>
+      </w:r>
+      <w:proofErr w:type="spellEnd"/>
+      <w:r>
+        <w:rPr>
+          <w:rFonts w:ascii="Arial" w:hAnsi="Arial" w:cs="Arial"/>
+          <w:lang w:val="es-MX"/>
+        </w:rPr>
+        <w:t xml:space="preserve"> podemos re-asignar una variable pero es una mala práctica.</w:t>
       </w:r>
     </w:p>
     <w:p>
@@ -100,7 +161,39 @@
           <w:rFonts w:ascii="Arial" w:hAnsi="Arial" w:cs="Arial"/>
           <w:lang w:val="es-MX"/>
         </w:rPr>
-        <w:t>Con let y const no podemos, aparecerá un error.</w:t>
+        <w:t xml:space="preserve">Con </w:t>
+      </w:r>
+      <w:proofErr w:type="spellStart"/>
+      <w:r>
+        <w:rPr>
+          <w:rFonts w:ascii="Arial" w:hAnsi="Arial" w:cs="Arial"/>
+          <w:lang w:val="es-MX"/>
+        </w:rPr>
+        <w:t>let</w:t>
+      </w:r>
+      <w:proofErr w:type="spellEnd"/>
+      <w:r>
+        <w:rPr>
+          <w:rFonts w:ascii="Arial" w:hAnsi="Arial" w:cs="Arial"/>
+          <w:lang w:val="es-MX"/>
+        </w:rPr>
+        <w:t xml:space="preserve"> y </w:t>
+      </w:r>
+      <w:proofErr w:type="spellStart"/>
+      <w:r>
+        <w:rPr>
+          <w:rFonts w:ascii="Arial" w:hAnsi="Arial" w:cs="Arial"/>
+          <w:lang w:val="es-MX"/>
+        </w:rPr>
+        <w:t>const</w:t>
+      </w:r>
+      <w:proofErr w:type="spellEnd"/>
+      <w:r>
+        <w:rPr>
+          <w:rFonts w:ascii="Arial" w:hAnsi="Arial" w:cs="Arial"/>
+          <w:lang w:val="es-MX"/>
+        </w:rPr>
+        <w:t xml:space="preserve"> no podemos, aparecerá un error.</w:t>
       </w:r>
     </w:p>
     <w:p>
@@ -121,8 +214,49 @@
           <w:rFonts w:ascii="Arial" w:hAnsi="Arial" w:cs="Arial"/>
           <w:lang w:val="es-MX"/>
         </w:rPr>
-        <w:t>Es una mala práctica crear una variable sin las palabras reservadas: var, let y const.</w:t>
-      </w:r>
+        <w:t xml:space="preserve">Es una mala práctica crear una variable sin las palabras reservadas: </w:t>
+      </w:r>
+      <w:proofErr w:type="spellStart"/>
+      <w:r>
+        <w:rPr>
+          <w:rFonts w:ascii="Arial" w:hAnsi="Arial" w:cs="Arial"/>
+          <w:lang w:val="es-MX"/>
+        </w:rPr>
+        <w:t>var</w:t>
+      </w:r>
+      <w:proofErr w:type="spellEnd"/>
+      <w:r>
+        <w:rPr>
+          <w:rFonts w:ascii="Arial" w:hAnsi="Arial" w:cs="Arial"/>
+          <w:lang w:val="es-MX"/>
+        </w:rPr>
+        <w:t xml:space="preserve">, </w:t>
+      </w:r>
+      <w:proofErr w:type="spellStart"/>
+      <w:r>
+        <w:rPr>
+          <w:rFonts w:ascii="Arial" w:hAnsi="Arial" w:cs="Arial"/>
+          <w:lang w:val="es-MX"/>
+        </w:rPr>
+        <w:t>let</w:t>
+      </w:r>
+      <w:proofErr w:type="spellEnd"/>
+      <w:r>
+        <w:rPr>
+          <w:rFonts w:ascii="Arial" w:hAnsi="Arial" w:cs="Arial"/>
+          <w:lang w:val="es-MX"/>
+        </w:rPr>
+        <w:t xml:space="preserve"> y </w:t>
+      </w:r>
+      <w:proofErr w:type="spellStart"/>
+      <w:r>
+        <w:rPr>
+          <w:rFonts w:ascii="Arial" w:hAnsi="Arial" w:cs="Arial"/>
+          <w:lang w:val="es-MX"/>
+        </w:rPr>
+        <w:t>const.</w:t>
+      </w:r>
+      <w:proofErr w:type="spellEnd"/>
       <w:r>
         <w:rPr>
           <w:rFonts w:ascii="Arial" w:hAnsi="Arial" w:cs="Arial"/>
@@ -181,7 +315,23 @@
           <w:rFonts w:ascii="Arial" w:hAnsi="Arial" w:cs="Arial"/>
           <w:lang w:val="es-MX"/>
         </w:rPr>
-        <w:t>Lexical Scope / Ámbito Léxico: El intérprete de JavaScript funciona desde el ámbito de ejecución actual y funciona hasta encontrar la variable en cuestión. Si la variable no se encuentra en ningún ámbito, se genera una excepción.</w:t>
+        <w:t xml:space="preserve">Lexical </w:t>
+      </w:r>
+      <w:proofErr w:type="spellStart"/>
+      <w:r>
+        <w:rPr>
+          <w:rFonts w:ascii="Arial" w:hAnsi="Arial" w:cs="Arial"/>
+          <w:lang w:val="es-MX"/>
+        </w:rPr>
+        <w:t>Scope</w:t>
+      </w:r>
+      <w:proofErr w:type="spellEnd"/>
+      <w:r>
+        <w:rPr>
+          <w:rFonts w:ascii="Arial" w:hAnsi="Arial" w:cs="Arial"/>
+          <w:lang w:val="es-MX"/>
+        </w:rPr>
+        <w:t xml:space="preserve"> / Ámbito Léxico: El intérprete de JavaScript funciona desde el ámbito de ejecución actual y funciona hasta encontrar la variable en cuestión. Si la variable no se encuentra en ningún ámbito, se genera una excepción.</w:t>
       </w:r>
     </w:p>
     <w:p>
@@ -237,8 +387,9 @@
           <w:szCs w:val="24"/>
           <w:lang w:val="es-MX" w:eastAsia="es-MX"/>
         </w:rPr>
-        <w:t xml:space="preserve">Un pequeño resumen sobre </w:t>
-      </w:r>
+        <w:t xml:space="preserve">Un pequeño </w:t>
+      </w:r>
+      <w:proofErr w:type="gramStart"/>
       <w:r>
         <w:rPr>
           <w:rFonts w:ascii="Arial" w:eastAsia="Times New Roman" w:hAnsi="Arial" w:cs="Arial"/>
@@ -247,10 +398,39 @@
           <w:szCs w:val="24"/>
           <w:lang w:val="es-MX" w:eastAsia="es-MX"/>
         </w:rPr>
+        <w:t>resume</w:t>
+      </w:r>
+      <w:r>
+        <w:rPr>
+          <w:rFonts w:ascii="Arial" w:eastAsia="Times New Roman" w:hAnsi="Arial" w:cs="Arial"/>
+          <w:color w:val="273B47"/>
+          <w:sz w:val="24"/>
+          <w:szCs w:val="24"/>
+          <w:lang w:val="es-MX" w:eastAsia="es-MX"/>
+        </w:rPr>
+        <w:t>n</w:t>
+      </w:r>
+      <w:proofErr w:type="gramEnd"/>
+      <w:r>
+        <w:rPr>
+          <w:rFonts w:ascii="Arial" w:eastAsia="Times New Roman" w:hAnsi="Arial" w:cs="Arial"/>
+          <w:color w:val="273B47"/>
+          <w:sz w:val="24"/>
+          <w:szCs w:val="24"/>
+          <w:lang w:val="es-MX" w:eastAsia="es-MX"/>
+        </w:rPr>
+        <w:t xml:space="preserve"> sobre </w:t>
+      </w:r>
+      <w:r>
+        <w:rPr>
+          <w:rFonts w:ascii="Arial" w:eastAsia="Times New Roman" w:hAnsi="Arial" w:cs="Arial"/>
+          <w:color w:val="273B47"/>
+          <w:sz w:val="24"/>
+          <w:szCs w:val="24"/>
+          <w:lang w:val="es-MX" w:eastAsia="es-MX"/>
+        </w:rPr>
         <w:t>cómo</w:t>
       </w:r>
-      <w:bookmarkStart w:id="0" w:name="_GoBack"/>
-      <w:bookmarkEnd w:id="0"/>
       <w:r>
         <w:rPr>
           <w:rFonts w:ascii="Arial" w:eastAsia="Times New Roman" w:hAnsi="Arial" w:cs="Arial"/>
@@ -289,6 +469,7 @@
         </w:rPr>
         <w:t>Las variables escritas con la palabra clave </w:t>
       </w:r>
+      <w:proofErr w:type="spellStart"/>
       <w:r>
         <w:rPr>
           <w:rFonts w:ascii="Arial" w:eastAsia="Times New Roman" w:hAnsi="Arial" w:cs="Arial"/>
@@ -301,6 +482,7 @@
         </w:rPr>
         <w:t>var</w:t>
       </w:r>
+      <w:proofErr w:type="spellEnd"/>
       <w:r>
         <w:rPr>
           <w:rFonts w:ascii="Arial" w:eastAsia="Times New Roman" w:hAnsi="Arial" w:cs="Arial"/>
@@ -309,7 +491,29 @@
           <w:szCs w:val="24"/>
           <w:lang w:val="es-MX" w:eastAsia="es-MX"/>
         </w:rPr>
-        <w:t> pueden ser redeclaradas, pero esto a futuro puede darnos problemas, así que es mejor no usarla.</w:t>
+        <w:t xml:space="preserve"> pueden ser </w:t>
+      </w:r>
+      <w:proofErr w:type="spellStart"/>
+      <w:r>
+        <w:rPr>
+          <w:rFonts w:ascii="Arial" w:eastAsia="Times New Roman" w:hAnsi="Arial" w:cs="Arial"/>
+          <w:color w:val="273B47"/>
+          <w:sz w:val="24"/>
+          <w:szCs w:val="24"/>
+          <w:lang w:val="es-MX" w:eastAsia="es-MX"/>
+        </w:rPr>
+        <w:t>redeclaradas</w:t>
+      </w:r>
+      <w:proofErr w:type="spellEnd"/>
+      <w:r>
+        <w:rPr>
+          <w:rFonts w:ascii="Arial" w:eastAsia="Times New Roman" w:hAnsi="Arial" w:cs="Arial"/>
+          <w:color w:val="273B47"/>
+          <w:sz w:val="24"/>
+          <w:szCs w:val="24"/>
+          <w:lang w:val="es-MX" w:eastAsia="es-MX"/>
+        </w:rPr>
+        <w:t>, pero esto a futuro puede darnos problemas, así que es mejor no usarla.</w:t>
       </w:r>
     </w:p>
     <w:p>
@@ -339,6 +543,7 @@
         </w:rPr>
         <w:t>Las variables escritas con la palabra clave </w:t>
       </w:r>
+      <w:proofErr w:type="spellStart"/>
       <w:r>
         <w:rPr>
           <w:rFonts w:ascii="Arial" w:eastAsia="Times New Roman" w:hAnsi="Arial" w:cs="Arial"/>
@@ -351,6 +556,7 @@
         </w:rPr>
         <w:t>let</w:t>
       </w:r>
+      <w:proofErr w:type="spellEnd"/>
       <w:r>
         <w:rPr>
           <w:rFonts w:ascii="Arial" w:eastAsia="Times New Roman" w:hAnsi="Arial" w:cs="Arial"/>
@@ -359,7 +565,29 @@
           <w:szCs w:val="24"/>
           <w:lang w:val="es-MX" w:eastAsia="es-MX"/>
         </w:rPr>
-        <w:t> no pueden ser redeclaradas, si lo haces mostrara un </w:t>
+        <w:t xml:space="preserve"> no pueden ser </w:t>
+      </w:r>
+      <w:proofErr w:type="spellStart"/>
+      <w:r>
+        <w:rPr>
+          <w:rFonts w:ascii="Arial" w:eastAsia="Times New Roman" w:hAnsi="Arial" w:cs="Arial"/>
+          <w:color w:val="273B47"/>
+          <w:sz w:val="24"/>
+          <w:szCs w:val="24"/>
+          <w:lang w:val="es-MX" w:eastAsia="es-MX"/>
+        </w:rPr>
+        <w:t>redeclaradas</w:t>
+      </w:r>
+      <w:proofErr w:type="spellEnd"/>
+      <w:r>
+        <w:rPr>
+          <w:rFonts w:ascii="Arial" w:eastAsia="Times New Roman" w:hAnsi="Arial" w:cs="Arial"/>
+          <w:color w:val="273B47"/>
+          <w:sz w:val="24"/>
+          <w:szCs w:val="24"/>
+          <w:lang w:val="es-MX" w:eastAsia="es-MX"/>
+        </w:rPr>
+        <w:t>, si lo haces mostrara un </w:t>
       </w:r>
       <w:r>
         <w:rPr>
@@ -417,6 +645,7 @@
           <w:lang w:val="en-US" w:eastAsia="es-MX"/>
         </w:rPr>
       </w:pPr>
+      <w:proofErr w:type="gramStart"/>
       <w:r>
         <w:rPr>
           <w:rFonts w:ascii="Courier New" w:eastAsia="Times New Roman" w:hAnsi="Courier New" w:cs="Courier New"/>
@@ -430,6 +659,7 @@
         </w:rPr>
         <w:t>let</w:t>
       </w:r>
+      <w:proofErr w:type="gramEnd"/>
       <w:r>
         <w:rPr>
           <w:rFonts w:ascii="Courier New" w:eastAsia="Times New Roman" w:hAnsi="Courier New" w:cs="Courier New"/>
@@ -495,6 +725,7 @@
           <w:lang w:val="en-US" w:eastAsia="es-MX"/>
         </w:rPr>
       </w:pPr>
+      <w:proofErr w:type="gramStart"/>
       <w:r>
         <w:rPr>
           <w:rFonts w:ascii="Courier New" w:eastAsia="Times New Roman" w:hAnsi="Courier New" w:cs="Courier New"/>
@@ -504,7 +735,19 @@
           <w:shd w:val="clear" w:color="auto" w:fill="272822"/>
           <w:lang w:val="en-US" w:eastAsia="es-MX"/>
         </w:rPr>
-        <w:t xml:space="preserve">fruit = </w:t>
+        <w:t>fruit</w:t>
+      </w:r>
+      <w:proofErr w:type="gramEnd"/>
+      <w:r>
+        <w:rPr>
+          <w:rFonts w:ascii="Courier New" w:eastAsia="Times New Roman" w:hAnsi="Courier New" w:cs="Courier New"/>
+          <w:color w:val="DDDDDD"/>
+          <w:sz w:val="20"/>
+          <w:szCs w:val="20"/>
+          <w:shd w:val="clear" w:color="auto" w:fill="272822"/>
+          <w:lang w:val="en-US" w:eastAsia="es-MX"/>
+        </w:rPr>
+        <w:t xml:space="preserve"> = </w:t>
       </w:r>
       <w:r>
         <w:rPr>
@@ -592,6 +835,7 @@
           <w:lang w:val="es-MX" w:eastAsia="es-MX"/>
         </w:rPr>
       </w:pPr>
+      <w:proofErr w:type="gramStart"/>
       <w:r>
         <w:rPr>
           <w:rFonts w:ascii="Courier New" w:eastAsia="Times New Roman" w:hAnsi="Courier New" w:cs="Courier New"/>
@@ -623,7 +867,32 @@
           <w:shd w:val="clear" w:color="auto" w:fill="272822"/>
           <w:lang w:val="es-MX" w:eastAsia="es-MX"/>
         </w:rPr>
-        <w:t xml:space="preserve">(fruit); </w:t>
+        <w:t>(</w:t>
+      </w:r>
+      <w:proofErr w:type="spellStart"/>
+      <w:proofErr w:type="gramEnd"/>
+      <w:r>
+        <w:rPr>
+          <w:rFonts w:ascii="Courier New" w:eastAsia="Times New Roman" w:hAnsi="Courier New" w:cs="Courier New"/>
+          <w:color w:val="DDDDDD"/>
+          <w:sz w:val="20"/>
+          <w:szCs w:val="20"/>
+          <w:shd w:val="clear" w:color="auto" w:fill="272822"/>
+          <w:lang w:val="es-MX" w:eastAsia="es-MX"/>
+        </w:rPr>
+        <w:t>fruit</w:t>
+      </w:r>
+      <w:proofErr w:type="spellEnd"/>
+      <w:r>
+        <w:rPr>
+          <w:rFonts w:ascii="Courier New" w:eastAsia="Times New Roman" w:hAnsi="Courier New" w:cs="Courier New"/>
+          <w:color w:val="DDDDDD"/>
+          <w:sz w:val="20"/>
+          <w:szCs w:val="20"/>
+          <w:shd w:val="clear" w:color="auto" w:fill="272822"/>
+          <w:lang w:val="es-MX" w:eastAsia="es-MX"/>
+        </w:rPr>
+        <w:t xml:space="preserve">); </w:t>
       </w:r>
       <w:r>
         <w:rPr>
@@ -664,6 +933,7 @@
         </w:rPr>
         <w:t>Las variables escritas con la palabra clave </w:t>
       </w:r>
+      <w:proofErr w:type="spellStart"/>
       <w:r>
         <w:rPr>
           <w:rFonts w:ascii="Arial" w:eastAsia="Times New Roman" w:hAnsi="Arial" w:cs="Arial"/>
@@ -676,6 +946,7 @@
         </w:rPr>
         <w:t>const</w:t>
       </w:r>
+      <w:proofErr w:type="spellEnd"/>
       <w:r>
         <w:rPr>
           <w:rFonts w:ascii="Arial" w:eastAsia="Times New Roman" w:hAnsi="Arial" w:cs="Arial"/>
@@ -684,8 +955,878 @@
           <w:szCs w:val="24"/>
           <w:lang w:val="es-MX" w:eastAsia="es-MX"/>
         </w:rPr>
-        <w:t> no pueden ser redeclaradas o reasignadas, ya que const quiere decir que su valor será constante, es decir que no va a cambiar.</w:t>
-      </w:r>
+        <w:t xml:space="preserve"> no pueden ser </w:t>
+      </w:r>
+      <w:proofErr w:type="spellStart"/>
+      <w:r>
+        <w:rPr>
+          <w:rFonts w:ascii="Arial" w:eastAsia="Times New Roman" w:hAnsi="Arial" w:cs="Arial"/>
+          <w:color w:val="273B47"/>
+          <w:sz w:val="24"/>
+          <w:szCs w:val="24"/>
+          <w:lang w:val="es-MX" w:eastAsia="es-MX"/>
+        </w:rPr>
+        <w:t>redeclaradas</w:t>
+      </w:r>
+      <w:proofErr w:type="spellEnd"/>
+      <w:r>
+        <w:rPr>
+          <w:rFonts w:ascii="Arial" w:eastAsia="Times New Roman" w:hAnsi="Arial" w:cs="Arial"/>
+          <w:color w:val="273B47"/>
+          <w:sz w:val="24"/>
+          <w:szCs w:val="24"/>
+          <w:lang w:val="es-MX" w:eastAsia="es-MX"/>
+        </w:rPr>
+        <w:t xml:space="preserve"> o reasignadas, ya que </w:t>
+      </w:r>
+      <w:proofErr w:type="spellStart"/>
+      <w:r>
+        <w:rPr>
+          <w:rFonts w:ascii="Arial" w:eastAsia="Times New Roman" w:hAnsi="Arial" w:cs="Arial"/>
+          <w:color w:val="273B47"/>
+          <w:sz w:val="24"/>
+          <w:szCs w:val="24"/>
+          <w:lang w:val="es-MX" w:eastAsia="es-MX"/>
+        </w:rPr>
+        <w:t>const</w:t>
+      </w:r>
+      <w:proofErr w:type="spellEnd"/>
+      <w:r>
+        <w:rPr>
+          <w:rFonts w:ascii="Arial" w:eastAsia="Times New Roman" w:hAnsi="Arial" w:cs="Arial"/>
+          <w:color w:val="273B47"/>
+          <w:sz w:val="24"/>
+          <w:szCs w:val="24"/>
+          <w:lang w:val="es-MX" w:eastAsia="es-MX"/>
+        </w:rPr>
+        <w:t xml:space="preserve"> quiere decir que su valor será constante, es decir que no va a cambiar.</w:t>
+      </w:r>
+    </w:p>
+    <w:p>
+      <w:pPr>
+        <w:jc w:val="both"/>
+        <w:rPr>
+          <w:rFonts w:ascii="Arial" w:hAnsi="Arial" w:cs="Arial"/>
+          <w:lang w:val="es-MX"/>
+        </w:rPr>
+      </w:pPr>
+    </w:p>
+    <w:p>
+      <w:pPr>
+        <w:pStyle w:val="Ttulo1"/>
+      </w:pPr>
+      <w:r>
+        <w:lastRenderedPageBreak/>
+        <w:t>block</w:t>
+      </w:r>
+      <w:bookmarkStart w:id="0" w:name="_GoBack"/>
+      <w:bookmarkEnd w:id="0"/>
+      <w:r>
+        <w:t xml:space="preserve"> Scope</w:t>
+      </w:r>
+    </w:p>
+    <w:p>
+      <w:pPr>
+        <w:jc w:val="both"/>
+        <w:rPr>
+          <w:rFonts w:ascii="Arial" w:hAnsi="Arial" w:cs="Arial"/>
+          <w:color w:val="273B47"/>
+          <w:shd w:val="clear" w:color="auto" w:fill="F6F6F6"/>
+        </w:rPr>
+      </w:pPr>
+      <w:r>
+        <w:rPr>
+          <w:rFonts w:ascii="Arial" w:hAnsi="Arial" w:cs="Arial"/>
+          <w:color w:val="273B47"/>
+          <w:shd w:val="clear" w:color="auto" w:fill="F6F6F6"/>
+        </w:rPr>
+        <w:t xml:space="preserve">A diferencia del </w:t>
+      </w:r>
+      <w:proofErr w:type="spellStart"/>
+      <w:r>
+        <w:rPr>
+          <w:rFonts w:ascii="Arial" w:hAnsi="Arial" w:cs="Arial"/>
+          <w:color w:val="273B47"/>
+          <w:shd w:val="clear" w:color="auto" w:fill="F6F6F6"/>
+        </w:rPr>
+        <w:t>scope</w:t>
+      </w:r>
+      <w:proofErr w:type="spellEnd"/>
+      <w:r>
+        <w:rPr>
+          <w:rFonts w:ascii="Arial" w:hAnsi="Arial" w:cs="Arial"/>
+          <w:color w:val="273B47"/>
+          <w:shd w:val="clear" w:color="auto" w:fill="F6F6F6"/>
+        </w:rPr>
+        <w:t xml:space="preserve"> local este </w:t>
+      </w:r>
+      <w:proofErr w:type="spellStart"/>
+      <w:r>
+        <w:rPr>
+          <w:rFonts w:ascii="Arial" w:hAnsi="Arial" w:cs="Arial"/>
+          <w:color w:val="273B47"/>
+          <w:shd w:val="clear" w:color="auto" w:fill="F6F6F6"/>
+        </w:rPr>
+        <w:t>scope</w:t>
+      </w:r>
+      <w:proofErr w:type="spellEnd"/>
+      <w:r>
+        <w:rPr>
+          <w:rFonts w:ascii="Arial" w:hAnsi="Arial" w:cs="Arial"/>
+          <w:color w:val="273B47"/>
+          <w:shd w:val="clear" w:color="auto" w:fill="F6F6F6"/>
+        </w:rPr>
+        <w:t xml:space="preserve"> está limitado al bloque de código donde fue definida la variable. Desde </w:t>
+      </w:r>
+      <w:proofErr w:type="spellStart"/>
+      <w:r>
+        <w:rPr>
+          <w:rFonts w:ascii="Arial" w:hAnsi="Arial" w:cs="Arial"/>
+          <w:color w:val="273B47"/>
+          <w:shd w:val="clear" w:color="auto" w:fill="F6F6F6"/>
+        </w:rPr>
+        <w:t>ECMAScript</w:t>
+      </w:r>
+      <w:proofErr w:type="spellEnd"/>
+      <w:r>
+        <w:rPr>
+          <w:rFonts w:ascii="Arial" w:hAnsi="Arial" w:cs="Arial"/>
+          <w:color w:val="273B47"/>
+          <w:shd w:val="clear" w:color="auto" w:fill="F6F6F6"/>
+        </w:rPr>
+        <w:t xml:space="preserve"> 6 contamos con los </w:t>
+      </w:r>
+      <w:proofErr w:type="spellStart"/>
+      <w:r>
+        <w:rPr>
+          <w:rFonts w:ascii="Arial" w:hAnsi="Arial" w:cs="Arial"/>
+          <w:color w:val="273B47"/>
+          <w:shd w:val="clear" w:color="auto" w:fill="F6F6F6"/>
+        </w:rPr>
+        <w:t>keyword</w:t>
+      </w:r>
+      <w:proofErr w:type="spellEnd"/>
+      <w:r>
+        <w:rPr>
+          <w:rFonts w:ascii="Arial" w:hAnsi="Arial" w:cs="Arial"/>
+          <w:color w:val="273B47"/>
+          <w:shd w:val="clear" w:color="auto" w:fill="F6F6F6"/>
+        </w:rPr>
+        <w:t xml:space="preserve"> </w:t>
+      </w:r>
+      <w:proofErr w:type="spellStart"/>
+      <w:r>
+        <w:rPr>
+          <w:rFonts w:ascii="Arial" w:hAnsi="Arial" w:cs="Arial"/>
+          <w:color w:val="273B47"/>
+          <w:shd w:val="clear" w:color="auto" w:fill="F6F6F6"/>
+        </w:rPr>
+        <w:t>let</w:t>
+      </w:r>
+      <w:proofErr w:type="spellEnd"/>
+      <w:r>
+        <w:rPr>
+          <w:rFonts w:ascii="Arial" w:hAnsi="Arial" w:cs="Arial"/>
+          <w:color w:val="273B47"/>
+          <w:shd w:val="clear" w:color="auto" w:fill="F6F6F6"/>
+        </w:rPr>
+        <w:t xml:space="preserve"> y </w:t>
+      </w:r>
+      <w:proofErr w:type="spellStart"/>
+      <w:r>
+        <w:rPr>
+          <w:rFonts w:ascii="Arial" w:hAnsi="Arial" w:cs="Arial"/>
+          <w:color w:val="273B47"/>
+          <w:shd w:val="clear" w:color="auto" w:fill="F6F6F6"/>
+        </w:rPr>
+        <w:t>const</w:t>
+      </w:r>
+      <w:proofErr w:type="spellEnd"/>
+      <w:r>
+        <w:rPr>
+          <w:rFonts w:ascii="Arial" w:hAnsi="Arial" w:cs="Arial"/>
+          <w:color w:val="273B47"/>
+          <w:shd w:val="clear" w:color="auto" w:fill="F6F6F6"/>
+        </w:rPr>
+        <w:t xml:space="preserve"> los cuales nos permiten tener un </w:t>
+      </w:r>
+      <w:proofErr w:type="spellStart"/>
+      <w:r>
+        <w:rPr>
+          <w:rFonts w:ascii="Arial" w:hAnsi="Arial" w:cs="Arial"/>
+          <w:color w:val="273B47"/>
+          <w:shd w:val="clear" w:color="auto" w:fill="F6F6F6"/>
+        </w:rPr>
+        <w:t>scope</w:t>
+      </w:r>
+      <w:proofErr w:type="spellEnd"/>
+      <w:r>
+        <w:rPr>
+          <w:rFonts w:ascii="Arial" w:hAnsi="Arial" w:cs="Arial"/>
+          <w:color w:val="273B47"/>
+          <w:shd w:val="clear" w:color="auto" w:fill="F6F6F6"/>
+        </w:rPr>
+        <w:t xml:space="preserve"> de bloque, esto quiere decir que las variables solo van a vivir dentro del bloque de código correspondiente.</w:t>
+      </w:r>
+    </w:p>
+    <w:p>
+      <w:pPr>
+        <w:jc w:val="both"/>
+        <w:rPr>
+          <w:rFonts w:ascii="Arial" w:hAnsi="Arial" w:cs="Arial"/>
+        </w:rPr>
+      </w:pPr>
+      <w:r>
+        <w:rPr>
+          <w:rFonts w:ascii="Arial" w:hAnsi="Arial" w:cs="Arial"/>
+          <w:color w:val="273B47"/>
+          <w:shd w:val="clear" w:color="auto" w:fill="F6F6F6"/>
+        </w:rPr>
+        <w:t>EXTRA:</w:t>
+      </w:r>
+    </w:p>
+    <w:p>
+      <w:pPr>
+        <w:shd w:val="clear" w:color="auto" w:fill="F6F6F6"/>
+        <w:spacing w:before="0" w:after="0" w:line="240" w:lineRule="auto"/>
+        <w:jc w:val="both"/>
+        <w:rPr>
+          <w:rFonts w:ascii="Arial" w:eastAsia="Times New Roman" w:hAnsi="Arial" w:cs="Arial"/>
+          <w:color w:val="273B47"/>
+          <w:sz w:val="20"/>
+          <w:szCs w:val="24"/>
+          <w:lang w:val="es-MX" w:eastAsia="es-MX"/>
+        </w:rPr>
+      </w:pPr>
+      <w:r>
+        <w:rPr>
+          <w:rFonts w:ascii="Arial" w:eastAsia="Times New Roman" w:hAnsi="Arial" w:cs="Arial"/>
+          <w:color w:val="273B47"/>
+          <w:sz w:val="20"/>
+          <w:szCs w:val="24"/>
+          <w:lang w:val="es-MX" w:eastAsia="es-MX"/>
+        </w:rPr>
+        <w:t xml:space="preserve">Con </w:t>
+      </w:r>
+      <w:proofErr w:type="spellStart"/>
+      <w:r>
+        <w:rPr>
+          <w:rFonts w:ascii="Arial" w:eastAsia="Times New Roman" w:hAnsi="Arial" w:cs="Arial"/>
+          <w:color w:val="273B47"/>
+          <w:sz w:val="20"/>
+          <w:szCs w:val="24"/>
+          <w:lang w:val="es-MX" w:eastAsia="es-MX"/>
+        </w:rPr>
+        <w:t>var</w:t>
+      </w:r>
+      <w:proofErr w:type="spellEnd"/>
+      <w:r>
+        <w:rPr>
+          <w:rFonts w:ascii="Arial" w:eastAsia="Times New Roman" w:hAnsi="Arial" w:cs="Arial"/>
+          <w:color w:val="273B47"/>
+          <w:sz w:val="20"/>
+          <w:szCs w:val="24"/>
+          <w:lang w:val="es-MX" w:eastAsia="es-MX"/>
+        </w:rPr>
+        <w:t xml:space="preserve">, tiene un </w:t>
+      </w:r>
+      <w:proofErr w:type="spellStart"/>
+      <w:r>
+        <w:rPr>
+          <w:rFonts w:ascii="Arial" w:eastAsia="Times New Roman" w:hAnsi="Arial" w:cs="Arial"/>
+          <w:color w:val="273B47"/>
+          <w:sz w:val="20"/>
+          <w:szCs w:val="24"/>
+          <w:lang w:val="es-MX" w:eastAsia="es-MX"/>
+        </w:rPr>
+        <w:t>scope</w:t>
+      </w:r>
+      <w:proofErr w:type="spellEnd"/>
+      <w:r>
+        <w:rPr>
+          <w:rFonts w:ascii="Arial" w:eastAsia="Times New Roman" w:hAnsi="Arial" w:cs="Arial"/>
+          <w:color w:val="273B47"/>
+          <w:sz w:val="20"/>
+          <w:szCs w:val="24"/>
+          <w:lang w:val="es-MX" w:eastAsia="es-MX"/>
+        </w:rPr>
+        <w:t xml:space="preserve"> de función y solo un enlace compartido para todas sus iteraciones de bucle, es decir, i en cada </w:t>
+      </w:r>
+      <w:proofErr w:type="spellStart"/>
+      <w:r>
+        <w:rPr>
+          <w:rFonts w:ascii="Arial" w:eastAsia="Times New Roman" w:hAnsi="Arial" w:cs="Arial"/>
+          <w:color w:val="273B47"/>
+          <w:sz w:val="20"/>
+          <w:szCs w:val="24"/>
+          <w:lang w:val="es-MX" w:eastAsia="es-MX"/>
+        </w:rPr>
+        <w:t>callback</w:t>
+      </w:r>
+      <w:proofErr w:type="spellEnd"/>
+      <w:r>
+        <w:rPr>
+          <w:rFonts w:ascii="Arial" w:eastAsia="Times New Roman" w:hAnsi="Arial" w:cs="Arial"/>
+          <w:color w:val="273B47"/>
+          <w:sz w:val="20"/>
+          <w:szCs w:val="24"/>
+          <w:lang w:val="es-MX" w:eastAsia="es-MX"/>
+        </w:rPr>
+        <w:t xml:space="preserve"> </w:t>
+      </w:r>
+      <w:proofErr w:type="spellStart"/>
+      <w:r>
+        <w:rPr>
+          <w:rFonts w:ascii="Arial" w:eastAsia="Times New Roman" w:hAnsi="Arial" w:cs="Arial"/>
+          <w:color w:val="273B47"/>
+          <w:sz w:val="20"/>
+          <w:szCs w:val="24"/>
+          <w:lang w:val="es-MX" w:eastAsia="es-MX"/>
+        </w:rPr>
+        <w:t>setTimeout</w:t>
+      </w:r>
+      <w:proofErr w:type="spellEnd"/>
+      <w:r>
+        <w:rPr>
+          <w:rFonts w:ascii="Arial" w:eastAsia="Times New Roman" w:hAnsi="Arial" w:cs="Arial"/>
+          <w:color w:val="273B47"/>
+          <w:sz w:val="20"/>
+          <w:szCs w:val="24"/>
+          <w:lang w:val="es-MX" w:eastAsia="es-MX"/>
+        </w:rPr>
+        <w:t xml:space="preserve"> significa la misma variable que finalmente es igual a 6 después de que finaliza la iteración del bucle.</w:t>
+      </w:r>
+    </w:p>
+    <w:p>
+      <w:pPr>
+        <w:shd w:val="clear" w:color="auto" w:fill="F6F6F6"/>
+        <w:spacing w:before="0" w:after="0" w:line="240" w:lineRule="auto"/>
+        <w:jc w:val="both"/>
+        <w:rPr>
+          <w:rFonts w:ascii="Arial" w:eastAsia="Times New Roman" w:hAnsi="Arial" w:cs="Arial"/>
+          <w:color w:val="273B47"/>
+          <w:sz w:val="20"/>
+          <w:szCs w:val="24"/>
+          <w:lang w:val="es-MX" w:eastAsia="es-MX"/>
+        </w:rPr>
+      </w:pPr>
+    </w:p>
+    <w:p>
+      <w:pPr>
+        <w:shd w:val="clear" w:color="auto" w:fill="F6F6F6"/>
+        <w:spacing w:before="0" w:after="0" w:line="240" w:lineRule="auto"/>
+        <w:jc w:val="both"/>
+        <w:rPr>
+          <w:rFonts w:ascii="Arial" w:eastAsia="Times New Roman" w:hAnsi="Arial" w:cs="Arial"/>
+          <w:color w:val="273B47"/>
+          <w:sz w:val="20"/>
+          <w:szCs w:val="24"/>
+          <w:lang w:val="es-MX" w:eastAsia="es-MX"/>
+        </w:rPr>
+      </w:pPr>
+      <w:r>
+        <w:rPr>
+          <w:rFonts w:ascii="Arial" w:eastAsia="Times New Roman" w:hAnsi="Arial" w:cs="Arial"/>
+          <w:color w:val="273B47"/>
+          <w:sz w:val="20"/>
+          <w:szCs w:val="24"/>
+          <w:lang w:val="es-MX" w:eastAsia="es-MX"/>
+        </w:rPr>
+        <w:t xml:space="preserve">Con </w:t>
+      </w:r>
+      <w:proofErr w:type="spellStart"/>
+      <w:r>
+        <w:rPr>
+          <w:rFonts w:ascii="Arial" w:eastAsia="Times New Roman" w:hAnsi="Arial" w:cs="Arial"/>
+          <w:color w:val="273B47"/>
+          <w:sz w:val="20"/>
+          <w:szCs w:val="24"/>
+          <w:lang w:val="es-MX" w:eastAsia="es-MX"/>
+        </w:rPr>
+        <w:t>let</w:t>
+      </w:r>
+      <w:proofErr w:type="spellEnd"/>
+      <w:r>
+        <w:rPr>
+          <w:rFonts w:ascii="Arial" w:eastAsia="Times New Roman" w:hAnsi="Arial" w:cs="Arial"/>
+          <w:color w:val="273B47"/>
+          <w:sz w:val="20"/>
+          <w:szCs w:val="24"/>
+          <w:lang w:val="es-MX" w:eastAsia="es-MX"/>
+        </w:rPr>
+        <w:t xml:space="preserve"> tener un </w:t>
+      </w:r>
+      <w:proofErr w:type="spellStart"/>
+      <w:r>
+        <w:rPr>
+          <w:rFonts w:ascii="Arial" w:eastAsia="Times New Roman" w:hAnsi="Arial" w:cs="Arial"/>
+          <w:color w:val="273B47"/>
+          <w:sz w:val="20"/>
+          <w:szCs w:val="24"/>
+          <w:lang w:val="es-MX" w:eastAsia="es-MX"/>
+        </w:rPr>
+        <w:t>scope</w:t>
+      </w:r>
+      <w:proofErr w:type="spellEnd"/>
+      <w:r>
+        <w:rPr>
+          <w:rFonts w:ascii="Arial" w:eastAsia="Times New Roman" w:hAnsi="Arial" w:cs="Arial"/>
+          <w:color w:val="273B47"/>
+          <w:sz w:val="20"/>
+          <w:szCs w:val="24"/>
+          <w:lang w:val="es-MX" w:eastAsia="es-MX"/>
+        </w:rPr>
+        <w:t xml:space="preserve"> de bloque y cuando se utiliza en el ciclo </w:t>
+      </w:r>
+      <w:proofErr w:type="spellStart"/>
+      <w:r>
+        <w:rPr>
+          <w:rFonts w:ascii="Arial" w:eastAsia="Times New Roman" w:hAnsi="Arial" w:cs="Arial"/>
+          <w:color w:val="273B47"/>
+          <w:sz w:val="20"/>
+          <w:szCs w:val="24"/>
+          <w:lang w:val="es-MX" w:eastAsia="es-MX"/>
+        </w:rPr>
+        <w:t>for</w:t>
+      </w:r>
+      <w:proofErr w:type="spellEnd"/>
+      <w:r>
+        <w:rPr>
+          <w:rFonts w:ascii="Arial" w:eastAsia="Times New Roman" w:hAnsi="Arial" w:cs="Arial"/>
+          <w:color w:val="273B47"/>
+          <w:sz w:val="20"/>
+          <w:szCs w:val="24"/>
+          <w:lang w:val="es-MX" w:eastAsia="es-MX"/>
+        </w:rPr>
+        <w:t xml:space="preserve"> obtiene un enlace nuevo para cada iteración, es decir, el i en cada </w:t>
+      </w:r>
+      <w:proofErr w:type="spellStart"/>
+      <w:r>
+        <w:rPr>
+          <w:rFonts w:ascii="Arial" w:eastAsia="Times New Roman" w:hAnsi="Arial" w:cs="Arial"/>
+          <w:color w:val="273B47"/>
+          <w:sz w:val="20"/>
+          <w:szCs w:val="24"/>
+          <w:lang w:val="es-MX" w:eastAsia="es-MX"/>
+        </w:rPr>
+        <w:t>callback</w:t>
+      </w:r>
+      <w:proofErr w:type="spellEnd"/>
+      <w:r>
+        <w:rPr>
+          <w:rFonts w:ascii="Arial" w:eastAsia="Times New Roman" w:hAnsi="Arial" w:cs="Arial"/>
+          <w:color w:val="273B47"/>
+          <w:sz w:val="20"/>
+          <w:szCs w:val="24"/>
+          <w:lang w:val="es-MX" w:eastAsia="es-MX"/>
+        </w:rPr>
+        <w:t xml:space="preserve"> </w:t>
+      </w:r>
+      <w:proofErr w:type="spellStart"/>
+      <w:r>
+        <w:rPr>
+          <w:rFonts w:ascii="Arial" w:eastAsia="Times New Roman" w:hAnsi="Arial" w:cs="Arial"/>
+          <w:color w:val="273B47"/>
+          <w:sz w:val="20"/>
+          <w:szCs w:val="24"/>
+          <w:lang w:val="es-MX" w:eastAsia="es-MX"/>
+        </w:rPr>
+        <w:t>setTimeout</w:t>
+      </w:r>
+      <w:proofErr w:type="spellEnd"/>
+      <w:r>
+        <w:rPr>
+          <w:rFonts w:ascii="Arial" w:eastAsia="Times New Roman" w:hAnsi="Arial" w:cs="Arial"/>
+          <w:color w:val="273B47"/>
+          <w:sz w:val="20"/>
+          <w:szCs w:val="24"/>
+          <w:lang w:val="es-MX" w:eastAsia="es-MX"/>
+        </w:rPr>
+        <w:t xml:space="preserve"> significa una variable diferente, cada una de las cuales tiene un valor diferente: la primera es 0, la el siguiente es 1 etc.</w:t>
+      </w:r>
+    </w:p>
+    <w:p>
+      <w:pPr>
+        <w:shd w:val="clear" w:color="auto" w:fill="F6F6F6"/>
+        <w:spacing w:before="0" w:after="0" w:line="240" w:lineRule="auto"/>
+        <w:jc w:val="both"/>
+        <w:rPr>
+          <w:rFonts w:ascii="Arial" w:eastAsia="Times New Roman" w:hAnsi="Arial" w:cs="Arial"/>
+          <w:color w:val="273B47"/>
+          <w:sz w:val="20"/>
+          <w:szCs w:val="24"/>
+          <w:lang w:val="es-MX" w:eastAsia="es-MX"/>
+        </w:rPr>
+      </w:pPr>
+      <w:r>
+        <w:rPr>
+          <w:rFonts w:ascii="Arial" w:eastAsia="Times New Roman" w:hAnsi="Arial" w:cs="Arial"/>
+          <w:color w:val="273B47"/>
+          <w:sz w:val="20"/>
+          <w:szCs w:val="24"/>
+          <w:lang w:val="es-MX" w:eastAsia="es-MX"/>
+        </w:rPr>
+        <w:t>Ahora, ¿Pero por qué me devuelve 10 veces 10? ¿No debería devolverme 10 veces 9?</w:t>
+      </w:r>
+      <w:r>
+        <w:rPr>
+          <w:rFonts w:ascii="Arial" w:eastAsia="Times New Roman" w:hAnsi="Arial" w:cs="Arial"/>
+          <w:color w:val="273B47"/>
+          <w:sz w:val="20"/>
+          <w:szCs w:val="24"/>
+          <w:lang w:val="es-MX" w:eastAsia="es-MX"/>
+        </w:rPr>
+        <w:br/>
+        <w:t xml:space="preserve">veamos la declaración del ciclo </w:t>
+      </w:r>
+      <w:proofErr w:type="spellStart"/>
+      <w:r>
+        <w:rPr>
+          <w:rFonts w:ascii="Arial" w:eastAsia="Times New Roman" w:hAnsi="Arial" w:cs="Arial"/>
+          <w:color w:val="273B47"/>
+          <w:sz w:val="20"/>
+          <w:szCs w:val="24"/>
+          <w:lang w:val="es-MX" w:eastAsia="es-MX"/>
+        </w:rPr>
+        <w:t>for</w:t>
+      </w:r>
+      <w:proofErr w:type="spellEnd"/>
+      <w:r>
+        <w:rPr>
+          <w:rFonts w:ascii="Arial" w:eastAsia="Times New Roman" w:hAnsi="Arial" w:cs="Arial"/>
+          <w:color w:val="273B47"/>
+          <w:sz w:val="20"/>
+          <w:szCs w:val="24"/>
+          <w:lang w:val="es-MX" w:eastAsia="es-MX"/>
+        </w:rPr>
+        <w:t>:</w:t>
+      </w:r>
+    </w:p>
+    <w:p>
+      <w:pPr>
+        <w:shd w:val="clear" w:color="auto" w:fill="F6F6F6"/>
+        <w:tabs>
+          <w:tab w:val="left" w:pos="916"/>
+          <w:tab w:val="left" w:pos="1832"/>
+          <w:tab w:val="left" w:pos="2748"/>
+          <w:tab w:val="left" w:pos="3664"/>
+          <w:tab w:val="left" w:pos="4580"/>
+          <w:tab w:val="left" w:pos="5496"/>
+          <w:tab w:val="left" w:pos="6412"/>
+          <w:tab w:val="left" w:pos="7328"/>
+          <w:tab w:val="left" w:pos="8244"/>
+          <w:tab w:val="left" w:pos="9160"/>
+          <w:tab w:val="left" w:pos="10076"/>
+          <w:tab w:val="left" w:pos="10992"/>
+          <w:tab w:val="left" w:pos="11908"/>
+          <w:tab w:val="left" w:pos="12824"/>
+          <w:tab w:val="left" w:pos="13740"/>
+          <w:tab w:val="left" w:pos="14656"/>
+        </w:tabs>
+        <w:spacing w:before="0" w:after="0" w:line="240" w:lineRule="auto"/>
+        <w:rPr>
+          <w:rFonts w:ascii="Courier New" w:eastAsia="Times New Roman" w:hAnsi="Courier New" w:cs="Courier New"/>
+          <w:color w:val="DDDDDD"/>
+          <w:sz w:val="20"/>
+          <w:szCs w:val="20"/>
+          <w:shd w:val="clear" w:color="auto" w:fill="272822"/>
+          <w:lang w:val="es-MX" w:eastAsia="es-MX"/>
+        </w:rPr>
+      </w:pPr>
+      <w:proofErr w:type="spellStart"/>
+      <w:proofErr w:type="gramStart"/>
+      <w:r>
+        <w:rPr>
+          <w:rFonts w:ascii="Courier New" w:eastAsia="Times New Roman" w:hAnsi="Courier New" w:cs="Courier New"/>
+          <w:color w:val="DDDDDD"/>
+          <w:sz w:val="20"/>
+          <w:szCs w:val="20"/>
+          <w:shd w:val="clear" w:color="auto" w:fill="272822"/>
+          <w:lang w:val="es-MX" w:eastAsia="es-MX"/>
+        </w:rPr>
+        <w:t>for</w:t>
+      </w:r>
+      <w:proofErr w:type="spellEnd"/>
+      <w:proofErr w:type="gramEnd"/>
+      <w:r>
+        <w:rPr>
+          <w:rFonts w:ascii="Courier New" w:eastAsia="Times New Roman" w:hAnsi="Courier New" w:cs="Courier New"/>
+          <w:color w:val="DDDDDD"/>
+          <w:sz w:val="20"/>
+          <w:szCs w:val="20"/>
+          <w:shd w:val="clear" w:color="auto" w:fill="272822"/>
+          <w:lang w:val="es-MX" w:eastAsia="es-MX"/>
+        </w:rPr>
+        <w:t xml:space="preserve"> </w:t>
+      </w:r>
+      <w:r>
+        <w:rPr>
+          <w:rFonts w:ascii="Courier New" w:eastAsia="Times New Roman" w:hAnsi="Courier New" w:cs="Courier New"/>
+          <w:color w:val="75715E"/>
+          <w:sz w:val="20"/>
+          <w:szCs w:val="20"/>
+          <w:shd w:val="clear" w:color="auto" w:fill="272822"/>
+          <w:lang w:val="es-MX" w:eastAsia="es-MX"/>
+        </w:rPr>
+        <w:t>(</w:t>
+      </w:r>
+      <w:proofErr w:type="spellStart"/>
+      <w:r>
+        <w:rPr>
+          <w:rFonts w:ascii="Courier New" w:eastAsia="Times New Roman" w:hAnsi="Courier New" w:cs="Courier New"/>
+          <w:color w:val="75715E"/>
+          <w:sz w:val="20"/>
+          <w:szCs w:val="20"/>
+          <w:shd w:val="clear" w:color="auto" w:fill="272822"/>
+          <w:lang w:val="es-MX" w:eastAsia="es-MX"/>
+        </w:rPr>
+        <w:t>var</w:t>
+      </w:r>
+      <w:proofErr w:type="spellEnd"/>
+      <w:r>
+        <w:rPr>
+          <w:rFonts w:ascii="Courier New" w:eastAsia="Times New Roman" w:hAnsi="Courier New" w:cs="Courier New"/>
+          <w:color w:val="75715E"/>
+          <w:sz w:val="20"/>
+          <w:szCs w:val="20"/>
+          <w:shd w:val="clear" w:color="auto" w:fill="272822"/>
+          <w:lang w:val="es-MX" w:eastAsia="es-MX"/>
+        </w:rPr>
+        <w:t xml:space="preserve"> i = 0; i &lt; 10; i++)</w:t>
+      </w:r>
+      <w:r>
+        <w:rPr>
+          <w:rFonts w:ascii="Courier New" w:eastAsia="Times New Roman" w:hAnsi="Courier New" w:cs="Courier New"/>
+          <w:color w:val="DDDDDD"/>
+          <w:sz w:val="20"/>
+          <w:szCs w:val="20"/>
+          <w:shd w:val="clear" w:color="auto" w:fill="272822"/>
+          <w:lang w:val="es-MX" w:eastAsia="es-MX"/>
+        </w:rPr>
+        <w:t xml:space="preserve"> {</w:t>
+      </w:r>
+    </w:p>
+    <w:p>
+      <w:pPr>
+        <w:shd w:val="clear" w:color="auto" w:fill="F6F6F6"/>
+        <w:tabs>
+          <w:tab w:val="left" w:pos="916"/>
+          <w:tab w:val="left" w:pos="1832"/>
+          <w:tab w:val="left" w:pos="2748"/>
+          <w:tab w:val="left" w:pos="3664"/>
+          <w:tab w:val="left" w:pos="4580"/>
+          <w:tab w:val="left" w:pos="5496"/>
+          <w:tab w:val="left" w:pos="6412"/>
+          <w:tab w:val="left" w:pos="7328"/>
+          <w:tab w:val="left" w:pos="8244"/>
+          <w:tab w:val="left" w:pos="9160"/>
+          <w:tab w:val="left" w:pos="10076"/>
+          <w:tab w:val="left" w:pos="10992"/>
+          <w:tab w:val="left" w:pos="11908"/>
+          <w:tab w:val="left" w:pos="12824"/>
+          <w:tab w:val="left" w:pos="13740"/>
+          <w:tab w:val="left" w:pos="14656"/>
+        </w:tabs>
+        <w:spacing w:before="0" w:after="0" w:line="240" w:lineRule="auto"/>
+        <w:rPr>
+          <w:rFonts w:ascii="Courier New" w:eastAsia="Times New Roman" w:hAnsi="Courier New" w:cs="Courier New"/>
+          <w:color w:val="DDDDDD"/>
+          <w:sz w:val="20"/>
+          <w:szCs w:val="20"/>
+          <w:shd w:val="clear" w:color="auto" w:fill="272822"/>
+          <w:lang w:val="es-MX" w:eastAsia="es-MX"/>
+        </w:rPr>
+      </w:pPr>
+      <w:r>
+        <w:rPr>
+          <w:rFonts w:ascii="Courier New" w:eastAsia="Times New Roman" w:hAnsi="Courier New" w:cs="Courier New"/>
+          <w:color w:val="DDDDDD"/>
+          <w:sz w:val="20"/>
+          <w:szCs w:val="20"/>
+          <w:shd w:val="clear" w:color="auto" w:fill="272822"/>
+          <w:lang w:val="es-MX" w:eastAsia="es-MX"/>
+        </w:rPr>
+        <w:tab/>
+        <w:t>...</w:t>
+      </w:r>
+    </w:p>
+    <w:p>
+      <w:pPr>
+        <w:shd w:val="clear" w:color="auto" w:fill="F6F6F6"/>
+        <w:tabs>
+          <w:tab w:val="left" w:pos="916"/>
+          <w:tab w:val="left" w:pos="1832"/>
+          <w:tab w:val="left" w:pos="2748"/>
+          <w:tab w:val="left" w:pos="3664"/>
+          <w:tab w:val="left" w:pos="4580"/>
+          <w:tab w:val="left" w:pos="5496"/>
+          <w:tab w:val="left" w:pos="6412"/>
+          <w:tab w:val="left" w:pos="7328"/>
+          <w:tab w:val="left" w:pos="8244"/>
+          <w:tab w:val="left" w:pos="9160"/>
+          <w:tab w:val="left" w:pos="10076"/>
+          <w:tab w:val="left" w:pos="10992"/>
+          <w:tab w:val="left" w:pos="11908"/>
+          <w:tab w:val="left" w:pos="12824"/>
+          <w:tab w:val="left" w:pos="13740"/>
+          <w:tab w:val="left" w:pos="14656"/>
+        </w:tabs>
+        <w:spacing w:before="0" w:after="0" w:line="240" w:lineRule="auto"/>
+        <w:rPr>
+          <w:rFonts w:ascii="Courier New" w:eastAsia="Times New Roman" w:hAnsi="Courier New" w:cs="Courier New"/>
+          <w:color w:val="DDDDDD"/>
+          <w:sz w:val="20"/>
+          <w:szCs w:val="20"/>
+          <w:shd w:val="clear" w:color="auto" w:fill="272822"/>
+          <w:lang w:val="es-MX" w:eastAsia="es-MX"/>
+        </w:rPr>
+      </w:pPr>
+      <w:r>
+        <w:rPr>
+          <w:rFonts w:ascii="Courier New" w:eastAsia="Times New Roman" w:hAnsi="Courier New" w:cs="Courier New"/>
+          <w:color w:val="DDDDDD"/>
+          <w:sz w:val="20"/>
+          <w:szCs w:val="20"/>
+          <w:shd w:val="clear" w:color="auto" w:fill="272822"/>
+          <w:lang w:val="es-MX" w:eastAsia="es-MX"/>
+        </w:rPr>
+        <w:t>}</w:t>
+      </w:r>
+    </w:p>
+    <w:p>
+      <w:pPr>
+        <w:shd w:val="clear" w:color="auto" w:fill="F6F6F6"/>
+        <w:spacing w:before="0" w:after="0" w:line="240" w:lineRule="auto"/>
+        <w:jc w:val="both"/>
+        <w:rPr>
+          <w:rFonts w:ascii="Arial" w:eastAsia="Times New Roman" w:hAnsi="Arial" w:cs="Arial"/>
+          <w:color w:val="273B47"/>
+          <w:sz w:val="20"/>
+          <w:szCs w:val="24"/>
+          <w:lang w:val="es-MX" w:eastAsia="es-MX"/>
+        </w:rPr>
+      </w:pPr>
+      <w:r>
+        <w:rPr>
+          <w:rFonts w:ascii="Arial" w:eastAsia="Times New Roman" w:hAnsi="Arial" w:cs="Arial"/>
+          <w:color w:val="273B47"/>
+          <w:sz w:val="20"/>
+          <w:szCs w:val="24"/>
+          <w:lang w:val="es-MX" w:eastAsia="es-MX"/>
+        </w:rPr>
+        <w:t xml:space="preserve">El ciclo </w:t>
+      </w:r>
+      <w:proofErr w:type="spellStart"/>
+      <w:r>
+        <w:rPr>
+          <w:rFonts w:ascii="Arial" w:eastAsia="Times New Roman" w:hAnsi="Arial" w:cs="Arial"/>
+          <w:color w:val="273B47"/>
+          <w:sz w:val="20"/>
+          <w:szCs w:val="24"/>
+          <w:lang w:val="es-MX" w:eastAsia="es-MX"/>
+        </w:rPr>
+        <w:t>for</w:t>
+      </w:r>
+      <w:proofErr w:type="spellEnd"/>
+      <w:r>
+        <w:rPr>
+          <w:rFonts w:ascii="Arial" w:eastAsia="Times New Roman" w:hAnsi="Arial" w:cs="Arial"/>
+          <w:color w:val="273B47"/>
+          <w:sz w:val="20"/>
+          <w:szCs w:val="24"/>
+          <w:lang w:val="es-MX" w:eastAsia="es-MX"/>
+        </w:rPr>
+        <w:t xml:space="preserve"> termina cuando la condición (i &lt; 10) sea falsa, </w:t>
+      </w:r>
+      <w:proofErr w:type="spellStart"/>
+      <w:r>
+        <w:rPr>
+          <w:rFonts w:ascii="Arial" w:eastAsia="Times New Roman" w:hAnsi="Arial" w:cs="Arial"/>
+          <w:color w:val="273B47"/>
+          <w:sz w:val="20"/>
+          <w:szCs w:val="24"/>
+          <w:lang w:val="es-MX" w:eastAsia="es-MX"/>
+        </w:rPr>
+        <w:t>osea</w:t>
+      </w:r>
+      <w:proofErr w:type="spellEnd"/>
+      <w:r>
+        <w:rPr>
+          <w:rFonts w:ascii="Arial" w:eastAsia="Times New Roman" w:hAnsi="Arial" w:cs="Arial"/>
+          <w:color w:val="273B47"/>
+          <w:sz w:val="20"/>
+          <w:szCs w:val="24"/>
+          <w:lang w:val="es-MX" w:eastAsia="es-MX"/>
+        </w:rPr>
+        <w:t xml:space="preserve"> que mientras sea verdadera el recorrerá el ciclo. La variable i aumentará su valor en 1 (i++) por cada iteración, </w:t>
+      </w:r>
+      <w:proofErr w:type="spellStart"/>
+      <w:r>
+        <w:rPr>
+          <w:rFonts w:ascii="Arial" w:eastAsia="Times New Roman" w:hAnsi="Arial" w:cs="Arial"/>
+          <w:color w:val="273B47"/>
+          <w:sz w:val="20"/>
+          <w:szCs w:val="24"/>
+          <w:lang w:val="es-MX" w:eastAsia="es-MX"/>
+        </w:rPr>
+        <w:t>osea</w:t>
+      </w:r>
+      <w:proofErr w:type="spellEnd"/>
+      <w:r>
+        <w:rPr>
+          <w:rFonts w:ascii="Arial" w:eastAsia="Times New Roman" w:hAnsi="Arial" w:cs="Arial"/>
+          <w:color w:val="273B47"/>
+          <w:sz w:val="20"/>
+          <w:szCs w:val="24"/>
+          <w:lang w:val="es-MX" w:eastAsia="es-MX"/>
+        </w:rPr>
+        <w:t xml:space="preserve"> que tomará estos valores: (0, 1, 2, 3, 4, 5, 6, 7, 8, 9, 10). Toma el 10 porque es ese el valor donde la condición (i &lt; 10) es falsa puesto que 10 no es menor que 10, </w:t>
+      </w:r>
+      <w:proofErr w:type="spellStart"/>
+      <w:r>
+        <w:rPr>
+          <w:rFonts w:ascii="Arial" w:eastAsia="Times New Roman" w:hAnsi="Arial" w:cs="Arial"/>
+          <w:color w:val="273B47"/>
+          <w:sz w:val="20"/>
+          <w:szCs w:val="24"/>
+          <w:lang w:val="es-MX" w:eastAsia="es-MX"/>
+        </w:rPr>
+        <w:t>si no</w:t>
+      </w:r>
+      <w:proofErr w:type="spellEnd"/>
+      <w:r>
+        <w:rPr>
+          <w:rFonts w:ascii="Arial" w:eastAsia="Times New Roman" w:hAnsi="Arial" w:cs="Arial"/>
+          <w:color w:val="273B47"/>
+          <w:sz w:val="20"/>
+          <w:szCs w:val="24"/>
+          <w:lang w:val="es-MX" w:eastAsia="es-MX"/>
+        </w:rPr>
+        <w:t xml:space="preserve"> que es igual… y el ciclo termina.</w:t>
+      </w:r>
+      <w:r>
+        <w:rPr>
+          <w:rFonts w:ascii="Arial" w:eastAsia="Times New Roman" w:hAnsi="Arial" w:cs="Arial"/>
+          <w:color w:val="273B47"/>
+          <w:sz w:val="20"/>
+          <w:szCs w:val="24"/>
+          <w:lang w:val="es-MX" w:eastAsia="es-MX"/>
+        </w:rPr>
+        <w:br/>
+        <w:t>Espero haberles ayudado y que hayan aclarado sus dudas</w:t>
+      </w:r>
+      <w:proofErr w:type="gramStart"/>
+      <w:r>
+        <w:rPr>
+          <w:rFonts w:ascii="Arial" w:eastAsia="Times New Roman" w:hAnsi="Arial" w:cs="Arial"/>
+          <w:color w:val="273B47"/>
+          <w:sz w:val="20"/>
+          <w:szCs w:val="24"/>
+          <w:lang w:val="es-MX" w:eastAsia="es-MX"/>
+        </w:rPr>
+        <w:t>!</w:t>
+      </w:r>
+      <w:proofErr w:type="gramEnd"/>
     </w:p>
     <w:p>
       <w:pPr>
@@ -776,7 +1917,7 @@
             <w:noProof/>
             <w:lang w:bidi="es-ES"/>
           </w:rPr>
-          <w:t>1</w:t>
+          <w:t>2</w:t>
         </w:r>
         <w:r>
           <w:rPr>
@@ -3904,141 +5045,6 @@
 </file>
 
 <file path=customXml/item1.xml><?xml version="1.0" encoding="utf-8"?>
-<p:properties xmlns:p="http://schemas.microsoft.com/office/2006/metadata/properties" xmlns:xsi="http://www.w3.org/2001/XMLSchema-instance" xmlns:pc="http://schemas.microsoft.com/office/infopath/2007/PartnerControls">
-  <documentManagement>
-    <APDescription xmlns="4873beb7-5857-4685-be1f-d57550cc96cc" xsi:nil="true"/>
-    <AssetExpire xmlns="4873beb7-5857-4685-be1f-d57550cc96cc">2029-01-01T08:00:00+00:00</AssetExpire>
-    <CampaignTagsTaxHTField0 xmlns="4873beb7-5857-4685-be1f-d57550cc96cc">
-      <Terms xmlns="http://schemas.microsoft.com/office/infopath/2007/PartnerControls"/>
-    </CampaignTagsTaxHTField0>
-    <IntlLangReviewDate xmlns="4873beb7-5857-4685-be1f-d57550cc96cc" xsi:nil="true"/>
-    <TPFriendlyName xmlns="4873beb7-5857-4685-be1f-d57550cc96cc" xsi:nil="true"/>
-    <IntlLangReview xmlns="4873beb7-5857-4685-be1f-d57550cc96cc">false</IntlLangReview>
-    <LocLastLocAttemptVersionLookup xmlns="4873beb7-5857-4685-be1f-d57550cc96cc">864570</LocLastLocAttemptVersionLookup>
-    <PolicheckWords xmlns="4873beb7-5857-4685-be1f-d57550cc96cc" xsi:nil="true"/>
-    <SubmitterId xmlns="4873beb7-5857-4685-be1f-d57550cc96cc" xsi:nil="true"/>
-    <AcquiredFrom xmlns="4873beb7-5857-4685-be1f-d57550cc96cc">Internal MS</AcquiredFrom>
-    <EditorialStatus xmlns="4873beb7-5857-4685-be1f-d57550cc96cc">Complete</EditorialStatus>
-    <Markets xmlns="4873beb7-5857-4685-be1f-d57550cc96cc"/>
-    <OriginAsset xmlns="4873beb7-5857-4685-be1f-d57550cc96cc" xsi:nil="true"/>
-    <AssetStart xmlns="4873beb7-5857-4685-be1f-d57550cc96cc">2012-11-01T04:53:00+00:00</AssetStart>
-    <FriendlyTitle xmlns="4873beb7-5857-4685-be1f-d57550cc96cc" xsi:nil="true"/>
-    <MarketSpecific xmlns="4873beb7-5857-4685-be1f-d57550cc96cc">false</MarketSpecific>
-    <TPNamespace xmlns="4873beb7-5857-4685-be1f-d57550cc96cc" xsi:nil="true"/>
-    <PublishStatusLookup xmlns="4873beb7-5857-4685-be1f-d57550cc96cc">
-      <Value>1655138</Value>
-    </PublishStatusLookup>
-    <APAuthor xmlns="4873beb7-5857-4685-be1f-d57550cc96cc">
-      <UserInfo>
-        <DisplayName>MIDDLEEAST\v-keerth</DisplayName>
-        <AccountId>2799</AccountId>
-        <AccountType/>
-      </UserInfo>
-    </APAuthor>
-    <TPCommandLine xmlns="4873beb7-5857-4685-be1f-d57550cc96cc" xsi:nil="true"/>
-    <IntlLangReviewer xmlns="4873beb7-5857-4685-be1f-d57550cc96cc" xsi:nil="true"/>
-    <OpenTemplate xmlns="4873beb7-5857-4685-be1f-d57550cc96cc">true</OpenTemplate>
-    <CSXSubmissionDate xmlns="4873beb7-5857-4685-be1f-d57550cc96cc" xsi:nil="true"/>
-    <TaxCatchAll xmlns="4873beb7-5857-4685-be1f-d57550cc96cc"/>
-    <Manager xmlns="4873beb7-5857-4685-be1f-d57550cc96cc" xsi:nil="true"/>
-    <NumericId xmlns="4873beb7-5857-4685-be1f-d57550cc96cc" xsi:nil="true"/>
-    <ParentAssetId xmlns="4873beb7-5857-4685-be1f-d57550cc96cc" xsi:nil="true"/>
-    <OriginalSourceMarket xmlns="4873beb7-5857-4685-be1f-d57550cc96cc" xsi:nil="true"/>
-    <ApprovalStatus xmlns="4873beb7-5857-4685-be1f-d57550cc96cc">InProgress</ApprovalStatus>
-    <TPComponent xmlns="4873beb7-5857-4685-be1f-d57550cc96cc" xsi:nil="true"/>
-    <EditorialTags xmlns="4873beb7-5857-4685-be1f-d57550cc96cc" xsi:nil="true"/>
-    <TPExecutable xmlns="4873beb7-5857-4685-be1f-d57550cc96cc" xsi:nil="true"/>
-    <TPLaunchHelpLink xmlns="4873beb7-5857-4685-be1f-d57550cc96cc" xsi:nil="true"/>
-    <LocComments xmlns="4873beb7-5857-4685-be1f-d57550cc96cc" xsi:nil="true"/>
-    <LocRecommendedHandoff xmlns="4873beb7-5857-4685-be1f-d57550cc96cc" xsi:nil="true"/>
-    <SourceTitle xmlns="4873beb7-5857-4685-be1f-d57550cc96cc" xsi:nil="true"/>
-    <CSXUpdate xmlns="4873beb7-5857-4685-be1f-d57550cc96cc">false</CSXUpdate>
-    <IntlLocPriority xmlns="4873beb7-5857-4685-be1f-d57550cc96cc" xsi:nil="true"/>
-    <UAProjectedTotalWords xmlns="4873beb7-5857-4685-be1f-d57550cc96cc" xsi:nil="true"/>
-    <AssetType xmlns="4873beb7-5857-4685-be1f-d57550cc96cc">TP</AssetType>
-    <MachineTranslated xmlns="4873beb7-5857-4685-be1f-d57550cc96cc">false</MachineTranslated>
-    <OutputCachingOn xmlns="4873beb7-5857-4685-be1f-d57550cc96cc">false</OutputCachingOn>
-    <TemplateStatus xmlns="4873beb7-5857-4685-be1f-d57550cc96cc">Complete</TemplateStatus>
-    <IsSearchable xmlns="4873beb7-5857-4685-be1f-d57550cc96cc">true</IsSearchable>
-    <ContentItem xmlns="4873beb7-5857-4685-be1f-d57550cc96cc" xsi:nil="true"/>
-    <HandoffToMSDN xmlns="4873beb7-5857-4685-be1f-d57550cc96cc" xsi:nil="true"/>
-    <ShowIn xmlns="4873beb7-5857-4685-be1f-d57550cc96cc">Show everywhere</ShowIn>
-    <ThumbnailAssetId xmlns="4873beb7-5857-4685-be1f-d57550cc96cc" xsi:nil="true"/>
-    <UALocComments xmlns="4873beb7-5857-4685-be1f-d57550cc96cc" xsi:nil="true"/>
-    <UALocRecommendation xmlns="4873beb7-5857-4685-be1f-d57550cc96cc">Localize</UALocRecommendation>
-    <LastModifiedDateTime xmlns="4873beb7-5857-4685-be1f-d57550cc96cc" xsi:nil="true"/>
-    <LegacyData xmlns="4873beb7-5857-4685-be1f-d57550cc96cc" xsi:nil="true"/>
-    <LocManualTestRequired xmlns="4873beb7-5857-4685-be1f-d57550cc96cc">false</LocManualTestRequired>
-    <LocMarketGroupTiers2 xmlns="4873beb7-5857-4685-be1f-d57550cc96cc" xsi:nil="true"/>
-    <ClipArtFilename xmlns="4873beb7-5857-4685-be1f-d57550cc96cc" xsi:nil="true"/>
-    <TPApplication xmlns="4873beb7-5857-4685-be1f-d57550cc96cc" xsi:nil="true"/>
-    <CSXHash xmlns="4873beb7-5857-4685-be1f-d57550cc96cc" xsi:nil="true"/>
-    <DirectSourceMarket xmlns="4873beb7-5857-4685-be1f-d57550cc96cc" xsi:nil="true"/>
-    <PrimaryImageGen xmlns="4873beb7-5857-4685-be1f-d57550cc96cc">true</PrimaryImageGen>
-    <PlannedPubDate xmlns="4873beb7-5857-4685-be1f-d57550cc96cc" xsi:nil="true"/>
-    <CSXSubmissionMarket xmlns="4873beb7-5857-4685-be1f-d57550cc96cc" xsi:nil="true"/>
-    <Downloads xmlns="4873beb7-5857-4685-be1f-d57550cc96cc">0</Downloads>
-    <ArtSampleDocs xmlns="4873beb7-5857-4685-be1f-d57550cc96cc" xsi:nil="true"/>
-    <TrustLevel xmlns="4873beb7-5857-4685-be1f-d57550cc96cc">1 Microsoft Managed Content</TrustLevel>
-    <BlockPublish xmlns="4873beb7-5857-4685-be1f-d57550cc96cc">false</BlockPublish>
-    <TPLaunchHelpLinkType xmlns="4873beb7-5857-4685-be1f-d57550cc96cc">Template</TPLaunchHelpLinkType>
-    <LocalizationTagsTaxHTField0 xmlns="4873beb7-5857-4685-be1f-d57550cc96cc">
-      <Terms xmlns="http://schemas.microsoft.com/office/infopath/2007/PartnerControls"/>
-    </LocalizationTagsTaxHTField0>
-    <BusinessGroup xmlns="4873beb7-5857-4685-be1f-d57550cc96cc" xsi:nil="true"/>
-    <Providers xmlns="4873beb7-5857-4685-be1f-d57550cc96cc" xsi:nil="true"/>
-    <TemplateTemplateType xmlns="4873beb7-5857-4685-be1f-d57550cc96cc">Word Document Template</TemplateTemplateType>
-    <TimesCloned xmlns="4873beb7-5857-4685-be1f-d57550cc96cc" xsi:nil="true"/>
-    <TPAppVersion xmlns="4873beb7-5857-4685-be1f-d57550cc96cc" xsi:nil="true"/>
-    <VoteCount xmlns="4873beb7-5857-4685-be1f-d57550cc96cc" xsi:nil="true"/>
-    <AverageRating xmlns="4873beb7-5857-4685-be1f-d57550cc96cc" xsi:nil="true"/>
-    <FeatureTagsTaxHTField0 xmlns="4873beb7-5857-4685-be1f-d57550cc96cc">
-      <Terms xmlns="http://schemas.microsoft.com/office/infopath/2007/PartnerControls"/>
-    </FeatureTagsTaxHTField0>
-    <Provider xmlns="4873beb7-5857-4685-be1f-d57550cc96cc" xsi:nil="true"/>
-    <UACurrentWords xmlns="4873beb7-5857-4685-be1f-d57550cc96cc" xsi:nil="true"/>
-    <AssetId xmlns="4873beb7-5857-4685-be1f-d57550cc96cc">TP103749966</AssetId>
-    <TPClientViewer xmlns="4873beb7-5857-4685-be1f-d57550cc96cc" xsi:nil="true"/>
-    <DSATActionTaken xmlns="4873beb7-5857-4685-be1f-d57550cc96cc" xsi:nil="true"/>
-    <APEditor xmlns="4873beb7-5857-4685-be1f-d57550cc96cc">
-      <UserInfo>
-        <DisplayName/>
-        <AccountId xsi:nil="true"/>
-        <AccountType/>
-      </UserInfo>
-    </APEditor>
-    <TPInstallLocation xmlns="4873beb7-5857-4685-be1f-d57550cc96cc" xsi:nil="true"/>
-    <OOCacheId xmlns="4873beb7-5857-4685-be1f-d57550cc96cc" xsi:nil="true"/>
-    <IsDeleted xmlns="4873beb7-5857-4685-be1f-d57550cc96cc">false</IsDeleted>
-    <PublishTargets xmlns="4873beb7-5857-4685-be1f-d57550cc96cc">OfficeOnlineVNext</PublishTargets>
-    <ApprovalLog xmlns="4873beb7-5857-4685-be1f-d57550cc96cc" xsi:nil="true"/>
-    <BugNumber xmlns="4873beb7-5857-4685-be1f-d57550cc96cc" xsi:nil="true"/>
-    <CrawlForDependencies xmlns="4873beb7-5857-4685-be1f-d57550cc96cc">false</CrawlForDependencies>
-    <InternalTagsTaxHTField0 xmlns="4873beb7-5857-4685-be1f-d57550cc96cc">
-      <Terms xmlns="http://schemas.microsoft.com/office/infopath/2007/PartnerControls"/>
-    </InternalTagsTaxHTField0>
-    <LastHandOff xmlns="4873beb7-5857-4685-be1f-d57550cc96cc" xsi:nil="true"/>
-    <Milestone xmlns="4873beb7-5857-4685-be1f-d57550cc96cc" xsi:nil="true"/>
-    <OriginalRelease xmlns="4873beb7-5857-4685-be1f-d57550cc96cc">15</OriginalRelease>
-    <RecommendationsModifier xmlns="4873beb7-5857-4685-be1f-d57550cc96cc" xsi:nil="true"/>
-    <ScenarioTagsTaxHTField0 xmlns="4873beb7-5857-4685-be1f-d57550cc96cc">
-      <Terms xmlns="http://schemas.microsoft.com/office/infopath/2007/PartnerControls"/>
-    </ScenarioTagsTaxHTField0>
-    <UANotes xmlns="4873beb7-5857-4685-be1f-d57550cc96cc" xsi:nil="true"/>
-  </documentManagement>
-</p:properties>
-</file>
-
-<file path=customXml/item2.xml><?xml version="1.0" encoding="utf-8"?>
-<?mso-contentType ?>
-<FormTemplates xmlns="http://schemas.microsoft.com/sharepoint/v3/contenttype/forms">
-  <Display>DocumentLibraryForm</Display>
-  <Edit>AssetEditForm</Edit>
-  <New>DocumentLibraryForm</New>
-</FormTemplates>
-</file>
-
-<file path=customXml/item3.xml><?xml version="1.0" encoding="utf-8"?>
 <ct:contentTypeSchema xmlns:ct="http://schemas.microsoft.com/office/2006/metadata/contentType" xmlns:ma="http://schemas.microsoft.com/office/2006/metadata/properties/metaAttributes" ct:_="" ma:_="" ma:contentTypeName="TemplateFile" ma:contentTypeID="0x0101006EDDDB5EE6D98C44930B742096920B300400F5B6D36B3EF94B4E9A635CDF2A18F5B8" ma:contentTypeVersion="72" ma:contentTypeDescription="Create a new document." ma:contentTypeScope="" ma:versionID="a23e56308344d904b51738559c3d67c9">
   <xsd:schema xmlns:xsd="http://www.w3.org/2001/XMLSchema" xmlns:xs="http://www.w3.org/2001/XMLSchema" xmlns:p="http://schemas.microsoft.com/office/2006/metadata/properties" xmlns:ns2="4873beb7-5857-4685-be1f-d57550cc96cc" targetNamespace="http://schemas.microsoft.com/office/2006/metadata/properties" ma:root="true" ma:fieldsID="cd0908cc4600e77bf5da051303e00c8d" ns2:_="">
     <xsd:import namespace="4873beb7-5857-4685-be1f-d57550cc96cc"/>
@@ -5078,6 +6084,141 @@
 </ct:contentTypeSchema>
 </file>
 
+<file path=customXml/item2.xml><?xml version="1.0" encoding="utf-8"?>
+<?mso-contentType ?>
+<FormTemplates xmlns="http://schemas.microsoft.com/sharepoint/v3/contenttype/forms">
+  <Display>DocumentLibraryForm</Display>
+  <Edit>AssetEditForm</Edit>
+  <New>DocumentLibraryForm</New>
+</FormTemplates>
+</file>
+
+<file path=customXml/item3.xml><?xml version="1.0" encoding="utf-8"?>
+<p:properties xmlns:p="http://schemas.microsoft.com/office/2006/metadata/properties" xmlns:xsi="http://www.w3.org/2001/XMLSchema-instance" xmlns:pc="http://schemas.microsoft.com/office/infopath/2007/PartnerControls">
+  <documentManagement>
+    <APDescription xmlns="4873beb7-5857-4685-be1f-d57550cc96cc" xsi:nil="true"/>
+    <AssetExpire xmlns="4873beb7-5857-4685-be1f-d57550cc96cc">2029-01-01T08:00:00+00:00</AssetExpire>
+    <CampaignTagsTaxHTField0 xmlns="4873beb7-5857-4685-be1f-d57550cc96cc">
+      <Terms xmlns="http://schemas.microsoft.com/office/infopath/2007/PartnerControls"/>
+    </CampaignTagsTaxHTField0>
+    <IntlLangReviewDate xmlns="4873beb7-5857-4685-be1f-d57550cc96cc" xsi:nil="true"/>
+    <TPFriendlyName xmlns="4873beb7-5857-4685-be1f-d57550cc96cc" xsi:nil="true"/>
+    <IntlLangReview xmlns="4873beb7-5857-4685-be1f-d57550cc96cc">false</IntlLangReview>
+    <LocLastLocAttemptVersionLookup xmlns="4873beb7-5857-4685-be1f-d57550cc96cc">864570</LocLastLocAttemptVersionLookup>
+    <PolicheckWords xmlns="4873beb7-5857-4685-be1f-d57550cc96cc" xsi:nil="true"/>
+    <SubmitterId xmlns="4873beb7-5857-4685-be1f-d57550cc96cc" xsi:nil="true"/>
+    <AcquiredFrom xmlns="4873beb7-5857-4685-be1f-d57550cc96cc">Internal MS</AcquiredFrom>
+    <EditorialStatus xmlns="4873beb7-5857-4685-be1f-d57550cc96cc">Complete</EditorialStatus>
+    <Markets xmlns="4873beb7-5857-4685-be1f-d57550cc96cc"/>
+    <OriginAsset xmlns="4873beb7-5857-4685-be1f-d57550cc96cc" xsi:nil="true"/>
+    <AssetStart xmlns="4873beb7-5857-4685-be1f-d57550cc96cc">2012-11-01T04:53:00+00:00</AssetStart>
+    <FriendlyTitle xmlns="4873beb7-5857-4685-be1f-d57550cc96cc" xsi:nil="true"/>
+    <MarketSpecific xmlns="4873beb7-5857-4685-be1f-d57550cc96cc">false</MarketSpecific>
+    <TPNamespace xmlns="4873beb7-5857-4685-be1f-d57550cc96cc" xsi:nil="true"/>
+    <PublishStatusLookup xmlns="4873beb7-5857-4685-be1f-d57550cc96cc">
+      <Value>1655138</Value>
+    </PublishStatusLookup>
+    <APAuthor xmlns="4873beb7-5857-4685-be1f-d57550cc96cc">
+      <UserInfo>
+        <DisplayName>MIDDLEEAST\v-keerth</DisplayName>
+        <AccountId>2799</AccountId>
+        <AccountType/>
+      </UserInfo>
+    </APAuthor>
+    <TPCommandLine xmlns="4873beb7-5857-4685-be1f-d57550cc96cc" xsi:nil="true"/>
+    <IntlLangReviewer xmlns="4873beb7-5857-4685-be1f-d57550cc96cc" xsi:nil="true"/>
+    <OpenTemplate xmlns="4873beb7-5857-4685-be1f-d57550cc96cc">true</OpenTemplate>
+    <CSXSubmissionDate xmlns="4873beb7-5857-4685-be1f-d57550cc96cc" xsi:nil="true"/>
+    <TaxCatchAll xmlns="4873beb7-5857-4685-be1f-d57550cc96cc"/>
+    <Manager xmlns="4873beb7-5857-4685-be1f-d57550cc96cc" xsi:nil="true"/>
+    <NumericId xmlns="4873beb7-5857-4685-be1f-d57550cc96cc" xsi:nil="true"/>
+    <ParentAssetId xmlns="4873beb7-5857-4685-be1f-d57550cc96cc" xsi:nil="true"/>
+    <OriginalSourceMarket xmlns="4873beb7-5857-4685-be1f-d57550cc96cc" xsi:nil="true"/>
+    <ApprovalStatus xmlns="4873beb7-5857-4685-be1f-d57550cc96cc">InProgress</ApprovalStatus>
+    <TPComponent xmlns="4873beb7-5857-4685-be1f-d57550cc96cc" xsi:nil="true"/>
+    <EditorialTags xmlns="4873beb7-5857-4685-be1f-d57550cc96cc" xsi:nil="true"/>
+    <TPExecutable xmlns="4873beb7-5857-4685-be1f-d57550cc96cc" xsi:nil="true"/>
+    <TPLaunchHelpLink xmlns="4873beb7-5857-4685-be1f-d57550cc96cc" xsi:nil="true"/>
+    <LocComments xmlns="4873beb7-5857-4685-be1f-d57550cc96cc" xsi:nil="true"/>
+    <LocRecommendedHandoff xmlns="4873beb7-5857-4685-be1f-d57550cc96cc" xsi:nil="true"/>
+    <SourceTitle xmlns="4873beb7-5857-4685-be1f-d57550cc96cc" xsi:nil="true"/>
+    <CSXUpdate xmlns="4873beb7-5857-4685-be1f-d57550cc96cc">false</CSXUpdate>
+    <IntlLocPriority xmlns="4873beb7-5857-4685-be1f-d57550cc96cc" xsi:nil="true"/>
+    <UAProjectedTotalWords xmlns="4873beb7-5857-4685-be1f-d57550cc96cc" xsi:nil="true"/>
+    <AssetType xmlns="4873beb7-5857-4685-be1f-d57550cc96cc">TP</AssetType>
+    <MachineTranslated xmlns="4873beb7-5857-4685-be1f-d57550cc96cc">false</MachineTranslated>
+    <OutputCachingOn xmlns="4873beb7-5857-4685-be1f-d57550cc96cc">false</OutputCachingOn>
+    <TemplateStatus xmlns="4873beb7-5857-4685-be1f-d57550cc96cc">Complete</TemplateStatus>
+    <IsSearchable xmlns="4873beb7-5857-4685-be1f-d57550cc96cc">true</IsSearchable>
+    <ContentItem xmlns="4873beb7-5857-4685-be1f-d57550cc96cc" xsi:nil="true"/>
+    <HandoffToMSDN xmlns="4873beb7-5857-4685-be1f-d57550cc96cc" xsi:nil="true"/>
+    <ShowIn xmlns="4873beb7-5857-4685-be1f-d57550cc96cc">Show everywhere</ShowIn>
+    <ThumbnailAssetId xmlns="4873beb7-5857-4685-be1f-d57550cc96cc" xsi:nil="true"/>
+    <UALocComments xmlns="4873beb7-5857-4685-be1f-d57550cc96cc" xsi:nil="true"/>
+    <UALocRecommendation xmlns="4873beb7-5857-4685-be1f-d57550cc96cc">Localize</UALocRecommendation>
+    <LastModifiedDateTime xmlns="4873beb7-5857-4685-be1f-d57550cc96cc" xsi:nil="true"/>
+    <LegacyData xmlns="4873beb7-5857-4685-be1f-d57550cc96cc" xsi:nil="true"/>
+    <LocManualTestRequired xmlns="4873beb7-5857-4685-be1f-d57550cc96cc">false</LocManualTestRequired>
+    <LocMarketGroupTiers2 xmlns="4873beb7-5857-4685-be1f-d57550cc96cc" xsi:nil="true"/>
+    <ClipArtFilename xmlns="4873beb7-5857-4685-be1f-d57550cc96cc" xsi:nil="true"/>
+    <TPApplication xmlns="4873beb7-5857-4685-be1f-d57550cc96cc" xsi:nil="true"/>
+    <CSXHash xmlns="4873beb7-5857-4685-be1f-d57550cc96cc" xsi:nil="true"/>
+    <DirectSourceMarket xmlns="4873beb7-5857-4685-be1f-d57550cc96cc" xsi:nil="true"/>
+    <PrimaryImageGen xmlns="4873beb7-5857-4685-be1f-d57550cc96cc">true</PrimaryImageGen>
+    <PlannedPubDate xmlns="4873beb7-5857-4685-be1f-d57550cc96cc" xsi:nil="true"/>
+    <CSXSubmissionMarket xmlns="4873beb7-5857-4685-be1f-d57550cc96cc" xsi:nil="true"/>
+    <Downloads xmlns="4873beb7-5857-4685-be1f-d57550cc96cc">0</Downloads>
+    <ArtSampleDocs xmlns="4873beb7-5857-4685-be1f-d57550cc96cc" xsi:nil="true"/>
+    <TrustLevel xmlns="4873beb7-5857-4685-be1f-d57550cc96cc">1 Microsoft Managed Content</TrustLevel>
+    <BlockPublish xmlns="4873beb7-5857-4685-be1f-d57550cc96cc">false</BlockPublish>
+    <TPLaunchHelpLinkType xmlns="4873beb7-5857-4685-be1f-d57550cc96cc">Template</TPLaunchHelpLinkType>
+    <LocalizationTagsTaxHTField0 xmlns="4873beb7-5857-4685-be1f-d57550cc96cc">
+      <Terms xmlns="http://schemas.microsoft.com/office/infopath/2007/PartnerControls"/>
+    </LocalizationTagsTaxHTField0>
+    <BusinessGroup xmlns="4873beb7-5857-4685-be1f-d57550cc96cc" xsi:nil="true"/>
+    <Providers xmlns="4873beb7-5857-4685-be1f-d57550cc96cc" xsi:nil="true"/>
+    <TemplateTemplateType xmlns="4873beb7-5857-4685-be1f-d57550cc96cc">Word Document Template</TemplateTemplateType>
+    <TimesCloned xmlns="4873beb7-5857-4685-be1f-d57550cc96cc" xsi:nil="true"/>
+    <TPAppVersion xmlns="4873beb7-5857-4685-be1f-d57550cc96cc" xsi:nil="true"/>
+    <VoteCount xmlns="4873beb7-5857-4685-be1f-d57550cc96cc" xsi:nil="true"/>
+    <AverageRating xmlns="4873beb7-5857-4685-be1f-d57550cc96cc" xsi:nil="true"/>
+    <FeatureTagsTaxHTField0 xmlns="4873beb7-5857-4685-be1f-d57550cc96cc">
+      <Terms xmlns="http://schemas.microsoft.com/office/infopath/2007/PartnerControls"/>
+    </FeatureTagsTaxHTField0>
+    <Provider xmlns="4873beb7-5857-4685-be1f-d57550cc96cc" xsi:nil="true"/>
+    <UACurrentWords xmlns="4873beb7-5857-4685-be1f-d57550cc96cc" xsi:nil="true"/>
+    <AssetId xmlns="4873beb7-5857-4685-be1f-d57550cc96cc">TP103749966</AssetId>
+    <TPClientViewer xmlns="4873beb7-5857-4685-be1f-d57550cc96cc" xsi:nil="true"/>
+    <DSATActionTaken xmlns="4873beb7-5857-4685-be1f-d57550cc96cc" xsi:nil="true"/>
+    <APEditor xmlns="4873beb7-5857-4685-be1f-d57550cc96cc">
+      <UserInfo>
+        <DisplayName/>
+        <AccountId xsi:nil="true"/>
+        <AccountType/>
+      </UserInfo>
+    </APEditor>
+    <TPInstallLocation xmlns="4873beb7-5857-4685-be1f-d57550cc96cc" xsi:nil="true"/>
+    <OOCacheId xmlns="4873beb7-5857-4685-be1f-d57550cc96cc" xsi:nil="true"/>
+    <IsDeleted xmlns="4873beb7-5857-4685-be1f-d57550cc96cc">false</IsDeleted>
+    <PublishTargets xmlns="4873beb7-5857-4685-be1f-d57550cc96cc">OfficeOnlineVNext</PublishTargets>
+    <ApprovalLog xmlns="4873beb7-5857-4685-be1f-d57550cc96cc" xsi:nil="true"/>
+    <BugNumber xmlns="4873beb7-5857-4685-be1f-d57550cc96cc" xsi:nil="true"/>
+    <CrawlForDependencies xmlns="4873beb7-5857-4685-be1f-d57550cc96cc">false</CrawlForDependencies>
+    <InternalTagsTaxHTField0 xmlns="4873beb7-5857-4685-be1f-d57550cc96cc">
+      <Terms xmlns="http://schemas.microsoft.com/office/infopath/2007/PartnerControls"/>
+    </InternalTagsTaxHTField0>
+    <LastHandOff xmlns="4873beb7-5857-4685-be1f-d57550cc96cc" xsi:nil="true"/>
+    <Milestone xmlns="4873beb7-5857-4685-be1f-d57550cc96cc" xsi:nil="true"/>
+    <OriginalRelease xmlns="4873beb7-5857-4685-be1f-d57550cc96cc">15</OriginalRelease>
+    <RecommendationsModifier xmlns="4873beb7-5857-4685-be1f-d57550cc96cc" xsi:nil="true"/>
+    <ScenarioTagsTaxHTField0 xmlns="4873beb7-5857-4685-be1f-d57550cc96cc">
+      <Terms xmlns="http://schemas.microsoft.com/office/infopath/2007/PartnerControls"/>
+    </ScenarioTagsTaxHTField0>
+    <UANotes xmlns="4873beb7-5857-4685-be1f-d57550cc96cc" xsi:nil="true"/>
+  </documentManagement>
+</p:properties>
+</file>
+
 <file path=customXml/item4.xml><?xml version="1.0" encoding="utf-8"?>
 <b:Sources xmlns:b="http://schemas.openxmlformats.org/officeDocument/2006/bibliography" SelectedStyle="\APA.XSL" StyleName="APA">
   <b:Source>
@@ -5132,24 +6273,6 @@
 </file>
 
 <file path=customXml/itemProps1.xml><?xml version="1.0" encoding="utf-8"?>
-<ds:datastoreItem xmlns:ds="http://schemas.openxmlformats.org/officeDocument/2006/customXml" ds:itemID="{83AE4ADC-D632-40A7-A0C1-0481BB069C4F}">
-  <ds:schemaRefs>
-    <ds:schemaRef ds:uri="http://schemas.microsoft.com/office/2006/metadata/properties"/>
-    <ds:schemaRef ds:uri="http://schemas.microsoft.com/office/infopath/2007/PartnerControls"/>
-    <ds:schemaRef ds:uri="4873beb7-5857-4685-be1f-d57550cc96cc"/>
-  </ds:schemaRefs>
-</ds:datastoreItem>
-</file>
-
-<file path=customXml/itemProps2.xml><?xml version="1.0" encoding="utf-8"?>
-<ds:datastoreItem xmlns:ds="http://schemas.openxmlformats.org/officeDocument/2006/customXml" ds:itemID="{FF740C13-C6A2-43D3-86C5-4CBB969C2CB1}">
-  <ds:schemaRefs>
-    <ds:schemaRef ds:uri="http://schemas.microsoft.com/sharepoint/v3/contenttype/forms"/>
-  </ds:schemaRefs>
-</ds:datastoreItem>
-</file>
-
-<file path=customXml/itemProps3.xml><?xml version="1.0" encoding="utf-8"?>
 <ds:datastoreItem xmlns:ds="http://schemas.openxmlformats.org/officeDocument/2006/customXml" ds:itemID="{88FF2527-3592-4DBF-9FD9-FEA06E5BF9A7}">
   <ds:schemaRefs>
     <ds:schemaRef ds:uri="http://schemas.microsoft.com/office/2006/metadata/contentType"/>
@@ -5167,8 +6290,26 @@
 </ds:datastoreItem>
 </file>
 
+<file path=customXml/itemProps2.xml><?xml version="1.0" encoding="utf-8"?>
+<ds:datastoreItem xmlns:ds="http://schemas.openxmlformats.org/officeDocument/2006/customXml" ds:itemID="{FF740C13-C6A2-43D3-86C5-4CBB969C2CB1}">
+  <ds:schemaRefs>
+    <ds:schemaRef ds:uri="http://schemas.microsoft.com/sharepoint/v3/contenttype/forms"/>
+  </ds:schemaRefs>
+</ds:datastoreItem>
+</file>
+
+<file path=customXml/itemProps3.xml><?xml version="1.0" encoding="utf-8"?>
+<ds:datastoreItem xmlns:ds="http://schemas.openxmlformats.org/officeDocument/2006/customXml" ds:itemID="{83AE4ADC-D632-40A7-A0C1-0481BB069C4F}">
+  <ds:schemaRefs>
+    <ds:schemaRef ds:uri="http://schemas.microsoft.com/office/2006/metadata/properties"/>
+    <ds:schemaRef ds:uri="http://schemas.microsoft.com/office/infopath/2007/PartnerControls"/>
+    <ds:schemaRef ds:uri="4873beb7-5857-4685-be1f-d57550cc96cc"/>
+  </ds:schemaRefs>
+</ds:datastoreItem>
+</file>
+
 <file path=customXml/itemProps4.xml><?xml version="1.0" encoding="utf-8"?>
-<ds:datastoreItem xmlns:ds="http://schemas.openxmlformats.org/officeDocument/2006/customXml" ds:itemID="{F8A3A356-5662-4DC9-AD68-C857718B5A51}">
+<ds:datastoreItem xmlns:ds="http://schemas.openxmlformats.org/officeDocument/2006/customXml" ds:itemID="{0D1E1CCF-9A31-4B9A-BF42-FB05C63192D7}">
   <ds:schemaRefs>
     <ds:schemaRef ds:uri="http://schemas.openxmlformats.org/officeDocument/2006/bibliography"/>
   </ds:schemaRefs>

</xml_diff>

<commit_message>
¿Qué es un closure?: Una clousure es una función que guarda referencias del estado adyacente (ámbito léxico). En otras palabras, una clousure permite acceder al ámbito de una función exterior desde una función interior. En JavaScript, las clousures se crean cada vez que una función es creada.
</commit_message>
<xml_diff>
--- a/CursoClosuresYScopeJavaScript/CursoClosures_ScopeJavaScript.docx
+++ b/CursoClosuresYScopeJavaScript/CursoClosures_ScopeJavaScript.docx
@@ -1019,8 +1019,6 @@
         <w:lastRenderedPageBreak/>
         <w:t>block</w:t>
       </w:r>
-      <w:bookmarkStart w:id="0" w:name="_GoBack"/>
-      <w:bookmarkEnd w:id="0"/>
       <w:r>
         <w:t xml:space="preserve"> Scope</w:t>
       </w:r>
@@ -1827,6 +1825,2397 @@
         <w:t>!</w:t>
       </w:r>
       <w:proofErr w:type="gramEnd"/>
+    </w:p>
+    <w:p>
+      <w:pPr>
+        <w:jc w:val="both"/>
+        <w:rPr>
+          <w:rFonts w:ascii="Arial" w:hAnsi="Arial" w:cs="Arial"/>
+          <w:lang w:val="es-MX"/>
+        </w:rPr>
+      </w:pPr>
+    </w:p>
+    <w:p>
+      <w:pPr>
+        <w:jc w:val="both"/>
+        <w:rPr>
+          <w:rFonts w:ascii="Arial" w:hAnsi="Arial" w:cs="Arial"/>
+          <w:lang w:val="es-MX"/>
+        </w:rPr>
+      </w:pPr>
+    </w:p>
+    <w:p>
+      <w:pPr>
+        <w:pStyle w:val="Ttulo1"/>
+      </w:pPr>
+      <w:r>
+        <w:t>¿Qué es un closure?</w:t>
+      </w:r>
+      <w:bookmarkStart w:id="0" w:name="_GoBack"/>
+      <w:bookmarkEnd w:id="0"/>
+    </w:p>
+    <w:p>
+      <w:pPr>
+        <w:shd w:val="clear" w:color="auto" w:fill="F6F6F6"/>
+        <w:spacing w:before="0" w:after="0" w:line="240" w:lineRule="auto"/>
+        <w:rPr>
+          <w:rFonts w:ascii="Arial" w:eastAsia="Times New Roman" w:hAnsi="Arial" w:cs="Arial"/>
+          <w:color w:val="273B47"/>
+          <w:sz w:val="24"/>
+          <w:szCs w:val="24"/>
+          <w:lang w:val="es-MX" w:eastAsia="es-MX"/>
+        </w:rPr>
+      </w:pPr>
+      <w:r>
+        <w:rPr>
+          <w:rFonts w:ascii="Arial" w:eastAsia="Times New Roman" w:hAnsi="Arial" w:cs="Arial"/>
+          <w:color w:val="273B47"/>
+          <w:sz w:val="24"/>
+          <w:szCs w:val="24"/>
+          <w:lang w:val="es-MX" w:eastAsia="es-MX"/>
+        </w:rPr>
+        <w:t xml:space="preserve">Bueno quisiera empezar con comentar que me costó entender esto, tuve que ver el video 2 veces para poderlo entender, me gustaría empezar con cambiar un poco los nombres de funciones y variables por algo menos confuso, y quizás </w:t>
+      </w:r>
+      <w:proofErr w:type="spellStart"/>
+      <w:r>
+        <w:rPr>
+          <w:rFonts w:ascii="Arial" w:eastAsia="Times New Roman" w:hAnsi="Arial" w:cs="Arial"/>
+          <w:color w:val="273B47"/>
+          <w:sz w:val="24"/>
+          <w:szCs w:val="24"/>
+          <w:lang w:val="es-MX" w:eastAsia="es-MX"/>
+        </w:rPr>
+        <w:t>mas</w:t>
+      </w:r>
+      <w:proofErr w:type="spellEnd"/>
+      <w:r>
+        <w:rPr>
+          <w:rFonts w:ascii="Arial" w:eastAsia="Times New Roman" w:hAnsi="Arial" w:cs="Arial"/>
+          <w:color w:val="273B47"/>
+          <w:sz w:val="24"/>
+          <w:szCs w:val="24"/>
+          <w:lang w:val="es-MX" w:eastAsia="es-MX"/>
+        </w:rPr>
+        <w:t xml:space="preserve"> divertido…</w:t>
+      </w:r>
+    </w:p>
+    <w:p>
+      <w:pPr>
+        <w:shd w:val="clear" w:color="auto" w:fill="F6F6F6"/>
+        <w:tabs>
+          <w:tab w:val="left" w:pos="916"/>
+          <w:tab w:val="left" w:pos="1832"/>
+          <w:tab w:val="left" w:pos="2748"/>
+          <w:tab w:val="left" w:pos="3664"/>
+          <w:tab w:val="left" w:pos="4580"/>
+          <w:tab w:val="left" w:pos="5496"/>
+          <w:tab w:val="left" w:pos="6412"/>
+          <w:tab w:val="left" w:pos="7328"/>
+          <w:tab w:val="left" w:pos="8244"/>
+          <w:tab w:val="left" w:pos="9160"/>
+          <w:tab w:val="left" w:pos="10076"/>
+          <w:tab w:val="left" w:pos="10992"/>
+          <w:tab w:val="left" w:pos="11908"/>
+          <w:tab w:val="left" w:pos="12824"/>
+          <w:tab w:val="left" w:pos="13740"/>
+          <w:tab w:val="left" w:pos="14656"/>
+        </w:tabs>
+        <w:spacing w:before="0" w:after="0" w:line="240" w:lineRule="auto"/>
+        <w:rPr>
+          <w:rFonts w:ascii="Courier New" w:eastAsia="Times New Roman" w:hAnsi="Courier New" w:cs="Courier New"/>
+          <w:color w:val="DDDDDD"/>
+          <w:sz w:val="20"/>
+          <w:szCs w:val="20"/>
+          <w:shd w:val="clear" w:color="auto" w:fill="272822"/>
+          <w:lang w:val="es-MX" w:eastAsia="es-MX"/>
+        </w:rPr>
+      </w:pPr>
+      <w:proofErr w:type="spellStart"/>
+      <w:proofErr w:type="gramStart"/>
+      <w:r>
+        <w:rPr>
+          <w:rFonts w:ascii="Courier New" w:eastAsia="Times New Roman" w:hAnsi="Courier New" w:cs="Courier New"/>
+          <w:b/>
+          <w:bCs/>
+          <w:color w:val="F92672"/>
+          <w:sz w:val="20"/>
+          <w:szCs w:val="20"/>
+          <w:shd w:val="clear" w:color="auto" w:fill="272822"/>
+          <w:lang w:val="es-MX" w:eastAsia="es-MX"/>
+        </w:rPr>
+        <w:t>const</w:t>
+      </w:r>
+      <w:proofErr w:type="spellEnd"/>
+      <w:proofErr w:type="gramEnd"/>
+      <w:r>
+        <w:rPr>
+          <w:rFonts w:ascii="Courier New" w:eastAsia="Times New Roman" w:hAnsi="Courier New" w:cs="Courier New"/>
+          <w:color w:val="DDDDDD"/>
+          <w:sz w:val="20"/>
+          <w:szCs w:val="20"/>
+          <w:shd w:val="clear" w:color="auto" w:fill="272822"/>
+          <w:lang w:val="es-MX" w:eastAsia="es-MX"/>
+        </w:rPr>
+        <w:t xml:space="preserve"> papa = (</w:t>
+      </w:r>
+      <w:proofErr w:type="spellStart"/>
+      <w:r>
+        <w:rPr>
+          <w:rFonts w:ascii="Courier New" w:eastAsia="Times New Roman" w:hAnsi="Courier New" w:cs="Courier New"/>
+          <w:color w:val="DDDDDD"/>
+          <w:sz w:val="20"/>
+          <w:szCs w:val="20"/>
+          <w:shd w:val="clear" w:color="auto" w:fill="272822"/>
+          <w:lang w:val="es-MX" w:eastAsia="es-MX"/>
+        </w:rPr>
+        <w:t>nuevoEngendro</w:t>
+      </w:r>
+      <w:proofErr w:type="spellEnd"/>
+      <w:r>
+        <w:rPr>
+          <w:rFonts w:ascii="Courier New" w:eastAsia="Times New Roman" w:hAnsi="Courier New" w:cs="Courier New"/>
+          <w:color w:val="DDDDDD"/>
+          <w:sz w:val="20"/>
+          <w:szCs w:val="20"/>
+          <w:shd w:val="clear" w:color="auto" w:fill="272822"/>
+          <w:lang w:val="es-MX" w:eastAsia="es-MX"/>
+        </w:rPr>
+        <w:t>) =&gt;{</w:t>
+      </w:r>
+    </w:p>
+    <w:p>
+      <w:pPr>
+        <w:shd w:val="clear" w:color="auto" w:fill="F6F6F6"/>
+        <w:tabs>
+          <w:tab w:val="left" w:pos="916"/>
+          <w:tab w:val="left" w:pos="1832"/>
+          <w:tab w:val="left" w:pos="2748"/>
+          <w:tab w:val="left" w:pos="3664"/>
+          <w:tab w:val="left" w:pos="4580"/>
+          <w:tab w:val="left" w:pos="5496"/>
+          <w:tab w:val="left" w:pos="6412"/>
+          <w:tab w:val="left" w:pos="7328"/>
+          <w:tab w:val="left" w:pos="8244"/>
+          <w:tab w:val="left" w:pos="9160"/>
+          <w:tab w:val="left" w:pos="10076"/>
+          <w:tab w:val="left" w:pos="10992"/>
+          <w:tab w:val="left" w:pos="11908"/>
+          <w:tab w:val="left" w:pos="12824"/>
+          <w:tab w:val="left" w:pos="13740"/>
+          <w:tab w:val="left" w:pos="14656"/>
+        </w:tabs>
+        <w:spacing w:before="0" w:after="0" w:line="240" w:lineRule="auto"/>
+        <w:rPr>
+          <w:rFonts w:ascii="Courier New" w:eastAsia="Times New Roman" w:hAnsi="Courier New" w:cs="Courier New"/>
+          <w:color w:val="DDDDDD"/>
+          <w:sz w:val="20"/>
+          <w:szCs w:val="20"/>
+          <w:shd w:val="clear" w:color="auto" w:fill="272822"/>
+          <w:lang w:val="es-MX" w:eastAsia="es-MX"/>
+        </w:rPr>
+      </w:pPr>
+      <w:r>
+        <w:rPr>
+          <w:rFonts w:ascii="Courier New" w:eastAsia="Times New Roman" w:hAnsi="Courier New" w:cs="Courier New"/>
+          <w:color w:val="DDDDDD"/>
+          <w:sz w:val="20"/>
+          <w:szCs w:val="20"/>
+          <w:shd w:val="clear" w:color="auto" w:fill="272822"/>
+          <w:lang w:val="es-MX" w:eastAsia="es-MX"/>
+        </w:rPr>
+        <w:t xml:space="preserve">    </w:t>
+      </w:r>
+      <w:proofErr w:type="spellStart"/>
+      <w:proofErr w:type="gramStart"/>
+      <w:r>
+        <w:rPr>
+          <w:rFonts w:ascii="Courier New" w:eastAsia="Times New Roman" w:hAnsi="Courier New" w:cs="Courier New"/>
+          <w:b/>
+          <w:bCs/>
+          <w:color w:val="F92672"/>
+          <w:sz w:val="20"/>
+          <w:szCs w:val="20"/>
+          <w:shd w:val="clear" w:color="auto" w:fill="272822"/>
+          <w:lang w:val="es-MX" w:eastAsia="es-MX"/>
+        </w:rPr>
+        <w:t>var</w:t>
+      </w:r>
+      <w:proofErr w:type="spellEnd"/>
+      <w:proofErr w:type="gramEnd"/>
+      <w:r>
+        <w:rPr>
+          <w:rFonts w:ascii="Courier New" w:eastAsia="Times New Roman" w:hAnsi="Courier New" w:cs="Courier New"/>
+          <w:color w:val="DDDDDD"/>
+          <w:sz w:val="20"/>
+          <w:szCs w:val="20"/>
+          <w:shd w:val="clear" w:color="auto" w:fill="272822"/>
+          <w:lang w:val="es-MX" w:eastAsia="es-MX"/>
+        </w:rPr>
+        <w:t xml:space="preserve"> </w:t>
+      </w:r>
+      <w:proofErr w:type="spellStart"/>
+      <w:r>
+        <w:rPr>
+          <w:rFonts w:ascii="Courier New" w:eastAsia="Times New Roman" w:hAnsi="Courier New" w:cs="Courier New"/>
+          <w:color w:val="DDDDDD"/>
+          <w:sz w:val="20"/>
+          <w:szCs w:val="20"/>
+          <w:shd w:val="clear" w:color="auto" w:fill="272822"/>
+          <w:lang w:val="es-MX" w:eastAsia="es-MX"/>
+        </w:rPr>
+        <w:t>cantidadDeHijos</w:t>
+      </w:r>
+      <w:proofErr w:type="spellEnd"/>
+      <w:r>
+        <w:rPr>
+          <w:rFonts w:ascii="Courier New" w:eastAsia="Times New Roman" w:hAnsi="Courier New" w:cs="Courier New"/>
+          <w:color w:val="DDDDDD"/>
+          <w:sz w:val="20"/>
+          <w:szCs w:val="20"/>
+          <w:shd w:val="clear" w:color="auto" w:fill="272822"/>
+          <w:lang w:val="es-MX" w:eastAsia="es-MX"/>
+        </w:rPr>
+        <w:t xml:space="preserve"> = 0;</w:t>
+      </w:r>
+    </w:p>
+    <w:p>
+      <w:pPr>
+        <w:shd w:val="clear" w:color="auto" w:fill="F6F6F6"/>
+        <w:tabs>
+          <w:tab w:val="left" w:pos="916"/>
+          <w:tab w:val="left" w:pos="1832"/>
+          <w:tab w:val="left" w:pos="2748"/>
+          <w:tab w:val="left" w:pos="3664"/>
+          <w:tab w:val="left" w:pos="4580"/>
+          <w:tab w:val="left" w:pos="5496"/>
+          <w:tab w:val="left" w:pos="6412"/>
+          <w:tab w:val="left" w:pos="7328"/>
+          <w:tab w:val="left" w:pos="8244"/>
+          <w:tab w:val="left" w:pos="9160"/>
+          <w:tab w:val="left" w:pos="10076"/>
+          <w:tab w:val="left" w:pos="10992"/>
+          <w:tab w:val="left" w:pos="11908"/>
+          <w:tab w:val="left" w:pos="12824"/>
+          <w:tab w:val="left" w:pos="13740"/>
+          <w:tab w:val="left" w:pos="14656"/>
+        </w:tabs>
+        <w:spacing w:before="0" w:after="0" w:line="240" w:lineRule="auto"/>
+        <w:rPr>
+          <w:rFonts w:ascii="Courier New" w:eastAsia="Times New Roman" w:hAnsi="Courier New" w:cs="Courier New"/>
+          <w:color w:val="DDDDDD"/>
+          <w:sz w:val="20"/>
+          <w:szCs w:val="20"/>
+          <w:shd w:val="clear" w:color="auto" w:fill="272822"/>
+          <w:lang w:val="es-MX" w:eastAsia="es-MX"/>
+        </w:rPr>
+      </w:pPr>
+      <w:r>
+        <w:rPr>
+          <w:rFonts w:ascii="Courier New" w:eastAsia="Times New Roman" w:hAnsi="Courier New" w:cs="Courier New"/>
+          <w:color w:val="DDDDDD"/>
+          <w:sz w:val="20"/>
+          <w:szCs w:val="20"/>
+          <w:shd w:val="clear" w:color="auto" w:fill="272822"/>
+          <w:lang w:val="es-MX" w:eastAsia="es-MX"/>
+        </w:rPr>
+        <w:t xml:space="preserve">    </w:t>
+      </w:r>
+      <w:proofErr w:type="spellStart"/>
+      <w:proofErr w:type="gramStart"/>
+      <w:r>
+        <w:rPr>
+          <w:rFonts w:ascii="Courier New" w:eastAsia="Times New Roman" w:hAnsi="Courier New" w:cs="Courier New"/>
+          <w:b/>
+          <w:bCs/>
+          <w:color w:val="F92672"/>
+          <w:sz w:val="20"/>
+          <w:szCs w:val="20"/>
+          <w:shd w:val="clear" w:color="auto" w:fill="272822"/>
+          <w:lang w:val="es-MX" w:eastAsia="es-MX"/>
+        </w:rPr>
+        <w:t>const</w:t>
+      </w:r>
+      <w:proofErr w:type="spellEnd"/>
+      <w:proofErr w:type="gramEnd"/>
+      <w:r>
+        <w:rPr>
+          <w:rFonts w:ascii="Courier New" w:eastAsia="Times New Roman" w:hAnsi="Courier New" w:cs="Courier New"/>
+          <w:color w:val="DDDDDD"/>
+          <w:sz w:val="20"/>
+          <w:szCs w:val="20"/>
+          <w:shd w:val="clear" w:color="auto" w:fill="272822"/>
+          <w:lang w:val="es-MX" w:eastAsia="es-MX"/>
+        </w:rPr>
+        <w:t xml:space="preserve"> </w:t>
+      </w:r>
+      <w:proofErr w:type="spellStart"/>
+      <w:r>
+        <w:rPr>
+          <w:rFonts w:ascii="Courier New" w:eastAsia="Times New Roman" w:hAnsi="Courier New" w:cs="Courier New"/>
+          <w:color w:val="DDDDDD"/>
+          <w:sz w:val="20"/>
+          <w:szCs w:val="20"/>
+          <w:shd w:val="clear" w:color="auto" w:fill="272822"/>
+          <w:lang w:val="es-MX" w:eastAsia="es-MX"/>
+        </w:rPr>
+        <w:t>crearEngendro</w:t>
+      </w:r>
+      <w:proofErr w:type="spellEnd"/>
+      <w:r>
+        <w:rPr>
+          <w:rFonts w:ascii="Courier New" w:eastAsia="Times New Roman" w:hAnsi="Courier New" w:cs="Courier New"/>
+          <w:color w:val="DDDDDD"/>
+          <w:sz w:val="20"/>
+          <w:szCs w:val="20"/>
+          <w:shd w:val="clear" w:color="auto" w:fill="272822"/>
+          <w:lang w:val="es-MX" w:eastAsia="es-MX"/>
+        </w:rPr>
+        <w:t xml:space="preserve"> = (</w:t>
+      </w:r>
+      <w:proofErr w:type="spellStart"/>
+      <w:r>
+        <w:rPr>
+          <w:rFonts w:ascii="Courier New" w:eastAsia="Times New Roman" w:hAnsi="Courier New" w:cs="Courier New"/>
+          <w:color w:val="DDDDDD"/>
+          <w:sz w:val="20"/>
+          <w:szCs w:val="20"/>
+          <w:shd w:val="clear" w:color="auto" w:fill="272822"/>
+          <w:lang w:val="es-MX" w:eastAsia="es-MX"/>
+        </w:rPr>
+        <w:t>nuevoEngendro</w:t>
+      </w:r>
+      <w:proofErr w:type="spellEnd"/>
+      <w:r>
+        <w:rPr>
+          <w:rFonts w:ascii="Courier New" w:eastAsia="Times New Roman" w:hAnsi="Courier New" w:cs="Courier New"/>
+          <w:color w:val="DDDDDD"/>
+          <w:sz w:val="20"/>
+          <w:szCs w:val="20"/>
+          <w:shd w:val="clear" w:color="auto" w:fill="272822"/>
+          <w:lang w:val="es-MX" w:eastAsia="es-MX"/>
+        </w:rPr>
+        <w:t>) =&gt;{</w:t>
+      </w:r>
+    </w:p>
+    <w:p>
+      <w:pPr>
+        <w:shd w:val="clear" w:color="auto" w:fill="F6F6F6"/>
+        <w:tabs>
+          <w:tab w:val="left" w:pos="916"/>
+          <w:tab w:val="left" w:pos="1832"/>
+          <w:tab w:val="left" w:pos="2748"/>
+          <w:tab w:val="left" w:pos="3664"/>
+          <w:tab w:val="left" w:pos="4580"/>
+          <w:tab w:val="left" w:pos="5496"/>
+          <w:tab w:val="left" w:pos="6412"/>
+          <w:tab w:val="left" w:pos="7328"/>
+          <w:tab w:val="left" w:pos="8244"/>
+          <w:tab w:val="left" w:pos="9160"/>
+          <w:tab w:val="left" w:pos="10076"/>
+          <w:tab w:val="left" w:pos="10992"/>
+          <w:tab w:val="left" w:pos="11908"/>
+          <w:tab w:val="left" w:pos="12824"/>
+          <w:tab w:val="left" w:pos="13740"/>
+          <w:tab w:val="left" w:pos="14656"/>
+        </w:tabs>
+        <w:spacing w:before="0" w:after="0" w:line="240" w:lineRule="auto"/>
+        <w:rPr>
+          <w:rFonts w:ascii="Courier New" w:eastAsia="Times New Roman" w:hAnsi="Courier New" w:cs="Courier New"/>
+          <w:color w:val="DDDDDD"/>
+          <w:sz w:val="20"/>
+          <w:szCs w:val="20"/>
+          <w:shd w:val="clear" w:color="auto" w:fill="272822"/>
+          <w:lang w:val="es-MX" w:eastAsia="es-MX"/>
+        </w:rPr>
+      </w:pPr>
+      <w:r>
+        <w:rPr>
+          <w:rFonts w:ascii="Courier New" w:eastAsia="Times New Roman" w:hAnsi="Courier New" w:cs="Courier New"/>
+          <w:color w:val="DDDDDD"/>
+          <w:sz w:val="20"/>
+          <w:szCs w:val="20"/>
+          <w:shd w:val="clear" w:color="auto" w:fill="272822"/>
+          <w:lang w:val="es-MX" w:eastAsia="es-MX"/>
+        </w:rPr>
+        <w:t xml:space="preserve">        </w:t>
+      </w:r>
+      <w:proofErr w:type="spellStart"/>
+      <w:proofErr w:type="gramStart"/>
+      <w:r>
+        <w:rPr>
+          <w:rFonts w:ascii="Courier New" w:eastAsia="Times New Roman" w:hAnsi="Courier New" w:cs="Courier New"/>
+          <w:color w:val="DDDDDD"/>
+          <w:sz w:val="20"/>
+          <w:szCs w:val="20"/>
+          <w:shd w:val="clear" w:color="auto" w:fill="272822"/>
+          <w:lang w:val="es-MX" w:eastAsia="es-MX"/>
+        </w:rPr>
+        <w:t>cantidadDeHijos</w:t>
+      </w:r>
+      <w:proofErr w:type="spellEnd"/>
+      <w:proofErr w:type="gramEnd"/>
+      <w:r>
+        <w:rPr>
+          <w:rFonts w:ascii="Courier New" w:eastAsia="Times New Roman" w:hAnsi="Courier New" w:cs="Courier New"/>
+          <w:color w:val="DDDDDD"/>
+          <w:sz w:val="20"/>
+          <w:szCs w:val="20"/>
+          <w:shd w:val="clear" w:color="auto" w:fill="272822"/>
+          <w:lang w:val="es-MX" w:eastAsia="es-MX"/>
+        </w:rPr>
+        <w:t xml:space="preserve"> += </w:t>
+      </w:r>
+      <w:proofErr w:type="spellStart"/>
+      <w:r>
+        <w:rPr>
+          <w:rFonts w:ascii="Courier New" w:eastAsia="Times New Roman" w:hAnsi="Courier New" w:cs="Courier New"/>
+          <w:color w:val="DDDDDD"/>
+          <w:sz w:val="20"/>
+          <w:szCs w:val="20"/>
+          <w:shd w:val="clear" w:color="auto" w:fill="272822"/>
+          <w:lang w:val="es-MX" w:eastAsia="es-MX"/>
+        </w:rPr>
+        <w:t>nuevoEngendro</w:t>
+      </w:r>
+      <w:proofErr w:type="spellEnd"/>
+      <w:r>
+        <w:rPr>
+          <w:rFonts w:ascii="Courier New" w:eastAsia="Times New Roman" w:hAnsi="Courier New" w:cs="Courier New"/>
+          <w:color w:val="DDDDDD"/>
+          <w:sz w:val="20"/>
+          <w:szCs w:val="20"/>
+          <w:shd w:val="clear" w:color="auto" w:fill="272822"/>
+          <w:lang w:val="es-MX" w:eastAsia="es-MX"/>
+        </w:rPr>
+        <w:t>;</w:t>
+      </w:r>
+    </w:p>
+    <w:p>
+      <w:pPr>
+        <w:shd w:val="clear" w:color="auto" w:fill="F6F6F6"/>
+        <w:tabs>
+          <w:tab w:val="left" w:pos="916"/>
+          <w:tab w:val="left" w:pos="1832"/>
+          <w:tab w:val="left" w:pos="2748"/>
+          <w:tab w:val="left" w:pos="3664"/>
+          <w:tab w:val="left" w:pos="4580"/>
+          <w:tab w:val="left" w:pos="5496"/>
+          <w:tab w:val="left" w:pos="6412"/>
+          <w:tab w:val="left" w:pos="7328"/>
+          <w:tab w:val="left" w:pos="8244"/>
+          <w:tab w:val="left" w:pos="9160"/>
+          <w:tab w:val="left" w:pos="10076"/>
+          <w:tab w:val="left" w:pos="10992"/>
+          <w:tab w:val="left" w:pos="11908"/>
+          <w:tab w:val="left" w:pos="12824"/>
+          <w:tab w:val="left" w:pos="13740"/>
+          <w:tab w:val="left" w:pos="14656"/>
+        </w:tabs>
+        <w:spacing w:before="0" w:after="0" w:line="240" w:lineRule="auto"/>
+        <w:rPr>
+          <w:rFonts w:ascii="Courier New" w:eastAsia="Times New Roman" w:hAnsi="Courier New" w:cs="Courier New"/>
+          <w:color w:val="DDDDDD"/>
+          <w:sz w:val="20"/>
+          <w:szCs w:val="20"/>
+          <w:shd w:val="clear" w:color="auto" w:fill="272822"/>
+          <w:lang w:val="es-MX" w:eastAsia="es-MX"/>
+        </w:rPr>
+      </w:pPr>
+      <w:r>
+        <w:rPr>
+          <w:rFonts w:ascii="Courier New" w:eastAsia="Times New Roman" w:hAnsi="Courier New" w:cs="Courier New"/>
+          <w:color w:val="DDDDDD"/>
+          <w:sz w:val="20"/>
+          <w:szCs w:val="20"/>
+          <w:shd w:val="clear" w:color="auto" w:fill="272822"/>
+          <w:lang w:val="es-MX" w:eastAsia="es-MX"/>
+        </w:rPr>
+        <w:t xml:space="preserve">        </w:t>
+      </w:r>
+      <w:proofErr w:type="gramStart"/>
+      <w:r>
+        <w:rPr>
+          <w:rFonts w:ascii="Courier New" w:eastAsia="Times New Roman" w:hAnsi="Courier New" w:cs="Courier New"/>
+          <w:color w:val="A6E22E"/>
+          <w:sz w:val="20"/>
+          <w:szCs w:val="20"/>
+          <w:shd w:val="clear" w:color="auto" w:fill="272822"/>
+          <w:lang w:val="es-MX" w:eastAsia="es-MX"/>
+        </w:rPr>
+        <w:t>console</w:t>
+      </w:r>
+      <w:r>
+        <w:rPr>
+          <w:rFonts w:ascii="Courier New" w:eastAsia="Times New Roman" w:hAnsi="Courier New" w:cs="Courier New"/>
+          <w:color w:val="DDDDDD"/>
+          <w:sz w:val="20"/>
+          <w:szCs w:val="20"/>
+          <w:shd w:val="clear" w:color="auto" w:fill="272822"/>
+          <w:lang w:val="es-MX" w:eastAsia="es-MX"/>
+        </w:rPr>
+        <w:t>.log(</w:t>
+      </w:r>
+      <w:proofErr w:type="gramEnd"/>
+      <w:r>
+        <w:rPr>
+          <w:rFonts w:ascii="Courier New" w:eastAsia="Times New Roman" w:hAnsi="Courier New" w:cs="Courier New"/>
+          <w:color w:val="A6E22E"/>
+          <w:sz w:val="20"/>
+          <w:szCs w:val="20"/>
+          <w:shd w:val="clear" w:color="auto" w:fill="272822"/>
+          <w:lang w:val="es-MX" w:eastAsia="es-MX"/>
+        </w:rPr>
+        <w:t>`cantidad de engendritos = ${</w:t>
+      </w:r>
+      <w:proofErr w:type="spellStart"/>
+      <w:r>
+        <w:rPr>
+          <w:rFonts w:ascii="Courier New" w:eastAsia="Times New Roman" w:hAnsi="Courier New" w:cs="Courier New"/>
+          <w:color w:val="A6E22E"/>
+          <w:sz w:val="20"/>
+          <w:szCs w:val="20"/>
+          <w:shd w:val="clear" w:color="auto" w:fill="272822"/>
+          <w:lang w:val="es-MX" w:eastAsia="es-MX"/>
+        </w:rPr>
+        <w:t>cantidadDeHijos</w:t>
+      </w:r>
+      <w:proofErr w:type="spellEnd"/>
+      <w:r>
+        <w:rPr>
+          <w:rFonts w:ascii="Courier New" w:eastAsia="Times New Roman" w:hAnsi="Courier New" w:cs="Courier New"/>
+          <w:color w:val="A6E22E"/>
+          <w:sz w:val="20"/>
+          <w:szCs w:val="20"/>
+          <w:shd w:val="clear" w:color="auto" w:fill="272822"/>
+          <w:lang w:val="es-MX" w:eastAsia="es-MX"/>
+        </w:rPr>
+        <w:t>}`</w:t>
+      </w:r>
+      <w:r>
+        <w:rPr>
+          <w:rFonts w:ascii="Courier New" w:eastAsia="Times New Roman" w:hAnsi="Courier New" w:cs="Courier New"/>
+          <w:color w:val="DDDDDD"/>
+          <w:sz w:val="20"/>
+          <w:szCs w:val="20"/>
+          <w:shd w:val="clear" w:color="auto" w:fill="272822"/>
+          <w:lang w:val="es-MX" w:eastAsia="es-MX"/>
+        </w:rPr>
+        <w:t>)</w:t>
+      </w:r>
+    </w:p>
+    <w:p>
+      <w:pPr>
+        <w:shd w:val="clear" w:color="auto" w:fill="F6F6F6"/>
+        <w:tabs>
+          <w:tab w:val="left" w:pos="916"/>
+          <w:tab w:val="left" w:pos="1832"/>
+          <w:tab w:val="left" w:pos="2748"/>
+          <w:tab w:val="left" w:pos="3664"/>
+          <w:tab w:val="left" w:pos="4580"/>
+          <w:tab w:val="left" w:pos="5496"/>
+          <w:tab w:val="left" w:pos="6412"/>
+          <w:tab w:val="left" w:pos="7328"/>
+          <w:tab w:val="left" w:pos="8244"/>
+          <w:tab w:val="left" w:pos="9160"/>
+          <w:tab w:val="left" w:pos="10076"/>
+          <w:tab w:val="left" w:pos="10992"/>
+          <w:tab w:val="left" w:pos="11908"/>
+          <w:tab w:val="left" w:pos="12824"/>
+          <w:tab w:val="left" w:pos="13740"/>
+          <w:tab w:val="left" w:pos="14656"/>
+        </w:tabs>
+        <w:spacing w:before="0" w:after="0" w:line="240" w:lineRule="auto"/>
+        <w:rPr>
+          <w:rFonts w:ascii="Courier New" w:eastAsia="Times New Roman" w:hAnsi="Courier New" w:cs="Courier New"/>
+          <w:color w:val="DDDDDD"/>
+          <w:sz w:val="20"/>
+          <w:szCs w:val="20"/>
+          <w:shd w:val="clear" w:color="auto" w:fill="272822"/>
+          <w:lang w:val="en-US" w:eastAsia="es-MX"/>
+        </w:rPr>
+      </w:pPr>
+      <w:r>
+        <w:rPr>
+          <w:rFonts w:ascii="Courier New" w:eastAsia="Times New Roman" w:hAnsi="Courier New" w:cs="Courier New"/>
+          <w:color w:val="DDDDDD"/>
+          <w:sz w:val="20"/>
+          <w:szCs w:val="20"/>
+          <w:shd w:val="clear" w:color="auto" w:fill="272822"/>
+          <w:lang w:val="es-MX" w:eastAsia="es-MX"/>
+        </w:rPr>
+        <w:t xml:space="preserve">    </w:t>
+      </w:r>
+      <w:r>
+        <w:rPr>
+          <w:rFonts w:ascii="Courier New" w:eastAsia="Times New Roman" w:hAnsi="Courier New" w:cs="Courier New"/>
+          <w:color w:val="DDDDDD"/>
+          <w:sz w:val="20"/>
+          <w:szCs w:val="20"/>
+          <w:shd w:val="clear" w:color="auto" w:fill="272822"/>
+          <w:lang w:val="en-US" w:eastAsia="es-MX"/>
+        </w:rPr>
+        <w:t>}</w:t>
+      </w:r>
+    </w:p>
+    <w:p>
+      <w:pPr>
+        <w:shd w:val="clear" w:color="auto" w:fill="F6F6F6"/>
+        <w:tabs>
+          <w:tab w:val="left" w:pos="916"/>
+          <w:tab w:val="left" w:pos="1832"/>
+          <w:tab w:val="left" w:pos="2748"/>
+          <w:tab w:val="left" w:pos="3664"/>
+          <w:tab w:val="left" w:pos="4580"/>
+          <w:tab w:val="left" w:pos="5496"/>
+          <w:tab w:val="left" w:pos="6412"/>
+          <w:tab w:val="left" w:pos="7328"/>
+          <w:tab w:val="left" w:pos="8244"/>
+          <w:tab w:val="left" w:pos="9160"/>
+          <w:tab w:val="left" w:pos="10076"/>
+          <w:tab w:val="left" w:pos="10992"/>
+          <w:tab w:val="left" w:pos="11908"/>
+          <w:tab w:val="left" w:pos="12824"/>
+          <w:tab w:val="left" w:pos="13740"/>
+          <w:tab w:val="left" w:pos="14656"/>
+        </w:tabs>
+        <w:spacing w:before="0" w:after="0" w:line="240" w:lineRule="auto"/>
+        <w:rPr>
+          <w:rFonts w:ascii="Courier New" w:eastAsia="Times New Roman" w:hAnsi="Courier New" w:cs="Courier New"/>
+          <w:color w:val="DDDDDD"/>
+          <w:sz w:val="20"/>
+          <w:szCs w:val="20"/>
+          <w:shd w:val="clear" w:color="auto" w:fill="272822"/>
+          <w:lang w:val="en-US" w:eastAsia="es-MX"/>
+        </w:rPr>
+      </w:pPr>
+      <w:r>
+        <w:rPr>
+          <w:rFonts w:ascii="Courier New" w:eastAsia="Times New Roman" w:hAnsi="Courier New" w:cs="Courier New"/>
+          <w:color w:val="DDDDDD"/>
+          <w:sz w:val="20"/>
+          <w:szCs w:val="20"/>
+          <w:shd w:val="clear" w:color="auto" w:fill="272822"/>
+          <w:lang w:val="en-US" w:eastAsia="es-MX"/>
+        </w:rPr>
+        <w:t xml:space="preserve">    </w:t>
+      </w:r>
+      <w:proofErr w:type="gramStart"/>
+      <w:r>
+        <w:rPr>
+          <w:rFonts w:ascii="Courier New" w:eastAsia="Times New Roman" w:hAnsi="Courier New" w:cs="Courier New"/>
+          <w:b/>
+          <w:bCs/>
+          <w:color w:val="F92672"/>
+          <w:sz w:val="20"/>
+          <w:szCs w:val="20"/>
+          <w:shd w:val="clear" w:color="auto" w:fill="272822"/>
+          <w:lang w:val="en-US" w:eastAsia="es-MX"/>
+        </w:rPr>
+        <w:t>return</w:t>
+      </w:r>
+      <w:proofErr w:type="gramEnd"/>
+      <w:r>
+        <w:rPr>
+          <w:rFonts w:ascii="Courier New" w:eastAsia="Times New Roman" w:hAnsi="Courier New" w:cs="Courier New"/>
+          <w:color w:val="DDDDDD"/>
+          <w:sz w:val="20"/>
+          <w:szCs w:val="20"/>
+          <w:shd w:val="clear" w:color="auto" w:fill="272822"/>
+          <w:lang w:val="en-US" w:eastAsia="es-MX"/>
+        </w:rPr>
+        <w:t xml:space="preserve"> </w:t>
+      </w:r>
+      <w:proofErr w:type="spellStart"/>
+      <w:r>
+        <w:rPr>
+          <w:rFonts w:ascii="Courier New" w:eastAsia="Times New Roman" w:hAnsi="Courier New" w:cs="Courier New"/>
+          <w:color w:val="DDDDDD"/>
+          <w:sz w:val="20"/>
+          <w:szCs w:val="20"/>
+          <w:shd w:val="clear" w:color="auto" w:fill="272822"/>
+          <w:lang w:val="en-US" w:eastAsia="es-MX"/>
+        </w:rPr>
+        <w:t>crearEngendro</w:t>
+      </w:r>
+      <w:proofErr w:type="spellEnd"/>
+      <w:r>
+        <w:rPr>
+          <w:rFonts w:ascii="Courier New" w:eastAsia="Times New Roman" w:hAnsi="Courier New" w:cs="Courier New"/>
+          <w:color w:val="DDDDDD"/>
+          <w:sz w:val="20"/>
+          <w:szCs w:val="20"/>
+          <w:shd w:val="clear" w:color="auto" w:fill="272822"/>
+          <w:lang w:val="en-US" w:eastAsia="es-MX"/>
+        </w:rPr>
+        <w:t>;</w:t>
+      </w:r>
+    </w:p>
+    <w:p>
+      <w:pPr>
+        <w:shd w:val="clear" w:color="auto" w:fill="F6F6F6"/>
+        <w:tabs>
+          <w:tab w:val="left" w:pos="916"/>
+          <w:tab w:val="left" w:pos="1832"/>
+          <w:tab w:val="left" w:pos="2748"/>
+          <w:tab w:val="left" w:pos="3664"/>
+          <w:tab w:val="left" w:pos="4580"/>
+          <w:tab w:val="left" w:pos="5496"/>
+          <w:tab w:val="left" w:pos="6412"/>
+          <w:tab w:val="left" w:pos="7328"/>
+          <w:tab w:val="left" w:pos="8244"/>
+          <w:tab w:val="left" w:pos="9160"/>
+          <w:tab w:val="left" w:pos="10076"/>
+          <w:tab w:val="left" w:pos="10992"/>
+          <w:tab w:val="left" w:pos="11908"/>
+          <w:tab w:val="left" w:pos="12824"/>
+          <w:tab w:val="left" w:pos="13740"/>
+          <w:tab w:val="left" w:pos="14656"/>
+        </w:tabs>
+        <w:spacing w:before="0" w:after="0" w:line="240" w:lineRule="auto"/>
+        <w:rPr>
+          <w:rFonts w:ascii="Courier New" w:eastAsia="Times New Roman" w:hAnsi="Courier New" w:cs="Courier New"/>
+          <w:color w:val="DDDDDD"/>
+          <w:sz w:val="20"/>
+          <w:szCs w:val="20"/>
+          <w:shd w:val="clear" w:color="auto" w:fill="272822"/>
+          <w:lang w:val="en-US" w:eastAsia="es-MX"/>
+        </w:rPr>
+      </w:pPr>
+      <w:r>
+        <w:rPr>
+          <w:rFonts w:ascii="Courier New" w:eastAsia="Times New Roman" w:hAnsi="Courier New" w:cs="Courier New"/>
+          <w:color w:val="DDDDDD"/>
+          <w:sz w:val="20"/>
+          <w:szCs w:val="20"/>
+          <w:shd w:val="clear" w:color="auto" w:fill="272822"/>
+          <w:lang w:val="en-US" w:eastAsia="es-MX"/>
+        </w:rPr>
+        <w:t>}</w:t>
+      </w:r>
+    </w:p>
+    <w:p>
+      <w:pPr>
+        <w:shd w:val="clear" w:color="auto" w:fill="F6F6F6"/>
+        <w:tabs>
+          <w:tab w:val="left" w:pos="916"/>
+          <w:tab w:val="left" w:pos="1832"/>
+          <w:tab w:val="left" w:pos="2748"/>
+          <w:tab w:val="left" w:pos="3664"/>
+          <w:tab w:val="left" w:pos="4580"/>
+          <w:tab w:val="left" w:pos="5496"/>
+          <w:tab w:val="left" w:pos="6412"/>
+          <w:tab w:val="left" w:pos="7328"/>
+          <w:tab w:val="left" w:pos="8244"/>
+          <w:tab w:val="left" w:pos="9160"/>
+          <w:tab w:val="left" w:pos="10076"/>
+          <w:tab w:val="left" w:pos="10992"/>
+          <w:tab w:val="left" w:pos="11908"/>
+          <w:tab w:val="left" w:pos="12824"/>
+          <w:tab w:val="left" w:pos="13740"/>
+          <w:tab w:val="left" w:pos="14656"/>
+        </w:tabs>
+        <w:spacing w:before="0" w:after="0" w:line="240" w:lineRule="auto"/>
+        <w:rPr>
+          <w:rFonts w:ascii="Courier New" w:eastAsia="Times New Roman" w:hAnsi="Courier New" w:cs="Courier New"/>
+          <w:color w:val="DDDDDD"/>
+          <w:sz w:val="20"/>
+          <w:szCs w:val="20"/>
+          <w:shd w:val="clear" w:color="auto" w:fill="272822"/>
+          <w:lang w:val="en-US" w:eastAsia="es-MX"/>
+        </w:rPr>
+      </w:pPr>
+    </w:p>
+    <w:p>
+      <w:pPr>
+        <w:shd w:val="clear" w:color="auto" w:fill="F6F6F6"/>
+        <w:tabs>
+          <w:tab w:val="left" w:pos="916"/>
+          <w:tab w:val="left" w:pos="1832"/>
+          <w:tab w:val="left" w:pos="2748"/>
+          <w:tab w:val="left" w:pos="3664"/>
+          <w:tab w:val="left" w:pos="4580"/>
+          <w:tab w:val="left" w:pos="5496"/>
+          <w:tab w:val="left" w:pos="6412"/>
+          <w:tab w:val="left" w:pos="7328"/>
+          <w:tab w:val="left" w:pos="8244"/>
+          <w:tab w:val="left" w:pos="9160"/>
+          <w:tab w:val="left" w:pos="10076"/>
+          <w:tab w:val="left" w:pos="10992"/>
+          <w:tab w:val="left" w:pos="11908"/>
+          <w:tab w:val="left" w:pos="12824"/>
+          <w:tab w:val="left" w:pos="13740"/>
+          <w:tab w:val="left" w:pos="14656"/>
+        </w:tabs>
+        <w:spacing w:before="0" w:after="0" w:line="240" w:lineRule="auto"/>
+        <w:rPr>
+          <w:rFonts w:ascii="Courier New" w:eastAsia="Times New Roman" w:hAnsi="Courier New" w:cs="Courier New"/>
+          <w:color w:val="DDDDDD"/>
+          <w:sz w:val="20"/>
+          <w:szCs w:val="20"/>
+          <w:shd w:val="clear" w:color="auto" w:fill="272822"/>
+          <w:lang w:val="en-US" w:eastAsia="es-MX"/>
+        </w:rPr>
+      </w:pPr>
+      <w:proofErr w:type="gramStart"/>
+      <w:r>
+        <w:rPr>
+          <w:rFonts w:ascii="Courier New" w:eastAsia="Times New Roman" w:hAnsi="Courier New" w:cs="Courier New"/>
+          <w:b/>
+          <w:bCs/>
+          <w:color w:val="F92672"/>
+          <w:sz w:val="20"/>
+          <w:szCs w:val="20"/>
+          <w:shd w:val="clear" w:color="auto" w:fill="272822"/>
+          <w:lang w:val="en-US" w:eastAsia="es-MX"/>
+        </w:rPr>
+        <w:t>let</w:t>
+      </w:r>
+      <w:proofErr w:type="gramEnd"/>
+      <w:r>
+        <w:rPr>
+          <w:rFonts w:ascii="Courier New" w:eastAsia="Times New Roman" w:hAnsi="Courier New" w:cs="Courier New"/>
+          <w:color w:val="DDDDDD"/>
+          <w:sz w:val="20"/>
+          <w:szCs w:val="20"/>
+          <w:shd w:val="clear" w:color="auto" w:fill="272822"/>
+          <w:lang w:val="en-US" w:eastAsia="es-MX"/>
+        </w:rPr>
+        <w:t xml:space="preserve"> </w:t>
+      </w:r>
+      <w:proofErr w:type="spellStart"/>
+      <w:r>
+        <w:rPr>
+          <w:rFonts w:ascii="Courier New" w:eastAsia="Times New Roman" w:hAnsi="Courier New" w:cs="Courier New"/>
+          <w:color w:val="DDDDDD"/>
+          <w:sz w:val="20"/>
+          <w:szCs w:val="20"/>
+          <w:shd w:val="clear" w:color="auto" w:fill="272822"/>
+          <w:lang w:val="en-US" w:eastAsia="es-MX"/>
+        </w:rPr>
+        <w:t>traigamosHijosAlMundo</w:t>
+      </w:r>
+      <w:proofErr w:type="spellEnd"/>
+      <w:r>
+        <w:rPr>
+          <w:rFonts w:ascii="Courier New" w:eastAsia="Times New Roman" w:hAnsi="Courier New" w:cs="Courier New"/>
+          <w:color w:val="DDDDDD"/>
+          <w:sz w:val="20"/>
+          <w:szCs w:val="20"/>
+          <w:shd w:val="clear" w:color="auto" w:fill="272822"/>
+          <w:lang w:val="en-US" w:eastAsia="es-MX"/>
+        </w:rPr>
+        <w:t xml:space="preserve"> = papa();</w:t>
+      </w:r>
+    </w:p>
+    <w:p>
+      <w:pPr>
+        <w:shd w:val="clear" w:color="auto" w:fill="F6F6F6"/>
+        <w:tabs>
+          <w:tab w:val="left" w:pos="916"/>
+          <w:tab w:val="left" w:pos="1832"/>
+          <w:tab w:val="left" w:pos="2748"/>
+          <w:tab w:val="left" w:pos="3664"/>
+          <w:tab w:val="left" w:pos="4580"/>
+          <w:tab w:val="left" w:pos="5496"/>
+          <w:tab w:val="left" w:pos="6412"/>
+          <w:tab w:val="left" w:pos="7328"/>
+          <w:tab w:val="left" w:pos="8244"/>
+          <w:tab w:val="left" w:pos="9160"/>
+          <w:tab w:val="left" w:pos="10076"/>
+          <w:tab w:val="left" w:pos="10992"/>
+          <w:tab w:val="left" w:pos="11908"/>
+          <w:tab w:val="left" w:pos="12824"/>
+          <w:tab w:val="left" w:pos="13740"/>
+          <w:tab w:val="left" w:pos="14656"/>
+        </w:tabs>
+        <w:spacing w:before="0" w:after="0" w:line="240" w:lineRule="auto"/>
+        <w:rPr>
+          <w:rFonts w:ascii="Courier New" w:eastAsia="Times New Roman" w:hAnsi="Courier New" w:cs="Courier New"/>
+          <w:color w:val="DDDDDD"/>
+          <w:sz w:val="20"/>
+          <w:szCs w:val="20"/>
+          <w:shd w:val="clear" w:color="auto" w:fill="272822"/>
+          <w:lang w:val="es-MX" w:eastAsia="es-MX"/>
+        </w:rPr>
+      </w:pPr>
+      <w:proofErr w:type="spellStart"/>
+      <w:proofErr w:type="gramStart"/>
+      <w:r>
+        <w:rPr>
+          <w:rFonts w:ascii="Courier New" w:eastAsia="Times New Roman" w:hAnsi="Courier New" w:cs="Courier New"/>
+          <w:color w:val="DDDDDD"/>
+          <w:sz w:val="20"/>
+          <w:szCs w:val="20"/>
+          <w:shd w:val="clear" w:color="auto" w:fill="272822"/>
+          <w:lang w:val="es-MX" w:eastAsia="es-MX"/>
+        </w:rPr>
+        <w:t>traigamosHijosAlMundo</w:t>
+      </w:r>
+      <w:proofErr w:type="spellEnd"/>
+      <w:r>
+        <w:rPr>
+          <w:rFonts w:ascii="Courier New" w:eastAsia="Times New Roman" w:hAnsi="Courier New" w:cs="Courier New"/>
+          <w:color w:val="DDDDDD"/>
+          <w:sz w:val="20"/>
+          <w:szCs w:val="20"/>
+          <w:shd w:val="clear" w:color="auto" w:fill="272822"/>
+          <w:lang w:val="es-MX" w:eastAsia="es-MX"/>
+        </w:rPr>
+        <w:t>(</w:t>
+      </w:r>
+      <w:proofErr w:type="gramEnd"/>
+      <w:r>
+        <w:rPr>
+          <w:rFonts w:ascii="Courier New" w:eastAsia="Times New Roman" w:hAnsi="Courier New" w:cs="Courier New"/>
+          <w:color w:val="DDDDDD"/>
+          <w:sz w:val="20"/>
+          <w:szCs w:val="20"/>
+          <w:shd w:val="clear" w:color="auto" w:fill="272822"/>
+          <w:lang w:val="es-MX" w:eastAsia="es-MX"/>
+        </w:rPr>
+        <w:t xml:space="preserve">1)  </w:t>
+      </w:r>
+      <w:r>
+        <w:rPr>
+          <w:rFonts w:ascii="Courier New" w:eastAsia="Times New Roman" w:hAnsi="Courier New" w:cs="Courier New"/>
+          <w:color w:val="75715E"/>
+          <w:sz w:val="20"/>
+          <w:szCs w:val="20"/>
+          <w:shd w:val="clear" w:color="auto" w:fill="272822"/>
+          <w:lang w:val="es-MX" w:eastAsia="es-MX"/>
+        </w:rPr>
+        <w:t>// cantidad de engendritos = 1</w:t>
+      </w:r>
+    </w:p>
+    <w:p>
+      <w:pPr>
+        <w:shd w:val="clear" w:color="auto" w:fill="F6F6F6"/>
+        <w:tabs>
+          <w:tab w:val="left" w:pos="916"/>
+          <w:tab w:val="left" w:pos="1832"/>
+          <w:tab w:val="left" w:pos="2748"/>
+          <w:tab w:val="left" w:pos="3664"/>
+          <w:tab w:val="left" w:pos="4580"/>
+          <w:tab w:val="left" w:pos="5496"/>
+          <w:tab w:val="left" w:pos="6412"/>
+          <w:tab w:val="left" w:pos="7328"/>
+          <w:tab w:val="left" w:pos="8244"/>
+          <w:tab w:val="left" w:pos="9160"/>
+          <w:tab w:val="left" w:pos="10076"/>
+          <w:tab w:val="left" w:pos="10992"/>
+          <w:tab w:val="left" w:pos="11908"/>
+          <w:tab w:val="left" w:pos="12824"/>
+          <w:tab w:val="left" w:pos="13740"/>
+          <w:tab w:val="left" w:pos="14656"/>
+        </w:tabs>
+        <w:spacing w:before="0" w:after="0" w:line="240" w:lineRule="auto"/>
+        <w:rPr>
+          <w:rFonts w:ascii="Courier New" w:eastAsia="Times New Roman" w:hAnsi="Courier New" w:cs="Courier New"/>
+          <w:color w:val="DDDDDD"/>
+          <w:sz w:val="20"/>
+          <w:szCs w:val="20"/>
+          <w:shd w:val="clear" w:color="auto" w:fill="272822"/>
+          <w:lang w:val="es-MX" w:eastAsia="es-MX"/>
+        </w:rPr>
+      </w:pPr>
+      <w:proofErr w:type="spellStart"/>
+      <w:proofErr w:type="gramStart"/>
+      <w:r>
+        <w:rPr>
+          <w:rFonts w:ascii="Courier New" w:eastAsia="Times New Roman" w:hAnsi="Courier New" w:cs="Courier New"/>
+          <w:color w:val="DDDDDD"/>
+          <w:sz w:val="20"/>
+          <w:szCs w:val="20"/>
+          <w:shd w:val="clear" w:color="auto" w:fill="272822"/>
+          <w:lang w:val="es-MX" w:eastAsia="es-MX"/>
+        </w:rPr>
+        <w:t>traigamosHijosAlMundo</w:t>
+      </w:r>
+      <w:proofErr w:type="spellEnd"/>
+      <w:r>
+        <w:rPr>
+          <w:rFonts w:ascii="Courier New" w:eastAsia="Times New Roman" w:hAnsi="Courier New" w:cs="Courier New"/>
+          <w:color w:val="DDDDDD"/>
+          <w:sz w:val="20"/>
+          <w:szCs w:val="20"/>
+          <w:shd w:val="clear" w:color="auto" w:fill="272822"/>
+          <w:lang w:val="es-MX" w:eastAsia="es-MX"/>
+        </w:rPr>
+        <w:t>(</w:t>
+      </w:r>
+      <w:proofErr w:type="gramEnd"/>
+      <w:r>
+        <w:rPr>
+          <w:rFonts w:ascii="Courier New" w:eastAsia="Times New Roman" w:hAnsi="Courier New" w:cs="Courier New"/>
+          <w:color w:val="DDDDDD"/>
+          <w:sz w:val="20"/>
+          <w:szCs w:val="20"/>
+          <w:shd w:val="clear" w:color="auto" w:fill="272822"/>
+          <w:lang w:val="es-MX" w:eastAsia="es-MX"/>
+        </w:rPr>
+        <w:t xml:space="preserve">1)  </w:t>
+      </w:r>
+      <w:r>
+        <w:rPr>
+          <w:rFonts w:ascii="Courier New" w:eastAsia="Times New Roman" w:hAnsi="Courier New" w:cs="Courier New"/>
+          <w:color w:val="75715E"/>
+          <w:sz w:val="20"/>
+          <w:szCs w:val="20"/>
+          <w:shd w:val="clear" w:color="auto" w:fill="272822"/>
+          <w:lang w:val="es-MX" w:eastAsia="es-MX"/>
+        </w:rPr>
+        <w:t>// cantidad de engendritos = 2</w:t>
+      </w:r>
+    </w:p>
+    <w:p>
+      <w:pPr>
+        <w:shd w:val="clear" w:color="auto" w:fill="F6F6F6"/>
+        <w:tabs>
+          <w:tab w:val="left" w:pos="916"/>
+          <w:tab w:val="left" w:pos="1832"/>
+          <w:tab w:val="left" w:pos="2748"/>
+          <w:tab w:val="left" w:pos="3664"/>
+          <w:tab w:val="left" w:pos="4580"/>
+          <w:tab w:val="left" w:pos="5496"/>
+          <w:tab w:val="left" w:pos="6412"/>
+          <w:tab w:val="left" w:pos="7328"/>
+          <w:tab w:val="left" w:pos="8244"/>
+          <w:tab w:val="left" w:pos="9160"/>
+          <w:tab w:val="left" w:pos="10076"/>
+          <w:tab w:val="left" w:pos="10992"/>
+          <w:tab w:val="left" w:pos="11908"/>
+          <w:tab w:val="left" w:pos="12824"/>
+          <w:tab w:val="left" w:pos="13740"/>
+          <w:tab w:val="left" w:pos="14656"/>
+        </w:tabs>
+        <w:spacing w:before="0" w:after="0" w:line="240" w:lineRule="auto"/>
+        <w:rPr>
+          <w:rFonts w:ascii="Courier New" w:eastAsia="Times New Roman" w:hAnsi="Courier New" w:cs="Courier New"/>
+          <w:color w:val="DDDDDD"/>
+          <w:sz w:val="20"/>
+          <w:szCs w:val="20"/>
+          <w:shd w:val="clear" w:color="auto" w:fill="272822"/>
+          <w:lang w:val="es-MX" w:eastAsia="es-MX"/>
+        </w:rPr>
+      </w:pPr>
+      <w:proofErr w:type="spellStart"/>
+      <w:proofErr w:type="gramStart"/>
+      <w:r>
+        <w:rPr>
+          <w:rFonts w:ascii="Courier New" w:eastAsia="Times New Roman" w:hAnsi="Courier New" w:cs="Courier New"/>
+          <w:color w:val="DDDDDD"/>
+          <w:sz w:val="20"/>
+          <w:szCs w:val="20"/>
+          <w:shd w:val="clear" w:color="auto" w:fill="272822"/>
+          <w:lang w:val="es-MX" w:eastAsia="es-MX"/>
+        </w:rPr>
+        <w:t>traigamosHijosAlMundo</w:t>
+      </w:r>
+      <w:proofErr w:type="spellEnd"/>
+      <w:r>
+        <w:rPr>
+          <w:rFonts w:ascii="Courier New" w:eastAsia="Times New Roman" w:hAnsi="Courier New" w:cs="Courier New"/>
+          <w:color w:val="DDDDDD"/>
+          <w:sz w:val="20"/>
+          <w:szCs w:val="20"/>
+          <w:shd w:val="clear" w:color="auto" w:fill="272822"/>
+          <w:lang w:val="es-MX" w:eastAsia="es-MX"/>
+        </w:rPr>
+        <w:t>(</w:t>
+      </w:r>
+      <w:proofErr w:type="gramEnd"/>
+      <w:r>
+        <w:rPr>
+          <w:rFonts w:ascii="Courier New" w:eastAsia="Times New Roman" w:hAnsi="Courier New" w:cs="Courier New"/>
+          <w:color w:val="DDDDDD"/>
+          <w:sz w:val="20"/>
+          <w:szCs w:val="20"/>
+          <w:shd w:val="clear" w:color="auto" w:fill="272822"/>
+          <w:lang w:val="es-MX" w:eastAsia="es-MX"/>
+        </w:rPr>
+        <w:t xml:space="preserve">1)  </w:t>
+      </w:r>
+      <w:r>
+        <w:rPr>
+          <w:rFonts w:ascii="Courier New" w:eastAsia="Times New Roman" w:hAnsi="Courier New" w:cs="Courier New"/>
+          <w:color w:val="75715E"/>
+          <w:sz w:val="20"/>
+          <w:szCs w:val="20"/>
+          <w:shd w:val="clear" w:color="auto" w:fill="272822"/>
+          <w:lang w:val="es-MX" w:eastAsia="es-MX"/>
+        </w:rPr>
+        <w:t>// cantidad de engendritos = 3</w:t>
+      </w:r>
+    </w:p>
+    <w:p>
+      <w:pPr>
+        <w:shd w:val="clear" w:color="auto" w:fill="F6F6F6"/>
+        <w:spacing w:before="0" w:after="0" w:line="240" w:lineRule="auto"/>
+        <w:rPr>
+          <w:rFonts w:ascii="Arial" w:eastAsia="Times New Roman" w:hAnsi="Arial" w:cs="Arial"/>
+          <w:color w:val="273B47"/>
+          <w:sz w:val="24"/>
+          <w:szCs w:val="24"/>
+          <w:lang w:val="es-MX" w:eastAsia="es-MX"/>
+        </w:rPr>
+      </w:pPr>
+      <w:r>
+        <w:rPr>
+          <w:rFonts w:ascii="Arial" w:eastAsia="Times New Roman" w:hAnsi="Arial" w:cs="Arial"/>
+          <w:color w:val="273B47"/>
+          <w:sz w:val="24"/>
+          <w:szCs w:val="24"/>
+          <w:lang w:val="es-MX" w:eastAsia="es-MX"/>
+        </w:rPr>
+        <w:t>Si estudiamos la función </w:t>
+      </w:r>
+      <w:r>
+        <w:rPr>
+          <w:rFonts w:ascii="Arial" w:eastAsia="Times New Roman" w:hAnsi="Arial" w:cs="Arial"/>
+          <w:b/>
+          <w:bCs/>
+          <w:color w:val="273B47"/>
+          <w:sz w:val="24"/>
+          <w:szCs w:val="24"/>
+          <w:lang w:val="es-MX" w:eastAsia="es-MX"/>
+        </w:rPr>
+        <w:t>papa</w:t>
+      </w:r>
+      <w:r>
+        <w:rPr>
+          <w:rFonts w:ascii="Arial" w:eastAsia="Times New Roman" w:hAnsi="Arial" w:cs="Arial"/>
+          <w:color w:val="273B47"/>
+          <w:sz w:val="24"/>
+          <w:szCs w:val="24"/>
+          <w:lang w:val="es-MX" w:eastAsia="es-MX"/>
+        </w:rPr>
+        <w:t> esta tiene la declaración de la variable </w:t>
+      </w:r>
+      <w:proofErr w:type="spellStart"/>
+      <w:r>
+        <w:rPr>
+          <w:rFonts w:ascii="Arial" w:eastAsia="Times New Roman" w:hAnsi="Arial" w:cs="Arial"/>
+          <w:b/>
+          <w:bCs/>
+          <w:color w:val="273B47"/>
+          <w:sz w:val="24"/>
+          <w:szCs w:val="24"/>
+          <w:lang w:val="es-MX" w:eastAsia="es-MX"/>
+        </w:rPr>
+        <w:t>cantidaDeHijos</w:t>
+      </w:r>
+      <w:proofErr w:type="spellEnd"/>
+      <w:r>
+        <w:rPr>
+          <w:rFonts w:ascii="Arial" w:eastAsia="Times New Roman" w:hAnsi="Arial" w:cs="Arial"/>
+          <w:color w:val="273B47"/>
+          <w:sz w:val="24"/>
+          <w:szCs w:val="24"/>
+          <w:lang w:val="es-MX" w:eastAsia="es-MX"/>
+        </w:rPr>
+        <w:t> y la declaración de la función </w:t>
+      </w:r>
+      <w:proofErr w:type="spellStart"/>
+      <w:r>
+        <w:rPr>
+          <w:rFonts w:ascii="Arial" w:eastAsia="Times New Roman" w:hAnsi="Arial" w:cs="Arial"/>
+          <w:b/>
+          <w:bCs/>
+          <w:color w:val="273B47"/>
+          <w:sz w:val="24"/>
+          <w:szCs w:val="24"/>
+          <w:lang w:val="es-MX" w:eastAsia="es-MX"/>
+        </w:rPr>
+        <w:t>crearEngendro</w:t>
+      </w:r>
+      <w:proofErr w:type="spellEnd"/>
+      <w:r>
+        <w:rPr>
+          <w:rFonts w:ascii="Arial" w:eastAsia="Times New Roman" w:hAnsi="Arial" w:cs="Arial"/>
+          <w:color w:val="273B47"/>
+          <w:sz w:val="24"/>
+          <w:szCs w:val="24"/>
+          <w:lang w:val="es-MX" w:eastAsia="es-MX"/>
+        </w:rPr>
+        <w:t> y al final retorna la función </w:t>
+      </w:r>
+      <w:proofErr w:type="spellStart"/>
+      <w:r>
+        <w:rPr>
+          <w:rFonts w:ascii="Arial" w:eastAsia="Times New Roman" w:hAnsi="Arial" w:cs="Arial"/>
+          <w:b/>
+          <w:bCs/>
+          <w:color w:val="273B47"/>
+          <w:sz w:val="24"/>
+          <w:szCs w:val="24"/>
+          <w:lang w:val="es-MX" w:eastAsia="es-MX"/>
+        </w:rPr>
+        <w:t>crearEngendro</w:t>
+      </w:r>
+      <w:proofErr w:type="spellEnd"/>
+      <w:r>
+        <w:rPr>
+          <w:rFonts w:ascii="Arial" w:eastAsia="Times New Roman" w:hAnsi="Arial" w:cs="Arial"/>
+          <w:color w:val="273B47"/>
+          <w:sz w:val="24"/>
+          <w:szCs w:val="24"/>
+          <w:lang w:val="es-MX" w:eastAsia="es-MX"/>
+        </w:rPr>
+        <w:t>,</w:t>
+      </w:r>
+    </w:p>
+    <w:p>
+      <w:pPr>
+        <w:shd w:val="clear" w:color="auto" w:fill="F6F6F6"/>
+        <w:spacing w:before="0" w:after="0" w:line="240" w:lineRule="auto"/>
+        <w:rPr>
+          <w:rFonts w:ascii="Arial" w:eastAsia="Times New Roman" w:hAnsi="Arial" w:cs="Arial"/>
+          <w:color w:val="273B47"/>
+          <w:sz w:val="24"/>
+          <w:szCs w:val="24"/>
+          <w:lang w:val="es-MX" w:eastAsia="es-MX"/>
+        </w:rPr>
+      </w:pPr>
+      <w:r>
+        <w:rPr>
+          <w:rFonts w:ascii="Arial" w:eastAsia="Times New Roman" w:hAnsi="Arial" w:cs="Arial"/>
+          <w:color w:val="273B47"/>
+          <w:sz w:val="24"/>
+          <w:szCs w:val="24"/>
+          <w:lang w:val="es-MX" w:eastAsia="es-MX"/>
+        </w:rPr>
+        <w:t>Ahora después de la declaración de la función papa viene la línea</w:t>
+      </w:r>
+    </w:p>
+    <w:p>
+      <w:pPr>
+        <w:shd w:val="clear" w:color="auto" w:fill="F6F6F6"/>
+        <w:tabs>
+          <w:tab w:val="left" w:pos="916"/>
+          <w:tab w:val="left" w:pos="1832"/>
+          <w:tab w:val="left" w:pos="2748"/>
+          <w:tab w:val="left" w:pos="3664"/>
+          <w:tab w:val="left" w:pos="4580"/>
+          <w:tab w:val="left" w:pos="5496"/>
+          <w:tab w:val="left" w:pos="6412"/>
+          <w:tab w:val="left" w:pos="7328"/>
+          <w:tab w:val="left" w:pos="8244"/>
+          <w:tab w:val="left" w:pos="9160"/>
+          <w:tab w:val="left" w:pos="10076"/>
+          <w:tab w:val="left" w:pos="10992"/>
+          <w:tab w:val="left" w:pos="11908"/>
+          <w:tab w:val="left" w:pos="12824"/>
+          <w:tab w:val="left" w:pos="13740"/>
+          <w:tab w:val="left" w:pos="14656"/>
+        </w:tabs>
+        <w:spacing w:before="0" w:after="0" w:line="240" w:lineRule="auto"/>
+        <w:rPr>
+          <w:rFonts w:ascii="Courier New" w:eastAsia="Times New Roman" w:hAnsi="Courier New" w:cs="Courier New"/>
+          <w:color w:val="DDDDDD"/>
+          <w:sz w:val="20"/>
+          <w:szCs w:val="20"/>
+          <w:shd w:val="clear" w:color="auto" w:fill="272822"/>
+          <w:lang w:val="es-MX" w:eastAsia="es-MX"/>
+        </w:rPr>
+      </w:pPr>
+      <w:proofErr w:type="spellStart"/>
+      <w:proofErr w:type="gramStart"/>
+      <w:r>
+        <w:rPr>
+          <w:rFonts w:ascii="Courier New" w:eastAsia="Times New Roman" w:hAnsi="Courier New" w:cs="Courier New"/>
+          <w:b/>
+          <w:bCs/>
+          <w:color w:val="F92672"/>
+          <w:sz w:val="20"/>
+          <w:szCs w:val="20"/>
+          <w:shd w:val="clear" w:color="auto" w:fill="272822"/>
+          <w:lang w:val="es-MX" w:eastAsia="es-MX"/>
+        </w:rPr>
+        <w:t>let</w:t>
+      </w:r>
+      <w:r>
+        <w:rPr>
+          <w:rFonts w:ascii="Courier New" w:eastAsia="Times New Roman" w:hAnsi="Courier New" w:cs="Courier New"/>
+          <w:color w:val="DDDDDD"/>
+          <w:sz w:val="20"/>
+          <w:szCs w:val="20"/>
+          <w:shd w:val="clear" w:color="auto" w:fill="272822"/>
+          <w:lang w:val="es-MX" w:eastAsia="es-MX"/>
+        </w:rPr>
+        <w:t>traigamosHijosAlMundo</w:t>
+      </w:r>
+      <w:proofErr w:type="spellEnd"/>
+      <w:proofErr w:type="gramEnd"/>
+      <w:r>
+        <w:rPr>
+          <w:rFonts w:ascii="Courier New" w:eastAsia="Times New Roman" w:hAnsi="Courier New" w:cs="Courier New"/>
+          <w:color w:val="DDDDDD"/>
+          <w:sz w:val="20"/>
+          <w:szCs w:val="20"/>
+          <w:shd w:val="clear" w:color="auto" w:fill="272822"/>
+          <w:lang w:val="es-MX" w:eastAsia="es-MX"/>
+        </w:rPr>
+        <w:t xml:space="preserve"> = papa();</w:t>
+      </w:r>
+    </w:p>
+    <w:p>
+      <w:pPr>
+        <w:shd w:val="clear" w:color="auto" w:fill="F6F6F6"/>
+        <w:spacing w:before="0" w:after="0" w:line="240" w:lineRule="auto"/>
+        <w:rPr>
+          <w:rFonts w:ascii="Arial" w:eastAsia="Times New Roman" w:hAnsi="Arial" w:cs="Arial"/>
+          <w:color w:val="273B47"/>
+          <w:sz w:val="24"/>
+          <w:szCs w:val="24"/>
+          <w:lang w:val="es-MX" w:eastAsia="es-MX"/>
+        </w:rPr>
+      </w:pPr>
+      <w:proofErr w:type="spellStart"/>
+      <w:r>
+        <w:rPr>
+          <w:rFonts w:ascii="Arial" w:eastAsia="Times New Roman" w:hAnsi="Arial" w:cs="Arial"/>
+          <w:color w:val="273B47"/>
+          <w:sz w:val="24"/>
+          <w:szCs w:val="24"/>
+          <w:lang w:val="es-MX" w:eastAsia="es-MX"/>
+        </w:rPr>
+        <w:t>Notese</w:t>
+      </w:r>
+      <w:proofErr w:type="spellEnd"/>
+      <w:r>
+        <w:rPr>
+          <w:rFonts w:ascii="Arial" w:eastAsia="Times New Roman" w:hAnsi="Arial" w:cs="Arial"/>
+          <w:color w:val="273B47"/>
+          <w:sz w:val="24"/>
+          <w:szCs w:val="24"/>
+          <w:lang w:val="es-MX" w:eastAsia="es-MX"/>
+        </w:rPr>
+        <w:t xml:space="preserve"> el </w:t>
+      </w:r>
+      <w:r>
+        <w:rPr>
+          <w:rFonts w:ascii="Arial" w:eastAsia="Times New Roman" w:hAnsi="Arial" w:cs="Arial"/>
+          <w:b/>
+          <w:bCs/>
+          <w:color w:val="273B47"/>
+          <w:sz w:val="24"/>
+          <w:szCs w:val="24"/>
+          <w:lang w:val="es-MX" w:eastAsia="es-MX"/>
+        </w:rPr>
+        <w:t>PARENTESIS</w:t>
+      </w:r>
+      <w:r>
+        <w:rPr>
+          <w:rFonts w:ascii="Arial" w:eastAsia="Times New Roman" w:hAnsi="Arial" w:cs="Arial"/>
+          <w:color w:val="273B47"/>
+          <w:sz w:val="24"/>
+          <w:szCs w:val="24"/>
+          <w:lang w:val="es-MX" w:eastAsia="es-MX"/>
+        </w:rPr>
+        <w:t> () de la función papa</w:t>
+      </w:r>
+    </w:p>
+    <w:p>
+      <w:pPr>
+        <w:shd w:val="clear" w:color="auto" w:fill="F6F6F6"/>
+        <w:tabs>
+          <w:tab w:val="left" w:pos="916"/>
+          <w:tab w:val="left" w:pos="1832"/>
+          <w:tab w:val="left" w:pos="2748"/>
+          <w:tab w:val="left" w:pos="3664"/>
+          <w:tab w:val="left" w:pos="4580"/>
+          <w:tab w:val="left" w:pos="5496"/>
+          <w:tab w:val="left" w:pos="6412"/>
+          <w:tab w:val="left" w:pos="7328"/>
+          <w:tab w:val="left" w:pos="8244"/>
+          <w:tab w:val="left" w:pos="9160"/>
+          <w:tab w:val="left" w:pos="10076"/>
+          <w:tab w:val="left" w:pos="10992"/>
+          <w:tab w:val="left" w:pos="11908"/>
+          <w:tab w:val="left" w:pos="12824"/>
+          <w:tab w:val="left" w:pos="13740"/>
+          <w:tab w:val="left" w:pos="14656"/>
+        </w:tabs>
+        <w:spacing w:before="0" w:after="0" w:line="240" w:lineRule="auto"/>
+        <w:rPr>
+          <w:rFonts w:ascii="Courier New" w:eastAsia="Times New Roman" w:hAnsi="Courier New" w:cs="Courier New"/>
+          <w:color w:val="DDDDDD"/>
+          <w:sz w:val="20"/>
+          <w:szCs w:val="20"/>
+          <w:shd w:val="clear" w:color="auto" w:fill="272822"/>
+          <w:lang w:val="es-MX" w:eastAsia="es-MX"/>
+        </w:rPr>
+      </w:pPr>
+      <w:proofErr w:type="spellStart"/>
+      <w:proofErr w:type="gramStart"/>
+      <w:r>
+        <w:rPr>
+          <w:rFonts w:ascii="Courier New" w:eastAsia="Times New Roman" w:hAnsi="Courier New" w:cs="Courier New"/>
+          <w:b/>
+          <w:bCs/>
+          <w:color w:val="F92672"/>
+          <w:sz w:val="20"/>
+          <w:szCs w:val="20"/>
+          <w:shd w:val="clear" w:color="auto" w:fill="272822"/>
+          <w:lang w:val="es-MX" w:eastAsia="es-MX"/>
+        </w:rPr>
+        <w:t>let</w:t>
+      </w:r>
+      <w:proofErr w:type="spellEnd"/>
+      <w:proofErr w:type="gramEnd"/>
+      <w:r>
+        <w:rPr>
+          <w:rFonts w:ascii="Courier New" w:eastAsia="Times New Roman" w:hAnsi="Courier New" w:cs="Courier New"/>
+          <w:color w:val="DDDDDD"/>
+          <w:sz w:val="20"/>
+          <w:szCs w:val="20"/>
+          <w:shd w:val="clear" w:color="auto" w:fill="272822"/>
+          <w:lang w:val="es-MX" w:eastAsia="es-MX"/>
+        </w:rPr>
+        <w:t xml:space="preserve"> </w:t>
+      </w:r>
+      <w:proofErr w:type="spellStart"/>
+      <w:r>
+        <w:rPr>
+          <w:rFonts w:ascii="Courier New" w:eastAsia="Times New Roman" w:hAnsi="Courier New" w:cs="Courier New"/>
+          <w:color w:val="DDDDDD"/>
+          <w:sz w:val="20"/>
+          <w:szCs w:val="20"/>
+          <w:shd w:val="clear" w:color="auto" w:fill="272822"/>
+          <w:lang w:val="es-MX" w:eastAsia="es-MX"/>
+        </w:rPr>
+        <w:t>traigamosHijosAlMundo</w:t>
+      </w:r>
+      <w:proofErr w:type="spellEnd"/>
+      <w:r>
+        <w:rPr>
+          <w:rFonts w:ascii="Courier New" w:eastAsia="Times New Roman" w:hAnsi="Courier New" w:cs="Courier New"/>
+          <w:color w:val="DDDDDD"/>
+          <w:sz w:val="20"/>
+          <w:szCs w:val="20"/>
+          <w:shd w:val="clear" w:color="auto" w:fill="272822"/>
+          <w:lang w:val="es-MX" w:eastAsia="es-MX"/>
+        </w:rPr>
+        <w:t xml:space="preserve"> = papa(); // &lt;-- este paréntesis indica que </w:t>
+      </w:r>
+      <w:r>
+        <w:rPr>
+          <w:rFonts w:ascii="Courier New" w:eastAsia="Times New Roman" w:hAnsi="Courier New" w:cs="Courier New"/>
+          <w:b/>
+          <w:bCs/>
+          <w:color w:val="F92672"/>
+          <w:sz w:val="20"/>
+          <w:szCs w:val="20"/>
+          <w:shd w:val="clear" w:color="auto" w:fill="272822"/>
+          <w:lang w:val="es-MX" w:eastAsia="es-MX"/>
+        </w:rPr>
+        <w:t>la</w:t>
+      </w:r>
+      <w:r>
+        <w:rPr>
+          <w:rFonts w:ascii="Courier New" w:eastAsia="Times New Roman" w:hAnsi="Courier New" w:cs="Courier New"/>
+          <w:color w:val="DDDDDD"/>
+          <w:sz w:val="20"/>
+          <w:szCs w:val="20"/>
+          <w:shd w:val="clear" w:color="auto" w:fill="272822"/>
+          <w:lang w:val="es-MX" w:eastAsia="es-MX"/>
+        </w:rPr>
+        <w:t xml:space="preserve"> función </w:t>
+      </w:r>
+      <w:r>
+        <w:rPr>
+          <w:rFonts w:ascii="Courier New" w:eastAsia="Times New Roman" w:hAnsi="Courier New" w:cs="Courier New"/>
+          <w:b/>
+          <w:bCs/>
+          <w:color w:val="F92672"/>
+          <w:sz w:val="20"/>
+          <w:szCs w:val="20"/>
+          <w:shd w:val="clear" w:color="auto" w:fill="272822"/>
+          <w:lang w:val="es-MX" w:eastAsia="es-MX"/>
+        </w:rPr>
+        <w:t>se</w:t>
+      </w:r>
+      <w:r>
+        <w:rPr>
+          <w:rFonts w:ascii="Courier New" w:eastAsia="Times New Roman" w:hAnsi="Courier New" w:cs="Courier New"/>
+          <w:color w:val="DDDDDD"/>
+          <w:sz w:val="20"/>
+          <w:szCs w:val="20"/>
+          <w:shd w:val="clear" w:color="auto" w:fill="272822"/>
+          <w:lang w:val="es-MX" w:eastAsia="es-MX"/>
+        </w:rPr>
+        <w:t xml:space="preserve"> está ejecutando</w:t>
+      </w:r>
+    </w:p>
+    <w:p>
+      <w:pPr>
+        <w:shd w:val="clear" w:color="auto" w:fill="F6F6F6"/>
+        <w:spacing w:before="0" w:after="0" w:line="240" w:lineRule="auto"/>
+        <w:rPr>
+          <w:rFonts w:ascii="Arial" w:eastAsia="Times New Roman" w:hAnsi="Arial" w:cs="Arial"/>
+          <w:color w:val="273B47"/>
+          <w:sz w:val="24"/>
+          <w:szCs w:val="24"/>
+          <w:lang w:val="es-MX" w:eastAsia="es-MX"/>
+        </w:rPr>
+      </w:pPr>
+      <w:r>
+        <w:rPr>
+          <w:rFonts w:ascii="Arial" w:eastAsia="Times New Roman" w:hAnsi="Arial" w:cs="Arial"/>
+          <w:color w:val="273B47"/>
+          <w:sz w:val="24"/>
+          <w:szCs w:val="24"/>
+          <w:lang w:val="es-MX" w:eastAsia="es-MX"/>
+        </w:rPr>
+        <w:lastRenderedPageBreak/>
+        <w:t>Este paréntesis indica que la función se está ejecutando, es decir cada línea de esa función se ejecuta una a una, y si recorremos línea a línea a la función tenemos</w:t>
+      </w:r>
+      <w:r>
+        <w:rPr>
+          <w:rFonts w:ascii="Arial" w:eastAsia="Times New Roman" w:hAnsi="Arial" w:cs="Arial"/>
+          <w:color w:val="273B47"/>
+          <w:sz w:val="24"/>
+          <w:szCs w:val="24"/>
+          <w:lang w:val="es-MX" w:eastAsia="es-MX"/>
+        </w:rPr>
+        <w:br/>
+        <w:t>la declaración de </w:t>
+      </w:r>
+      <w:proofErr w:type="spellStart"/>
+      <w:r>
+        <w:rPr>
+          <w:rFonts w:ascii="Arial" w:eastAsia="Times New Roman" w:hAnsi="Arial" w:cs="Arial"/>
+          <w:b/>
+          <w:bCs/>
+          <w:color w:val="273B47"/>
+          <w:sz w:val="24"/>
+          <w:szCs w:val="24"/>
+          <w:lang w:val="es-MX" w:eastAsia="es-MX"/>
+        </w:rPr>
+        <w:t>cantidadDeHijos</w:t>
+      </w:r>
+      <w:proofErr w:type="spellEnd"/>
+      <w:r>
+        <w:rPr>
+          <w:rFonts w:ascii="Arial" w:eastAsia="Times New Roman" w:hAnsi="Arial" w:cs="Arial"/>
+          <w:color w:val="273B47"/>
+          <w:sz w:val="24"/>
+          <w:szCs w:val="24"/>
+          <w:lang w:val="es-MX" w:eastAsia="es-MX"/>
+        </w:rPr>
+        <w:t> que vale 0</w:t>
+      </w:r>
+      <w:r>
+        <w:rPr>
+          <w:rFonts w:ascii="Arial" w:eastAsia="Times New Roman" w:hAnsi="Arial" w:cs="Arial"/>
+          <w:color w:val="273B47"/>
+          <w:sz w:val="24"/>
+          <w:szCs w:val="24"/>
+          <w:lang w:val="es-MX" w:eastAsia="es-MX"/>
+        </w:rPr>
+        <w:br/>
+        <w:t>la declaración de la función </w:t>
+      </w:r>
+      <w:proofErr w:type="spellStart"/>
+      <w:r>
+        <w:rPr>
+          <w:rFonts w:ascii="Arial" w:eastAsia="Times New Roman" w:hAnsi="Arial" w:cs="Arial"/>
+          <w:b/>
+          <w:bCs/>
+          <w:color w:val="273B47"/>
+          <w:sz w:val="24"/>
+          <w:szCs w:val="24"/>
+          <w:lang w:val="es-MX" w:eastAsia="es-MX"/>
+        </w:rPr>
+        <w:t>crearEngendro</w:t>
+      </w:r>
+      <w:proofErr w:type="spellEnd"/>
+      <w:r>
+        <w:rPr>
+          <w:rFonts w:ascii="Arial" w:eastAsia="Times New Roman" w:hAnsi="Arial" w:cs="Arial"/>
+          <w:color w:val="273B47"/>
+          <w:sz w:val="24"/>
+          <w:szCs w:val="24"/>
+          <w:lang w:val="es-MX" w:eastAsia="es-MX"/>
+        </w:rPr>
+        <w:t> y el retorno de esta función,</w:t>
+      </w:r>
+    </w:p>
+    <w:p>
+      <w:pPr>
+        <w:shd w:val="clear" w:color="auto" w:fill="F6F6F6"/>
+        <w:spacing w:before="0" w:after="0" w:line="240" w:lineRule="auto"/>
+        <w:rPr>
+          <w:rFonts w:ascii="Arial" w:eastAsia="Times New Roman" w:hAnsi="Arial" w:cs="Arial"/>
+          <w:color w:val="273B47"/>
+          <w:sz w:val="24"/>
+          <w:szCs w:val="24"/>
+          <w:lang w:val="es-MX" w:eastAsia="es-MX"/>
+        </w:rPr>
+      </w:pPr>
+      <w:proofErr w:type="gramStart"/>
+      <w:r>
+        <w:rPr>
+          <w:rFonts w:ascii="Arial" w:eastAsia="Times New Roman" w:hAnsi="Arial" w:cs="Arial"/>
+          <w:color w:val="273B47"/>
+          <w:sz w:val="24"/>
+          <w:szCs w:val="24"/>
+          <w:lang w:val="es-MX" w:eastAsia="es-MX"/>
+        </w:rPr>
+        <w:t>así</w:t>
+      </w:r>
+      <w:proofErr w:type="gramEnd"/>
+      <w:r>
+        <w:rPr>
+          <w:rFonts w:ascii="Arial" w:eastAsia="Times New Roman" w:hAnsi="Arial" w:cs="Arial"/>
+          <w:color w:val="273B47"/>
+          <w:sz w:val="24"/>
+          <w:szCs w:val="24"/>
+          <w:lang w:val="es-MX" w:eastAsia="es-MX"/>
+        </w:rPr>
+        <w:t xml:space="preserve"> que finalmente </w:t>
+      </w:r>
+      <w:proofErr w:type="spellStart"/>
+      <w:r>
+        <w:rPr>
+          <w:rFonts w:ascii="Arial" w:eastAsia="Times New Roman" w:hAnsi="Arial" w:cs="Arial"/>
+          <w:b/>
+          <w:bCs/>
+          <w:color w:val="273B47"/>
+          <w:sz w:val="24"/>
+          <w:szCs w:val="24"/>
+          <w:lang w:val="es-MX" w:eastAsia="es-MX"/>
+        </w:rPr>
+        <w:t>traigamosHijosAlMundo</w:t>
+      </w:r>
+      <w:proofErr w:type="spellEnd"/>
+      <w:r>
+        <w:rPr>
+          <w:rFonts w:ascii="Arial" w:eastAsia="Times New Roman" w:hAnsi="Arial" w:cs="Arial"/>
+          <w:color w:val="273B47"/>
+          <w:sz w:val="24"/>
+          <w:szCs w:val="24"/>
+          <w:lang w:val="es-MX" w:eastAsia="es-MX"/>
+        </w:rPr>
+        <w:t> vale lo que haya retornado la función </w:t>
+      </w:r>
+      <w:r>
+        <w:rPr>
+          <w:rFonts w:ascii="Arial" w:eastAsia="Times New Roman" w:hAnsi="Arial" w:cs="Arial"/>
+          <w:b/>
+          <w:bCs/>
+          <w:color w:val="273B47"/>
+          <w:sz w:val="24"/>
+          <w:szCs w:val="24"/>
+          <w:lang w:val="es-MX" w:eastAsia="es-MX"/>
+        </w:rPr>
+        <w:t>papa</w:t>
+      </w:r>
+      <w:r>
+        <w:rPr>
+          <w:rFonts w:ascii="Arial" w:eastAsia="Times New Roman" w:hAnsi="Arial" w:cs="Arial"/>
+          <w:color w:val="273B47"/>
+          <w:sz w:val="24"/>
+          <w:szCs w:val="24"/>
+          <w:lang w:val="es-MX" w:eastAsia="es-MX"/>
+        </w:rPr>
+        <w:t> que es </w:t>
+      </w:r>
+      <w:proofErr w:type="spellStart"/>
+      <w:r>
+        <w:rPr>
+          <w:rFonts w:ascii="Arial" w:eastAsia="Times New Roman" w:hAnsi="Arial" w:cs="Arial"/>
+          <w:b/>
+          <w:bCs/>
+          <w:color w:val="273B47"/>
+          <w:sz w:val="24"/>
+          <w:szCs w:val="24"/>
+          <w:lang w:val="es-MX" w:eastAsia="es-MX"/>
+        </w:rPr>
+        <w:t>crearEngendro</w:t>
+      </w:r>
+      <w:proofErr w:type="spellEnd"/>
+      <w:r>
+        <w:rPr>
+          <w:rFonts w:ascii="Arial" w:eastAsia="Times New Roman" w:hAnsi="Arial" w:cs="Arial"/>
+          <w:color w:val="273B47"/>
+          <w:sz w:val="24"/>
+          <w:szCs w:val="24"/>
+          <w:lang w:val="es-MX" w:eastAsia="es-MX"/>
+        </w:rPr>
+        <w:t xml:space="preserve"> (nótese que no se ejecuta la función </w:t>
+      </w:r>
+      <w:proofErr w:type="spellStart"/>
+      <w:r>
+        <w:rPr>
+          <w:rFonts w:ascii="Arial" w:eastAsia="Times New Roman" w:hAnsi="Arial" w:cs="Arial"/>
+          <w:color w:val="273B47"/>
+          <w:sz w:val="24"/>
+          <w:szCs w:val="24"/>
+          <w:lang w:val="es-MX" w:eastAsia="es-MX"/>
+        </w:rPr>
+        <w:t>crearEngendro</w:t>
+      </w:r>
+      <w:proofErr w:type="spellEnd"/>
+      <w:r>
+        <w:rPr>
+          <w:rFonts w:ascii="Arial" w:eastAsia="Times New Roman" w:hAnsi="Arial" w:cs="Arial"/>
+          <w:color w:val="273B47"/>
+          <w:sz w:val="24"/>
+          <w:szCs w:val="24"/>
+          <w:lang w:val="es-MX" w:eastAsia="es-MX"/>
+        </w:rPr>
+        <w:t xml:space="preserve"> sino que simplemente se retorna la referencia a ella)</w:t>
+      </w:r>
+    </w:p>
+    <w:p>
+      <w:pPr>
+        <w:shd w:val="clear" w:color="auto" w:fill="F6F6F6"/>
+        <w:spacing w:before="0" w:after="0" w:line="240" w:lineRule="auto"/>
+        <w:rPr>
+          <w:rFonts w:ascii="Arial" w:eastAsia="Times New Roman" w:hAnsi="Arial" w:cs="Arial"/>
+          <w:color w:val="273B47"/>
+          <w:sz w:val="24"/>
+          <w:szCs w:val="24"/>
+          <w:lang w:val="es-MX" w:eastAsia="es-MX"/>
+        </w:rPr>
+      </w:pPr>
+      <w:proofErr w:type="gramStart"/>
+      <w:r>
+        <w:rPr>
+          <w:rFonts w:ascii="Arial" w:eastAsia="Times New Roman" w:hAnsi="Arial" w:cs="Arial"/>
+          <w:color w:val="273B47"/>
+          <w:sz w:val="24"/>
+          <w:szCs w:val="24"/>
+          <w:lang w:val="es-MX" w:eastAsia="es-MX"/>
+        </w:rPr>
+        <w:t>por</w:t>
+      </w:r>
+      <w:proofErr w:type="gramEnd"/>
+      <w:r>
+        <w:rPr>
+          <w:rFonts w:ascii="Arial" w:eastAsia="Times New Roman" w:hAnsi="Arial" w:cs="Arial"/>
+          <w:color w:val="273B47"/>
+          <w:sz w:val="24"/>
+          <w:szCs w:val="24"/>
+          <w:lang w:val="es-MX" w:eastAsia="es-MX"/>
+        </w:rPr>
+        <w:t xml:space="preserve"> ende cada vez que ejecutamos</w:t>
+      </w:r>
+    </w:p>
+    <w:p>
+      <w:pPr>
+        <w:shd w:val="clear" w:color="auto" w:fill="F6F6F6"/>
+        <w:tabs>
+          <w:tab w:val="left" w:pos="916"/>
+          <w:tab w:val="left" w:pos="1832"/>
+          <w:tab w:val="left" w:pos="2748"/>
+          <w:tab w:val="left" w:pos="3664"/>
+          <w:tab w:val="left" w:pos="4580"/>
+          <w:tab w:val="left" w:pos="5496"/>
+          <w:tab w:val="left" w:pos="6412"/>
+          <w:tab w:val="left" w:pos="7328"/>
+          <w:tab w:val="left" w:pos="8244"/>
+          <w:tab w:val="left" w:pos="9160"/>
+          <w:tab w:val="left" w:pos="10076"/>
+          <w:tab w:val="left" w:pos="10992"/>
+          <w:tab w:val="left" w:pos="11908"/>
+          <w:tab w:val="left" w:pos="12824"/>
+          <w:tab w:val="left" w:pos="13740"/>
+          <w:tab w:val="left" w:pos="14656"/>
+        </w:tabs>
+        <w:spacing w:before="0" w:after="0" w:line="240" w:lineRule="auto"/>
+        <w:rPr>
+          <w:rFonts w:ascii="Courier New" w:eastAsia="Times New Roman" w:hAnsi="Courier New" w:cs="Courier New"/>
+          <w:color w:val="DDDDDD"/>
+          <w:sz w:val="20"/>
+          <w:szCs w:val="20"/>
+          <w:shd w:val="clear" w:color="auto" w:fill="272822"/>
+          <w:lang w:val="es-MX" w:eastAsia="es-MX"/>
+        </w:rPr>
+      </w:pPr>
+      <w:proofErr w:type="spellStart"/>
+      <w:proofErr w:type="gramStart"/>
+      <w:r>
+        <w:rPr>
+          <w:rFonts w:ascii="Courier New" w:eastAsia="Times New Roman" w:hAnsi="Courier New" w:cs="Courier New"/>
+          <w:b/>
+          <w:bCs/>
+          <w:color w:val="A6E22E"/>
+          <w:sz w:val="20"/>
+          <w:szCs w:val="20"/>
+          <w:shd w:val="clear" w:color="auto" w:fill="272822"/>
+          <w:lang w:val="es-MX" w:eastAsia="es-MX"/>
+        </w:rPr>
+        <w:t>traigamosHijosAlMundo</w:t>
+      </w:r>
+      <w:proofErr w:type="spellEnd"/>
+      <w:r>
+        <w:rPr>
+          <w:rFonts w:ascii="Courier New" w:eastAsia="Times New Roman" w:hAnsi="Courier New" w:cs="Courier New"/>
+          <w:color w:val="DDDDDD"/>
+          <w:sz w:val="20"/>
+          <w:szCs w:val="20"/>
+          <w:shd w:val="clear" w:color="auto" w:fill="272822"/>
+          <w:lang w:val="es-MX" w:eastAsia="es-MX"/>
+        </w:rPr>
+        <w:t>(</w:t>
+      </w:r>
+      <w:proofErr w:type="gramEnd"/>
+      <w:r>
+        <w:rPr>
+          <w:rFonts w:ascii="Courier New" w:eastAsia="Times New Roman" w:hAnsi="Courier New" w:cs="Courier New"/>
+          <w:color w:val="DDDDDD"/>
+          <w:sz w:val="20"/>
+          <w:szCs w:val="20"/>
+          <w:shd w:val="clear" w:color="auto" w:fill="272822"/>
+          <w:lang w:val="es-MX" w:eastAsia="es-MX"/>
+        </w:rPr>
+        <w:t>1)</w:t>
+      </w:r>
+    </w:p>
+    <w:p>
+      <w:pPr>
+        <w:shd w:val="clear" w:color="auto" w:fill="F6F6F6"/>
+        <w:spacing w:before="0" w:after="0" w:line="240" w:lineRule="auto"/>
+        <w:rPr>
+          <w:rFonts w:ascii="Arial" w:eastAsia="Times New Roman" w:hAnsi="Arial" w:cs="Arial"/>
+          <w:color w:val="273B47"/>
+          <w:sz w:val="24"/>
+          <w:szCs w:val="24"/>
+          <w:lang w:val="es-MX" w:eastAsia="es-MX"/>
+        </w:rPr>
+      </w:pPr>
+      <w:r>
+        <w:rPr>
+          <w:rFonts w:ascii="Arial" w:eastAsia="Times New Roman" w:hAnsi="Arial" w:cs="Arial"/>
+          <w:color w:val="273B47"/>
+          <w:sz w:val="24"/>
+          <w:szCs w:val="24"/>
+          <w:lang w:val="es-MX" w:eastAsia="es-MX"/>
+        </w:rPr>
+        <w:t>Realmente estamos es llamando a la función </w:t>
+      </w:r>
+      <w:proofErr w:type="spellStart"/>
+      <w:r>
+        <w:rPr>
+          <w:rFonts w:ascii="Arial" w:eastAsia="Times New Roman" w:hAnsi="Arial" w:cs="Arial"/>
+          <w:b/>
+          <w:bCs/>
+          <w:color w:val="273B47"/>
+          <w:sz w:val="24"/>
+          <w:szCs w:val="24"/>
+          <w:lang w:val="es-MX" w:eastAsia="es-MX"/>
+        </w:rPr>
+        <w:t>crearEngendro</w:t>
+      </w:r>
+      <w:proofErr w:type="spellEnd"/>
+      <w:r>
+        <w:rPr>
+          <w:rFonts w:ascii="Arial" w:eastAsia="Times New Roman" w:hAnsi="Arial" w:cs="Arial"/>
+          <w:color w:val="273B47"/>
+          <w:sz w:val="24"/>
+          <w:szCs w:val="24"/>
+          <w:lang w:val="es-MX" w:eastAsia="es-MX"/>
+        </w:rPr>
+        <w:t xml:space="preserve"> con todo su ámbito que es la variable </w:t>
+      </w:r>
+      <w:proofErr w:type="spellStart"/>
+      <w:r>
+        <w:rPr>
+          <w:rFonts w:ascii="Arial" w:eastAsia="Times New Roman" w:hAnsi="Arial" w:cs="Arial"/>
+          <w:color w:val="273B47"/>
+          <w:sz w:val="24"/>
+          <w:szCs w:val="24"/>
+          <w:lang w:val="es-MX" w:eastAsia="es-MX"/>
+        </w:rPr>
+        <w:t>cantidadDeHijos</w:t>
+      </w:r>
+      <w:proofErr w:type="spellEnd"/>
+      <w:r>
+        <w:rPr>
+          <w:rFonts w:ascii="Arial" w:eastAsia="Times New Roman" w:hAnsi="Arial" w:cs="Arial"/>
+          <w:color w:val="273B47"/>
+          <w:sz w:val="24"/>
+          <w:szCs w:val="24"/>
+          <w:lang w:val="es-MX" w:eastAsia="es-MX"/>
+        </w:rPr>
+        <w:t xml:space="preserve"> con valor de 0, y a este le suma lo que se le pase por parámetro,</w:t>
+      </w:r>
+    </w:p>
+    <w:p>
+      <w:pPr>
+        <w:shd w:val="clear" w:color="auto" w:fill="F6F6F6"/>
+        <w:spacing w:before="0" w:after="0" w:line="240" w:lineRule="auto"/>
+        <w:rPr>
+          <w:rFonts w:ascii="Arial" w:eastAsia="Times New Roman" w:hAnsi="Arial" w:cs="Arial"/>
+          <w:color w:val="273B47"/>
+          <w:sz w:val="24"/>
+          <w:szCs w:val="24"/>
+          <w:lang w:val="es-MX" w:eastAsia="es-MX"/>
+        </w:rPr>
+      </w:pPr>
+      <w:r>
+        <w:rPr>
+          <w:rFonts w:ascii="Arial" w:eastAsia="Times New Roman" w:hAnsi="Arial" w:cs="Arial"/>
+          <w:color w:val="273B47"/>
+          <w:sz w:val="24"/>
+          <w:szCs w:val="24"/>
+          <w:lang w:val="es-MX" w:eastAsia="es-MX"/>
+        </w:rPr>
+        <w:t>En la segunda ejecución de</w:t>
+      </w:r>
+    </w:p>
+    <w:p>
+      <w:pPr>
+        <w:shd w:val="clear" w:color="auto" w:fill="F6F6F6"/>
+        <w:tabs>
+          <w:tab w:val="left" w:pos="916"/>
+          <w:tab w:val="left" w:pos="1832"/>
+          <w:tab w:val="left" w:pos="2748"/>
+          <w:tab w:val="left" w:pos="3664"/>
+          <w:tab w:val="left" w:pos="4580"/>
+          <w:tab w:val="left" w:pos="5496"/>
+          <w:tab w:val="left" w:pos="6412"/>
+          <w:tab w:val="left" w:pos="7328"/>
+          <w:tab w:val="left" w:pos="8244"/>
+          <w:tab w:val="left" w:pos="9160"/>
+          <w:tab w:val="left" w:pos="10076"/>
+          <w:tab w:val="left" w:pos="10992"/>
+          <w:tab w:val="left" w:pos="11908"/>
+          <w:tab w:val="left" w:pos="12824"/>
+          <w:tab w:val="left" w:pos="13740"/>
+          <w:tab w:val="left" w:pos="14656"/>
+        </w:tabs>
+        <w:spacing w:before="0" w:after="0" w:line="240" w:lineRule="auto"/>
+        <w:rPr>
+          <w:rFonts w:ascii="Courier New" w:eastAsia="Times New Roman" w:hAnsi="Courier New" w:cs="Courier New"/>
+          <w:color w:val="DDDDDD"/>
+          <w:sz w:val="20"/>
+          <w:szCs w:val="20"/>
+          <w:shd w:val="clear" w:color="auto" w:fill="272822"/>
+          <w:lang w:val="es-MX" w:eastAsia="es-MX"/>
+        </w:rPr>
+      </w:pPr>
+      <w:proofErr w:type="spellStart"/>
+      <w:proofErr w:type="gramStart"/>
+      <w:r>
+        <w:rPr>
+          <w:rFonts w:ascii="Courier New" w:eastAsia="Times New Roman" w:hAnsi="Courier New" w:cs="Courier New"/>
+          <w:b/>
+          <w:bCs/>
+          <w:color w:val="A6E22E"/>
+          <w:sz w:val="20"/>
+          <w:szCs w:val="20"/>
+          <w:shd w:val="clear" w:color="auto" w:fill="272822"/>
+          <w:lang w:val="es-MX" w:eastAsia="es-MX"/>
+        </w:rPr>
+        <w:t>traigamosHijosAlMundo</w:t>
+      </w:r>
+      <w:proofErr w:type="spellEnd"/>
+      <w:r>
+        <w:rPr>
+          <w:rFonts w:ascii="Courier New" w:eastAsia="Times New Roman" w:hAnsi="Courier New" w:cs="Courier New"/>
+          <w:color w:val="DDDDDD"/>
+          <w:sz w:val="20"/>
+          <w:szCs w:val="20"/>
+          <w:shd w:val="clear" w:color="auto" w:fill="272822"/>
+          <w:lang w:val="es-MX" w:eastAsia="es-MX"/>
+        </w:rPr>
+        <w:t>(</w:t>
+      </w:r>
+      <w:proofErr w:type="gramEnd"/>
+      <w:r>
+        <w:rPr>
+          <w:rFonts w:ascii="Courier New" w:eastAsia="Times New Roman" w:hAnsi="Courier New" w:cs="Courier New"/>
+          <w:color w:val="DDDDDD"/>
+          <w:sz w:val="20"/>
+          <w:szCs w:val="20"/>
+          <w:shd w:val="clear" w:color="auto" w:fill="272822"/>
+          <w:lang w:val="es-MX" w:eastAsia="es-MX"/>
+        </w:rPr>
+        <w:t>1)</w:t>
+      </w:r>
+    </w:p>
+    <w:p>
+      <w:pPr>
+        <w:shd w:val="clear" w:color="auto" w:fill="F6F6F6"/>
+        <w:spacing w:before="0" w:after="0" w:line="240" w:lineRule="auto"/>
+        <w:rPr>
+          <w:rFonts w:ascii="Arial" w:eastAsia="Times New Roman" w:hAnsi="Arial" w:cs="Arial"/>
+          <w:color w:val="273B47"/>
+          <w:sz w:val="24"/>
+          <w:szCs w:val="24"/>
+          <w:lang w:val="es-MX" w:eastAsia="es-MX"/>
+        </w:rPr>
+      </w:pPr>
+      <w:proofErr w:type="gramStart"/>
+      <w:r>
+        <w:rPr>
+          <w:rFonts w:ascii="Arial" w:eastAsia="Times New Roman" w:hAnsi="Arial" w:cs="Arial"/>
+          <w:color w:val="273B47"/>
+          <w:sz w:val="24"/>
+          <w:szCs w:val="24"/>
+          <w:lang w:val="es-MX" w:eastAsia="es-MX"/>
+        </w:rPr>
+        <w:t>no</w:t>
+      </w:r>
+      <w:proofErr w:type="gramEnd"/>
+      <w:r>
+        <w:rPr>
+          <w:rFonts w:ascii="Arial" w:eastAsia="Times New Roman" w:hAnsi="Arial" w:cs="Arial"/>
+          <w:color w:val="273B47"/>
+          <w:sz w:val="24"/>
+          <w:szCs w:val="24"/>
+          <w:lang w:val="es-MX" w:eastAsia="es-MX"/>
+        </w:rPr>
+        <w:t xml:space="preserve"> se está volviendo a correr todas las líneas de la función papa, esto ya se hizo en la asignación ( </w:t>
+      </w:r>
+      <w:proofErr w:type="spellStart"/>
+      <w:r>
+        <w:rPr>
+          <w:rFonts w:ascii="Arial" w:eastAsia="Times New Roman" w:hAnsi="Arial" w:cs="Arial"/>
+          <w:color w:val="273B47"/>
+          <w:sz w:val="24"/>
+          <w:szCs w:val="24"/>
+          <w:lang w:val="es-MX" w:eastAsia="es-MX"/>
+        </w:rPr>
+        <w:t>let</w:t>
+      </w:r>
+      <w:proofErr w:type="spellEnd"/>
+      <w:r>
+        <w:rPr>
+          <w:rFonts w:ascii="Arial" w:eastAsia="Times New Roman" w:hAnsi="Arial" w:cs="Arial"/>
+          <w:color w:val="273B47"/>
+          <w:sz w:val="24"/>
+          <w:szCs w:val="24"/>
+          <w:lang w:val="es-MX" w:eastAsia="es-MX"/>
+        </w:rPr>
+        <w:t xml:space="preserve"> </w:t>
+      </w:r>
+      <w:proofErr w:type="spellStart"/>
+      <w:r>
+        <w:rPr>
+          <w:rFonts w:ascii="Arial" w:eastAsia="Times New Roman" w:hAnsi="Arial" w:cs="Arial"/>
+          <w:color w:val="273B47"/>
+          <w:sz w:val="24"/>
+          <w:szCs w:val="24"/>
+          <w:lang w:val="es-MX" w:eastAsia="es-MX"/>
+        </w:rPr>
+        <w:t>traigamosHijosAlMundo</w:t>
+      </w:r>
+      <w:proofErr w:type="spellEnd"/>
+      <w:r>
+        <w:rPr>
+          <w:rFonts w:ascii="Arial" w:eastAsia="Times New Roman" w:hAnsi="Arial" w:cs="Arial"/>
+          <w:color w:val="273B47"/>
+          <w:sz w:val="24"/>
+          <w:szCs w:val="24"/>
+          <w:lang w:val="es-MX" w:eastAsia="es-MX"/>
+        </w:rPr>
+        <w:t xml:space="preserve"> = papa(); ), sino que realmente se está volviendo a llamar a </w:t>
+      </w:r>
+      <w:proofErr w:type="spellStart"/>
+      <w:r>
+        <w:rPr>
+          <w:rFonts w:ascii="Arial" w:eastAsia="Times New Roman" w:hAnsi="Arial" w:cs="Arial"/>
+          <w:b/>
+          <w:bCs/>
+          <w:color w:val="273B47"/>
+          <w:sz w:val="24"/>
+          <w:szCs w:val="24"/>
+          <w:lang w:val="es-MX" w:eastAsia="es-MX"/>
+        </w:rPr>
+        <w:t>crearEngendro</w:t>
+      </w:r>
+      <w:proofErr w:type="spellEnd"/>
+      <w:r>
+        <w:rPr>
+          <w:rFonts w:ascii="Arial" w:eastAsia="Times New Roman" w:hAnsi="Arial" w:cs="Arial"/>
+          <w:b/>
+          <w:bCs/>
+          <w:color w:val="273B47"/>
+          <w:sz w:val="24"/>
+          <w:szCs w:val="24"/>
+          <w:lang w:val="es-MX" w:eastAsia="es-MX"/>
+        </w:rPr>
+        <w:t>()</w:t>
+      </w:r>
+      <w:r>
+        <w:rPr>
+          <w:rFonts w:ascii="Arial" w:eastAsia="Times New Roman" w:hAnsi="Arial" w:cs="Arial"/>
+          <w:color w:val="273B47"/>
+          <w:sz w:val="24"/>
+          <w:szCs w:val="24"/>
+          <w:lang w:val="es-MX" w:eastAsia="es-MX"/>
+        </w:rPr>
+        <w:t xml:space="preserve"> la cual había modificado su variable </w:t>
+      </w:r>
+      <w:proofErr w:type="spellStart"/>
+      <w:r>
+        <w:rPr>
+          <w:rFonts w:ascii="Arial" w:eastAsia="Times New Roman" w:hAnsi="Arial" w:cs="Arial"/>
+          <w:color w:val="273B47"/>
+          <w:sz w:val="24"/>
+          <w:szCs w:val="24"/>
+          <w:lang w:val="es-MX" w:eastAsia="es-MX"/>
+        </w:rPr>
+        <w:t>cantidadDeHijos</w:t>
+      </w:r>
+      <w:proofErr w:type="spellEnd"/>
+      <w:r>
+        <w:rPr>
+          <w:rFonts w:ascii="Arial" w:eastAsia="Times New Roman" w:hAnsi="Arial" w:cs="Arial"/>
+          <w:color w:val="273B47"/>
+          <w:sz w:val="24"/>
+          <w:szCs w:val="24"/>
+          <w:lang w:val="es-MX" w:eastAsia="es-MX"/>
+        </w:rPr>
+        <w:t xml:space="preserve"> en la primera llamada</w:t>
+      </w:r>
+    </w:p>
+    <w:p>
+      <w:pPr>
+        <w:shd w:val="clear" w:color="auto" w:fill="F6F6F6"/>
+        <w:spacing w:before="0" w:after="0" w:line="240" w:lineRule="auto"/>
+        <w:rPr>
+          <w:rFonts w:ascii="Arial" w:eastAsia="Times New Roman" w:hAnsi="Arial" w:cs="Arial"/>
+          <w:color w:val="273B47"/>
+          <w:sz w:val="24"/>
+          <w:szCs w:val="24"/>
+          <w:lang w:val="es-MX" w:eastAsia="es-MX"/>
+        </w:rPr>
+      </w:pPr>
+      <w:proofErr w:type="spellStart"/>
+      <w:proofErr w:type="gramStart"/>
+      <w:r>
+        <w:rPr>
+          <w:rFonts w:ascii="Arial" w:eastAsia="Times New Roman" w:hAnsi="Arial" w:cs="Arial"/>
+          <w:color w:val="273B47"/>
+          <w:sz w:val="24"/>
+          <w:szCs w:val="24"/>
+          <w:lang w:val="es-MX" w:eastAsia="es-MX"/>
+        </w:rPr>
+        <w:t>asi</w:t>
+      </w:r>
+      <w:proofErr w:type="spellEnd"/>
+      <w:proofErr w:type="gramEnd"/>
+      <w:r>
+        <w:rPr>
+          <w:rFonts w:ascii="Arial" w:eastAsia="Times New Roman" w:hAnsi="Arial" w:cs="Arial"/>
+          <w:color w:val="273B47"/>
+          <w:sz w:val="24"/>
+          <w:szCs w:val="24"/>
+          <w:lang w:val="es-MX" w:eastAsia="es-MX"/>
+        </w:rPr>
+        <w:t xml:space="preserve"> que pienso que la clave es entender que en esta asignación</w:t>
+      </w:r>
+    </w:p>
+    <w:p>
+      <w:pPr>
+        <w:shd w:val="clear" w:color="auto" w:fill="F6F6F6"/>
+        <w:tabs>
+          <w:tab w:val="left" w:pos="916"/>
+          <w:tab w:val="left" w:pos="1832"/>
+          <w:tab w:val="left" w:pos="2748"/>
+          <w:tab w:val="left" w:pos="3664"/>
+          <w:tab w:val="left" w:pos="4580"/>
+          <w:tab w:val="left" w:pos="5496"/>
+          <w:tab w:val="left" w:pos="6412"/>
+          <w:tab w:val="left" w:pos="7328"/>
+          <w:tab w:val="left" w:pos="8244"/>
+          <w:tab w:val="left" w:pos="9160"/>
+          <w:tab w:val="left" w:pos="10076"/>
+          <w:tab w:val="left" w:pos="10992"/>
+          <w:tab w:val="left" w:pos="11908"/>
+          <w:tab w:val="left" w:pos="12824"/>
+          <w:tab w:val="left" w:pos="13740"/>
+          <w:tab w:val="left" w:pos="14656"/>
+        </w:tabs>
+        <w:spacing w:before="0" w:after="0" w:line="240" w:lineRule="auto"/>
+        <w:rPr>
+          <w:rFonts w:ascii="Courier New" w:eastAsia="Times New Roman" w:hAnsi="Courier New" w:cs="Courier New"/>
+          <w:color w:val="DDDDDD"/>
+          <w:sz w:val="20"/>
+          <w:szCs w:val="20"/>
+          <w:shd w:val="clear" w:color="auto" w:fill="272822"/>
+          <w:lang w:val="es-MX" w:eastAsia="es-MX"/>
+        </w:rPr>
+      </w:pPr>
+      <w:proofErr w:type="spellStart"/>
+      <w:proofErr w:type="gramStart"/>
+      <w:r>
+        <w:rPr>
+          <w:rFonts w:ascii="Courier New" w:eastAsia="Times New Roman" w:hAnsi="Courier New" w:cs="Courier New"/>
+          <w:b/>
+          <w:bCs/>
+          <w:color w:val="F92672"/>
+          <w:sz w:val="20"/>
+          <w:szCs w:val="20"/>
+          <w:shd w:val="clear" w:color="auto" w:fill="272822"/>
+          <w:lang w:val="es-MX" w:eastAsia="es-MX"/>
+        </w:rPr>
+        <w:t>let</w:t>
+      </w:r>
+      <w:r>
+        <w:rPr>
+          <w:rFonts w:ascii="Courier New" w:eastAsia="Times New Roman" w:hAnsi="Courier New" w:cs="Courier New"/>
+          <w:color w:val="DDDDDD"/>
+          <w:sz w:val="20"/>
+          <w:szCs w:val="20"/>
+          <w:shd w:val="clear" w:color="auto" w:fill="272822"/>
+          <w:lang w:val="es-MX" w:eastAsia="es-MX"/>
+        </w:rPr>
+        <w:t>traigamosHijosAlMundo</w:t>
+      </w:r>
+      <w:proofErr w:type="spellEnd"/>
+      <w:proofErr w:type="gramEnd"/>
+      <w:r>
+        <w:rPr>
+          <w:rFonts w:ascii="Courier New" w:eastAsia="Times New Roman" w:hAnsi="Courier New" w:cs="Courier New"/>
+          <w:color w:val="DDDDDD"/>
+          <w:sz w:val="20"/>
+          <w:szCs w:val="20"/>
+          <w:shd w:val="clear" w:color="auto" w:fill="272822"/>
+          <w:lang w:val="es-MX" w:eastAsia="es-MX"/>
+        </w:rPr>
+        <w:t xml:space="preserve"> = papa();</w:t>
+      </w:r>
+    </w:p>
+    <w:p>
+      <w:pPr>
+        <w:shd w:val="clear" w:color="auto" w:fill="F6F6F6"/>
+        <w:spacing w:before="0" w:after="0" w:line="240" w:lineRule="auto"/>
+        <w:rPr>
+          <w:rFonts w:ascii="Arial" w:eastAsia="Times New Roman" w:hAnsi="Arial" w:cs="Arial"/>
+          <w:color w:val="273B47"/>
+          <w:sz w:val="24"/>
+          <w:szCs w:val="24"/>
+          <w:lang w:val="es-MX" w:eastAsia="es-MX"/>
+        </w:rPr>
+      </w:pPr>
+      <w:proofErr w:type="gramStart"/>
+      <w:r>
+        <w:rPr>
+          <w:rFonts w:ascii="Arial" w:eastAsia="Times New Roman" w:hAnsi="Arial" w:cs="Arial"/>
+          <w:color w:val="273B47"/>
+          <w:sz w:val="24"/>
+          <w:szCs w:val="24"/>
+          <w:lang w:val="es-MX" w:eastAsia="es-MX"/>
+        </w:rPr>
+        <w:t>se</w:t>
+      </w:r>
+      <w:proofErr w:type="gramEnd"/>
+      <w:r>
+        <w:rPr>
+          <w:rFonts w:ascii="Arial" w:eastAsia="Times New Roman" w:hAnsi="Arial" w:cs="Arial"/>
+          <w:color w:val="273B47"/>
+          <w:sz w:val="24"/>
+          <w:szCs w:val="24"/>
+          <w:lang w:val="es-MX" w:eastAsia="es-MX"/>
+        </w:rPr>
+        <w:t xml:space="preserve"> ejecutó la función papá donde se </w:t>
+      </w:r>
+      <w:proofErr w:type="spellStart"/>
+      <w:r>
+        <w:rPr>
+          <w:rFonts w:ascii="Arial" w:eastAsia="Times New Roman" w:hAnsi="Arial" w:cs="Arial"/>
+          <w:color w:val="273B47"/>
+          <w:sz w:val="24"/>
+          <w:szCs w:val="24"/>
+          <w:lang w:val="es-MX" w:eastAsia="es-MX"/>
+        </w:rPr>
+        <w:t>declararó</w:t>
+      </w:r>
+      <w:proofErr w:type="spellEnd"/>
+      <w:r>
+        <w:rPr>
+          <w:rFonts w:ascii="Arial" w:eastAsia="Times New Roman" w:hAnsi="Arial" w:cs="Arial"/>
+          <w:color w:val="273B47"/>
+          <w:sz w:val="24"/>
+          <w:szCs w:val="24"/>
+          <w:lang w:val="es-MX" w:eastAsia="es-MX"/>
+        </w:rPr>
+        <w:t xml:space="preserve"> la variable de dicha función (</w:t>
+      </w:r>
+      <w:proofErr w:type="spellStart"/>
+      <w:r>
+        <w:rPr>
+          <w:rFonts w:ascii="Arial" w:eastAsia="Times New Roman" w:hAnsi="Arial" w:cs="Arial"/>
+          <w:color w:val="273B47"/>
+          <w:sz w:val="24"/>
+          <w:szCs w:val="24"/>
+          <w:lang w:val="es-MX" w:eastAsia="es-MX"/>
+        </w:rPr>
+        <w:t>cantidadDeHijos</w:t>
+      </w:r>
+      <w:proofErr w:type="spellEnd"/>
+      <w:r>
+        <w:rPr>
+          <w:rFonts w:ascii="Arial" w:eastAsia="Times New Roman" w:hAnsi="Arial" w:cs="Arial"/>
+          <w:color w:val="273B47"/>
+          <w:sz w:val="24"/>
+          <w:szCs w:val="24"/>
+          <w:lang w:val="es-MX" w:eastAsia="es-MX"/>
+        </w:rPr>
+        <w:t>) y la función que retorna (</w:t>
+      </w:r>
+      <w:proofErr w:type="spellStart"/>
+      <w:r>
+        <w:rPr>
+          <w:rFonts w:ascii="Arial" w:eastAsia="Times New Roman" w:hAnsi="Arial" w:cs="Arial"/>
+          <w:color w:val="273B47"/>
+          <w:sz w:val="24"/>
+          <w:szCs w:val="24"/>
+          <w:lang w:val="es-MX" w:eastAsia="es-MX"/>
+        </w:rPr>
+        <w:t>crearEngendro</w:t>
+      </w:r>
+      <w:proofErr w:type="spellEnd"/>
+      <w:r>
+        <w:rPr>
+          <w:rFonts w:ascii="Arial" w:eastAsia="Times New Roman" w:hAnsi="Arial" w:cs="Arial"/>
+          <w:color w:val="273B47"/>
+          <w:sz w:val="24"/>
+          <w:szCs w:val="24"/>
+          <w:lang w:val="es-MX" w:eastAsia="es-MX"/>
+        </w:rPr>
+        <w:t xml:space="preserve">) UNA SOLA VEZ! lo que se ejecuta </w:t>
+      </w:r>
+      <w:proofErr w:type="spellStart"/>
+      <w:r>
+        <w:rPr>
+          <w:rFonts w:ascii="Arial" w:eastAsia="Times New Roman" w:hAnsi="Arial" w:cs="Arial"/>
+          <w:color w:val="273B47"/>
+          <w:sz w:val="24"/>
+          <w:szCs w:val="24"/>
+          <w:lang w:val="es-MX" w:eastAsia="es-MX"/>
+        </w:rPr>
+        <w:t>multiples</w:t>
+      </w:r>
+      <w:proofErr w:type="spellEnd"/>
+      <w:r>
+        <w:rPr>
+          <w:rFonts w:ascii="Arial" w:eastAsia="Times New Roman" w:hAnsi="Arial" w:cs="Arial"/>
+          <w:color w:val="273B47"/>
+          <w:sz w:val="24"/>
+          <w:szCs w:val="24"/>
+          <w:lang w:val="es-MX" w:eastAsia="es-MX"/>
+        </w:rPr>
+        <w:t xml:space="preserve"> veces es el la función </w:t>
+      </w:r>
+      <w:proofErr w:type="spellStart"/>
+      <w:r>
+        <w:rPr>
+          <w:rFonts w:ascii="Arial" w:eastAsia="Times New Roman" w:hAnsi="Arial" w:cs="Arial"/>
+          <w:color w:val="273B47"/>
+          <w:sz w:val="24"/>
+          <w:szCs w:val="24"/>
+          <w:lang w:val="es-MX" w:eastAsia="es-MX"/>
+        </w:rPr>
+        <w:t>crearEngendro</w:t>
+      </w:r>
+      <w:proofErr w:type="spellEnd"/>
     </w:p>
     <w:p>
       <w:pPr>
@@ -4779,6 +7168,31 @@
     <w:basedOn w:val="Fuentedeprrafopredeter"/>
     <w:rsid w:val="00575022"/>
   </w:style>
+  <w:style w:type="character" w:customStyle="1" w:styleId="hljs-number">
+    <w:name w:val="hljs-number"/>
+    <w:basedOn w:val="Fuentedeprrafopredeter"/>
+    <w:rsid w:val="00513E0C"/>
+  </w:style>
+  <w:style w:type="character" w:customStyle="1" w:styleId="hljs-subst">
+    <w:name w:val="hljs-subst"/>
+    <w:basedOn w:val="Fuentedeprrafopredeter"/>
+    <w:rsid w:val="00513E0C"/>
+  </w:style>
+  <w:style w:type="character" w:customStyle="1" w:styleId="hljs-attr">
+    <w:name w:val="hljs-attr"/>
+    <w:basedOn w:val="Fuentedeprrafopredeter"/>
+    <w:rsid w:val="00513E0C"/>
+  </w:style>
+  <w:style w:type="character" w:customStyle="1" w:styleId="hljs-title">
+    <w:name w:val="hljs-title"/>
+    <w:basedOn w:val="Fuentedeprrafopredeter"/>
+    <w:rsid w:val="00513E0C"/>
+  </w:style>
+  <w:style w:type="character" w:customStyle="1" w:styleId="hljs-params">
+    <w:name w:val="hljs-params"/>
+    <w:basedOn w:val="Fuentedeprrafopredeter"/>
+    <w:rsid w:val="00513E0C"/>
+  </w:style>
 </w:styles>
 </file>
 
@@ -5045,6 +7459,141 @@
 </file>
 
 <file path=customXml/item1.xml><?xml version="1.0" encoding="utf-8"?>
+<p:properties xmlns:p="http://schemas.microsoft.com/office/2006/metadata/properties" xmlns:xsi="http://www.w3.org/2001/XMLSchema-instance" xmlns:pc="http://schemas.microsoft.com/office/infopath/2007/PartnerControls">
+  <documentManagement>
+    <APDescription xmlns="4873beb7-5857-4685-be1f-d57550cc96cc" xsi:nil="true"/>
+    <AssetExpire xmlns="4873beb7-5857-4685-be1f-d57550cc96cc">2029-01-01T08:00:00+00:00</AssetExpire>
+    <CampaignTagsTaxHTField0 xmlns="4873beb7-5857-4685-be1f-d57550cc96cc">
+      <Terms xmlns="http://schemas.microsoft.com/office/infopath/2007/PartnerControls"/>
+    </CampaignTagsTaxHTField0>
+    <IntlLangReviewDate xmlns="4873beb7-5857-4685-be1f-d57550cc96cc" xsi:nil="true"/>
+    <TPFriendlyName xmlns="4873beb7-5857-4685-be1f-d57550cc96cc" xsi:nil="true"/>
+    <IntlLangReview xmlns="4873beb7-5857-4685-be1f-d57550cc96cc">false</IntlLangReview>
+    <LocLastLocAttemptVersionLookup xmlns="4873beb7-5857-4685-be1f-d57550cc96cc">864570</LocLastLocAttemptVersionLookup>
+    <PolicheckWords xmlns="4873beb7-5857-4685-be1f-d57550cc96cc" xsi:nil="true"/>
+    <SubmitterId xmlns="4873beb7-5857-4685-be1f-d57550cc96cc" xsi:nil="true"/>
+    <AcquiredFrom xmlns="4873beb7-5857-4685-be1f-d57550cc96cc">Internal MS</AcquiredFrom>
+    <EditorialStatus xmlns="4873beb7-5857-4685-be1f-d57550cc96cc">Complete</EditorialStatus>
+    <Markets xmlns="4873beb7-5857-4685-be1f-d57550cc96cc"/>
+    <OriginAsset xmlns="4873beb7-5857-4685-be1f-d57550cc96cc" xsi:nil="true"/>
+    <AssetStart xmlns="4873beb7-5857-4685-be1f-d57550cc96cc">2012-11-01T04:53:00+00:00</AssetStart>
+    <FriendlyTitle xmlns="4873beb7-5857-4685-be1f-d57550cc96cc" xsi:nil="true"/>
+    <MarketSpecific xmlns="4873beb7-5857-4685-be1f-d57550cc96cc">false</MarketSpecific>
+    <TPNamespace xmlns="4873beb7-5857-4685-be1f-d57550cc96cc" xsi:nil="true"/>
+    <PublishStatusLookup xmlns="4873beb7-5857-4685-be1f-d57550cc96cc">
+      <Value>1655138</Value>
+    </PublishStatusLookup>
+    <APAuthor xmlns="4873beb7-5857-4685-be1f-d57550cc96cc">
+      <UserInfo>
+        <DisplayName>MIDDLEEAST\v-keerth</DisplayName>
+        <AccountId>2799</AccountId>
+        <AccountType/>
+      </UserInfo>
+    </APAuthor>
+    <TPCommandLine xmlns="4873beb7-5857-4685-be1f-d57550cc96cc" xsi:nil="true"/>
+    <IntlLangReviewer xmlns="4873beb7-5857-4685-be1f-d57550cc96cc" xsi:nil="true"/>
+    <OpenTemplate xmlns="4873beb7-5857-4685-be1f-d57550cc96cc">true</OpenTemplate>
+    <CSXSubmissionDate xmlns="4873beb7-5857-4685-be1f-d57550cc96cc" xsi:nil="true"/>
+    <TaxCatchAll xmlns="4873beb7-5857-4685-be1f-d57550cc96cc"/>
+    <Manager xmlns="4873beb7-5857-4685-be1f-d57550cc96cc" xsi:nil="true"/>
+    <NumericId xmlns="4873beb7-5857-4685-be1f-d57550cc96cc" xsi:nil="true"/>
+    <ParentAssetId xmlns="4873beb7-5857-4685-be1f-d57550cc96cc" xsi:nil="true"/>
+    <OriginalSourceMarket xmlns="4873beb7-5857-4685-be1f-d57550cc96cc" xsi:nil="true"/>
+    <ApprovalStatus xmlns="4873beb7-5857-4685-be1f-d57550cc96cc">InProgress</ApprovalStatus>
+    <TPComponent xmlns="4873beb7-5857-4685-be1f-d57550cc96cc" xsi:nil="true"/>
+    <EditorialTags xmlns="4873beb7-5857-4685-be1f-d57550cc96cc" xsi:nil="true"/>
+    <TPExecutable xmlns="4873beb7-5857-4685-be1f-d57550cc96cc" xsi:nil="true"/>
+    <TPLaunchHelpLink xmlns="4873beb7-5857-4685-be1f-d57550cc96cc" xsi:nil="true"/>
+    <LocComments xmlns="4873beb7-5857-4685-be1f-d57550cc96cc" xsi:nil="true"/>
+    <LocRecommendedHandoff xmlns="4873beb7-5857-4685-be1f-d57550cc96cc" xsi:nil="true"/>
+    <SourceTitle xmlns="4873beb7-5857-4685-be1f-d57550cc96cc" xsi:nil="true"/>
+    <CSXUpdate xmlns="4873beb7-5857-4685-be1f-d57550cc96cc">false</CSXUpdate>
+    <IntlLocPriority xmlns="4873beb7-5857-4685-be1f-d57550cc96cc" xsi:nil="true"/>
+    <UAProjectedTotalWords xmlns="4873beb7-5857-4685-be1f-d57550cc96cc" xsi:nil="true"/>
+    <AssetType xmlns="4873beb7-5857-4685-be1f-d57550cc96cc">TP</AssetType>
+    <MachineTranslated xmlns="4873beb7-5857-4685-be1f-d57550cc96cc">false</MachineTranslated>
+    <OutputCachingOn xmlns="4873beb7-5857-4685-be1f-d57550cc96cc">false</OutputCachingOn>
+    <TemplateStatus xmlns="4873beb7-5857-4685-be1f-d57550cc96cc">Complete</TemplateStatus>
+    <IsSearchable xmlns="4873beb7-5857-4685-be1f-d57550cc96cc">true</IsSearchable>
+    <ContentItem xmlns="4873beb7-5857-4685-be1f-d57550cc96cc" xsi:nil="true"/>
+    <HandoffToMSDN xmlns="4873beb7-5857-4685-be1f-d57550cc96cc" xsi:nil="true"/>
+    <ShowIn xmlns="4873beb7-5857-4685-be1f-d57550cc96cc">Show everywhere</ShowIn>
+    <ThumbnailAssetId xmlns="4873beb7-5857-4685-be1f-d57550cc96cc" xsi:nil="true"/>
+    <UALocComments xmlns="4873beb7-5857-4685-be1f-d57550cc96cc" xsi:nil="true"/>
+    <UALocRecommendation xmlns="4873beb7-5857-4685-be1f-d57550cc96cc">Localize</UALocRecommendation>
+    <LastModifiedDateTime xmlns="4873beb7-5857-4685-be1f-d57550cc96cc" xsi:nil="true"/>
+    <LegacyData xmlns="4873beb7-5857-4685-be1f-d57550cc96cc" xsi:nil="true"/>
+    <LocManualTestRequired xmlns="4873beb7-5857-4685-be1f-d57550cc96cc">false</LocManualTestRequired>
+    <LocMarketGroupTiers2 xmlns="4873beb7-5857-4685-be1f-d57550cc96cc" xsi:nil="true"/>
+    <ClipArtFilename xmlns="4873beb7-5857-4685-be1f-d57550cc96cc" xsi:nil="true"/>
+    <TPApplication xmlns="4873beb7-5857-4685-be1f-d57550cc96cc" xsi:nil="true"/>
+    <CSXHash xmlns="4873beb7-5857-4685-be1f-d57550cc96cc" xsi:nil="true"/>
+    <DirectSourceMarket xmlns="4873beb7-5857-4685-be1f-d57550cc96cc" xsi:nil="true"/>
+    <PrimaryImageGen xmlns="4873beb7-5857-4685-be1f-d57550cc96cc">true</PrimaryImageGen>
+    <PlannedPubDate xmlns="4873beb7-5857-4685-be1f-d57550cc96cc" xsi:nil="true"/>
+    <CSXSubmissionMarket xmlns="4873beb7-5857-4685-be1f-d57550cc96cc" xsi:nil="true"/>
+    <Downloads xmlns="4873beb7-5857-4685-be1f-d57550cc96cc">0</Downloads>
+    <ArtSampleDocs xmlns="4873beb7-5857-4685-be1f-d57550cc96cc" xsi:nil="true"/>
+    <TrustLevel xmlns="4873beb7-5857-4685-be1f-d57550cc96cc">1 Microsoft Managed Content</TrustLevel>
+    <BlockPublish xmlns="4873beb7-5857-4685-be1f-d57550cc96cc">false</BlockPublish>
+    <TPLaunchHelpLinkType xmlns="4873beb7-5857-4685-be1f-d57550cc96cc">Template</TPLaunchHelpLinkType>
+    <LocalizationTagsTaxHTField0 xmlns="4873beb7-5857-4685-be1f-d57550cc96cc">
+      <Terms xmlns="http://schemas.microsoft.com/office/infopath/2007/PartnerControls"/>
+    </LocalizationTagsTaxHTField0>
+    <BusinessGroup xmlns="4873beb7-5857-4685-be1f-d57550cc96cc" xsi:nil="true"/>
+    <Providers xmlns="4873beb7-5857-4685-be1f-d57550cc96cc" xsi:nil="true"/>
+    <TemplateTemplateType xmlns="4873beb7-5857-4685-be1f-d57550cc96cc">Word Document Template</TemplateTemplateType>
+    <TimesCloned xmlns="4873beb7-5857-4685-be1f-d57550cc96cc" xsi:nil="true"/>
+    <TPAppVersion xmlns="4873beb7-5857-4685-be1f-d57550cc96cc" xsi:nil="true"/>
+    <VoteCount xmlns="4873beb7-5857-4685-be1f-d57550cc96cc" xsi:nil="true"/>
+    <AverageRating xmlns="4873beb7-5857-4685-be1f-d57550cc96cc" xsi:nil="true"/>
+    <FeatureTagsTaxHTField0 xmlns="4873beb7-5857-4685-be1f-d57550cc96cc">
+      <Terms xmlns="http://schemas.microsoft.com/office/infopath/2007/PartnerControls"/>
+    </FeatureTagsTaxHTField0>
+    <Provider xmlns="4873beb7-5857-4685-be1f-d57550cc96cc" xsi:nil="true"/>
+    <UACurrentWords xmlns="4873beb7-5857-4685-be1f-d57550cc96cc" xsi:nil="true"/>
+    <AssetId xmlns="4873beb7-5857-4685-be1f-d57550cc96cc">TP103749966</AssetId>
+    <TPClientViewer xmlns="4873beb7-5857-4685-be1f-d57550cc96cc" xsi:nil="true"/>
+    <DSATActionTaken xmlns="4873beb7-5857-4685-be1f-d57550cc96cc" xsi:nil="true"/>
+    <APEditor xmlns="4873beb7-5857-4685-be1f-d57550cc96cc">
+      <UserInfo>
+        <DisplayName/>
+        <AccountId xsi:nil="true"/>
+        <AccountType/>
+      </UserInfo>
+    </APEditor>
+    <TPInstallLocation xmlns="4873beb7-5857-4685-be1f-d57550cc96cc" xsi:nil="true"/>
+    <OOCacheId xmlns="4873beb7-5857-4685-be1f-d57550cc96cc" xsi:nil="true"/>
+    <IsDeleted xmlns="4873beb7-5857-4685-be1f-d57550cc96cc">false</IsDeleted>
+    <PublishTargets xmlns="4873beb7-5857-4685-be1f-d57550cc96cc">OfficeOnlineVNext</PublishTargets>
+    <ApprovalLog xmlns="4873beb7-5857-4685-be1f-d57550cc96cc" xsi:nil="true"/>
+    <BugNumber xmlns="4873beb7-5857-4685-be1f-d57550cc96cc" xsi:nil="true"/>
+    <CrawlForDependencies xmlns="4873beb7-5857-4685-be1f-d57550cc96cc">false</CrawlForDependencies>
+    <InternalTagsTaxHTField0 xmlns="4873beb7-5857-4685-be1f-d57550cc96cc">
+      <Terms xmlns="http://schemas.microsoft.com/office/infopath/2007/PartnerControls"/>
+    </InternalTagsTaxHTField0>
+    <LastHandOff xmlns="4873beb7-5857-4685-be1f-d57550cc96cc" xsi:nil="true"/>
+    <Milestone xmlns="4873beb7-5857-4685-be1f-d57550cc96cc" xsi:nil="true"/>
+    <OriginalRelease xmlns="4873beb7-5857-4685-be1f-d57550cc96cc">15</OriginalRelease>
+    <RecommendationsModifier xmlns="4873beb7-5857-4685-be1f-d57550cc96cc" xsi:nil="true"/>
+    <ScenarioTagsTaxHTField0 xmlns="4873beb7-5857-4685-be1f-d57550cc96cc">
+      <Terms xmlns="http://schemas.microsoft.com/office/infopath/2007/PartnerControls"/>
+    </ScenarioTagsTaxHTField0>
+    <UANotes xmlns="4873beb7-5857-4685-be1f-d57550cc96cc" xsi:nil="true"/>
+  </documentManagement>
+</p:properties>
+</file>
+
+<file path=customXml/item2.xml><?xml version="1.0" encoding="utf-8"?>
+<?mso-contentType ?>
+<FormTemplates xmlns="http://schemas.microsoft.com/sharepoint/v3/contenttype/forms">
+  <Display>DocumentLibraryForm</Display>
+  <Edit>AssetEditForm</Edit>
+  <New>DocumentLibraryForm</New>
+</FormTemplates>
+</file>
+
+<file path=customXml/item3.xml><?xml version="1.0" encoding="utf-8"?>
 <ct:contentTypeSchema xmlns:ct="http://schemas.microsoft.com/office/2006/metadata/contentType" xmlns:ma="http://schemas.microsoft.com/office/2006/metadata/properties/metaAttributes" ct:_="" ma:_="" ma:contentTypeName="TemplateFile" ma:contentTypeID="0x0101006EDDDB5EE6D98C44930B742096920B300400F5B6D36B3EF94B4E9A635CDF2A18F5B8" ma:contentTypeVersion="72" ma:contentTypeDescription="Create a new document." ma:contentTypeScope="" ma:versionID="a23e56308344d904b51738559c3d67c9">
   <xsd:schema xmlns:xsd="http://www.w3.org/2001/XMLSchema" xmlns:xs="http://www.w3.org/2001/XMLSchema" xmlns:p="http://schemas.microsoft.com/office/2006/metadata/properties" xmlns:ns2="4873beb7-5857-4685-be1f-d57550cc96cc" targetNamespace="http://schemas.microsoft.com/office/2006/metadata/properties" ma:root="true" ma:fieldsID="cd0908cc4600e77bf5da051303e00c8d" ns2:_="">
     <xsd:import namespace="4873beb7-5857-4685-be1f-d57550cc96cc"/>
@@ -6084,141 +8633,6 @@
 </ct:contentTypeSchema>
 </file>
 
-<file path=customXml/item2.xml><?xml version="1.0" encoding="utf-8"?>
-<?mso-contentType ?>
-<FormTemplates xmlns="http://schemas.microsoft.com/sharepoint/v3/contenttype/forms">
-  <Display>DocumentLibraryForm</Display>
-  <Edit>AssetEditForm</Edit>
-  <New>DocumentLibraryForm</New>
-</FormTemplates>
-</file>
-
-<file path=customXml/item3.xml><?xml version="1.0" encoding="utf-8"?>
-<p:properties xmlns:p="http://schemas.microsoft.com/office/2006/metadata/properties" xmlns:xsi="http://www.w3.org/2001/XMLSchema-instance" xmlns:pc="http://schemas.microsoft.com/office/infopath/2007/PartnerControls">
-  <documentManagement>
-    <APDescription xmlns="4873beb7-5857-4685-be1f-d57550cc96cc" xsi:nil="true"/>
-    <AssetExpire xmlns="4873beb7-5857-4685-be1f-d57550cc96cc">2029-01-01T08:00:00+00:00</AssetExpire>
-    <CampaignTagsTaxHTField0 xmlns="4873beb7-5857-4685-be1f-d57550cc96cc">
-      <Terms xmlns="http://schemas.microsoft.com/office/infopath/2007/PartnerControls"/>
-    </CampaignTagsTaxHTField0>
-    <IntlLangReviewDate xmlns="4873beb7-5857-4685-be1f-d57550cc96cc" xsi:nil="true"/>
-    <TPFriendlyName xmlns="4873beb7-5857-4685-be1f-d57550cc96cc" xsi:nil="true"/>
-    <IntlLangReview xmlns="4873beb7-5857-4685-be1f-d57550cc96cc">false</IntlLangReview>
-    <LocLastLocAttemptVersionLookup xmlns="4873beb7-5857-4685-be1f-d57550cc96cc">864570</LocLastLocAttemptVersionLookup>
-    <PolicheckWords xmlns="4873beb7-5857-4685-be1f-d57550cc96cc" xsi:nil="true"/>
-    <SubmitterId xmlns="4873beb7-5857-4685-be1f-d57550cc96cc" xsi:nil="true"/>
-    <AcquiredFrom xmlns="4873beb7-5857-4685-be1f-d57550cc96cc">Internal MS</AcquiredFrom>
-    <EditorialStatus xmlns="4873beb7-5857-4685-be1f-d57550cc96cc">Complete</EditorialStatus>
-    <Markets xmlns="4873beb7-5857-4685-be1f-d57550cc96cc"/>
-    <OriginAsset xmlns="4873beb7-5857-4685-be1f-d57550cc96cc" xsi:nil="true"/>
-    <AssetStart xmlns="4873beb7-5857-4685-be1f-d57550cc96cc">2012-11-01T04:53:00+00:00</AssetStart>
-    <FriendlyTitle xmlns="4873beb7-5857-4685-be1f-d57550cc96cc" xsi:nil="true"/>
-    <MarketSpecific xmlns="4873beb7-5857-4685-be1f-d57550cc96cc">false</MarketSpecific>
-    <TPNamespace xmlns="4873beb7-5857-4685-be1f-d57550cc96cc" xsi:nil="true"/>
-    <PublishStatusLookup xmlns="4873beb7-5857-4685-be1f-d57550cc96cc">
-      <Value>1655138</Value>
-    </PublishStatusLookup>
-    <APAuthor xmlns="4873beb7-5857-4685-be1f-d57550cc96cc">
-      <UserInfo>
-        <DisplayName>MIDDLEEAST\v-keerth</DisplayName>
-        <AccountId>2799</AccountId>
-        <AccountType/>
-      </UserInfo>
-    </APAuthor>
-    <TPCommandLine xmlns="4873beb7-5857-4685-be1f-d57550cc96cc" xsi:nil="true"/>
-    <IntlLangReviewer xmlns="4873beb7-5857-4685-be1f-d57550cc96cc" xsi:nil="true"/>
-    <OpenTemplate xmlns="4873beb7-5857-4685-be1f-d57550cc96cc">true</OpenTemplate>
-    <CSXSubmissionDate xmlns="4873beb7-5857-4685-be1f-d57550cc96cc" xsi:nil="true"/>
-    <TaxCatchAll xmlns="4873beb7-5857-4685-be1f-d57550cc96cc"/>
-    <Manager xmlns="4873beb7-5857-4685-be1f-d57550cc96cc" xsi:nil="true"/>
-    <NumericId xmlns="4873beb7-5857-4685-be1f-d57550cc96cc" xsi:nil="true"/>
-    <ParentAssetId xmlns="4873beb7-5857-4685-be1f-d57550cc96cc" xsi:nil="true"/>
-    <OriginalSourceMarket xmlns="4873beb7-5857-4685-be1f-d57550cc96cc" xsi:nil="true"/>
-    <ApprovalStatus xmlns="4873beb7-5857-4685-be1f-d57550cc96cc">InProgress</ApprovalStatus>
-    <TPComponent xmlns="4873beb7-5857-4685-be1f-d57550cc96cc" xsi:nil="true"/>
-    <EditorialTags xmlns="4873beb7-5857-4685-be1f-d57550cc96cc" xsi:nil="true"/>
-    <TPExecutable xmlns="4873beb7-5857-4685-be1f-d57550cc96cc" xsi:nil="true"/>
-    <TPLaunchHelpLink xmlns="4873beb7-5857-4685-be1f-d57550cc96cc" xsi:nil="true"/>
-    <LocComments xmlns="4873beb7-5857-4685-be1f-d57550cc96cc" xsi:nil="true"/>
-    <LocRecommendedHandoff xmlns="4873beb7-5857-4685-be1f-d57550cc96cc" xsi:nil="true"/>
-    <SourceTitle xmlns="4873beb7-5857-4685-be1f-d57550cc96cc" xsi:nil="true"/>
-    <CSXUpdate xmlns="4873beb7-5857-4685-be1f-d57550cc96cc">false</CSXUpdate>
-    <IntlLocPriority xmlns="4873beb7-5857-4685-be1f-d57550cc96cc" xsi:nil="true"/>
-    <UAProjectedTotalWords xmlns="4873beb7-5857-4685-be1f-d57550cc96cc" xsi:nil="true"/>
-    <AssetType xmlns="4873beb7-5857-4685-be1f-d57550cc96cc">TP</AssetType>
-    <MachineTranslated xmlns="4873beb7-5857-4685-be1f-d57550cc96cc">false</MachineTranslated>
-    <OutputCachingOn xmlns="4873beb7-5857-4685-be1f-d57550cc96cc">false</OutputCachingOn>
-    <TemplateStatus xmlns="4873beb7-5857-4685-be1f-d57550cc96cc">Complete</TemplateStatus>
-    <IsSearchable xmlns="4873beb7-5857-4685-be1f-d57550cc96cc">true</IsSearchable>
-    <ContentItem xmlns="4873beb7-5857-4685-be1f-d57550cc96cc" xsi:nil="true"/>
-    <HandoffToMSDN xmlns="4873beb7-5857-4685-be1f-d57550cc96cc" xsi:nil="true"/>
-    <ShowIn xmlns="4873beb7-5857-4685-be1f-d57550cc96cc">Show everywhere</ShowIn>
-    <ThumbnailAssetId xmlns="4873beb7-5857-4685-be1f-d57550cc96cc" xsi:nil="true"/>
-    <UALocComments xmlns="4873beb7-5857-4685-be1f-d57550cc96cc" xsi:nil="true"/>
-    <UALocRecommendation xmlns="4873beb7-5857-4685-be1f-d57550cc96cc">Localize</UALocRecommendation>
-    <LastModifiedDateTime xmlns="4873beb7-5857-4685-be1f-d57550cc96cc" xsi:nil="true"/>
-    <LegacyData xmlns="4873beb7-5857-4685-be1f-d57550cc96cc" xsi:nil="true"/>
-    <LocManualTestRequired xmlns="4873beb7-5857-4685-be1f-d57550cc96cc">false</LocManualTestRequired>
-    <LocMarketGroupTiers2 xmlns="4873beb7-5857-4685-be1f-d57550cc96cc" xsi:nil="true"/>
-    <ClipArtFilename xmlns="4873beb7-5857-4685-be1f-d57550cc96cc" xsi:nil="true"/>
-    <TPApplication xmlns="4873beb7-5857-4685-be1f-d57550cc96cc" xsi:nil="true"/>
-    <CSXHash xmlns="4873beb7-5857-4685-be1f-d57550cc96cc" xsi:nil="true"/>
-    <DirectSourceMarket xmlns="4873beb7-5857-4685-be1f-d57550cc96cc" xsi:nil="true"/>
-    <PrimaryImageGen xmlns="4873beb7-5857-4685-be1f-d57550cc96cc">true</PrimaryImageGen>
-    <PlannedPubDate xmlns="4873beb7-5857-4685-be1f-d57550cc96cc" xsi:nil="true"/>
-    <CSXSubmissionMarket xmlns="4873beb7-5857-4685-be1f-d57550cc96cc" xsi:nil="true"/>
-    <Downloads xmlns="4873beb7-5857-4685-be1f-d57550cc96cc">0</Downloads>
-    <ArtSampleDocs xmlns="4873beb7-5857-4685-be1f-d57550cc96cc" xsi:nil="true"/>
-    <TrustLevel xmlns="4873beb7-5857-4685-be1f-d57550cc96cc">1 Microsoft Managed Content</TrustLevel>
-    <BlockPublish xmlns="4873beb7-5857-4685-be1f-d57550cc96cc">false</BlockPublish>
-    <TPLaunchHelpLinkType xmlns="4873beb7-5857-4685-be1f-d57550cc96cc">Template</TPLaunchHelpLinkType>
-    <LocalizationTagsTaxHTField0 xmlns="4873beb7-5857-4685-be1f-d57550cc96cc">
-      <Terms xmlns="http://schemas.microsoft.com/office/infopath/2007/PartnerControls"/>
-    </LocalizationTagsTaxHTField0>
-    <BusinessGroup xmlns="4873beb7-5857-4685-be1f-d57550cc96cc" xsi:nil="true"/>
-    <Providers xmlns="4873beb7-5857-4685-be1f-d57550cc96cc" xsi:nil="true"/>
-    <TemplateTemplateType xmlns="4873beb7-5857-4685-be1f-d57550cc96cc">Word Document Template</TemplateTemplateType>
-    <TimesCloned xmlns="4873beb7-5857-4685-be1f-d57550cc96cc" xsi:nil="true"/>
-    <TPAppVersion xmlns="4873beb7-5857-4685-be1f-d57550cc96cc" xsi:nil="true"/>
-    <VoteCount xmlns="4873beb7-5857-4685-be1f-d57550cc96cc" xsi:nil="true"/>
-    <AverageRating xmlns="4873beb7-5857-4685-be1f-d57550cc96cc" xsi:nil="true"/>
-    <FeatureTagsTaxHTField0 xmlns="4873beb7-5857-4685-be1f-d57550cc96cc">
-      <Terms xmlns="http://schemas.microsoft.com/office/infopath/2007/PartnerControls"/>
-    </FeatureTagsTaxHTField0>
-    <Provider xmlns="4873beb7-5857-4685-be1f-d57550cc96cc" xsi:nil="true"/>
-    <UACurrentWords xmlns="4873beb7-5857-4685-be1f-d57550cc96cc" xsi:nil="true"/>
-    <AssetId xmlns="4873beb7-5857-4685-be1f-d57550cc96cc">TP103749966</AssetId>
-    <TPClientViewer xmlns="4873beb7-5857-4685-be1f-d57550cc96cc" xsi:nil="true"/>
-    <DSATActionTaken xmlns="4873beb7-5857-4685-be1f-d57550cc96cc" xsi:nil="true"/>
-    <APEditor xmlns="4873beb7-5857-4685-be1f-d57550cc96cc">
-      <UserInfo>
-        <DisplayName/>
-        <AccountId xsi:nil="true"/>
-        <AccountType/>
-      </UserInfo>
-    </APEditor>
-    <TPInstallLocation xmlns="4873beb7-5857-4685-be1f-d57550cc96cc" xsi:nil="true"/>
-    <OOCacheId xmlns="4873beb7-5857-4685-be1f-d57550cc96cc" xsi:nil="true"/>
-    <IsDeleted xmlns="4873beb7-5857-4685-be1f-d57550cc96cc">false</IsDeleted>
-    <PublishTargets xmlns="4873beb7-5857-4685-be1f-d57550cc96cc">OfficeOnlineVNext</PublishTargets>
-    <ApprovalLog xmlns="4873beb7-5857-4685-be1f-d57550cc96cc" xsi:nil="true"/>
-    <BugNumber xmlns="4873beb7-5857-4685-be1f-d57550cc96cc" xsi:nil="true"/>
-    <CrawlForDependencies xmlns="4873beb7-5857-4685-be1f-d57550cc96cc">false</CrawlForDependencies>
-    <InternalTagsTaxHTField0 xmlns="4873beb7-5857-4685-be1f-d57550cc96cc">
-      <Terms xmlns="http://schemas.microsoft.com/office/infopath/2007/PartnerControls"/>
-    </InternalTagsTaxHTField0>
-    <LastHandOff xmlns="4873beb7-5857-4685-be1f-d57550cc96cc" xsi:nil="true"/>
-    <Milestone xmlns="4873beb7-5857-4685-be1f-d57550cc96cc" xsi:nil="true"/>
-    <OriginalRelease xmlns="4873beb7-5857-4685-be1f-d57550cc96cc">15</OriginalRelease>
-    <RecommendationsModifier xmlns="4873beb7-5857-4685-be1f-d57550cc96cc" xsi:nil="true"/>
-    <ScenarioTagsTaxHTField0 xmlns="4873beb7-5857-4685-be1f-d57550cc96cc">
-      <Terms xmlns="http://schemas.microsoft.com/office/infopath/2007/PartnerControls"/>
-    </ScenarioTagsTaxHTField0>
-    <UANotes xmlns="4873beb7-5857-4685-be1f-d57550cc96cc" xsi:nil="true"/>
-  </documentManagement>
-</p:properties>
-</file>
-
 <file path=customXml/item4.xml><?xml version="1.0" encoding="utf-8"?>
 <b:Sources xmlns:b="http://schemas.openxmlformats.org/officeDocument/2006/bibliography" SelectedStyle="\APA.XSL" StyleName="APA">
   <b:Source>
@@ -6273,6 +8687,24 @@
 </file>
 
 <file path=customXml/itemProps1.xml><?xml version="1.0" encoding="utf-8"?>
+<ds:datastoreItem xmlns:ds="http://schemas.openxmlformats.org/officeDocument/2006/customXml" ds:itemID="{83AE4ADC-D632-40A7-A0C1-0481BB069C4F}">
+  <ds:schemaRefs>
+    <ds:schemaRef ds:uri="http://schemas.microsoft.com/office/2006/metadata/properties"/>
+    <ds:schemaRef ds:uri="http://schemas.microsoft.com/office/infopath/2007/PartnerControls"/>
+    <ds:schemaRef ds:uri="4873beb7-5857-4685-be1f-d57550cc96cc"/>
+  </ds:schemaRefs>
+</ds:datastoreItem>
+</file>
+
+<file path=customXml/itemProps2.xml><?xml version="1.0" encoding="utf-8"?>
+<ds:datastoreItem xmlns:ds="http://schemas.openxmlformats.org/officeDocument/2006/customXml" ds:itemID="{FF740C13-C6A2-43D3-86C5-4CBB969C2CB1}">
+  <ds:schemaRefs>
+    <ds:schemaRef ds:uri="http://schemas.microsoft.com/sharepoint/v3/contenttype/forms"/>
+  </ds:schemaRefs>
+</ds:datastoreItem>
+</file>
+
+<file path=customXml/itemProps3.xml><?xml version="1.0" encoding="utf-8"?>
 <ds:datastoreItem xmlns:ds="http://schemas.openxmlformats.org/officeDocument/2006/customXml" ds:itemID="{88FF2527-3592-4DBF-9FD9-FEA06E5BF9A7}">
   <ds:schemaRefs>
     <ds:schemaRef ds:uri="http://schemas.microsoft.com/office/2006/metadata/contentType"/>
@@ -6290,26 +8722,8 @@
 </ds:datastoreItem>
 </file>
 
-<file path=customXml/itemProps2.xml><?xml version="1.0" encoding="utf-8"?>
-<ds:datastoreItem xmlns:ds="http://schemas.openxmlformats.org/officeDocument/2006/customXml" ds:itemID="{FF740C13-C6A2-43D3-86C5-4CBB969C2CB1}">
-  <ds:schemaRefs>
-    <ds:schemaRef ds:uri="http://schemas.microsoft.com/sharepoint/v3/contenttype/forms"/>
-  </ds:schemaRefs>
-</ds:datastoreItem>
-</file>
-
-<file path=customXml/itemProps3.xml><?xml version="1.0" encoding="utf-8"?>
-<ds:datastoreItem xmlns:ds="http://schemas.openxmlformats.org/officeDocument/2006/customXml" ds:itemID="{83AE4ADC-D632-40A7-A0C1-0481BB069C4F}">
-  <ds:schemaRefs>
-    <ds:schemaRef ds:uri="http://schemas.microsoft.com/office/2006/metadata/properties"/>
-    <ds:schemaRef ds:uri="http://schemas.microsoft.com/office/infopath/2007/PartnerControls"/>
-    <ds:schemaRef ds:uri="4873beb7-5857-4685-be1f-d57550cc96cc"/>
-  </ds:schemaRefs>
-</ds:datastoreItem>
-</file>
-
 <file path=customXml/itemProps4.xml><?xml version="1.0" encoding="utf-8"?>
-<ds:datastoreItem xmlns:ds="http://schemas.openxmlformats.org/officeDocument/2006/customXml" ds:itemID="{0D1E1CCF-9A31-4B9A-BF42-FB05C63192D7}">
+<ds:datastoreItem xmlns:ds="http://schemas.openxmlformats.org/officeDocument/2006/customXml" ds:itemID="{A154E26B-F929-4851-9786-B916362DAED5}">
   <ds:schemaRefs>
     <ds:schemaRef ds:uri="http://schemas.openxmlformats.org/officeDocument/2006/bibliography"/>
   </ds:schemaRefs>

</xml_diff>

<commit_message>
Ámbito léxico en closures: Es cuando las funciones se ejecutan utilizando la cadena de alcance donde estaban vigentes en su momento.
</commit_message>
<xml_diff>
--- a/CursoClosuresYScopeJavaScript/CursoClosures_ScopeJavaScript.docx
+++ b/CursoClosuresYScopeJavaScript/CursoClosures_ScopeJavaScript.docx
@@ -1851,8 +1851,6 @@
       <w:r>
         <w:t>¿Qué es un closure?</w:t>
       </w:r>
-      <w:bookmarkStart w:id="0" w:name="_GoBack"/>
-      <w:bookmarkEnd w:id="0"/>
     </w:p>
     <w:p>
       <w:pPr>
@@ -4226,8 +4224,214 @@
         </w:rPr>
       </w:pPr>
     </w:p>
+    <w:p>
+      <w:pPr>
+        <w:jc w:val="both"/>
+        <w:rPr>
+          <w:rFonts w:ascii="Arial" w:hAnsi="Arial" w:cs="Arial"/>
+          <w:lang w:val="es-MX"/>
+        </w:rPr>
+      </w:pPr>
+    </w:p>
+    <w:p>
+      <w:pPr>
+        <w:pStyle w:val="Ttulo1"/>
+      </w:pPr>
+      <w:r>
+        <w:t>Ámbito léxico en closures</w:t>
+      </w:r>
+    </w:p>
+    <w:p>
+      <w:pPr>
+        <w:jc w:val="both"/>
+        <w:rPr>
+          <w:rFonts w:ascii="Arial" w:hAnsi="Arial" w:cs="Arial"/>
+          <w:lang w:val="es-MX"/>
+        </w:rPr>
+      </w:pPr>
+      <w:r>
+        <w:rPr>
+          <w:rFonts w:ascii="Arial" w:hAnsi="Arial" w:cs="Arial"/>
+          <w:lang w:val="es-MX"/>
+        </w:rPr>
+        <w:t>El ámbito léxico es cuando las funciones se ejecutan utilizando la cadena del alcance donde estaban vigente en su momento.</w:t>
+      </w:r>
+    </w:p>
+    <w:p>
+      <w:pPr>
+        <w:jc w:val="both"/>
+        <w:rPr>
+          <w:rFonts w:ascii="Arial" w:hAnsi="Arial" w:cs="Arial"/>
+          <w:lang w:val="es-MX"/>
+        </w:rPr>
+      </w:pPr>
+      <w:r>
+        <w:rPr>
+          <w:rFonts w:ascii="Arial" w:hAnsi="Arial" w:cs="Arial"/>
+          <w:lang w:val="es-MX"/>
+        </w:rPr>
+        <w:t>Esto significa que podemos acceder al valor “</w:t>
+      </w:r>
+      <w:proofErr w:type="spellStart"/>
+      <w:r>
+        <w:rPr>
+          <w:rFonts w:ascii="Arial" w:hAnsi="Arial" w:cs="Arial"/>
+          <w:lang w:val="es-MX"/>
+        </w:rPr>
+        <w:t>count</w:t>
+      </w:r>
+      <w:proofErr w:type="spellEnd"/>
+      <w:r>
+        <w:rPr>
+          <w:rFonts w:ascii="Arial" w:hAnsi="Arial" w:cs="Arial"/>
+          <w:lang w:val="es-MX"/>
+        </w:rPr>
+        <w:t>” dentro de la función porque es el alcance donde está asignado.</w:t>
+      </w:r>
+      <w:bookmarkStart w:id="0" w:name="_GoBack"/>
+      <w:bookmarkEnd w:id="0"/>
+    </w:p>
+    <w:p>
+      <w:pPr>
+        <w:jc w:val="both"/>
+        <w:rPr>
+          <w:rFonts w:ascii="Arial" w:hAnsi="Arial" w:cs="Arial"/>
+          <w:lang w:val="es-MX"/>
+        </w:rPr>
+      </w:pPr>
+      <w:r>
+        <w:rPr>
+          <w:rFonts w:ascii="Arial" w:hAnsi="Arial" w:cs="Arial"/>
+          <w:lang w:val="es-MX"/>
+        </w:rPr>
+        <w:t>Podemos tener varias formas de manejar la constante “</w:t>
+      </w:r>
+      <w:proofErr w:type="spellStart"/>
+      <w:r>
+        <w:rPr>
+          <w:rFonts w:ascii="Arial" w:hAnsi="Arial" w:cs="Arial"/>
+          <w:lang w:val="es-MX"/>
+        </w:rPr>
+        <w:t>buildCount</w:t>
+      </w:r>
+      <w:proofErr w:type="spellEnd"/>
+      <w:r>
+        <w:rPr>
+          <w:rFonts w:ascii="Arial" w:hAnsi="Arial" w:cs="Arial"/>
+          <w:lang w:val="es-MX"/>
+        </w:rPr>
+        <w:t xml:space="preserve">”, significa que la podemos asignar a </w:t>
+      </w:r>
+      <w:proofErr w:type="spellStart"/>
+      <w:r>
+        <w:rPr>
+          <w:rFonts w:ascii="Arial" w:hAnsi="Arial" w:cs="Arial"/>
+          <w:lang w:val="es-MX"/>
+        </w:rPr>
+        <w:t>myCount</w:t>
+      </w:r>
+      <w:proofErr w:type="spellEnd"/>
+      <w:r>
+        <w:rPr>
+          <w:rFonts w:ascii="Arial" w:hAnsi="Arial" w:cs="Arial"/>
+          <w:lang w:val="es-MX"/>
+        </w:rPr>
+        <w:t xml:space="preserve"> y </w:t>
+      </w:r>
+      <w:proofErr w:type="spellStart"/>
+      <w:r>
+        <w:rPr>
+          <w:rFonts w:ascii="Arial" w:hAnsi="Arial" w:cs="Arial"/>
+          <w:lang w:val="es-MX"/>
+        </w:rPr>
+        <w:t>myOtherCount</w:t>
+      </w:r>
+      <w:proofErr w:type="spellEnd"/>
+      <w:r>
+        <w:rPr>
+          <w:rFonts w:ascii="Arial" w:hAnsi="Arial" w:cs="Arial"/>
+          <w:lang w:val="es-MX"/>
+        </w:rPr>
+        <w:t xml:space="preserve">. Trabajaremos con el </w:t>
+      </w:r>
+      <w:proofErr w:type="spellStart"/>
+      <w:proofErr w:type="gramStart"/>
+      <w:r>
+        <w:rPr>
+          <w:rFonts w:ascii="Arial" w:hAnsi="Arial" w:cs="Arial"/>
+          <w:lang w:val="es-MX"/>
+        </w:rPr>
+        <w:t>scope</w:t>
+      </w:r>
+      <w:proofErr w:type="spellEnd"/>
+      <w:r>
+        <w:rPr>
+          <w:rFonts w:ascii="Arial" w:hAnsi="Arial" w:cs="Arial"/>
+          <w:lang w:val="es-MX"/>
+        </w:rPr>
+        <w:t>(</w:t>
+      </w:r>
+      <w:proofErr w:type="gramEnd"/>
+      <w:r>
+        <w:rPr>
+          <w:rFonts w:ascii="Arial" w:hAnsi="Arial" w:cs="Arial"/>
+          <w:lang w:val="es-MX"/>
+        </w:rPr>
+        <w:t>alcance) que tiene esta variable, poder ejecutarla y empezar a contar desde donde necesitemos.</w:t>
+      </w:r>
+    </w:p>
+    <w:p>
+      <w:pPr>
+        <w:jc w:val="center"/>
+        <w:rPr>
+          <w:rFonts w:ascii="Arial" w:hAnsi="Arial" w:cs="Arial"/>
+          <w:lang w:val="es-MX"/>
+        </w:rPr>
+      </w:pPr>
+      <w:r>
+        <w:rPr>
+          <w:rFonts w:ascii="Arial" w:hAnsi="Arial" w:cs="Arial"/>
+          <w:lang w:val="es-MX"/>
+        </w:rPr>
+        <w:drawing>
+          <wp:inline distT="0" distB="0" distL="0" distR="0" wp14:anchorId="40261272" wp14:editId="0C2CFC8C">
+            <wp:extent cx="5732145" cy="2117725"/>
+            <wp:effectExtent l="0" t="0" r="1905" b="0"/>
+            <wp:docPr id="1" name="Imagen 1"/>
+            <wp:cNvGraphicFramePr>
+              <a:graphicFrameLocks xmlns:a="http://schemas.openxmlformats.org/drawingml/2006/main" noChangeAspect="1"/>
+            </wp:cNvGraphicFramePr>
+            <a:graphic xmlns:a="http://schemas.openxmlformats.org/drawingml/2006/main">
+              <a:graphicData uri="http://schemas.openxmlformats.org/drawingml/2006/picture">
+                <pic:pic xmlns:pic="http://schemas.openxmlformats.org/drawingml/2006/picture">
+                  <pic:nvPicPr>
+                    <pic:cNvPr id="1" name=""/>
+                    <pic:cNvPicPr/>
+                  </pic:nvPicPr>
+                  <pic:blipFill>
+                    <a:blip r:embed="rId11"/>
+                    <a:stretch>
+                      <a:fillRect/>
+                    </a:stretch>
+                  </pic:blipFill>
+                  <pic:spPr>
+                    <a:xfrm>
+                      <a:off x="0" y="0"/>
+                      <a:ext cx="5732145" cy="2117725"/>
+                    </a:xfrm>
+                    <a:prstGeom prst="rect">
+                      <a:avLst/>
+                    </a:prstGeom>
+                  </pic:spPr>
+                </pic:pic>
+              </a:graphicData>
+            </a:graphic>
+          </wp:inline>
+        </w:drawing>
+      </w:r>
+    </w:p>
     <w:sectPr>
-      <w:footerReference w:type="default" r:id="rId11"/>
+      <w:footerReference w:type="default" r:id="rId12"/>
       <w:pgSz w:w="11907" w:h="16839" w:code="9"/>
       <w:pgMar w:top="1440" w:right="1440" w:bottom="1440" w:left="1440" w:header="720" w:footer="720" w:gutter="0"/>
       <w:cols w:space="720"/>
@@ -4306,7 +4510,7 @@
             <w:noProof/>
             <w:lang w:bidi="es-ES"/>
           </w:rPr>
-          <w:t>2</w:t>
+          <w:t>3</w:t>
         </w:r>
         <w:r>
           <w:rPr>
@@ -6351,7 +6555,6 @@
   <w:style w:type="character" w:default="1" w:styleId="Fuentedeprrafopredeter">
     <w:name w:val="Default Paragraph Font"/>
     <w:uiPriority w:val="1"/>
-    <w:semiHidden/>
     <w:unhideWhenUsed/>
   </w:style>
   <w:style w:type="table" w:default="1" w:styleId="Tablanormal">
@@ -7459,141 +7662,6 @@
 </file>
 
 <file path=customXml/item1.xml><?xml version="1.0" encoding="utf-8"?>
-<p:properties xmlns:p="http://schemas.microsoft.com/office/2006/metadata/properties" xmlns:xsi="http://www.w3.org/2001/XMLSchema-instance" xmlns:pc="http://schemas.microsoft.com/office/infopath/2007/PartnerControls">
-  <documentManagement>
-    <APDescription xmlns="4873beb7-5857-4685-be1f-d57550cc96cc" xsi:nil="true"/>
-    <AssetExpire xmlns="4873beb7-5857-4685-be1f-d57550cc96cc">2029-01-01T08:00:00+00:00</AssetExpire>
-    <CampaignTagsTaxHTField0 xmlns="4873beb7-5857-4685-be1f-d57550cc96cc">
-      <Terms xmlns="http://schemas.microsoft.com/office/infopath/2007/PartnerControls"/>
-    </CampaignTagsTaxHTField0>
-    <IntlLangReviewDate xmlns="4873beb7-5857-4685-be1f-d57550cc96cc" xsi:nil="true"/>
-    <TPFriendlyName xmlns="4873beb7-5857-4685-be1f-d57550cc96cc" xsi:nil="true"/>
-    <IntlLangReview xmlns="4873beb7-5857-4685-be1f-d57550cc96cc">false</IntlLangReview>
-    <LocLastLocAttemptVersionLookup xmlns="4873beb7-5857-4685-be1f-d57550cc96cc">864570</LocLastLocAttemptVersionLookup>
-    <PolicheckWords xmlns="4873beb7-5857-4685-be1f-d57550cc96cc" xsi:nil="true"/>
-    <SubmitterId xmlns="4873beb7-5857-4685-be1f-d57550cc96cc" xsi:nil="true"/>
-    <AcquiredFrom xmlns="4873beb7-5857-4685-be1f-d57550cc96cc">Internal MS</AcquiredFrom>
-    <EditorialStatus xmlns="4873beb7-5857-4685-be1f-d57550cc96cc">Complete</EditorialStatus>
-    <Markets xmlns="4873beb7-5857-4685-be1f-d57550cc96cc"/>
-    <OriginAsset xmlns="4873beb7-5857-4685-be1f-d57550cc96cc" xsi:nil="true"/>
-    <AssetStart xmlns="4873beb7-5857-4685-be1f-d57550cc96cc">2012-11-01T04:53:00+00:00</AssetStart>
-    <FriendlyTitle xmlns="4873beb7-5857-4685-be1f-d57550cc96cc" xsi:nil="true"/>
-    <MarketSpecific xmlns="4873beb7-5857-4685-be1f-d57550cc96cc">false</MarketSpecific>
-    <TPNamespace xmlns="4873beb7-5857-4685-be1f-d57550cc96cc" xsi:nil="true"/>
-    <PublishStatusLookup xmlns="4873beb7-5857-4685-be1f-d57550cc96cc">
-      <Value>1655138</Value>
-    </PublishStatusLookup>
-    <APAuthor xmlns="4873beb7-5857-4685-be1f-d57550cc96cc">
-      <UserInfo>
-        <DisplayName>MIDDLEEAST\v-keerth</DisplayName>
-        <AccountId>2799</AccountId>
-        <AccountType/>
-      </UserInfo>
-    </APAuthor>
-    <TPCommandLine xmlns="4873beb7-5857-4685-be1f-d57550cc96cc" xsi:nil="true"/>
-    <IntlLangReviewer xmlns="4873beb7-5857-4685-be1f-d57550cc96cc" xsi:nil="true"/>
-    <OpenTemplate xmlns="4873beb7-5857-4685-be1f-d57550cc96cc">true</OpenTemplate>
-    <CSXSubmissionDate xmlns="4873beb7-5857-4685-be1f-d57550cc96cc" xsi:nil="true"/>
-    <TaxCatchAll xmlns="4873beb7-5857-4685-be1f-d57550cc96cc"/>
-    <Manager xmlns="4873beb7-5857-4685-be1f-d57550cc96cc" xsi:nil="true"/>
-    <NumericId xmlns="4873beb7-5857-4685-be1f-d57550cc96cc" xsi:nil="true"/>
-    <ParentAssetId xmlns="4873beb7-5857-4685-be1f-d57550cc96cc" xsi:nil="true"/>
-    <OriginalSourceMarket xmlns="4873beb7-5857-4685-be1f-d57550cc96cc" xsi:nil="true"/>
-    <ApprovalStatus xmlns="4873beb7-5857-4685-be1f-d57550cc96cc">InProgress</ApprovalStatus>
-    <TPComponent xmlns="4873beb7-5857-4685-be1f-d57550cc96cc" xsi:nil="true"/>
-    <EditorialTags xmlns="4873beb7-5857-4685-be1f-d57550cc96cc" xsi:nil="true"/>
-    <TPExecutable xmlns="4873beb7-5857-4685-be1f-d57550cc96cc" xsi:nil="true"/>
-    <TPLaunchHelpLink xmlns="4873beb7-5857-4685-be1f-d57550cc96cc" xsi:nil="true"/>
-    <LocComments xmlns="4873beb7-5857-4685-be1f-d57550cc96cc" xsi:nil="true"/>
-    <LocRecommendedHandoff xmlns="4873beb7-5857-4685-be1f-d57550cc96cc" xsi:nil="true"/>
-    <SourceTitle xmlns="4873beb7-5857-4685-be1f-d57550cc96cc" xsi:nil="true"/>
-    <CSXUpdate xmlns="4873beb7-5857-4685-be1f-d57550cc96cc">false</CSXUpdate>
-    <IntlLocPriority xmlns="4873beb7-5857-4685-be1f-d57550cc96cc" xsi:nil="true"/>
-    <UAProjectedTotalWords xmlns="4873beb7-5857-4685-be1f-d57550cc96cc" xsi:nil="true"/>
-    <AssetType xmlns="4873beb7-5857-4685-be1f-d57550cc96cc">TP</AssetType>
-    <MachineTranslated xmlns="4873beb7-5857-4685-be1f-d57550cc96cc">false</MachineTranslated>
-    <OutputCachingOn xmlns="4873beb7-5857-4685-be1f-d57550cc96cc">false</OutputCachingOn>
-    <TemplateStatus xmlns="4873beb7-5857-4685-be1f-d57550cc96cc">Complete</TemplateStatus>
-    <IsSearchable xmlns="4873beb7-5857-4685-be1f-d57550cc96cc">true</IsSearchable>
-    <ContentItem xmlns="4873beb7-5857-4685-be1f-d57550cc96cc" xsi:nil="true"/>
-    <HandoffToMSDN xmlns="4873beb7-5857-4685-be1f-d57550cc96cc" xsi:nil="true"/>
-    <ShowIn xmlns="4873beb7-5857-4685-be1f-d57550cc96cc">Show everywhere</ShowIn>
-    <ThumbnailAssetId xmlns="4873beb7-5857-4685-be1f-d57550cc96cc" xsi:nil="true"/>
-    <UALocComments xmlns="4873beb7-5857-4685-be1f-d57550cc96cc" xsi:nil="true"/>
-    <UALocRecommendation xmlns="4873beb7-5857-4685-be1f-d57550cc96cc">Localize</UALocRecommendation>
-    <LastModifiedDateTime xmlns="4873beb7-5857-4685-be1f-d57550cc96cc" xsi:nil="true"/>
-    <LegacyData xmlns="4873beb7-5857-4685-be1f-d57550cc96cc" xsi:nil="true"/>
-    <LocManualTestRequired xmlns="4873beb7-5857-4685-be1f-d57550cc96cc">false</LocManualTestRequired>
-    <LocMarketGroupTiers2 xmlns="4873beb7-5857-4685-be1f-d57550cc96cc" xsi:nil="true"/>
-    <ClipArtFilename xmlns="4873beb7-5857-4685-be1f-d57550cc96cc" xsi:nil="true"/>
-    <TPApplication xmlns="4873beb7-5857-4685-be1f-d57550cc96cc" xsi:nil="true"/>
-    <CSXHash xmlns="4873beb7-5857-4685-be1f-d57550cc96cc" xsi:nil="true"/>
-    <DirectSourceMarket xmlns="4873beb7-5857-4685-be1f-d57550cc96cc" xsi:nil="true"/>
-    <PrimaryImageGen xmlns="4873beb7-5857-4685-be1f-d57550cc96cc">true</PrimaryImageGen>
-    <PlannedPubDate xmlns="4873beb7-5857-4685-be1f-d57550cc96cc" xsi:nil="true"/>
-    <CSXSubmissionMarket xmlns="4873beb7-5857-4685-be1f-d57550cc96cc" xsi:nil="true"/>
-    <Downloads xmlns="4873beb7-5857-4685-be1f-d57550cc96cc">0</Downloads>
-    <ArtSampleDocs xmlns="4873beb7-5857-4685-be1f-d57550cc96cc" xsi:nil="true"/>
-    <TrustLevel xmlns="4873beb7-5857-4685-be1f-d57550cc96cc">1 Microsoft Managed Content</TrustLevel>
-    <BlockPublish xmlns="4873beb7-5857-4685-be1f-d57550cc96cc">false</BlockPublish>
-    <TPLaunchHelpLinkType xmlns="4873beb7-5857-4685-be1f-d57550cc96cc">Template</TPLaunchHelpLinkType>
-    <LocalizationTagsTaxHTField0 xmlns="4873beb7-5857-4685-be1f-d57550cc96cc">
-      <Terms xmlns="http://schemas.microsoft.com/office/infopath/2007/PartnerControls"/>
-    </LocalizationTagsTaxHTField0>
-    <BusinessGroup xmlns="4873beb7-5857-4685-be1f-d57550cc96cc" xsi:nil="true"/>
-    <Providers xmlns="4873beb7-5857-4685-be1f-d57550cc96cc" xsi:nil="true"/>
-    <TemplateTemplateType xmlns="4873beb7-5857-4685-be1f-d57550cc96cc">Word Document Template</TemplateTemplateType>
-    <TimesCloned xmlns="4873beb7-5857-4685-be1f-d57550cc96cc" xsi:nil="true"/>
-    <TPAppVersion xmlns="4873beb7-5857-4685-be1f-d57550cc96cc" xsi:nil="true"/>
-    <VoteCount xmlns="4873beb7-5857-4685-be1f-d57550cc96cc" xsi:nil="true"/>
-    <AverageRating xmlns="4873beb7-5857-4685-be1f-d57550cc96cc" xsi:nil="true"/>
-    <FeatureTagsTaxHTField0 xmlns="4873beb7-5857-4685-be1f-d57550cc96cc">
-      <Terms xmlns="http://schemas.microsoft.com/office/infopath/2007/PartnerControls"/>
-    </FeatureTagsTaxHTField0>
-    <Provider xmlns="4873beb7-5857-4685-be1f-d57550cc96cc" xsi:nil="true"/>
-    <UACurrentWords xmlns="4873beb7-5857-4685-be1f-d57550cc96cc" xsi:nil="true"/>
-    <AssetId xmlns="4873beb7-5857-4685-be1f-d57550cc96cc">TP103749966</AssetId>
-    <TPClientViewer xmlns="4873beb7-5857-4685-be1f-d57550cc96cc" xsi:nil="true"/>
-    <DSATActionTaken xmlns="4873beb7-5857-4685-be1f-d57550cc96cc" xsi:nil="true"/>
-    <APEditor xmlns="4873beb7-5857-4685-be1f-d57550cc96cc">
-      <UserInfo>
-        <DisplayName/>
-        <AccountId xsi:nil="true"/>
-        <AccountType/>
-      </UserInfo>
-    </APEditor>
-    <TPInstallLocation xmlns="4873beb7-5857-4685-be1f-d57550cc96cc" xsi:nil="true"/>
-    <OOCacheId xmlns="4873beb7-5857-4685-be1f-d57550cc96cc" xsi:nil="true"/>
-    <IsDeleted xmlns="4873beb7-5857-4685-be1f-d57550cc96cc">false</IsDeleted>
-    <PublishTargets xmlns="4873beb7-5857-4685-be1f-d57550cc96cc">OfficeOnlineVNext</PublishTargets>
-    <ApprovalLog xmlns="4873beb7-5857-4685-be1f-d57550cc96cc" xsi:nil="true"/>
-    <BugNumber xmlns="4873beb7-5857-4685-be1f-d57550cc96cc" xsi:nil="true"/>
-    <CrawlForDependencies xmlns="4873beb7-5857-4685-be1f-d57550cc96cc">false</CrawlForDependencies>
-    <InternalTagsTaxHTField0 xmlns="4873beb7-5857-4685-be1f-d57550cc96cc">
-      <Terms xmlns="http://schemas.microsoft.com/office/infopath/2007/PartnerControls"/>
-    </InternalTagsTaxHTField0>
-    <LastHandOff xmlns="4873beb7-5857-4685-be1f-d57550cc96cc" xsi:nil="true"/>
-    <Milestone xmlns="4873beb7-5857-4685-be1f-d57550cc96cc" xsi:nil="true"/>
-    <OriginalRelease xmlns="4873beb7-5857-4685-be1f-d57550cc96cc">15</OriginalRelease>
-    <RecommendationsModifier xmlns="4873beb7-5857-4685-be1f-d57550cc96cc" xsi:nil="true"/>
-    <ScenarioTagsTaxHTField0 xmlns="4873beb7-5857-4685-be1f-d57550cc96cc">
-      <Terms xmlns="http://schemas.microsoft.com/office/infopath/2007/PartnerControls"/>
-    </ScenarioTagsTaxHTField0>
-    <UANotes xmlns="4873beb7-5857-4685-be1f-d57550cc96cc" xsi:nil="true"/>
-  </documentManagement>
-</p:properties>
-</file>
-
-<file path=customXml/item2.xml><?xml version="1.0" encoding="utf-8"?>
-<?mso-contentType ?>
-<FormTemplates xmlns="http://schemas.microsoft.com/sharepoint/v3/contenttype/forms">
-  <Display>DocumentLibraryForm</Display>
-  <Edit>AssetEditForm</Edit>
-  <New>DocumentLibraryForm</New>
-</FormTemplates>
-</file>
-
-<file path=customXml/item3.xml><?xml version="1.0" encoding="utf-8"?>
 <ct:contentTypeSchema xmlns:ct="http://schemas.microsoft.com/office/2006/metadata/contentType" xmlns:ma="http://schemas.microsoft.com/office/2006/metadata/properties/metaAttributes" ct:_="" ma:_="" ma:contentTypeName="TemplateFile" ma:contentTypeID="0x0101006EDDDB5EE6D98C44930B742096920B300400F5B6D36B3EF94B4E9A635CDF2A18F5B8" ma:contentTypeVersion="72" ma:contentTypeDescription="Create a new document." ma:contentTypeScope="" ma:versionID="a23e56308344d904b51738559c3d67c9">
   <xsd:schema xmlns:xsd="http://www.w3.org/2001/XMLSchema" xmlns:xs="http://www.w3.org/2001/XMLSchema" xmlns:p="http://schemas.microsoft.com/office/2006/metadata/properties" xmlns:ns2="4873beb7-5857-4685-be1f-d57550cc96cc" targetNamespace="http://schemas.microsoft.com/office/2006/metadata/properties" ma:root="true" ma:fieldsID="cd0908cc4600e77bf5da051303e00c8d" ns2:_="">
     <xsd:import namespace="4873beb7-5857-4685-be1f-d57550cc96cc"/>
@@ -8633,6 +8701,141 @@
 </ct:contentTypeSchema>
 </file>
 
+<file path=customXml/item2.xml><?xml version="1.0" encoding="utf-8"?>
+<?mso-contentType ?>
+<FormTemplates xmlns="http://schemas.microsoft.com/sharepoint/v3/contenttype/forms">
+  <Display>DocumentLibraryForm</Display>
+  <Edit>AssetEditForm</Edit>
+  <New>DocumentLibraryForm</New>
+</FormTemplates>
+</file>
+
+<file path=customXml/item3.xml><?xml version="1.0" encoding="utf-8"?>
+<p:properties xmlns:p="http://schemas.microsoft.com/office/2006/metadata/properties" xmlns:xsi="http://www.w3.org/2001/XMLSchema-instance" xmlns:pc="http://schemas.microsoft.com/office/infopath/2007/PartnerControls">
+  <documentManagement>
+    <APDescription xmlns="4873beb7-5857-4685-be1f-d57550cc96cc" xsi:nil="true"/>
+    <AssetExpire xmlns="4873beb7-5857-4685-be1f-d57550cc96cc">2029-01-01T08:00:00+00:00</AssetExpire>
+    <CampaignTagsTaxHTField0 xmlns="4873beb7-5857-4685-be1f-d57550cc96cc">
+      <Terms xmlns="http://schemas.microsoft.com/office/infopath/2007/PartnerControls"/>
+    </CampaignTagsTaxHTField0>
+    <IntlLangReviewDate xmlns="4873beb7-5857-4685-be1f-d57550cc96cc" xsi:nil="true"/>
+    <TPFriendlyName xmlns="4873beb7-5857-4685-be1f-d57550cc96cc" xsi:nil="true"/>
+    <IntlLangReview xmlns="4873beb7-5857-4685-be1f-d57550cc96cc">false</IntlLangReview>
+    <LocLastLocAttemptVersionLookup xmlns="4873beb7-5857-4685-be1f-d57550cc96cc">864570</LocLastLocAttemptVersionLookup>
+    <PolicheckWords xmlns="4873beb7-5857-4685-be1f-d57550cc96cc" xsi:nil="true"/>
+    <SubmitterId xmlns="4873beb7-5857-4685-be1f-d57550cc96cc" xsi:nil="true"/>
+    <AcquiredFrom xmlns="4873beb7-5857-4685-be1f-d57550cc96cc">Internal MS</AcquiredFrom>
+    <EditorialStatus xmlns="4873beb7-5857-4685-be1f-d57550cc96cc">Complete</EditorialStatus>
+    <Markets xmlns="4873beb7-5857-4685-be1f-d57550cc96cc"/>
+    <OriginAsset xmlns="4873beb7-5857-4685-be1f-d57550cc96cc" xsi:nil="true"/>
+    <AssetStart xmlns="4873beb7-5857-4685-be1f-d57550cc96cc">2012-11-01T04:53:00+00:00</AssetStart>
+    <FriendlyTitle xmlns="4873beb7-5857-4685-be1f-d57550cc96cc" xsi:nil="true"/>
+    <MarketSpecific xmlns="4873beb7-5857-4685-be1f-d57550cc96cc">false</MarketSpecific>
+    <TPNamespace xmlns="4873beb7-5857-4685-be1f-d57550cc96cc" xsi:nil="true"/>
+    <PublishStatusLookup xmlns="4873beb7-5857-4685-be1f-d57550cc96cc">
+      <Value>1655138</Value>
+    </PublishStatusLookup>
+    <APAuthor xmlns="4873beb7-5857-4685-be1f-d57550cc96cc">
+      <UserInfo>
+        <DisplayName>MIDDLEEAST\v-keerth</DisplayName>
+        <AccountId>2799</AccountId>
+        <AccountType/>
+      </UserInfo>
+    </APAuthor>
+    <TPCommandLine xmlns="4873beb7-5857-4685-be1f-d57550cc96cc" xsi:nil="true"/>
+    <IntlLangReviewer xmlns="4873beb7-5857-4685-be1f-d57550cc96cc" xsi:nil="true"/>
+    <OpenTemplate xmlns="4873beb7-5857-4685-be1f-d57550cc96cc">true</OpenTemplate>
+    <CSXSubmissionDate xmlns="4873beb7-5857-4685-be1f-d57550cc96cc" xsi:nil="true"/>
+    <TaxCatchAll xmlns="4873beb7-5857-4685-be1f-d57550cc96cc"/>
+    <Manager xmlns="4873beb7-5857-4685-be1f-d57550cc96cc" xsi:nil="true"/>
+    <NumericId xmlns="4873beb7-5857-4685-be1f-d57550cc96cc" xsi:nil="true"/>
+    <ParentAssetId xmlns="4873beb7-5857-4685-be1f-d57550cc96cc" xsi:nil="true"/>
+    <OriginalSourceMarket xmlns="4873beb7-5857-4685-be1f-d57550cc96cc" xsi:nil="true"/>
+    <ApprovalStatus xmlns="4873beb7-5857-4685-be1f-d57550cc96cc">InProgress</ApprovalStatus>
+    <TPComponent xmlns="4873beb7-5857-4685-be1f-d57550cc96cc" xsi:nil="true"/>
+    <EditorialTags xmlns="4873beb7-5857-4685-be1f-d57550cc96cc" xsi:nil="true"/>
+    <TPExecutable xmlns="4873beb7-5857-4685-be1f-d57550cc96cc" xsi:nil="true"/>
+    <TPLaunchHelpLink xmlns="4873beb7-5857-4685-be1f-d57550cc96cc" xsi:nil="true"/>
+    <LocComments xmlns="4873beb7-5857-4685-be1f-d57550cc96cc" xsi:nil="true"/>
+    <LocRecommendedHandoff xmlns="4873beb7-5857-4685-be1f-d57550cc96cc" xsi:nil="true"/>
+    <SourceTitle xmlns="4873beb7-5857-4685-be1f-d57550cc96cc" xsi:nil="true"/>
+    <CSXUpdate xmlns="4873beb7-5857-4685-be1f-d57550cc96cc">false</CSXUpdate>
+    <IntlLocPriority xmlns="4873beb7-5857-4685-be1f-d57550cc96cc" xsi:nil="true"/>
+    <UAProjectedTotalWords xmlns="4873beb7-5857-4685-be1f-d57550cc96cc" xsi:nil="true"/>
+    <AssetType xmlns="4873beb7-5857-4685-be1f-d57550cc96cc">TP</AssetType>
+    <MachineTranslated xmlns="4873beb7-5857-4685-be1f-d57550cc96cc">false</MachineTranslated>
+    <OutputCachingOn xmlns="4873beb7-5857-4685-be1f-d57550cc96cc">false</OutputCachingOn>
+    <TemplateStatus xmlns="4873beb7-5857-4685-be1f-d57550cc96cc">Complete</TemplateStatus>
+    <IsSearchable xmlns="4873beb7-5857-4685-be1f-d57550cc96cc">true</IsSearchable>
+    <ContentItem xmlns="4873beb7-5857-4685-be1f-d57550cc96cc" xsi:nil="true"/>
+    <HandoffToMSDN xmlns="4873beb7-5857-4685-be1f-d57550cc96cc" xsi:nil="true"/>
+    <ShowIn xmlns="4873beb7-5857-4685-be1f-d57550cc96cc">Show everywhere</ShowIn>
+    <ThumbnailAssetId xmlns="4873beb7-5857-4685-be1f-d57550cc96cc" xsi:nil="true"/>
+    <UALocComments xmlns="4873beb7-5857-4685-be1f-d57550cc96cc" xsi:nil="true"/>
+    <UALocRecommendation xmlns="4873beb7-5857-4685-be1f-d57550cc96cc">Localize</UALocRecommendation>
+    <LastModifiedDateTime xmlns="4873beb7-5857-4685-be1f-d57550cc96cc" xsi:nil="true"/>
+    <LegacyData xmlns="4873beb7-5857-4685-be1f-d57550cc96cc" xsi:nil="true"/>
+    <LocManualTestRequired xmlns="4873beb7-5857-4685-be1f-d57550cc96cc">false</LocManualTestRequired>
+    <LocMarketGroupTiers2 xmlns="4873beb7-5857-4685-be1f-d57550cc96cc" xsi:nil="true"/>
+    <ClipArtFilename xmlns="4873beb7-5857-4685-be1f-d57550cc96cc" xsi:nil="true"/>
+    <TPApplication xmlns="4873beb7-5857-4685-be1f-d57550cc96cc" xsi:nil="true"/>
+    <CSXHash xmlns="4873beb7-5857-4685-be1f-d57550cc96cc" xsi:nil="true"/>
+    <DirectSourceMarket xmlns="4873beb7-5857-4685-be1f-d57550cc96cc" xsi:nil="true"/>
+    <PrimaryImageGen xmlns="4873beb7-5857-4685-be1f-d57550cc96cc">true</PrimaryImageGen>
+    <PlannedPubDate xmlns="4873beb7-5857-4685-be1f-d57550cc96cc" xsi:nil="true"/>
+    <CSXSubmissionMarket xmlns="4873beb7-5857-4685-be1f-d57550cc96cc" xsi:nil="true"/>
+    <Downloads xmlns="4873beb7-5857-4685-be1f-d57550cc96cc">0</Downloads>
+    <ArtSampleDocs xmlns="4873beb7-5857-4685-be1f-d57550cc96cc" xsi:nil="true"/>
+    <TrustLevel xmlns="4873beb7-5857-4685-be1f-d57550cc96cc">1 Microsoft Managed Content</TrustLevel>
+    <BlockPublish xmlns="4873beb7-5857-4685-be1f-d57550cc96cc">false</BlockPublish>
+    <TPLaunchHelpLinkType xmlns="4873beb7-5857-4685-be1f-d57550cc96cc">Template</TPLaunchHelpLinkType>
+    <LocalizationTagsTaxHTField0 xmlns="4873beb7-5857-4685-be1f-d57550cc96cc">
+      <Terms xmlns="http://schemas.microsoft.com/office/infopath/2007/PartnerControls"/>
+    </LocalizationTagsTaxHTField0>
+    <BusinessGroup xmlns="4873beb7-5857-4685-be1f-d57550cc96cc" xsi:nil="true"/>
+    <Providers xmlns="4873beb7-5857-4685-be1f-d57550cc96cc" xsi:nil="true"/>
+    <TemplateTemplateType xmlns="4873beb7-5857-4685-be1f-d57550cc96cc">Word Document Template</TemplateTemplateType>
+    <TimesCloned xmlns="4873beb7-5857-4685-be1f-d57550cc96cc" xsi:nil="true"/>
+    <TPAppVersion xmlns="4873beb7-5857-4685-be1f-d57550cc96cc" xsi:nil="true"/>
+    <VoteCount xmlns="4873beb7-5857-4685-be1f-d57550cc96cc" xsi:nil="true"/>
+    <AverageRating xmlns="4873beb7-5857-4685-be1f-d57550cc96cc" xsi:nil="true"/>
+    <FeatureTagsTaxHTField0 xmlns="4873beb7-5857-4685-be1f-d57550cc96cc">
+      <Terms xmlns="http://schemas.microsoft.com/office/infopath/2007/PartnerControls"/>
+    </FeatureTagsTaxHTField0>
+    <Provider xmlns="4873beb7-5857-4685-be1f-d57550cc96cc" xsi:nil="true"/>
+    <UACurrentWords xmlns="4873beb7-5857-4685-be1f-d57550cc96cc" xsi:nil="true"/>
+    <AssetId xmlns="4873beb7-5857-4685-be1f-d57550cc96cc">TP103749966</AssetId>
+    <TPClientViewer xmlns="4873beb7-5857-4685-be1f-d57550cc96cc" xsi:nil="true"/>
+    <DSATActionTaken xmlns="4873beb7-5857-4685-be1f-d57550cc96cc" xsi:nil="true"/>
+    <APEditor xmlns="4873beb7-5857-4685-be1f-d57550cc96cc">
+      <UserInfo>
+        <DisplayName/>
+        <AccountId xsi:nil="true"/>
+        <AccountType/>
+      </UserInfo>
+    </APEditor>
+    <TPInstallLocation xmlns="4873beb7-5857-4685-be1f-d57550cc96cc" xsi:nil="true"/>
+    <OOCacheId xmlns="4873beb7-5857-4685-be1f-d57550cc96cc" xsi:nil="true"/>
+    <IsDeleted xmlns="4873beb7-5857-4685-be1f-d57550cc96cc">false</IsDeleted>
+    <PublishTargets xmlns="4873beb7-5857-4685-be1f-d57550cc96cc">OfficeOnlineVNext</PublishTargets>
+    <ApprovalLog xmlns="4873beb7-5857-4685-be1f-d57550cc96cc" xsi:nil="true"/>
+    <BugNumber xmlns="4873beb7-5857-4685-be1f-d57550cc96cc" xsi:nil="true"/>
+    <CrawlForDependencies xmlns="4873beb7-5857-4685-be1f-d57550cc96cc">false</CrawlForDependencies>
+    <InternalTagsTaxHTField0 xmlns="4873beb7-5857-4685-be1f-d57550cc96cc">
+      <Terms xmlns="http://schemas.microsoft.com/office/infopath/2007/PartnerControls"/>
+    </InternalTagsTaxHTField0>
+    <LastHandOff xmlns="4873beb7-5857-4685-be1f-d57550cc96cc" xsi:nil="true"/>
+    <Milestone xmlns="4873beb7-5857-4685-be1f-d57550cc96cc" xsi:nil="true"/>
+    <OriginalRelease xmlns="4873beb7-5857-4685-be1f-d57550cc96cc">15</OriginalRelease>
+    <RecommendationsModifier xmlns="4873beb7-5857-4685-be1f-d57550cc96cc" xsi:nil="true"/>
+    <ScenarioTagsTaxHTField0 xmlns="4873beb7-5857-4685-be1f-d57550cc96cc">
+      <Terms xmlns="http://schemas.microsoft.com/office/infopath/2007/PartnerControls"/>
+    </ScenarioTagsTaxHTField0>
+    <UANotes xmlns="4873beb7-5857-4685-be1f-d57550cc96cc" xsi:nil="true"/>
+  </documentManagement>
+</p:properties>
+</file>
+
 <file path=customXml/item4.xml><?xml version="1.0" encoding="utf-8"?>
 <b:Sources xmlns:b="http://schemas.openxmlformats.org/officeDocument/2006/bibliography" SelectedStyle="\APA.XSL" StyleName="APA">
   <b:Source>
@@ -8687,24 +8890,6 @@
 </file>
 
 <file path=customXml/itemProps1.xml><?xml version="1.0" encoding="utf-8"?>
-<ds:datastoreItem xmlns:ds="http://schemas.openxmlformats.org/officeDocument/2006/customXml" ds:itemID="{83AE4ADC-D632-40A7-A0C1-0481BB069C4F}">
-  <ds:schemaRefs>
-    <ds:schemaRef ds:uri="http://schemas.microsoft.com/office/2006/metadata/properties"/>
-    <ds:schemaRef ds:uri="http://schemas.microsoft.com/office/infopath/2007/PartnerControls"/>
-    <ds:schemaRef ds:uri="4873beb7-5857-4685-be1f-d57550cc96cc"/>
-  </ds:schemaRefs>
-</ds:datastoreItem>
-</file>
-
-<file path=customXml/itemProps2.xml><?xml version="1.0" encoding="utf-8"?>
-<ds:datastoreItem xmlns:ds="http://schemas.openxmlformats.org/officeDocument/2006/customXml" ds:itemID="{FF740C13-C6A2-43D3-86C5-4CBB969C2CB1}">
-  <ds:schemaRefs>
-    <ds:schemaRef ds:uri="http://schemas.microsoft.com/sharepoint/v3/contenttype/forms"/>
-  </ds:schemaRefs>
-</ds:datastoreItem>
-</file>
-
-<file path=customXml/itemProps3.xml><?xml version="1.0" encoding="utf-8"?>
 <ds:datastoreItem xmlns:ds="http://schemas.openxmlformats.org/officeDocument/2006/customXml" ds:itemID="{88FF2527-3592-4DBF-9FD9-FEA06E5BF9A7}">
   <ds:schemaRefs>
     <ds:schemaRef ds:uri="http://schemas.microsoft.com/office/2006/metadata/contentType"/>
@@ -8722,8 +8907,26 @@
 </ds:datastoreItem>
 </file>
 
+<file path=customXml/itemProps2.xml><?xml version="1.0" encoding="utf-8"?>
+<ds:datastoreItem xmlns:ds="http://schemas.openxmlformats.org/officeDocument/2006/customXml" ds:itemID="{FF740C13-C6A2-43D3-86C5-4CBB969C2CB1}">
+  <ds:schemaRefs>
+    <ds:schemaRef ds:uri="http://schemas.microsoft.com/sharepoint/v3/contenttype/forms"/>
+  </ds:schemaRefs>
+</ds:datastoreItem>
+</file>
+
+<file path=customXml/itemProps3.xml><?xml version="1.0" encoding="utf-8"?>
+<ds:datastoreItem xmlns:ds="http://schemas.openxmlformats.org/officeDocument/2006/customXml" ds:itemID="{83AE4ADC-D632-40A7-A0C1-0481BB069C4F}">
+  <ds:schemaRefs>
+    <ds:schemaRef ds:uri="http://schemas.microsoft.com/office/2006/metadata/properties"/>
+    <ds:schemaRef ds:uri="http://schemas.microsoft.com/office/infopath/2007/PartnerControls"/>
+    <ds:schemaRef ds:uri="4873beb7-5857-4685-be1f-d57550cc96cc"/>
+  </ds:schemaRefs>
+</ds:datastoreItem>
+</file>
+
 <file path=customXml/itemProps4.xml><?xml version="1.0" encoding="utf-8"?>
-<ds:datastoreItem xmlns:ds="http://schemas.openxmlformats.org/officeDocument/2006/customXml" ds:itemID="{A154E26B-F929-4851-9786-B916362DAED5}">
+<ds:datastoreItem xmlns:ds="http://schemas.openxmlformats.org/officeDocument/2006/customXml" ds:itemID="{C1DC313D-3520-4E0E-B56C-01B136E0D493}">
   <ds:schemaRefs>
     <ds:schemaRef ds:uri="http://schemas.openxmlformats.org/officeDocument/2006/bibliography"/>
   </ds:schemaRefs>

</xml_diff>

<commit_message>
Cómo crear variables privadas con closures: Variables privadas con Closures: JS por su naturaleza no fomenta el uso de datos privados pero por medio de los Closures podemos crear valores que solo puedan ser accedidos por medio de métodos, que no van a estar disponibles fuera de esta función.
</commit_message>
<xml_diff>
--- a/CursoClosuresYScopeJavaScript/CursoClosures_ScopeJavaScript.docx
+++ b/CursoClosuresYScopeJavaScript/CursoClosures_ScopeJavaScript.docx
@@ -2651,9 +2651,10 @@
           <w:sz w:val="20"/>
           <w:szCs w:val="20"/>
           <w:shd w:val="clear" w:color="auto" w:fill="272822"/>
-          <w:lang w:val="en-US" w:eastAsia="es-MX"/>
-        </w:rPr>
-      </w:pPr>
+          <w:lang w:val="es-MX" w:eastAsia="es-MX"/>
+        </w:rPr>
+      </w:pPr>
+      <w:proofErr w:type="spellStart"/>
       <w:proofErr w:type="gramStart"/>
       <w:r>
         <w:rPr>
@@ -2664,10 +2665,11 @@
           <w:sz w:val="20"/>
           <w:szCs w:val="20"/>
           <w:shd w:val="clear" w:color="auto" w:fill="272822"/>
-          <w:lang w:val="en-US" w:eastAsia="es-MX"/>
+          <w:lang w:val="es-MX" w:eastAsia="es-MX"/>
         </w:rPr>
         <w:t>let</w:t>
       </w:r>
+      <w:proofErr w:type="spellEnd"/>
       <w:proofErr w:type="gramEnd"/>
       <w:r>
         <w:rPr>
@@ -2676,7 +2678,7 @@
           <w:sz w:val="20"/>
           <w:szCs w:val="20"/>
           <w:shd w:val="clear" w:color="auto" w:fill="272822"/>
-          <w:lang w:val="en-US" w:eastAsia="es-MX"/>
+          <w:lang w:val="es-MX" w:eastAsia="es-MX"/>
         </w:rPr>
         <w:t xml:space="preserve"> </w:t>
       </w:r>
@@ -2688,7 +2690,7 @@
           <w:sz w:val="20"/>
           <w:szCs w:val="20"/>
           <w:shd w:val="clear" w:color="auto" w:fill="272822"/>
-          <w:lang w:val="en-US" w:eastAsia="es-MX"/>
+          <w:lang w:val="es-MX" w:eastAsia="es-MX"/>
         </w:rPr>
         <w:t>traigamosHijosAlMundo</w:t>
       </w:r>
@@ -2700,7 +2702,7 @@
           <w:sz w:val="20"/>
           <w:szCs w:val="20"/>
           <w:shd w:val="clear" w:color="auto" w:fill="272822"/>
-          <w:lang w:val="en-US" w:eastAsia="es-MX"/>
+          <w:lang w:val="es-MX" w:eastAsia="es-MX"/>
         </w:rPr>
         <w:t xml:space="preserve"> = papa();</w:t>
       </w:r>
@@ -4288,8 +4290,6 @@
         </w:rPr>
         <w:t>” dentro de la función porque es el alcance donde está asignado.</w:t>
       </w:r>
-      <w:bookmarkStart w:id="0" w:name="_GoBack"/>
-      <w:bookmarkEnd w:id="0"/>
     </w:p>
     <w:p>
       <w:pPr>
@@ -4391,7 +4391,8 @@
       <w:r>
         <w:rPr>
           <w:rFonts w:ascii="Arial" w:hAnsi="Arial" w:cs="Arial"/>
-          <w:lang w:val="es-MX"/>
+          <w:noProof/>
+          <w:lang w:val="es-MX" w:eastAsia="es-MX"/>
         </w:rPr>
         <w:drawing>
           <wp:inline distT="0" distB="0" distL="0" distR="0" wp14:anchorId="40261272" wp14:editId="0C2CFC8C">
@@ -4430,8 +4431,123 @@
         </w:drawing>
       </w:r>
     </w:p>
+    <w:p>
+      <w:pPr>
+        <w:pStyle w:val="Ttulo1"/>
+      </w:pPr>
+      <w:r>
+        <w:lastRenderedPageBreak/>
+        <w:t>Cómo crear variables privadas con closures</w:t>
+      </w:r>
+    </w:p>
+    <w:p>
+      <w:pPr>
+        <w:jc w:val="both"/>
+        <w:rPr>
+          <w:rFonts w:ascii="Arial" w:hAnsi="Arial" w:cs="Arial"/>
+          <w:color w:val="273B47"/>
+          <w:shd w:val="clear" w:color="auto" w:fill="F6F6F6"/>
+        </w:rPr>
+      </w:pPr>
+      <w:bookmarkStart w:id="0" w:name="_GoBack"/>
+      <w:r>
+        <w:rPr>
+          <w:rFonts w:ascii="Arial" w:hAnsi="Arial" w:cs="Arial"/>
+          <w:color w:val="273B47"/>
+          <w:shd w:val="clear" w:color="auto" w:fill="F6F6F6"/>
+        </w:rPr>
+        <w:t xml:space="preserve">Variables privadas con </w:t>
+      </w:r>
+      <w:proofErr w:type="spellStart"/>
+      <w:r>
+        <w:rPr>
+          <w:rFonts w:ascii="Arial" w:hAnsi="Arial" w:cs="Arial"/>
+          <w:color w:val="273B47"/>
+          <w:shd w:val="clear" w:color="auto" w:fill="F6F6F6"/>
+        </w:rPr>
+        <w:t>Closures</w:t>
+      </w:r>
+      <w:proofErr w:type="spellEnd"/>
+      <w:r>
+        <w:rPr>
+          <w:rFonts w:ascii="Arial" w:hAnsi="Arial" w:cs="Arial"/>
+          <w:color w:val="273B47"/>
+          <w:shd w:val="clear" w:color="auto" w:fill="F6F6F6"/>
+        </w:rPr>
+        <w:t xml:space="preserve">: JS por su naturaleza no fomenta el uso de datos privados pero por medio de los </w:t>
+      </w:r>
+      <w:proofErr w:type="spellStart"/>
+      <w:r>
+        <w:rPr>
+          <w:rFonts w:ascii="Arial" w:hAnsi="Arial" w:cs="Arial"/>
+          <w:color w:val="273B47"/>
+          <w:shd w:val="clear" w:color="auto" w:fill="F6F6F6"/>
+        </w:rPr>
+        <w:t>Closures</w:t>
+      </w:r>
+      <w:proofErr w:type="spellEnd"/>
+      <w:r>
+        <w:rPr>
+          <w:rFonts w:ascii="Arial" w:hAnsi="Arial" w:cs="Arial"/>
+          <w:color w:val="273B47"/>
+          <w:shd w:val="clear" w:color="auto" w:fill="F6F6F6"/>
+        </w:rPr>
+        <w:t xml:space="preserve"> podemos crear valores que solo puedan ser accedidos por medio de métodos, que no van a estar disponibles fuera de esta función.</w:t>
+      </w:r>
+    </w:p>
+    <w:bookmarkEnd w:id="0"/>
+    <w:p>
+      <w:pPr>
+        <w:jc w:val="center"/>
+        <w:rPr>
+          <w:rFonts w:ascii="Arial" w:hAnsi="Arial" w:cs="Arial"/>
+          <w:lang w:val="es-MX"/>
+        </w:rPr>
+      </w:pPr>
+      <w:r>
+        <w:rPr>
+          <w:rFonts w:ascii="Arial" w:hAnsi="Arial" w:cs="Arial"/>
+          <w:lang w:val="es-MX"/>
+        </w:rPr>
+        <w:drawing>
+          <wp:inline distT="0" distB="0" distL="0" distR="0" wp14:anchorId="2D158F42" wp14:editId="53171DF1">
+            <wp:extent cx="2729253" cy="2164080"/>
+            <wp:effectExtent l="0" t="0" r="0" b="7620"/>
+            <wp:docPr id="2" name="Imagen 2"/>
+            <wp:cNvGraphicFramePr>
+              <a:graphicFrameLocks xmlns:a="http://schemas.openxmlformats.org/drawingml/2006/main" noChangeAspect="1"/>
+            </wp:cNvGraphicFramePr>
+            <a:graphic xmlns:a="http://schemas.openxmlformats.org/drawingml/2006/main">
+              <a:graphicData uri="http://schemas.openxmlformats.org/drawingml/2006/picture">
+                <pic:pic xmlns:pic="http://schemas.openxmlformats.org/drawingml/2006/picture">
+                  <pic:nvPicPr>
+                    <pic:cNvPr id="1" name=""/>
+                    <pic:cNvPicPr/>
+                  </pic:nvPicPr>
+                  <pic:blipFill>
+                    <a:blip r:embed="rId12"/>
+                    <a:stretch>
+                      <a:fillRect/>
+                    </a:stretch>
+                  </pic:blipFill>
+                  <pic:spPr>
+                    <a:xfrm>
+                      <a:off x="0" y="0"/>
+                      <a:ext cx="2730056" cy="2164717"/>
+                    </a:xfrm>
+                    <a:prstGeom prst="rect">
+                      <a:avLst/>
+                    </a:prstGeom>
+                  </pic:spPr>
+                </pic:pic>
+              </a:graphicData>
+            </a:graphic>
+          </wp:inline>
+        </w:drawing>
+      </w:r>
+    </w:p>
     <w:sectPr>
-      <w:footerReference w:type="default" r:id="rId12"/>
+      <w:footerReference w:type="default" r:id="rId13"/>
       <w:pgSz w:w="11907" w:h="16839" w:code="9"/>
       <w:pgMar w:top="1440" w:right="1440" w:bottom="1440" w:left="1440" w:header="720" w:footer="720" w:gutter="0"/>
       <w:cols w:space="720"/>
@@ -4510,7 +4626,7 @@
             <w:noProof/>
             <w:lang w:bidi="es-ES"/>
           </w:rPr>
-          <w:t>3</w:t>
+          <w:t>4</w:t>
         </w:r>
         <w:r>
           <w:rPr>
@@ -6555,6 +6671,7 @@
   <w:style w:type="character" w:default="1" w:styleId="Fuentedeprrafopredeter">
     <w:name w:val="Default Paragraph Font"/>
     <w:uiPriority w:val="1"/>
+    <w:semiHidden/>
     <w:unhideWhenUsed/>
   </w:style>
   <w:style w:type="table" w:default="1" w:styleId="Tablanormal">
@@ -7662,6 +7779,141 @@
 </file>
 
 <file path=customXml/item1.xml><?xml version="1.0" encoding="utf-8"?>
+<p:properties xmlns:p="http://schemas.microsoft.com/office/2006/metadata/properties" xmlns:xsi="http://www.w3.org/2001/XMLSchema-instance" xmlns:pc="http://schemas.microsoft.com/office/infopath/2007/PartnerControls">
+  <documentManagement>
+    <APDescription xmlns="4873beb7-5857-4685-be1f-d57550cc96cc" xsi:nil="true"/>
+    <AssetExpire xmlns="4873beb7-5857-4685-be1f-d57550cc96cc">2029-01-01T08:00:00+00:00</AssetExpire>
+    <CampaignTagsTaxHTField0 xmlns="4873beb7-5857-4685-be1f-d57550cc96cc">
+      <Terms xmlns="http://schemas.microsoft.com/office/infopath/2007/PartnerControls"/>
+    </CampaignTagsTaxHTField0>
+    <IntlLangReviewDate xmlns="4873beb7-5857-4685-be1f-d57550cc96cc" xsi:nil="true"/>
+    <TPFriendlyName xmlns="4873beb7-5857-4685-be1f-d57550cc96cc" xsi:nil="true"/>
+    <IntlLangReview xmlns="4873beb7-5857-4685-be1f-d57550cc96cc">false</IntlLangReview>
+    <LocLastLocAttemptVersionLookup xmlns="4873beb7-5857-4685-be1f-d57550cc96cc">864570</LocLastLocAttemptVersionLookup>
+    <PolicheckWords xmlns="4873beb7-5857-4685-be1f-d57550cc96cc" xsi:nil="true"/>
+    <SubmitterId xmlns="4873beb7-5857-4685-be1f-d57550cc96cc" xsi:nil="true"/>
+    <AcquiredFrom xmlns="4873beb7-5857-4685-be1f-d57550cc96cc">Internal MS</AcquiredFrom>
+    <EditorialStatus xmlns="4873beb7-5857-4685-be1f-d57550cc96cc">Complete</EditorialStatus>
+    <Markets xmlns="4873beb7-5857-4685-be1f-d57550cc96cc"/>
+    <OriginAsset xmlns="4873beb7-5857-4685-be1f-d57550cc96cc" xsi:nil="true"/>
+    <AssetStart xmlns="4873beb7-5857-4685-be1f-d57550cc96cc">2012-11-01T04:53:00+00:00</AssetStart>
+    <FriendlyTitle xmlns="4873beb7-5857-4685-be1f-d57550cc96cc" xsi:nil="true"/>
+    <MarketSpecific xmlns="4873beb7-5857-4685-be1f-d57550cc96cc">false</MarketSpecific>
+    <TPNamespace xmlns="4873beb7-5857-4685-be1f-d57550cc96cc" xsi:nil="true"/>
+    <PublishStatusLookup xmlns="4873beb7-5857-4685-be1f-d57550cc96cc">
+      <Value>1655138</Value>
+    </PublishStatusLookup>
+    <APAuthor xmlns="4873beb7-5857-4685-be1f-d57550cc96cc">
+      <UserInfo>
+        <DisplayName>MIDDLEEAST\v-keerth</DisplayName>
+        <AccountId>2799</AccountId>
+        <AccountType/>
+      </UserInfo>
+    </APAuthor>
+    <TPCommandLine xmlns="4873beb7-5857-4685-be1f-d57550cc96cc" xsi:nil="true"/>
+    <IntlLangReviewer xmlns="4873beb7-5857-4685-be1f-d57550cc96cc" xsi:nil="true"/>
+    <OpenTemplate xmlns="4873beb7-5857-4685-be1f-d57550cc96cc">true</OpenTemplate>
+    <CSXSubmissionDate xmlns="4873beb7-5857-4685-be1f-d57550cc96cc" xsi:nil="true"/>
+    <TaxCatchAll xmlns="4873beb7-5857-4685-be1f-d57550cc96cc"/>
+    <Manager xmlns="4873beb7-5857-4685-be1f-d57550cc96cc" xsi:nil="true"/>
+    <NumericId xmlns="4873beb7-5857-4685-be1f-d57550cc96cc" xsi:nil="true"/>
+    <ParentAssetId xmlns="4873beb7-5857-4685-be1f-d57550cc96cc" xsi:nil="true"/>
+    <OriginalSourceMarket xmlns="4873beb7-5857-4685-be1f-d57550cc96cc" xsi:nil="true"/>
+    <ApprovalStatus xmlns="4873beb7-5857-4685-be1f-d57550cc96cc">InProgress</ApprovalStatus>
+    <TPComponent xmlns="4873beb7-5857-4685-be1f-d57550cc96cc" xsi:nil="true"/>
+    <EditorialTags xmlns="4873beb7-5857-4685-be1f-d57550cc96cc" xsi:nil="true"/>
+    <TPExecutable xmlns="4873beb7-5857-4685-be1f-d57550cc96cc" xsi:nil="true"/>
+    <TPLaunchHelpLink xmlns="4873beb7-5857-4685-be1f-d57550cc96cc" xsi:nil="true"/>
+    <LocComments xmlns="4873beb7-5857-4685-be1f-d57550cc96cc" xsi:nil="true"/>
+    <LocRecommendedHandoff xmlns="4873beb7-5857-4685-be1f-d57550cc96cc" xsi:nil="true"/>
+    <SourceTitle xmlns="4873beb7-5857-4685-be1f-d57550cc96cc" xsi:nil="true"/>
+    <CSXUpdate xmlns="4873beb7-5857-4685-be1f-d57550cc96cc">false</CSXUpdate>
+    <IntlLocPriority xmlns="4873beb7-5857-4685-be1f-d57550cc96cc" xsi:nil="true"/>
+    <UAProjectedTotalWords xmlns="4873beb7-5857-4685-be1f-d57550cc96cc" xsi:nil="true"/>
+    <AssetType xmlns="4873beb7-5857-4685-be1f-d57550cc96cc">TP</AssetType>
+    <MachineTranslated xmlns="4873beb7-5857-4685-be1f-d57550cc96cc">false</MachineTranslated>
+    <OutputCachingOn xmlns="4873beb7-5857-4685-be1f-d57550cc96cc">false</OutputCachingOn>
+    <TemplateStatus xmlns="4873beb7-5857-4685-be1f-d57550cc96cc">Complete</TemplateStatus>
+    <IsSearchable xmlns="4873beb7-5857-4685-be1f-d57550cc96cc">true</IsSearchable>
+    <ContentItem xmlns="4873beb7-5857-4685-be1f-d57550cc96cc" xsi:nil="true"/>
+    <HandoffToMSDN xmlns="4873beb7-5857-4685-be1f-d57550cc96cc" xsi:nil="true"/>
+    <ShowIn xmlns="4873beb7-5857-4685-be1f-d57550cc96cc">Show everywhere</ShowIn>
+    <ThumbnailAssetId xmlns="4873beb7-5857-4685-be1f-d57550cc96cc" xsi:nil="true"/>
+    <UALocComments xmlns="4873beb7-5857-4685-be1f-d57550cc96cc" xsi:nil="true"/>
+    <UALocRecommendation xmlns="4873beb7-5857-4685-be1f-d57550cc96cc">Localize</UALocRecommendation>
+    <LastModifiedDateTime xmlns="4873beb7-5857-4685-be1f-d57550cc96cc" xsi:nil="true"/>
+    <LegacyData xmlns="4873beb7-5857-4685-be1f-d57550cc96cc" xsi:nil="true"/>
+    <LocManualTestRequired xmlns="4873beb7-5857-4685-be1f-d57550cc96cc">false</LocManualTestRequired>
+    <LocMarketGroupTiers2 xmlns="4873beb7-5857-4685-be1f-d57550cc96cc" xsi:nil="true"/>
+    <ClipArtFilename xmlns="4873beb7-5857-4685-be1f-d57550cc96cc" xsi:nil="true"/>
+    <TPApplication xmlns="4873beb7-5857-4685-be1f-d57550cc96cc" xsi:nil="true"/>
+    <CSXHash xmlns="4873beb7-5857-4685-be1f-d57550cc96cc" xsi:nil="true"/>
+    <DirectSourceMarket xmlns="4873beb7-5857-4685-be1f-d57550cc96cc" xsi:nil="true"/>
+    <PrimaryImageGen xmlns="4873beb7-5857-4685-be1f-d57550cc96cc">true</PrimaryImageGen>
+    <PlannedPubDate xmlns="4873beb7-5857-4685-be1f-d57550cc96cc" xsi:nil="true"/>
+    <CSXSubmissionMarket xmlns="4873beb7-5857-4685-be1f-d57550cc96cc" xsi:nil="true"/>
+    <Downloads xmlns="4873beb7-5857-4685-be1f-d57550cc96cc">0</Downloads>
+    <ArtSampleDocs xmlns="4873beb7-5857-4685-be1f-d57550cc96cc" xsi:nil="true"/>
+    <TrustLevel xmlns="4873beb7-5857-4685-be1f-d57550cc96cc">1 Microsoft Managed Content</TrustLevel>
+    <BlockPublish xmlns="4873beb7-5857-4685-be1f-d57550cc96cc">false</BlockPublish>
+    <TPLaunchHelpLinkType xmlns="4873beb7-5857-4685-be1f-d57550cc96cc">Template</TPLaunchHelpLinkType>
+    <LocalizationTagsTaxHTField0 xmlns="4873beb7-5857-4685-be1f-d57550cc96cc">
+      <Terms xmlns="http://schemas.microsoft.com/office/infopath/2007/PartnerControls"/>
+    </LocalizationTagsTaxHTField0>
+    <BusinessGroup xmlns="4873beb7-5857-4685-be1f-d57550cc96cc" xsi:nil="true"/>
+    <Providers xmlns="4873beb7-5857-4685-be1f-d57550cc96cc" xsi:nil="true"/>
+    <TemplateTemplateType xmlns="4873beb7-5857-4685-be1f-d57550cc96cc">Word Document Template</TemplateTemplateType>
+    <TimesCloned xmlns="4873beb7-5857-4685-be1f-d57550cc96cc" xsi:nil="true"/>
+    <TPAppVersion xmlns="4873beb7-5857-4685-be1f-d57550cc96cc" xsi:nil="true"/>
+    <VoteCount xmlns="4873beb7-5857-4685-be1f-d57550cc96cc" xsi:nil="true"/>
+    <AverageRating xmlns="4873beb7-5857-4685-be1f-d57550cc96cc" xsi:nil="true"/>
+    <FeatureTagsTaxHTField0 xmlns="4873beb7-5857-4685-be1f-d57550cc96cc">
+      <Terms xmlns="http://schemas.microsoft.com/office/infopath/2007/PartnerControls"/>
+    </FeatureTagsTaxHTField0>
+    <Provider xmlns="4873beb7-5857-4685-be1f-d57550cc96cc" xsi:nil="true"/>
+    <UACurrentWords xmlns="4873beb7-5857-4685-be1f-d57550cc96cc" xsi:nil="true"/>
+    <AssetId xmlns="4873beb7-5857-4685-be1f-d57550cc96cc">TP103749966</AssetId>
+    <TPClientViewer xmlns="4873beb7-5857-4685-be1f-d57550cc96cc" xsi:nil="true"/>
+    <DSATActionTaken xmlns="4873beb7-5857-4685-be1f-d57550cc96cc" xsi:nil="true"/>
+    <APEditor xmlns="4873beb7-5857-4685-be1f-d57550cc96cc">
+      <UserInfo>
+        <DisplayName/>
+        <AccountId xsi:nil="true"/>
+        <AccountType/>
+      </UserInfo>
+    </APEditor>
+    <TPInstallLocation xmlns="4873beb7-5857-4685-be1f-d57550cc96cc" xsi:nil="true"/>
+    <OOCacheId xmlns="4873beb7-5857-4685-be1f-d57550cc96cc" xsi:nil="true"/>
+    <IsDeleted xmlns="4873beb7-5857-4685-be1f-d57550cc96cc">false</IsDeleted>
+    <PublishTargets xmlns="4873beb7-5857-4685-be1f-d57550cc96cc">OfficeOnlineVNext</PublishTargets>
+    <ApprovalLog xmlns="4873beb7-5857-4685-be1f-d57550cc96cc" xsi:nil="true"/>
+    <BugNumber xmlns="4873beb7-5857-4685-be1f-d57550cc96cc" xsi:nil="true"/>
+    <CrawlForDependencies xmlns="4873beb7-5857-4685-be1f-d57550cc96cc">false</CrawlForDependencies>
+    <InternalTagsTaxHTField0 xmlns="4873beb7-5857-4685-be1f-d57550cc96cc">
+      <Terms xmlns="http://schemas.microsoft.com/office/infopath/2007/PartnerControls"/>
+    </InternalTagsTaxHTField0>
+    <LastHandOff xmlns="4873beb7-5857-4685-be1f-d57550cc96cc" xsi:nil="true"/>
+    <Milestone xmlns="4873beb7-5857-4685-be1f-d57550cc96cc" xsi:nil="true"/>
+    <OriginalRelease xmlns="4873beb7-5857-4685-be1f-d57550cc96cc">15</OriginalRelease>
+    <RecommendationsModifier xmlns="4873beb7-5857-4685-be1f-d57550cc96cc" xsi:nil="true"/>
+    <ScenarioTagsTaxHTField0 xmlns="4873beb7-5857-4685-be1f-d57550cc96cc">
+      <Terms xmlns="http://schemas.microsoft.com/office/infopath/2007/PartnerControls"/>
+    </ScenarioTagsTaxHTField0>
+    <UANotes xmlns="4873beb7-5857-4685-be1f-d57550cc96cc" xsi:nil="true"/>
+  </documentManagement>
+</p:properties>
+</file>
+
+<file path=customXml/item2.xml><?xml version="1.0" encoding="utf-8"?>
+<?mso-contentType ?>
+<FormTemplates xmlns="http://schemas.microsoft.com/sharepoint/v3/contenttype/forms">
+  <Display>DocumentLibraryForm</Display>
+  <Edit>AssetEditForm</Edit>
+  <New>DocumentLibraryForm</New>
+</FormTemplates>
+</file>
+
+<file path=customXml/item3.xml><?xml version="1.0" encoding="utf-8"?>
 <ct:contentTypeSchema xmlns:ct="http://schemas.microsoft.com/office/2006/metadata/contentType" xmlns:ma="http://schemas.microsoft.com/office/2006/metadata/properties/metaAttributes" ct:_="" ma:_="" ma:contentTypeName="TemplateFile" ma:contentTypeID="0x0101006EDDDB5EE6D98C44930B742096920B300400F5B6D36B3EF94B4E9A635CDF2A18F5B8" ma:contentTypeVersion="72" ma:contentTypeDescription="Create a new document." ma:contentTypeScope="" ma:versionID="a23e56308344d904b51738559c3d67c9">
   <xsd:schema xmlns:xsd="http://www.w3.org/2001/XMLSchema" xmlns:xs="http://www.w3.org/2001/XMLSchema" xmlns:p="http://schemas.microsoft.com/office/2006/metadata/properties" xmlns:ns2="4873beb7-5857-4685-be1f-d57550cc96cc" targetNamespace="http://schemas.microsoft.com/office/2006/metadata/properties" ma:root="true" ma:fieldsID="cd0908cc4600e77bf5da051303e00c8d" ns2:_="">
     <xsd:import namespace="4873beb7-5857-4685-be1f-d57550cc96cc"/>
@@ -8701,141 +8953,6 @@
 </ct:contentTypeSchema>
 </file>
 
-<file path=customXml/item2.xml><?xml version="1.0" encoding="utf-8"?>
-<?mso-contentType ?>
-<FormTemplates xmlns="http://schemas.microsoft.com/sharepoint/v3/contenttype/forms">
-  <Display>DocumentLibraryForm</Display>
-  <Edit>AssetEditForm</Edit>
-  <New>DocumentLibraryForm</New>
-</FormTemplates>
-</file>
-
-<file path=customXml/item3.xml><?xml version="1.0" encoding="utf-8"?>
-<p:properties xmlns:p="http://schemas.microsoft.com/office/2006/metadata/properties" xmlns:xsi="http://www.w3.org/2001/XMLSchema-instance" xmlns:pc="http://schemas.microsoft.com/office/infopath/2007/PartnerControls">
-  <documentManagement>
-    <APDescription xmlns="4873beb7-5857-4685-be1f-d57550cc96cc" xsi:nil="true"/>
-    <AssetExpire xmlns="4873beb7-5857-4685-be1f-d57550cc96cc">2029-01-01T08:00:00+00:00</AssetExpire>
-    <CampaignTagsTaxHTField0 xmlns="4873beb7-5857-4685-be1f-d57550cc96cc">
-      <Terms xmlns="http://schemas.microsoft.com/office/infopath/2007/PartnerControls"/>
-    </CampaignTagsTaxHTField0>
-    <IntlLangReviewDate xmlns="4873beb7-5857-4685-be1f-d57550cc96cc" xsi:nil="true"/>
-    <TPFriendlyName xmlns="4873beb7-5857-4685-be1f-d57550cc96cc" xsi:nil="true"/>
-    <IntlLangReview xmlns="4873beb7-5857-4685-be1f-d57550cc96cc">false</IntlLangReview>
-    <LocLastLocAttemptVersionLookup xmlns="4873beb7-5857-4685-be1f-d57550cc96cc">864570</LocLastLocAttemptVersionLookup>
-    <PolicheckWords xmlns="4873beb7-5857-4685-be1f-d57550cc96cc" xsi:nil="true"/>
-    <SubmitterId xmlns="4873beb7-5857-4685-be1f-d57550cc96cc" xsi:nil="true"/>
-    <AcquiredFrom xmlns="4873beb7-5857-4685-be1f-d57550cc96cc">Internal MS</AcquiredFrom>
-    <EditorialStatus xmlns="4873beb7-5857-4685-be1f-d57550cc96cc">Complete</EditorialStatus>
-    <Markets xmlns="4873beb7-5857-4685-be1f-d57550cc96cc"/>
-    <OriginAsset xmlns="4873beb7-5857-4685-be1f-d57550cc96cc" xsi:nil="true"/>
-    <AssetStart xmlns="4873beb7-5857-4685-be1f-d57550cc96cc">2012-11-01T04:53:00+00:00</AssetStart>
-    <FriendlyTitle xmlns="4873beb7-5857-4685-be1f-d57550cc96cc" xsi:nil="true"/>
-    <MarketSpecific xmlns="4873beb7-5857-4685-be1f-d57550cc96cc">false</MarketSpecific>
-    <TPNamespace xmlns="4873beb7-5857-4685-be1f-d57550cc96cc" xsi:nil="true"/>
-    <PublishStatusLookup xmlns="4873beb7-5857-4685-be1f-d57550cc96cc">
-      <Value>1655138</Value>
-    </PublishStatusLookup>
-    <APAuthor xmlns="4873beb7-5857-4685-be1f-d57550cc96cc">
-      <UserInfo>
-        <DisplayName>MIDDLEEAST\v-keerth</DisplayName>
-        <AccountId>2799</AccountId>
-        <AccountType/>
-      </UserInfo>
-    </APAuthor>
-    <TPCommandLine xmlns="4873beb7-5857-4685-be1f-d57550cc96cc" xsi:nil="true"/>
-    <IntlLangReviewer xmlns="4873beb7-5857-4685-be1f-d57550cc96cc" xsi:nil="true"/>
-    <OpenTemplate xmlns="4873beb7-5857-4685-be1f-d57550cc96cc">true</OpenTemplate>
-    <CSXSubmissionDate xmlns="4873beb7-5857-4685-be1f-d57550cc96cc" xsi:nil="true"/>
-    <TaxCatchAll xmlns="4873beb7-5857-4685-be1f-d57550cc96cc"/>
-    <Manager xmlns="4873beb7-5857-4685-be1f-d57550cc96cc" xsi:nil="true"/>
-    <NumericId xmlns="4873beb7-5857-4685-be1f-d57550cc96cc" xsi:nil="true"/>
-    <ParentAssetId xmlns="4873beb7-5857-4685-be1f-d57550cc96cc" xsi:nil="true"/>
-    <OriginalSourceMarket xmlns="4873beb7-5857-4685-be1f-d57550cc96cc" xsi:nil="true"/>
-    <ApprovalStatus xmlns="4873beb7-5857-4685-be1f-d57550cc96cc">InProgress</ApprovalStatus>
-    <TPComponent xmlns="4873beb7-5857-4685-be1f-d57550cc96cc" xsi:nil="true"/>
-    <EditorialTags xmlns="4873beb7-5857-4685-be1f-d57550cc96cc" xsi:nil="true"/>
-    <TPExecutable xmlns="4873beb7-5857-4685-be1f-d57550cc96cc" xsi:nil="true"/>
-    <TPLaunchHelpLink xmlns="4873beb7-5857-4685-be1f-d57550cc96cc" xsi:nil="true"/>
-    <LocComments xmlns="4873beb7-5857-4685-be1f-d57550cc96cc" xsi:nil="true"/>
-    <LocRecommendedHandoff xmlns="4873beb7-5857-4685-be1f-d57550cc96cc" xsi:nil="true"/>
-    <SourceTitle xmlns="4873beb7-5857-4685-be1f-d57550cc96cc" xsi:nil="true"/>
-    <CSXUpdate xmlns="4873beb7-5857-4685-be1f-d57550cc96cc">false</CSXUpdate>
-    <IntlLocPriority xmlns="4873beb7-5857-4685-be1f-d57550cc96cc" xsi:nil="true"/>
-    <UAProjectedTotalWords xmlns="4873beb7-5857-4685-be1f-d57550cc96cc" xsi:nil="true"/>
-    <AssetType xmlns="4873beb7-5857-4685-be1f-d57550cc96cc">TP</AssetType>
-    <MachineTranslated xmlns="4873beb7-5857-4685-be1f-d57550cc96cc">false</MachineTranslated>
-    <OutputCachingOn xmlns="4873beb7-5857-4685-be1f-d57550cc96cc">false</OutputCachingOn>
-    <TemplateStatus xmlns="4873beb7-5857-4685-be1f-d57550cc96cc">Complete</TemplateStatus>
-    <IsSearchable xmlns="4873beb7-5857-4685-be1f-d57550cc96cc">true</IsSearchable>
-    <ContentItem xmlns="4873beb7-5857-4685-be1f-d57550cc96cc" xsi:nil="true"/>
-    <HandoffToMSDN xmlns="4873beb7-5857-4685-be1f-d57550cc96cc" xsi:nil="true"/>
-    <ShowIn xmlns="4873beb7-5857-4685-be1f-d57550cc96cc">Show everywhere</ShowIn>
-    <ThumbnailAssetId xmlns="4873beb7-5857-4685-be1f-d57550cc96cc" xsi:nil="true"/>
-    <UALocComments xmlns="4873beb7-5857-4685-be1f-d57550cc96cc" xsi:nil="true"/>
-    <UALocRecommendation xmlns="4873beb7-5857-4685-be1f-d57550cc96cc">Localize</UALocRecommendation>
-    <LastModifiedDateTime xmlns="4873beb7-5857-4685-be1f-d57550cc96cc" xsi:nil="true"/>
-    <LegacyData xmlns="4873beb7-5857-4685-be1f-d57550cc96cc" xsi:nil="true"/>
-    <LocManualTestRequired xmlns="4873beb7-5857-4685-be1f-d57550cc96cc">false</LocManualTestRequired>
-    <LocMarketGroupTiers2 xmlns="4873beb7-5857-4685-be1f-d57550cc96cc" xsi:nil="true"/>
-    <ClipArtFilename xmlns="4873beb7-5857-4685-be1f-d57550cc96cc" xsi:nil="true"/>
-    <TPApplication xmlns="4873beb7-5857-4685-be1f-d57550cc96cc" xsi:nil="true"/>
-    <CSXHash xmlns="4873beb7-5857-4685-be1f-d57550cc96cc" xsi:nil="true"/>
-    <DirectSourceMarket xmlns="4873beb7-5857-4685-be1f-d57550cc96cc" xsi:nil="true"/>
-    <PrimaryImageGen xmlns="4873beb7-5857-4685-be1f-d57550cc96cc">true</PrimaryImageGen>
-    <PlannedPubDate xmlns="4873beb7-5857-4685-be1f-d57550cc96cc" xsi:nil="true"/>
-    <CSXSubmissionMarket xmlns="4873beb7-5857-4685-be1f-d57550cc96cc" xsi:nil="true"/>
-    <Downloads xmlns="4873beb7-5857-4685-be1f-d57550cc96cc">0</Downloads>
-    <ArtSampleDocs xmlns="4873beb7-5857-4685-be1f-d57550cc96cc" xsi:nil="true"/>
-    <TrustLevel xmlns="4873beb7-5857-4685-be1f-d57550cc96cc">1 Microsoft Managed Content</TrustLevel>
-    <BlockPublish xmlns="4873beb7-5857-4685-be1f-d57550cc96cc">false</BlockPublish>
-    <TPLaunchHelpLinkType xmlns="4873beb7-5857-4685-be1f-d57550cc96cc">Template</TPLaunchHelpLinkType>
-    <LocalizationTagsTaxHTField0 xmlns="4873beb7-5857-4685-be1f-d57550cc96cc">
-      <Terms xmlns="http://schemas.microsoft.com/office/infopath/2007/PartnerControls"/>
-    </LocalizationTagsTaxHTField0>
-    <BusinessGroup xmlns="4873beb7-5857-4685-be1f-d57550cc96cc" xsi:nil="true"/>
-    <Providers xmlns="4873beb7-5857-4685-be1f-d57550cc96cc" xsi:nil="true"/>
-    <TemplateTemplateType xmlns="4873beb7-5857-4685-be1f-d57550cc96cc">Word Document Template</TemplateTemplateType>
-    <TimesCloned xmlns="4873beb7-5857-4685-be1f-d57550cc96cc" xsi:nil="true"/>
-    <TPAppVersion xmlns="4873beb7-5857-4685-be1f-d57550cc96cc" xsi:nil="true"/>
-    <VoteCount xmlns="4873beb7-5857-4685-be1f-d57550cc96cc" xsi:nil="true"/>
-    <AverageRating xmlns="4873beb7-5857-4685-be1f-d57550cc96cc" xsi:nil="true"/>
-    <FeatureTagsTaxHTField0 xmlns="4873beb7-5857-4685-be1f-d57550cc96cc">
-      <Terms xmlns="http://schemas.microsoft.com/office/infopath/2007/PartnerControls"/>
-    </FeatureTagsTaxHTField0>
-    <Provider xmlns="4873beb7-5857-4685-be1f-d57550cc96cc" xsi:nil="true"/>
-    <UACurrentWords xmlns="4873beb7-5857-4685-be1f-d57550cc96cc" xsi:nil="true"/>
-    <AssetId xmlns="4873beb7-5857-4685-be1f-d57550cc96cc">TP103749966</AssetId>
-    <TPClientViewer xmlns="4873beb7-5857-4685-be1f-d57550cc96cc" xsi:nil="true"/>
-    <DSATActionTaken xmlns="4873beb7-5857-4685-be1f-d57550cc96cc" xsi:nil="true"/>
-    <APEditor xmlns="4873beb7-5857-4685-be1f-d57550cc96cc">
-      <UserInfo>
-        <DisplayName/>
-        <AccountId xsi:nil="true"/>
-        <AccountType/>
-      </UserInfo>
-    </APEditor>
-    <TPInstallLocation xmlns="4873beb7-5857-4685-be1f-d57550cc96cc" xsi:nil="true"/>
-    <OOCacheId xmlns="4873beb7-5857-4685-be1f-d57550cc96cc" xsi:nil="true"/>
-    <IsDeleted xmlns="4873beb7-5857-4685-be1f-d57550cc96cc">false</IsDeleted>
-    <PublishTargets xmlns="4873beb7-5857-4685-be1f-d57550cc96cc">OfficeOnlineVNext</PublishTargets>
-    <ApprovalLog xmlns="4873beb7-5857-4685-be1f-d57550cc96cc" xsi:nil="true"/>
-    <BugNumber xmlns="4873beb7-5857-4685-be1f-d57550cc96cc" xsi:nil="true"/>
-    <CrawlForDependencies xmlns="4873beb7-5857-4685-be1f-d57550cc96cc">false</CrawlForDependencies>
-    <InternalTagsTaxHTField0 xmlns="4873beb7-5857-4685-be1f-d57550cc96cc">
-      <Terms xmlns="http://schemas.microsoft.com/office/infopath/2007/PartnerControls"/>
-    </InternalTagsTaxHTField0>
-    <LastHandOff xmlns="4873beb7-5857-4685-be1f-d57550cc96cc" xsi:nil="true"/>
-    <Milestone xmlns="4873beb7-5857-4685-be1f-d57550cc96cc" xsi:nil="true"/>
-    <OriginalRelease xmlns="4873beb7-5857-4685-be1f-d57550cc96cc">15</OriginalRelease>
-    <RecommendationsModifier xmlns="4873beb7-5857-4685-be1f-d57550cc96cc" xsi:nil="true"/>
-    <ScenarioTagsTaxHTField0 xmlns="4873beb7-5857-4685-be1f-d57550cc96cc">
-      <Terms xmlns="http://schemas.microsoft.com/office/infopath/2007/PartnerControls"/>
-    </ScenarioTagsTaxHTField0>
-    <UANotes xmlns="4873beb7-5857-4685-be1f-d57550cc96cc" xsi:nil="true"/>
-  </documentManagement>
-</p:properties>
-</file>
-
 <file path=customXml/item4.xml><?xml version="1.0" encoding="utf-8"?>
 <b:Sources xmlns:b="http://schemas.openxmlformats.org/officeDocument/2006/bibliography" SelectedStyle="\APA.XSL" StyleName="APA">
   <b:Source>
@@ -8890,6 +9007,24 @@
 </file>
 
 <file path=customXml/itemProps1.xml><?xml version="1.0" encoding="utf-8"?>
+<ds:datastoreItem xmlns:ds="http://schemas.openxmlformats.org/officeDocument/2006/customXml" ds:itemID="{83AE4ADC-D632-40A7-A0C1-0481BB069C4F}">
+  <ds:schemaRefs>
+    <ds:schemaRef ds:uri="http://schemas.microsoft.com/office/2006/metadata/properties"/>
+    <ds:schemaRef ds:uri="http://schemas.microsoft.com/office/infopath/2007/PartnerControls"/>
+    <ds:schemaRef ds:uri="4873beb7-5857-4685-be1f-d57550cc96cc"/>
+  </ds:schemaRefs>
+</ds:datastoreItem>
+</file>
+
+<file path=customXml/itemProps2.xml><?xml version="1.0" encoding="utf-8"?>
+<ds:datastoreItem xmlns:ds="http://schemas.openxmlformats.org/officeDocument/2006/customXml" ds:itemID="{FF740C13-C6A2-43D3-86C5-4CBB969C2CB1}">
+  <ds:schemaRefs>
+    <ds:schemaRef ds:uri="http://schemas.microsoft.com/sharepoint/v3/contenttype/forms"/>
+  </ds:schemaRefs>
+</ds:datastoreItem>
+</file>
+
+<file path=customXml/itemProps3.xml><?xml version="1.0" encoding="utf-8"?>
 <ds:datastoreItem xmlns:ds="http://schemas.openxmlformats.org/officeDocument/2006/customXml" ds:itemID="{88FF2527-3592-4DBF-9FD9-FEA06E5BF9A7}">
   <ds:schemaRefs>
     <ds:schemaRef ds:uri="http://schemas.microsoft.com/office/2006/metadata/contentType"/>
@@ -8907,26 +9042,8 @@
 </ds:datastoreItem>
 </file>
 
-<file path=customXml/itemProps2.xml><?xml version="1.0" encoding="utf-8"?>
-<ds:datastoreItem xmlns:ds="http://schemas.openxmlformats.org/officeDocument/2006/customXml" ds:itemID="{FF740C13-C6A2-43D3-86C5-4CBB969C2CB1}">
-  <ds:schemaRefs>
-    <ds:schemaRef ds:uri="http://schemas.microsoft.com/sharepoint/v3/contenttype/forms"/>
-  </ds:schemaRefs>
-</ds:datastoreItem>
-</file>
-
-<file path=customXml/itemProps3.xml><?xml version="1.0" encoding="utf-8"?>
-<ds:datastoreItem xmlns:ds="http://schemas.openxmlformats.org/officeDocument/2006/customXml" ds:itemID="{83AE4ADC-D632-40A7-A0C1-0481BB069C4F}">
-  <ds:schemaRefs>
-    <ds:schemaRef ds:uri="http://schemas.microsoft.com/office/2006/metadata/properties"/>
-    <ds:schemaRef ds:uri="http://schemas.microsoft.com/office/infopath/2007/PartnerControls"/>
-    <ds:schemaRef ds:uri="4873beb7-5857-4685-be1f-d57550cc96cc"/>
-  </ds:schemaRefs>
-</ds:datastoreItem>
-</file>
-
 <file path=customXml/itemProps4.xml><?xml version="1.0" encoding="utf-8"?>
-<ds:datastoreItem xmlns:ds="http://schemas.openxmlformats.org/officeDocument/2006/customXml" ds:itemID="{C1DC313D-3520-4E0E-B56C-01B136E0D493}">
+<ds:datastoreItem xmlns:ds="http://schemas.openxmlformats.org/officeDocument/2006/customXml" ds:itemID="{35EBC96F-BF21-4AB6-A19A-F6FBECC4BECD}">
   <ds:schemaRefs>
     <ds:schemaRef ds:uri="http://schemas.openxmlformats.org/officeDocument/2006/bibliography"/>
   </ds:schemaRefs>

</xml_diff>

<commit_message>
Loops: Podemos crear Closures de diferentes formas y también de forma involuntaria, esto significa que no tenemos control de lo que estamos creando, tenemos que tener cuidado con nuestras asignaciones o bloques de código que de alguna manera nosotros no controlemos muchas veces sucede porque no establecimos nuestros elementos correctamente.
</commit_message>
<xml_diff>
--- a/CursoClosuresYScopeJavaScript/CursoClosures_ScopeJavaScript.docx
+++ b/CursoClosuresYScopeJavaScript/CursoClosures_ScopeJavaScript.docx
@@ -2651,10 +2651,9 @@
           <w:sz w:val="20"/>
           <w:szCs w:val="20"/>
           <w:shd w:val="clear" w:color="auto" w:fill="272822"/>
-          <w:lang w:val="es-MX" w:eastAsia="es-MX"/>
-        </w:rPr>
-      </w:pPr>
-      <w:proofErr w:type="spellStart"/>
+          <w:lang w:val="en-US" w:eastAsia="es-MX"/>
+        </w:rPr>
+      </w:pPr>
       <w:proofErr w:type="gramStart"/>
       <w:r>
         <w:rPr>
@@ -2665,11 +2664,10 @@
           <w:sz w:val="20"/>
           <w:szCs w:val="20"/>
           <w:shd w:val="clear" w:color="auto" w:fill="272822"/>
-          <w:lang w:val="es-MX" w:eastAsia="es-MX"/>
+          <w:lang w:val="en-US" w:eastAsia="es-MX"/>
         </w:rPr>
         <w:t>let</w:t>
       </w:r>
-      <w:proofErr w:type="spellEnd"/>
       <w:proofErr w:type="gramEnd"/>
       <w:r>
         <w:rPr>
@@ -2678,7 +2676,7 @@
           <w:sz w:val="20"/>
           <w:szCs w:val="20"/>
           <w:shd w:val="clear" w:color="auto" w:fill="272822"/>
-          <w:lang w:val="es-MX" w:eastAsia="es-MX"/>
+          <w:lang w:val="en-US" w:eastAsia="es-MX"/>
         </w:rPr>
         <w:t xml:space="preserve"> </w:t>
       </w:r>
@@ -2690,7 +2688,7 @@
           <w:sz w:val="20"/>
           <w:szCs w:val="20"/>
           <w:shd w:val="clear" w:color="auto" w:fill="272822"/>
-          <w:lang w:val="es-MX" w:eastAsia="es-MX"/>
+          <w:lang w:val="en-US" w:eastAsia="es-MX"/>
         </w:rPr>
         <w:t>traigamosHijosAlMundo</w:t>
       </w:r>
@@ -2702,7 +2700,7 @@
           <w:sz w:val="20"/>
           <w:szCs w:val="20"/>
           <w:shd w:val="clear" w:color="auto" w:fill="272822"/>
-          <w:lang w:val="es-MX" w:eastAsia="es-MX"/>
+          <w:lang w:val="en-US" w:eastAsia="es-MX"/>
         </w:rPr>
         <w:t xml:space="preserve"> = papa();</w:t>
       </w:r>
@@ -4449,7 +4447,6 @@
           <w:shd w:val="clear" w:color="auto" w:fill="F6F6F6"/>
         </w:rPr>
       </w:pPr>
-      <w:bookmarkStart w:id="0" w:name="_GoBack"/>
       <w:r>
         <w:rPr>
           <w:rFonts w:ascii="Arial" w:hAnsi="Arial" w:cs="Arial"/>
@@ -4495,7 +4492,6 @@
         <w:t xml:space="preserve"> podemos crear valores que solo puedan ser accedidos por medio de métodos, que no van a estar disponibles fuera de esta función.</w:t>
       </w:r>
     </w:p>
-    <w:bookmarkEnd w:id="0"/>
     <w:p>
       <w:pPr>
         <w:jc w:val="center"/>
@@ -4507,7 +4503,8 @@
       <w:r>
         <w:rPr>
           <w:rFonts w:ascii="Arial" w:hAnsi="Arial" w:cs="Arial"/>
-          <w:lang w:val="es-MX"/>
+          <w:noProof/>
+          <w:lang w:val="es-MX" w:eastAsia="es-MX"/>
         </w:rPr>
         <w:drawing>
           <wp:inline distT="0" distB="0" distL="0" distR="0" wp14:anchorId="2D158F42" wp14:editId="53171DF1">
@@ -4546,8 +4543,201 @@
         </w:drawing>
       </w:r>
     </w:p>
+    <w:p>
+      <w:pPr>
+        <w:jc w:val="center"/>
+        <w:rPr>
+          <w:rFonts w:ascii="Arial" w:hAnsi="Arial" w:cs="Arial"/>
+          <w:lang w:val="es-MX"/>
+        </w:rPr>
+      </w:pPr>
+    </w:p>
+    <w:p>
+      <w:pPr>
+        <w:pStyle w:val="Ttulo1"/>
+      </w:pPr>
+      <w:r>
+        <w:t>loops</w:t>
+      </w:r>
+    </w:p>
+    <w:p>
+      <w:pPr>
+        <w:jc w:val="both"/>
+        <w:rPr>
+          <w:rFonts w:ascii="Arial" w:hAnsi="Arial" w:cs="Arial"/>
+        </w:rPr>
+      </w:pPr>
+      <w:r>
+        <w:rPr>
+          <w:rFonts w:ascii="Arial" w:hAnsi="Arial" w:cs="Arial"/>
+        </w:rPr>
+        <w:t xml:space="preserve">Variables privadas con </w:t>
+      </w:r>
+      <w:proofErr w:type="spellStart"/>
+      <w:r>
+        <w:rPr>
+          <w:rFonts w:ascii="Arial" w:hAnsi="Arial" w:cs="Arial"/>
+        </w:rPr>
+        <w:t>Closures</w:t>
+      </w:r>
+      <w:proofErr w:type="spellEnd"/>
+      <w:r>
+        <w:rPr>
+          <w:rFonts w:ascii="Arial" w:hAnsi="Arial" w:cs="Arial"/>
+        </w:rPr>
+        <w:t xml:space="preserve">: JS por su naturaleza no fomenta el uso de datos privados pero por medio de los </w:t>
+      </w:r>
+      <w:proofErr w:type="spellStart"/>
+      <w:r>
+        <w:rPr>
+          <w:rFonts w:ascii="Arial" w:hAnsi="Arial" w:cs="Arial"/>
+        </w:rPr>
+        <w:t>Closures</w:t>
+      </w:r>
+      <w:proofErr w:type="spellEnd"/>
+      <w:r>
+        <w:rPr>
+          <w:rFonts w:ascii="Arial" w:hAnsi="Arial" w:cs="Arial"/>
+        </w:rPr>
+        <w:t xml:space="preserve"> podemos crear valores que solo puedan ser accedidos por medio de métodos, que no van a estar disponibles fuera de esta función.</w:t>
+      </w:r>
+    </w:p>
+    <w:p>
+      <w:pPr>
+        <w:jc w:val="both"/>
+        <w:rPr>
+          <w:rFonts w:ascii="Arial" w:hAnsi="Arial" w:cs="Arial"/>
+        </w:rPr>
+      </w:pPr>
+      <w:r>
+        <w:rPr>
+          <w:rFonts w:ascii="Arial" w:hAnsi="Arial" w:cs="Arial"/>
+        </w:rPr>
+        <w:t xml:space="preserve">Para este ejemplo lo importarte a notar es que cuando usamos </w:t>
+      </w:r>
+      <w:proofErr w:type="spellStart"/>
+      <w:r>
+        <w:rPr>
+          <w:rFonts w:ascii="Arial" w:hAnsi="Arial" w:cs="Arial"/>
+        </w:rPr>
+        <w:t>let</w:t>
+      </w:r>
+      <w:proofErr w:type="spellEnd"/>
+      <w:r>
+        <w:rPr>
+          <w:rFonts w:ascii="Arial" w:hAnsi="Arial" w:cs="Arial"/>
+        </w:rPr>
+        <w:t xml:space="preserve"> en un </w:t>
+      </w:r>
+      <w:proofErr w:type="spellStart"/>
+      <w:r>
+        <w:rPr>
+          <w:rFonts w:ascii="Arial" w:hAnsi="Arial" w:cs="Arial"/>
+        </w:rPr>
+        <w:t>loop</w:t>
+      </w:r>
+      <w:proofErr w:type="spellEnd"/>
+      <w:r>
+        <w:rPr>
+          <w:rFonts w:ascii="Arial" w:hAnsi="Arial" w:cs="Arial"/>
+        </w:rPr>
+        <w:t xml:space="preserve"> este valor no puede ser reasignado como si usáramos </w:t>
+      </w:r>
+      <w:proofErr w:type="spellStart"/>
+      <w:r>
+        <w:rPr>
+          <w:rFonts w:ascii="Arial" w:hAnsi="Arial" w:cs="Arial"/>
+        </w:rPr>
+        <w:t>var</w:t>
+      </w:r>
+      <w:proofErr w:type="spellEnd"/>
+      <w:r>
+        <w:rPr>
+          <w:rFonts w:ascii="Arial" w:hAnsi="Arial" w:cs="Arial"/>
+        </w:rPr>
+        <w:t xml:space="preserve">, resultando para el proceso asíncrono una variable con valor independiente a mostrar ya que genera un nuevo </w:t>
+      </w:r>
+      <w:proofErr w:type="spellStart"/>
+      <w:r>
+        <w:rPr>
+          <w:rFonts w:ascii="Arial" w:hAnsi="Arial" w:cs="Arial"/>
+        </w:rPr>
+        <w:t>scope</w:t>
+      </w:r>
+      <w:proofErr w:type="spellEnd"/>
+      <w:r>
+        <w:rPr>
+          <w:rFonts w:ascii="Arial" w:hAnsi="Arial" w:cs="Arial"/>
+        </w:rPr>
+        <w:t xml:space="preserve"> local de forma interna para </w:t>
+      </w:r>
+      <w:r>
+        <w:rPr>
+          <w:rFonts w:ascii="Arial" w:hAnsi="Arial" w:cs="Arial"/>
+        </w:rPr>
+        <w:t>cada ciclo</w:t>
+      </w:r>
+      <w:bookmarkStart w:id="0" w:name="_GoBack"/>
+      <w:bookmarkEnd w:id="0"/>
+      <w:r>
+        <w:rPr>
+          <w:rFonts w:ascii="Arial" w:hAnsi="Arial" w:cs="Arial"/>
+        </w:rPr>
+        <w:t>.</w:t>
+      </w:r>
+    </w:p>
+    <w:p>
+      <w:pPr>
+        <w:jc w:val="center"/>
+        <w:rPr>
+          <w:rFonts w:ascii="Arial" w:hAnsi="Arial" w:cs="Arial"/>
+          <w:lang w:val="es-MX"/>
+        </w:rPr>
+      </w:pPr>
+      <w:r>
+        <w:rPr>
+          <w:rFonts w:ascii="Arial" w:hAnsi="Arial" w:cs="Arial"/>
+          <w:lang w:val="es-MX"/>
+        </w:rPr>
+        <w:drawing>
+          <wp:inline distT="0" distB="0" distL="0" distR="0" wp14:anchorId="474CA57A" wp14:editId="1B44EEB4">
+            <wp:extent cx="5732145" cy="1215390"/>
+            <wp:effectExtent l="0" t="0" r="1905" b="3810"/>
+            <wp:docPr id="3" name="Imagen 3"/>
+            <wp:cNvGraphicFramePr>
+              <a:graphicFrameLocks xmlns:a="http://schemas.openxmlformats.org/drawingml/2006/main" noChangeAspect="1"/>
+            </wp:cNvGraphicFramePr>
+            <a:graphic xmlns:a="http://schemas.openxmlformats.org/drawingml/2006/main">
+              <a:graphicData uri="http://schemas.openxmlformats.org/drawingml/2006/picture">
+                <pic:pic xmlns:pic="http://schemas.openxmlformats.org/drawingml/2006/picture">
+                  <pic:nvPicPr>
+                    <pic:cNvPr id="1" name=""/>
+                    <pic:cNvPicPr/>
+                  </pic:nvPicPr>
+                  <pic:blipFill>
+                    <a:blip r:embed="rId13"/>
+                    <a:stretch>
+                      <a:fillRect/>
+                    </a:stretch>
+                  </pic:blipFill>
+                  <pic:spPr>
+                    <a:xfrm>
+                      <a:off x="0" y="0"/>
+                      <a:ext cx="5732145" cy="1215390"/>
+                    </a:xfrm>
+                    <a:prstGeom prst="rect">
+                      <a:avLst/>
+                    </a:prstGeom>
+                  </pic:spPr>
+                </pic:pic>
+              </a:graphicData>
+            </a:graphic>
+          </wp:inline>
+        </w:drawing>
+      </w:r>
+    </w:p>
     <w:sectPr>
-      <w:footerReference w:type="default" r:id="rId13"/>
+      <w:footerReference w:type="default" r:id="rId14"/>
       <w:pgSz w:w="11907" w:h="16839" w:code="9"/>
       <w:pgMar w:top="1440" w:right="1440" w:bottom="1440" w:left="1440" w:header="720" w:footer="720" w:gutter="0"/>
       <w:cols w:space="720"/>
@@ -6671,7 +6861,6 @@
   <w:style w:type="character" w:default="1" w:styleId="Fuentedeprrafopredeter">
     <w:name w:val="Default Paragraph Font"/>
     <w:uiPriority w:val="1"/>
-    <w:semiHidden/>
     <w:unhideWhenUsed/>
   </w:style>
   <w:style w:type="table" w:default="1" w:styleId="Tablanormal">
@@ -7779,6 +7968,15 @@
 </file>
 
 <file path=customXml/item1.xml><?xml version="1.0" encoding="utf-8"?>
+<?mso-contentType ?>
+<FormTemplates xmlns="http://schemas.microsoft.com/sharepoint/v3/contenttype/forms">
+  <Display>DocumentLibraryForm</Display>
+  <Edit>AssetEditForm</Edit>
+  <New>DocumentLibraryForm</New>
+</FormTemplates>
+</file>
+
+<file path=customXml/item2.xml><?xml version="1.0" encoding="utf-8"?>
 <p:properties xmlns:p="http://schemas.microsoft.com/office/2006/metadata/properties" xmlns:xsi="http://www.w3.org/2001/XMLSchema-instance" xmlns:pc="http://schemas.microsoft.com/office/infopath/2007/PartnerControls">
   <documentManagement>
     <APDescription xmlns="4873beb7-5857-4685-be1f-d57550cc96cc" xsi:nil="true"/>
@@ -7902,15 +8100,6 @@
     <UANotes xmlns="4873beb7-5857-4685-be1f-d57550cc96cc" xsi:nil="true"/>
   </documentManagement>
 </p:properties>
-</file>
-
-<file path=customXml/item2.xml><?xml version="1.0" encoding="utf-8"?>
-<?mso-contentType ?>
-<FormTemplates xmlns="http://schemas.microsoft.com/sharepoint/v3/contenttype/forms">
-  <Display>DocumentLibraryForm</Display>
-  <Edit>AssetEditForm</Edit>
-  <New>DocumentLibraryForm</New>
-</FormTemplates>
 </file>
 
 <file path=customXml/item3.xml><?xml version="1.0" encoding="utf-8"?>
@@ -9007,19 +9196,19 @@
 </file>
 
 <file path=customXml/itemProps1.xml><?xml version="1.0" encoding="utf-8"?>
+<ds:datastoreItem xmlns:ds="http://schemas.openxmlformats.org/officeDocument/2006/customXml" ds:itemID="{FF740C13-C6A2-43D3-86C5-4CBB969C2CB1}">
+  <ds:schemaRefs>
+    <ds:schemaRef ds:uri="http://schemas.microsoft.com/sharepoint/v3/contenttype/forms"/>
+  </ds:schemaRefs>
+</ds:datastoreItem>
+</file>
+
+<file path=customXml/itemProps2.xml><?xml version="1.0" encoding="utf-8"?>
 <ds:datastoreItem xmlns:ds="http://schemas.openxmlformats.org/officeDocument/2006/customXml" ds:itemID="{83AE4ADC-D632-40A7-A0C1-0481BB069C4F}">
   <ds:schemaRefs>
     <ds:schemaRef ds:uri="http://schemas.microsoft.com/office/2006/metadata/properties"/>
     <ds:schemaRef ds:uri="http://schemas.microsoft.com/office/infopath/2007/PartnerControls"/>
     <ds:schemaRef ds:uri="4873beb7-5857-4685-be1f-d57550cc96cc"/>
-  </ds:schemaRefs>
-</ds:datastoreItem>
-</file>
-
-<file path=customXml/itemProps2.xml><?xml version="1.0" encoding="utf-8"?>
-<ds:datastoreItem xmlns:ds="http://schemas.openxmlformats.org/officeDocument/2006/customXml" ds:itemID="{FF740C13-C6A2-43D3-86C5-4CBB969C2CB1}">
-  <ds:schemaRefs>
-    <ds:schemaRef ds:uri="http://schemas.microsoft.com/sharepoint/v3/contenttype/forms"/>
   </ds:schemaRefs>
 </ds:datastoreItem>
 </file>
@@ -9043,7 +9232,7 @@
 </file>
 
 <file path=customXml/itemProps4.xml><?xml version="1.0" encoding="utf-8"?>
-<ds:datastoreItem xmlns:ds="http://schemas.openxmlformats.org/officeDocument/2006/customXml" ds:itemID="{35EBC96F-BF21-4AB6-A19A-F6FBECC4BECD}">
+<ds:datastoreItem xmlns:ds="http://schemas.openxmlformats.org/officeDocument/2006/customXml" ds:itemID="{597747AC-55F0-4F16-9989-82FFA1147378}">
   <ds:schemaRefs>
     <ds:schemaRef ds:uri="http://schemas.openxmlformats.org/officeDocument/2006/bibliography"/>
   </ds:schemaRefs>

</xml_diff>

<commit_message>
s el trabajo que hace el interpreter del engine de javaScript (motor de javaScript) que esta por defecto en nuestros navegadores, cuyo propósito es levantar todas nuestras funciones y variables inicializadas al principio de nuestro código, todo con el fin de poderlo optimizar.
</commit_message>
<xml_diff>
--- a/CursoClosuresYScopeJavaScript/CursoClosures_ScopeJavaScript.docx
+++ b/CursoClosuresYScopeJavaScript/CursoClosures_ScopeJavaScript.docx
@@ -4677,8 +4677,6 @@
         </w:rPr>
         <w:t>cada ciclo</w:t>
       </w:r>
-      <w:bookmarkStart w:id="0" w:name="_GoBack"/>
-      <w:bookmarkEnd w:id="0"/>
       <w:r>
         <w:rPr>
           <w:rFonts w:ascii="Arial" w:hAnsi="Arial" w:cs="Arial"/>
@@ -4697,7 +4695,8 @@
       <w:r>
         <w:rPr>
           <w:rFonts w:ascii="Arial" w:hAnsi="Arial" w:cs="Arial"/>
-          <w:lang w:val="es-MX"/>
+          <w:noProof/>
+          <w:lang w:val="es-MX" w:eastAsia="es-MX"/>
         </w:rPr>
         <w:drawing>
           <wp:inline distT="0" distB="0" distL="0" distR="0" wp14:anchorId="474CA57A" wp14:editId="1B44EEB4">
@@ -4736,8 +4735,567 @@
         </w:drawing>
       </w:r>
     </w:p>
+    <w:p>
+      <w:pPr>
+        <w:jc w:val="center"/>
+        <w:rPr>
+          <w:rFonts w:ascii="Arial" w:hAnsi="Arial" w:cs="Arial"/>
+          <w:lang w:val="es-MX"/>
+        </w:rPr>
+      </w:pPr>
+    </w:p>
+    <w:p>
+      <w:pPr>
+        <w:jc w:val="center"/>
+        <w:rPr>
+          <w:rFonts w:ascii="Arial" w:hAnsi="Arial" w:cs="Arial"/>
+          <w:lang w:val="es-MX"/>
+        </w:rPr>
+      </w:pPr>
+    </w:p>
+    <w:p>
+      <w:pPr>
+        <w:jc w:val="center"/>
+        <w:rPr>
+          <w:rFonts w:ascii="Arial" w:hAnsi="Arial" w:cs="Arial"/>
+          <w:lang w:val="es-MX"/>
+        </w:rPr>
+      </w:pPr>
+    </w:p>
+    <w:p>
+      <w:pPr>
+        <w:jc w:val="center"/>
+        <w:rPr>
+          <w:rFonts w:ascii="Arial" w:hAnsi="Arial" w:cs="Arial"/>
+          <w:lang w:val="es-MX"/>
+        </w:rPr>
+      </w:pPr>
+    </w:p>
+    <w:p>
+      <w:pPr>
+        <w:jc w:val="center"/>
+        <w:rPr>
+          <w:rFonts w:ascii="Arial" w:hAnsi="Arial" w:cs="Arial"/>
+          <w:lang w:val="es-MX"/>
+        </w:rPr>
+      </w:pPr>
+    </w:p>
+    <w:p>
+      <w:pPr>
+        <w:jc w:val="center"/>
+        <w:rPr>
+          <w:rFonts w:ascii="Arial" w:hAnsi="Arial" w:cs="Arial"/>
+          <w:lang w:val="es-MX"/>
+        </w:rPr>
+      </w:pPr>
+    </w:p>
+    <w:p>
+      <w:pPr>
+        <w:jc w:val="center"/>
+        <w:rPr>
+          <w:rFonts w:ascii="Arial" w:hAnsi="Arial" w:cs="Arial"/>
+          <w:lang w:val="es-MX"/>
+        </w:rPr>
+      </w:pPr>
+    </w:p>
+    <w:p>
+      <w:pPr>
+        <w:pStyle w:val="Ttulo1"/>
+      </w:pPr>
+      <w:r>
+        <w:lastRenderedPageBreak/>
+        <w:t>¿Qué es el hoisting?</w:t>
+      </w:r>
+    </w:p>
+    <w:p>
+      <w:pPr>
+        <w:jc w:val="both"/>
+        <w:rPr>
+          <w:rFonts w:ascii="Arial" w:hAnsi="Arial" w:cs="Arial"/>
+          <w:lang w:val="es-MX"/>
+        </w:rPr>
+      </w:pPr>
+      <w:r>
+        <w:rPr>
+          <w:rFonts w:ascii="Arial" w:hAnsi="Arial" w:cs="Arial"/>
+          <w:b/>
+          <w:bCs/>
+          <w:lang w:val="es-MX"/>
+        </w:rPr>
+        <w:t xml:space="preserve">El </w:t>
+      </w:r>
+      <w:proofErr w:type="spellStart"/>
+      <w:r>
+        <w:rPr>
+          <w:rFonts w:ascii="Arial" w:hAnsi="Arial" w:cs="Arial"/>
+          <w:b/>
+          <w:bCs/>
+          <w:lang w:val="es-MX"/>
+        </w:rPr>
+        <w:t>hosting</w:t>
+      </w:r>
+      <w:proofErr w:type="spellEnd"/>
+      <w:r>
+        <w:rPr>
+          <w:rFonts w:ascii="Arial" w:hAnsi="Arial" w:cs="Arial"/>
+          <w:b/>
+          <w:bCs/>
+          <w:lang w:val="es-MX"/>
+        </w:rPr>
+        <w:t>:</w:t>
+      </w:r>
+      <w:r>
+        <w:rPr>
+          <w:rFonts w:ascii="Arial" w:hAnsi="Arial" w:cs="Arial"/>
+          <w:lang w:val="es-MX"/>
+        </w:rPr>
+        <w:t xml:space="preserve"> Es el trabajo que hace el </w:t>
+      </w:r>
+      <w:proofErr w:type="spellStart"/>
+      <w:r>
+        <w:rPr>
+          <w:rFonts w:ascii="Arial" w:hAnsi="Arial" w:cs="Arial"/>
+          <w:lang w:val="es-MX"/>
+        </w:rPr>
+        <w:t>interpreter</w:t>
+      </w:r>
+      <w:proofErr w:type="spellEnd"/>
+      <w:r>
+        <w:rPr>
+          <w:rFonts w:ascii="Arial" w:hAnsi="Arial" w:cs="Arial"/>
+          <w:lang w:val="es-MX"/>
+        </w:rPr>
+        <w:t xml:space="preserve"> del </w:t>
+      </w:r>
+      <w:proofErr w:type="spellStart"/>
+      <w:r>
+        <w:rPr>
+          <w:rFonts w:ascii="Arial" w:hAnsi="Arial" w:cs="Arial"/>
+          <w:lang w:val="es-MX"/>
+        </w:rPr>
+        <w:t>engine</w:t>
+      </w:r>
+      <w:proofErr w:type="spellEnd"/>
+      <w:r>
+        <w:rPr>
+          <w:rFonts w:ascii="Arial" w:hAnsi="Arial" w:cs="Arial"/>
+          <w:lang w:val="es-MX"/>
+        </w:rPr>
+        <w:t xml:space="preserve"> de </w:t>
+      </w:r>
+      <w:proofErr w:type="spellStart"/>
+      <w:r>
+        <w:rPr>
+          <w:rFonts w:ascii="Arial" w:hAnsi="Arial" w:cs="Arial"/>
+          <w:lang w:val="es-MX"/>
+        </w:rPr>
+        <w:t>javaScript</w:t>
+      </w:r>
+      <w:proofErr w:type="spellEnd"/>
+      <w:r>
+        <w:rPr>
+          <w:rFonts w:ascii="Arial" w:hAnsi="Arial" w:cs="Arial"/>
+          <w:lang w:val="es-MX"/>
+        </w:rPr>
+        <w:t xml:space="preserve"> (motor de </w:t>
+      </w:r>
+      <w:proofErr w:type="spellStart"/>
+      <w:r>
+        <w:rPr>
+          <w:rFonts w:ascii="Arial" w:hAnsi="Arial" w:cs="Arial"/>
+          <w:lang w:val="es-MX"/>
+        </w:rPr>
+        <w:t>javaScript</w:t>
+      </w:r>
+      <w:proofErr w:type="spellEnd"/>
+      <w:r>
+        <w:rPr>
+          <w:rFonts w:ascii="Arial" w:hAnsi="Arial" w:cs="Arial"/>
+          <w:lang w:val="es-MX"/>
+        </w:rPr>
+        <w:t>) que esta por defecto en nuestros navegadores, cuyo propósito es levantar todas nuestras funciones y variables inicializadas al principio de nuestro código, todo con el fin de poderlo optimizar.</w:t>
+      </w:r>
+    </w:p>
+    <w:p>
+      <w:pPr>
+        <w:jc w:val="both"/>
+        <w:rPr>
+          <w:rFonts w:ascii="Arial" w:hAnsi="Arial" w:cs="Arial"/>
+          <w:lang w:val="es-MX"/>
+        </w:rPr>
+      </w:pPr>
+      <w:r>
+        <w:rPr>
+          <w:rFonts w:ascii="Arial" w:hAnsi="Arial" w:cs="Arial"/>
+          <w:b/>
+          <w:bCs/>
+          <w:lang w:val="es-MX"/>
+        </w:rPr>
+        <w:t>Nota:</w:t>
+      </w:r>
+      <w:r>
+        <w:rPr>
+          <w:rFonts w:ascii="Arial" w:hAnsi="Arial" w:cs="Arial"/>
+          <w:lang w:val="es-MX"/>
+        </w:rPr>
+        <w:t xml:space="preserve"> para que el </w:t>
+      </w:r>
+      <w:proofErr w:type="spellStart"/>
+      <w:r>
+        <w:rPr>
+          <w:rFonts w:ascii="Arial" w:hAnsi="Arial" w:cs="Arial"/>
+          <w:lang w:val="es-MX"/>
+        </w:rPr>
+        <w:t>hoisting</w:t>
+      </w:r>
+      <w:proofErr w:type="spellEnd"/>
+      <w:r>
+        <w:rPr>
+          <w:rFonts w:ascii="Arial" w:hAnsi="Arial" w:cs="Arial"/>
+          <w:lang w:val="es-MX"/>
+        </w:rPr>
+        <w:t xml:space="preserve"> no te de una mala pasada, por buenas costumbres manda a llamar primero las variables y funciones en tu editor de código.</w:t>
+      </w:r>
+    </w:p>
+    <w:p>
+      <w:pPr>
+        <w:jc w:val="both"/>
+        <w:rPr>
+          <w:rFonts w:ascii="Arial" w:hAnsi="Arial" w:cs="Arial"/>
+          <w:lang w:val="es-MX"/>
+        </w:rPr>
+      </w:pPr>
+      <w:r>
+        <w:rPr>
+          <w:rFonts w:ascii="Arial" w:hAnsi="Arial" w:cs="Arial"/>
+          <w:lang w:val="es-MX"/>
+        </w:rPr>
+        <w:t xml:space="preserve">Lo que se hace en realidad es tomar ‘registros’ en memoria de donde está cada declaración (todo esto previo a que se ejecute el código en sí) y depende si es </w:t>
+      </w:r>
+      <w:proofErr w:type="spellStart"/>
+      <w:r>
+        <w:rPr>
+          <w:rFonts w:ascii="Arial" w:hAnsi="Arial" w:cs="Arial"/>
+          <w:lang w:val="es-MX"/>
+        </w:rPr>
+        <w:t>var</w:t>
+      </w:r>
+      <w:proofErr w:type="spellEnd"/>
+      <w:r>
+        <w:rPr>
+          <w:rFonts w:ascii="Arial" w:hAnsi="Arial" w:cs="Arial"/>
+          <w:lang w:val="es-MX"/>
+        </w:rPr>
+        <w:t xml:space="preserve">, </w:t>
+      </w:r>
+      <w:proofErr w:type="spellStart"/>
+      <w:r>
+        <w:rPr>
+          <w:rFonts w:ascii="Arial" w:hAnsi="Arial" w:cs="Arial"/>
+          <w:lang w:val="es-MX"/>
+        </w:rPr>
+        <w:t>let</w:t>
+      </w:r>
+      <w:proofErr w:type="spellEnd"/>
+      <w:r>
+        <w:rPr>
+          <w:rFonts w:ascii="Arial" w:hAnsi="Arial" w:cs="Arial"/>
+          <w:lang w:val="es-MX"/>
+        </w:rPr>
+        <w:t xml:space="preserve">, </w:t>
+      </w:r>
+      <w:proofErr w:type="spellStart"/>
+      <w:r>
+        <w:rPr>
+          <w:rFonts w:ascii="Arial" w:hAnsi="Arial" w:cs="Arial"/>
+          <w:lang w:val="es-MX"/>
+        </w:rPr>
+        <w:t>const</w:t>
+      </w:r>
+      <w:proofErr w:type="spellEnd"/>
+      <w:r>
+        <w:rPr>
+          <w:rFonts w:ascii="Arial" w:hAnsi="Arial" w:cs="Arial"/>
+          <w:lang w:val="es-MX"/>
+        </w:rPr>
+        <w:t xml:space="preserve"> o una función, JS va a asignarle referencias a cada una.</w:t>
+      </w:r>
+      <w:r>
+        <w:rPr>
+          <w:rFonts w:ascii="Arial" w:hAnsi="Arial" w:cs="Arial"/>
+          <w:lang w:val="es-MX"/>
+        </w:rPr>
+        <w:br/>
+        <w:t>Si es:</w:t>
+      </w:r>
+    </w:p>
+    <w:p>
+      <w:pPr>
+        <w:numPr>
+          <w:ilvl w:val="0"/>
+          <w:numId w:val="22"/>
+        </w:numPr>
+        <w:jc w:val="both"/>
+        <w:rPr>
+          <w:rFonts w:ascii="Arial" w:hAnsi="Arial" w:cs="Arial"/>
+          <w:lang w:val="es-MX"/>
+        </w:rPr>
+      </w:pPr>
+      <w:proofErr w:type="spellStart"/>
+      <w:r>
+        <w:rPr>
+          <w:rFonts w:ascii="Arial" w:hAnsi="Arial" w:cs="Arial"/>
+          <w:lang w:val="es-MX"/>
+        </w:rPr>
+        <w:t>var</w:t>
+      </w:r>
+      <w:proofErr w:type="spellEnd"/>
+      <w:r>
+        <w:rPr>
+          <w:rFonts w:ascii="Arial" w:hAnsi="Arial" w:cs="Arial"/>
+          <w:lang w:val="es-MX"/>
+        </w:rPr>
+        <w:t xml:space="preserve"> : asigna la referencia </w:t>
+      </w:r>
+      <w:proofErr w:type="spellStart"/>
+      <w:r>
+        <w:rPr>
+          <w:rFonts w:ascii="Arial" w:hAnsi="Arial" w:cs="Arial"/>
+          <w:lang w:val="es-MX"/>
+        </w:rPr>
+        <w:t>undefined</w:t>
+      </w:r>
+      <w:proofErr w:type="spellEnd"/>
+      <w:r>
+        <w:rPr>
+          <w:rFonts w:ascii="Arial" w:hAnsi="Arial" w:cs="Arial"/>
+          <w:lang w:val="es-MX"/>
+        </w:rPr>
+        <w:t xml:space="preserve"> (si de acá viene el famoso </w:t>
+      </w:r>
+      <w:proofErr w:type="spellStart"/>
+      <w:r>
+        <w:rPr>
+          <w:rFonts w:ascii="Arial" w:hAnsi="Arial" w:cs="Arial"/>
+          <w:lang w:val="es-MX"/>
+        </w:rPr>
+        <w:t>undefined</w:t>
+      </w:r>
+      <w:proofErr w:type="spellEnd"/>
+      <w:r>
+        <w:rPr>
+          <w:rFonts w:ascii="Arial" w:hAnsi="Arial" w:cs="Arial"/>
+          <w:lang w:val="es-MX"/>
+        </w:rPr>
+        <w:t>)</w:t>
+      </w:r>
+    </w:p>
+    <w:p>
+      <w:pPr>
+        <w:numPr>
+          <w:ilvl w:val="0"/>
+          <w:numId w:val="22"/>
+        </w:numPr>
+        <w:jc w:val="both"/>
+        <w:rPr>
+          <w:rFonts w:ascii="Arial" w:hAnsi="Arial" w:cs="Arial"/>
+          <w:lang w:val="es-MX"/>
+        </w:rPr>
+      </w:pPr>
+      <w:proofErr w:type="spellStart"/>
+      <w:r>
+        <w:rPr>
+          <w:rFonts w:ascii="Arial" w:hAnsi="Arial" w:cs="Arial"/>
+          <w:lang w:val="es-MX"/>
+        </w:rPr>
+        <w:t>let</w:t>
+      </w:r>
+      <w:proofErr w:type="spellEnd"/>
+      <w:r>
+        <w:rPr>
+          <w:rFonts w:ascii="Arial" w:hAnsi="Arial" w:cs="Arial"/>
+          <w:lang w:val="es-MX"/>
+        </w:rPr>
+        <w:t>/</w:t>
+      </w:r>
+      <w:proofErr w:type="spellStart"/>
+      <w:r>
+        <w:rPr>
+          <w:rFonts w:ascii="Arial" w:hAnsi="Arial" w:cs="Arial"/>
+          <w:lang w:val="es-MX"/>
+        </w:rPr>
+        <w:t>const</w:t>
+      </w:r>
+      <w:proofErr w:type="spellEnd"/>
+      <w:r>
+        <w:rPr>
+          <w:rFonts w:ascii="Arial" w:hAnsi="Arial" w:cs="Arial"/>
+          <w:lang w:val="es-MX"/>
+        </w:rPr>
+        <w:t xml:space="preserve">: asigna la referencia </w:t>
+      </w:r>
+      <w:proofErr w:type="spellStart"/>
+      <w:r>
+        <w:rPr>
+          <w:rFonts w:ascii="Arial" w:hAnsi="Arial" w:cs="Arial"/>
+          <w:lang w:val="es-MX"/>
+        </w:rPr>
+        <w:t>uninitialized</w:t>
+      </w:r>
+      <w:proofErr w:type="spellEnd"/>
+      <w:r>
+        <w:rPr>
+          <w:rFonts w:ascii="Arial" w:hAnsi="Arial" w:cs="Arial"/>
+          <w:lang w:val="es-MX"/>
+        </w:rPr>
+        <w:t>(declarado pero no inicializado)</w:t>
+      </w:r>
+    </w:p>
+    <w:p>
+      <w:pPr>
+        <w:numPr>
+          <w:ilvl w:val="0"/>
+          <w:numId w:val="22"/>
+        </w:numPr>
+        <w:jc w:val="both"/>
+        <w:rPr>
+          <w:rFonts w:ascii="Arial" w:hAnsi="Arial" w:cs="Arial"/>
+          <w:lang w:val="es-MX"/>
+        </w:rPr>
+      </w:pPr>
+      <w:r>
+        <w:rPr>
+          <w:rFonts w:ascii="Arial" w:hAnsi="Arial" w:cs="Arial"/>
+          <w:lang w:val="es-MX"/>
+        </w:rPr>
+        <w:t xml:space="preserve">función: guarda un registro con la función </w:t>
+      </w:r>
+      <w:r>
+        <w:rPr>
+          <w:rFonts w:ascii="Arial" w:hAnsi="Arial" w:cs="Arial"/>
+          <w:lang w:val="es-MX"/>
+        </w:rPr>
+        <w:t xml:space="preserve"> </w:t>
+      </w:r>
+      <w:r>
+        <w:rPr>
+          <w:rFonts w:ascii="Arial" w:hAnsi="Arial" w:cs="Arial"/>
+          <w:lang w:val="es-MX"/>
+        </w:rPr>
+        <w:t>entera (por eso la podemos llamar antes de que este cre</w:t>
+      </w:r>
+      <w:r>
+        <w:rPr>
+          <w:rFonts w:ascii="Arial" w:hAnsi="Arial" w:cs="Arial"/>
+          <w:lang w:val="es-MX"/>
+        </w:rPr>
+        <w:t>ada).</w:t>
+      </w:r>
+    </w:p>
+    <w:p>
+      <w:pPr>
+        <w:jc w:val="center"/>
+        <w:rPr>
+          <w:rFonts w:ascii="Arial" w:hAnsi="Arial" w:cs="Arial"/>
+          <w:lang w:val="es-MX"/>
+        </w:rPr>
+      </w:pPr>
+      <w:bookmarkStart w:id="0" w:name="_GoBack"/>
+      <w:r>
+        <w:rPr>
+          <w:rFonts w:ascii="Arial" w:hAnsi="Arial" w:cs="Arial"/>
+          <w:lang w:val="es-MX"/>
+        </w:rPr>
+        <w:drawing>
+          <wp:inline distT="0" distB="0" distL="0" distR="0" wp14:anchorId="1356F8A2" wp14:editId="3F1FBDC4">
+            <wp:extent cx="5350329" cy="1715874"/>
+            <wp:effectExtent l="0" t="0" r="3175" b="0"/>
+            <wp:docPr id="5" name="Imagen 5"/>
+            <wp:cNvGraphicFramePr>
+              <a:graphicFrameLocks xmlns:a="http://schemas.openxmlformats.org/drawingml/2006/main" noChangeAspect="1"/>
+            </wp:cNvGraphicFramePr>
+            <a:graphic xmlns:a="http://schemas.openxmlformats.org/drawingml/2006/main">
+              <a:graphicData uri="http://schemas.openxmlformats.org/drawingml/2006/picture">
+                <pic:pic xmlns:pic="http://schemas.openxmlformats.org/drawingml/2006/picture">
+                  <pic:nvPicPr>
+                    <pic:cNvPr id="1" name=""/>
+                    <pic:cNvPicPr/>
+                  </pic:nvPicPr>
+                  <pic:blipFill>
+                    <a:blip r:embed="rId14"/>
+                    <a:stretch>
+                      <a:fillRect/>
+                    </a:stretch>
+                  </pic:blipFill>
+                  <pic:spPr>
+                    <a:xfrm>
+                      <a:off x="0" y="0"/>
+                      <a:ext cx="5370566" cy="1722364"/>
+                    </a:xfrm>
+                    <a:prstGeom prst="rect">
+                      <a:avLst/>
+                    </a:prstGeom>
+                  </pic:spPr>
+                </pic:pic>
+              </a:graphicData>
+            </a:graphic>
+          </wp:inline>
+        </w:drawing>
+      </w:r>
+      <w:bookmarkEnd w:id="0"/>
+    </w:p>
+    <w:p>
+      <w:pPr>
+        <w:jc w:val="center"/>
+        <w:rPr>
+          <w:rFonts w:ascii="Arial" w:hAnsi="Arial" w:cs="Arial"/>
+          <w:lang w:val="es-MX"/>
+        </w:rPr>
+      </w:pPr>
+      <w:r>
+        <w:rPr>
+          <w:rFonts w:ascii="Arial" w:hAnsi="Arial" w:cs="Arial"/>
+          <w:lang w:val="es-MX"/>
+        </w:rPr>
+        <w:drawing>
+          <wp:inline distT="0" distB="0" distL="0" distR="0" wp14:anchorId="30C408E7" wp14:editId="1E557EA2">
+            <wp:extent cx="3853543" cy="2027731"/>
+            <wp:effectExtent l="0" t="0" r="0" b="0"/>
+            <wp:docPr id="4" name="Imagen 4"/>
+            <wp:cNvGraphicFramePr>
+              <a:graphicFrameLocks xmlns:a="http://schemas.openxmlformats.org/drawingml/2006/main" noChangeAspect="1"/>
+            </wp:cNvGraphicFramePr>
+            <a:graphic xmlns:a="http://schemas.openxmlformats.org/drawingml/2006/main">
+              <a:graphicData uri="http://schemas.openxmlformats.org/drawingml/2006/picture">
+                <pic:pic xmlns:pic="http://schemas.openxmlformats.org/drawingml/2006/picture">
+                  <pic:nvPicPr>
+                    <pic:cNvPr id="1" name=""/>
+                    <pic:cNvPicPr/>
+                  </pic:nvPicPr>
+                  <pic:blipFill>
+                    <a:blip r:embed="rId15"/>
+                    <a:stretch>
+                      <a:fillRect/>
+                    </a:stretch>
+                  </pic:blipFill>
+                  <pic:spPr>
+                    <a:xfrm>
+                      <a:off x="0" y="0"/>
+                      <a:ext cx="3856451" cy="2029261"/>
+                    </a:xfrm>
+                    <a:prstGeom prst="rect">
+                      <a:avLst/>
+                    </a:prstGeom>
+                  </pic:spPr>
+                </pic:pic>
+              </a:graphicData>
+            </a:graphic>
+          </wp:inline>
+        </w:drawing>
+      </w:r>
+    </w:p>
     <w:sectPr>
-      <w:footerReference w:type="default" r:id="rId14"/>
+      <w:footerReference w:type="default" r:id="rId16"/>
       <w:pgSz w:w="11907" w:h="16839" w:code="9"/>
       <w:pgMar w:top="1440" w:right="1440" w:bottom="1440" w:left="1440" w:header="720" w:footer="720" w:gutter="0"/>
       <w:cols w:space="720"/>
@@ -4816,7 +5374,7 @@
             <w:noProof/>
             <w:lang w:bidi="es-ES"/>
           </w:rPr>
-          <w:t>4</w:t>
+          <w:t>5</w:t>
         </w:r>
         <w:r>
           <w:rPr>
@@ -5663,6 +6221,155 @@
     </w:lvl>
   </w:abstractNum>
   <w:abstractNum w:abstractNumId="15">
+    <w:nsid w:val="31303E36"/>
+    <w:multiLevelType w:val="multilevel"/>
+    <w:tmpl w:val="9A764890"/>
+    <w:lvl w:ilvl="0">
+      <w:start w:val="1"/>
+      <w:numFmt w:val="bullet"/>
+      <w:lvlText w:val=""/>
+      <w:lvlJc w:val="left"/>
+      <w:pPr>
+        <w:tabs>
+          <w:tab w:val="num" w:pos="720"/>
+        </w:tabs>
+        <w:ind w:left="720" w:hanging="360"/>
+      </w:pPr>
+      <w:rPr>
+        <w:rFonts w:ascii="Symbol" w:hAnsi="Symbol" w:hint="default"/>
+        <w:sz w:val="20"/>
+      </w:rPr>
+    </w:lvl>
+    <w:lvl w:ilvl="1" w:tentative="1">
+      <w:start w:val="1"/>
+      <w:numFmt w:val="bullet"/>
+      <w:lvlText w:val="o"/>
+      <w:lvlJc w:val="left"/>
+      <w:pPr>
+        <w:tabs>
+          <w:tab w:val="num" w:pos="1440"/>
+        </w:tabs>
+        <w:ind w:left="1440" w:hanging="360"/>
+      </w:pPr>
+      <w:rPr>
+        <w:rFonts w:ascii="Courier New" w:hAnsi="Courier New" w:hint="default"/>
+        <w:sz w:val="20"/>
+      </w:rPr>
+    </w:lvl>
+    <w:lvl w:ilvl="2" w:tentative="1">
+      <w:start w:val="1"/>
+      <w:numFmt w:val="bullet"/>
+      <w:lvlText w:val=""/>
+      <w:lvlJc w:val="left"/>
+      <w:pPr>
+        <w:tabs>
+          <w:tab w:val="num" w:pos="2160"/>
+        </w:tabs>
+        <w:ind w:left="2160" w:hanging="360"/>
+      </w:pPr>
+      <w:rPr>
+        <w:rFonts w:ascii="Wingdings" w:hAnsi="Wingdings" w:hint="default"/>
+        <w:sz w:val="20"/>
+      </w:rPr>
+    </w:lvl>
+    <w:lvl w:ilvl="3" w:tentative="1">
+      <w:start w:val="1"/>
+      <w:numFmt w:val="bullet"/>
+      <w:lvlText w:val=""/>
+      <w:lvlJc w:val="left"/>
+      <w:pPr>
+        <w:tabs>
+          <w:tab w:val="num" w:pos="2880"/>
+        </w:tabs>
+        <w:ind w:left="2880" w:hanging="360"/>
+      </w:pPr>
+      <w:rPr>
+        <w:rFonts w:ascii="Wingdings" w:hAnsi="Wingdings" w:hint="default"/>
+        <w:sz w:val="20"/>
+      </w:rPr>
+    </w:lvl>
+    <w:lvl w:ilvl="4" w:tentative="1">
+      <w:start w:val="1"/>
+      <w:numFmt w:val="bullet"/>
+      <w:lvlText w:val=""/>
+      <w:lvlJc w:val="left"/>
+      <w:pPr>
+        <w:tabs>
+          <w:tab w:val="num" w:pos="3600"/>
+        </w:tabs>
+        <w:ind w:left="3600" w:hanging="360"/>
+      </w:pPr>
+      <w:rPr>
+        <w:rFonts w:ascii="Wingdings" w:hAnsi="Wingdings" w:hint="default"/>
+        <w:sz w:val="20"/>
+      </w:rPr>
+    </w:lvl>
+    <w:lvl w:ilvl="5" w:tentative="1">
+      <w:start w:val="1"/>
+      <w:numFmt w:val="bullet"/>
+      <w:lvlText w:val=""/>
+      <w:lvlJc w:val="left"/>
+      <w:pPr>
+        <w:tabs>
+          <w:tab w:val="num" w:pos="4320"/>
+        </w:tabs>
+        <w:ind w:left="4320" w:hanging="360"/>
+      </w:pPr>
+      <w:rPr>
+        <w:rFonts w:ascii="Wingdings" w:hAnsi="Wingdings" w:hint="default"/>
+        <w:sz w:val="20"/>
+      </w:rPr>
+    </w:lvl>
+    <w:lvl w:ilvl="6" w:tentative="1">
+      <w:start w:val="1"/>
+      <w:numFmt w:val="bullet"/>
+      <w:lvlText w:val=""/>
+      <w:lvlJc w:val="left"/>
+      <w:pPr>
+        <w:tabs>
+          <w:tab w:val="num" w:pos="5040"/>
+        </w:tabs>
+        <w:ind w:left="5040" w:hanging="360"/>
+      </w:pPr>
+      <w:rPr>
+        <w:rFonts w:ascii="Wingdings" w:hAnsi="Wingdings" w:hint="default"/>
+        <w:sz w:val="20"/>
+      </w:rPr>
+    </w:lvl>
+    <w:lvl w:ilvl="7" w:tentative="1">
+      <w:start w:val="1"/>
+      <w:numFmt w:val="bullet"/>
+      <w:lvlText w:val=""/>
+      <w:lvlJc w:val="left"/>
+      <w:pPr>
+        <w:tabs>
+          <w:tab w:val="num" w:pos="5760"/>
+        </w:tabs>
+        <w:ind w:left="5760" w:hanging="360"/>
+      </w:pPr>
+      <w:rPr>
+        <w:rFonts w:ascii="Wingdings" w:hAnsi="Wingdings" w:hint="default"/>
+        <w:sz w:val="20"/>
+      </w:rPr>
+    </w:lvl>
+    <w:lvl w:ilvl="8" w:tentative="1">
+      <w:start w:val="1"/>
+      <w:numFmt w:val="bullet"/>
+      <w:lvlText w:val=""/>
+      <w:lvlJc w:val="left"/>
+      <w:pPr>
+        <w:tabs>
+          <w:tab w:val="num" w:pos="6480"/>
+        </w:tabs>
+        <w:ind w:left="6480" w:hanging="360"/>
+      </w:pPr>
+      <w:rPr>
+        <w:rFonts w:ascii="Wingdings" w:hAnsi="Wingdings" w:hint="default"/>
+        <w:sz w:val="20"/>
+      </w:rPr>
+    </w:lvl>
+  </w:abstractNum>
+  <w:abstractNum w:abstractNumId="16">
     <w:nsid w:val="548B32C0"/>
     <w:multiLevelType w:val="hybridMultilevel"/>
     <w:tmpl w:val="535A2616"/>
@@ -5748,7 +6455,7 @@
       </w:pPr>
     </w:lvl>
   </w:abstractNum>
-  <w:abstractNum w:abstractNumId="16">
+  <w:abstractNum w:abstractNumId="17">
     <w:nsid w:val="549B76E6"/>
     <w:multiLevelType w:val="hybridMultilevel"/>
     <w:tmpl w:val="1D409D14"/>
@@ -5837,7 +6544,7 @@
       </w:pPr>
     </w:lvl>
   </w:abstractNum>
-  <w:abstractNum w:abstractNumId="17">
+  <w:abstractNum w:abstractNumId="18">
     <w:nsid w:val="735D1288"/>
     <w:multiLevelType w:val="multilevel"/>
     <w:tmpl w:val="0409001D"/>
@@ -5923,7 +6630,7 @@
       </w:pPr>
     </w:lvl>
   </w:abstractNum>
-  <w:abstractNum w:abstractNumId="18">
+  <w:abstractNum w:abstractNumId="19">
     <w:nsid w:val="76421687"/>
     <w:multiLevelType w:val="multilevel"/>
     <w:tmpl w:val="0409001D"/>
@@ -6009,7 +6716,7 @@
       </w:pPr>
     </w:lvl>
   </w:abstractNum>
-  <w:abstractNum w:abstractNumId="19">
+  <w:abstractNum w:abstractNumId="20">
     <w:nsid w:val="7A2C3EB3"/>
     <w:multiLevelType w:val="multilevel"/>
     <w:tmpl w:val="84B46318"/>
@@ -6096,7 +6803,7 @@
       </w:pPr>
     </w:lvl>
   </w:abstractNum>
-  <w:abstractNum w:abstractNumId="20">
+  <w:abstractNum w:abstractNumId="21">
     <w:nsid w:val="7F3A1AB1"/>
     <w:multiLevelType w:val="multilevel"/>
     <w:tmpl w:val="04090023"/>
@@ -6184,28 +6891,28 @@
     </w:lvl>
   </w:abstractNum>
   <w:num w:numId="1">
-    <w:abstractNumId w:val="16"/>
+    <w:abstractNumId w:val="17"/>
   </w:num>
   <w:num w:numId="2">
     <w:abstractNumId w:val="12"/>
   </w:num>
   <w:num w:numId="3">
-    <w:abstractNumId w:val="15"/>
+    <w:abstractNumId w:val="16"/>
   </w:num>
   <w:num w:numId="4">
     <w:abstractNumId w:val="14"/>
   </w:num>
   <w:num w:numId="5">
+    <w:abstractNumId w:val="19"/>
+  </w:num>
+  <w:num w:numId="6">
+    <w:abstractNumId w:val="20"/>
+  </w:num>
+  <w:num w:numId="7">
     <w:abstractNumId w:val="18"/>
   </w:num>
-  <w:num w:numId="6">
-    <w:abstractNumId w:val="19"/>
-  </w:num>
-  <w:num w:numId="7">
-    <w:abstractNumId w:val="17"/>
-  </w:num>
   <w:num w:numId="8">
-    <w:abstractNumId w:val="20"/>
+    <w:abstractNumId w:val="21"/>
   </w:num>
   <w:num w:numId="9">
     <w:abstractNumId w:val="9"/>
@@ -6245,6 +6952,9 @@
   </w:num>
   <w:num w:numId="21">
     <w:abstractNumId w:val="11"/>
+  </w:num>
+  <w:num w:numId="22">
+    <w:abstractNumId w:val="15"/>
   </w:num>
 </w:numbering>
 </file>
@@ -7968,141 +8678,6 @@
 </file>
 
 <file path=customXml/item1.xml><?xml version="1.0" encoding="utf-8"?>
-<?mso-contentType ?>
-<FormTemplates xmlns="http://schemas.microsoft.com/sharepoint/v3/contenttype/forms">
-  <Display>DocumentLibraryForm</Display>
-  <Edit>AssetEditForm</Edit>
-  <New>DocumentLibraryForm</New>
-</FormTemplates>
-</file>
-
-<file path=customXml/item2.xml><?xml version="1.0" encoding="utf-8"?>
-<p:properties xmlns:p="http://schemas.microsoft.com/office/2006/metadata/properties" xmlns:xsi="http://www.w3.org/2001/XMLSchema-instance" xmlns:pc="http://schemas.microsoft.com/office/infopath/2007/PartnerControls">
-  <documentManagement>
-    <APDescription xmlns="4873beb7-5857-4685-be1f-d57550cc96cc" xsi:nil="true"/>
-    <AssetExpire xmlns="4873beb7-5857-4685-be1f-d57550cc96cc">2029-01-01T08:00:00+00:00</AssetExpire>
-    <CampaignTagsTaxHTField0 xmlns="4873beb7-5857-4685-be1f-d57550cc96cc">
-      <Terms xmlns="http://schemas.microsoft.com/office/infopath/2007/PartnerControls"/>
-    </CampaignTagsTaxHTField0>
-    <IntlLangReviewDate xmlns="4873beb7-5857-4685-be1f-d57550cc96cc" xsi:nil="true"/>
-    <TPFriendlyName xmlns="4873beb7-5857-4685-be1f-d57550cc96cc" xsi:nil="true"/>
-    <IntlLangReview xmlns="4873beb7-5857-4685-be1f-d57550cc96cc">false</IntlLangReview>
-    <LocLastLocAttemptVersionLookup xmlns="4873beb7-5857-4685-be1f-d57550cc96cc">864570</LocLastLocAttemptVersionLookup>
-    <PolicheckWords xmlns="4873beb7-5857-4685-be1f-d57550cc96cc" xsi:nil="true"/>
-    <SubmitterId xmlns="4873beb7-5857-4685-be1f-d57550cc96cc" xsi:nil="true"/>
-    <AcquiredFrom xmlns="4873beb7-5857-4685-be1f-d57550cc96cc">Internal MS</AcquiredFrom>
-    <EditorialStatus xmlns="4873beb7-5857-4685-be1f-d57550cc96cc">Complete</EditorialStatus>
-    <Markets xmlns="4873beb7-5857-4685-be1f-d57550cc96cc"/>
-    <OriginAsset xmlns="4873beb7-5857-4685-be1f-d57550cc96cc" xsi:nil="true"/>
-    <AssetStart xmlns="4873beb7-5857-4685-be1f-d57550cc96cc">2012-11-01T04:53:00+00:00</AssetStart>
-    <FriendlyTitle xmlns="4873beb7-5857-4685-be1f-d57550cc96cc" xsi:nil="true"/>
-    <MarketSpecific xmlns="4873beb7-5857-4685-be1f-d57550cc96cc">false</MarketSpecific>
-    <TPNamespace xmlns="4873beb7-5857-4685-be1f-d57550cc96cc" xsi:nil="true"/>
-    <PublishStatusLookup xmlns="4873beb7-5857-4685-be1f-d57550cc96cc">
-      <Value>1655138</Value>
-    </PublishStatusLookup>
-    <APAuthor xmlns="4873beb7-5857-4685-be1f-d57550cc96cc">
-      <UserInfo>
-        <DisplayName>MIDDLEEAST\v-keerth</DisplayName>
-        <AccountId>2799</AccountId>
-        <AccountType/>
-      </UserInfo>
-    </APAuthor>
-    <TPCommandLine xmlns="4873beb7-5857-4685-be1f-d57550cc96cc" xsi:nil="true"/>
-    <IntlLangReviewer xmlns="4873beb7-5857-4685-be1f-d57550cc96cc" xsi:nil="true"/>
-    <OpenTemplate xmlns="4873beb7-5857-4685-be1f-d57550cc96cc">true</OpenTemplate>
-    <CSXSubmissionDate xmlns="4873beb7-5857-4685-be1f-d57550cc96cc" xsi:nil="true"/>
-    <TaxCatchAll xmlns="4873beb7-5857-4685-be1f-d57550cc96cc"/>
-    <Manager xmlns="4873beb7-5857-4685-be1f-d57550cc96cc" xsi:nil="true"/>
-    <NumericId xmlns="4873beb7-5857-4685-be1f-d57550cc96cc" xsi:nil="true"/>
-    <ParentAssetId xmlns="4873beb7-5857-4685-be1f-d57550cc96cc" xsi:nil="true"/>
-    <OriginalSourceMarket xmlns="4873beb7-5857-4685-be1f-d57550cc96cc" xsi:nil="true"/>
-    <ApprovalStatus xmlns="4873beb7-5857-4685-be1f-d57550cc96cc">InProgress</ApprovalStatus>
-    <TPComponent xmlns="4873beb7-5857-4685-be1f-d57550cc96cc" xsi:nil="true"/>
-    <EditorialTags xmlns="4873beb7-5857-4685-be1f-d57550cc96cc" xsi:nil="true"/>
-    <TPExecutable xmlns="4873beb7-5857-4685-be1f-d57550cc96cc" xsi:nil="true"/>
-    <TPLaunchHelpLink xmlns="4873beb7-5857-4685-be1f-d57550cc96cc" xsi:nil="true"/>
-    <LocComments xmlns="4873beb7-5857-4685-be1f-d57550cc96cc" xsi:nil="true"/>
-    <LocRecommendedHandoff xmlns="4873beb7-5857-4685-be1f-d57550cc96cc" xsi:nil="true"/>
-    <SourceTitle xmlns="4873beb7-5857-4685-be1f-d57550cc96cc" xsi:nil="true"/>
-    <CSXUpdate xmlns="4873beb7-5857-4685-be1f-d57550cc96cc">false</CSXUpdate>
-    <IntlLocPriority xmlns="4873beb7-5857-4685-be1f-d57550cc96cc" xsi:nil="true"/>
-    <UAProjectedTotalWords xmlns="4873beb7-5857-4685-be1f-d57550cc96cc" xsi:nil="true"/>
-    <AssetType xmlns="4873beb7-5857-4685-be1f-d57550cc96cc">TP</AssetType>
-    <MachineTranslated xmlns="4873beb7-5857-4685-be1f-d57550cc96cc">false</MachineTranslated>
-    <OutputCachingOn xmlns="4873beb7-5857-4685-be1f-d57550cc96cc">false</OutputCachingOn>
-    <TemplateStatus xmlns="4873beb7-5857-4685-be1f-d57550cc96cc">Complete</TemplateStatus>
-    <IsSearchable xmlns="4873beb7-5857-4685-be1f-d57550cc96cc">true</IsSearchable>
-    <ContentItem xmlns="4873beb7-5857-4685-be1f-d57550cc96cc" xsi:nil="true"/>
-    <HandoffToMSDN xmlns="4873beb7-5857-4685-be1f-d57550cc96cc" xsi:nil="true"/>
-    <ShowIn xmlns="4873beb7-5857-4685-be1f-d57550cc96cc">Show everywhere</ShowIn>
-    <ThumbnailAssetId xmlns="4873beb7-5857-4685-be1f-d57550cc96cc" xsi:nil="true"/>
-    <UALocComments xmlns="4873beb7-5857-4685-be1f-d57550cc96cc" xsi:nil="true"/>
-    <UALocRecommendation xmlns="4873beb7-5857-4685-be1f-d57550cc96cc">Localize</UALocRecommendation>
-    <LastModifiedDateTime xmlns="4873beb7-5857-4685-be1f-d57550cc96cc" xsi:nil="true"/>
-    <LegacyData xmlns="4873beb7-5857-4685-be1f-d57550cc96cc" xsi:nil="true"/>
-    <LocManualTestRequired xmlns="4873beb7-5857-4685-be1f-d57550cc96cc">false</LocManualTestRequired>
-    <LocMarketGroupTiers2 xmlns="4873beb7-5857-4685-be1f-d57550cc96cc" xsi:nil="true"/>
-    <ClipArtFilename xmlns="4873beb7-5857-4685-be1f-d57550cc96cc" xsi:nil="true"/>
-    <TPApplication xmlns="4873beb7-5857-4685-be1f-d57550cc96cc" xsi:nil="true"/>
-    <CSXHash xmlns="4873beb7-5857-4685-be1f-d57550cc96cc" xsi:nil="true"/>
-    <DirectSourceMarket xmlns="4873beb7-5857-4685-be1f-d57550cc96cc" xsi:nil="true"/>
-    <PrimaryImageGen xmlns="4873beb7-5857-4685-be1f-d57550cc96cc">true</PrimaryImageGen>
-    <PlannedPubDate xmlns="4873beb7-5857-4685-be1f-d57550cc96cc" xsi:nil="true"/>
-    <CSXSubmissionMarket xmlns="4873beb7-5857-4685-be1f-d57550cc96cc" xsi:nil="true"/>
-    <Downloads xmlns="4873beb7-5857-4685-be1f-d57550cc96cc">0</Downloads>
-    <ArtSampleDocs xmlns="4873beb7-5857-4685-be1f-d57550cc96cc" xsi:nil="true"/>
-    <TrustLevel xmlns="4873beb7-5857-4685-be1f-d57550cc96cc">1 Microsoft Managed Content</TrustLevel>
-    <BlockPublish xmlns="4873beb7-5857-4685-be1f-d57550cc96cc">false</BlockPublish>
-    <TPLaunchHelpLinkType xmlns="4873beb7-5857-4685-be1f-d57550cc96cc">Template</TPLaunchHelpLinkType>
-    <LocalizationTagsTaxHTField0 xmlns="4873beb7-5857-4685-be1f-d57550cc96cc">
-      <Terms xmlns="http://schemas.microsoft.com/office/infopath/2007/PartnerControls"/>
-    </LocalizationTagsTaxHTField0>
-    <BusinessGroup xmlns="4873beb7-5857-4685-be1f-d57550cc96cc" xsi:nil="true"/>
-    <Providers xmlns="4873beb7-5857-4685-be1f-d57550cc96cc" xsi:nil="true"/>
-    <TemplateTemplateType xmlns="4873beb7-5857-4685-be1f-d57550cc96cc">Word Document Template</TemplateTemplateType>
-    <TimesCloned xmlns="4873beb7-5857-4685-be1f-d57550cc96cc" xsi:nil="true"/>
-    <TPAppVersion xmlns="4873beb7-5857-4685-be1f-d57550cc96cc" xsi:nil="true"/>
-    <VoteCount xmlns="4873beb7-5857-4685-be1f-d57550cc96cc" xsi:nil="true"/>
-    <AverageRating xmlns="4873beb7-5857-4685-be1f-d57550cc96cc" xsi:nil="true"/>
-    <FeatureTagsTaxHTField0 xmlns="4873beb7-5857-4685-be1f-d57550cc96cc">
-      <Terms xmlns="http://schemas.microsoft.com/office/infopath/2007/PartnerControls"/>
-    </FeatureTagsTaxHTField0>
-    <Provider xmlns="4873beb7-5857-4685-be1f-d57550cc96cc" xsi:nil="true"/>
-    <UACurrentWords xmlns="4873beb7-5857-4685-be1f-d57550cc96cc" xsi:nil="true"/>
-    <AssetId xmlns="4873beb7-5857-4685-be1f-d57550cc96cc">TP103749966</AssetId>
-    <TPClientViewer xmlns="4873beb7-5857-4685-be1f-d57550cc96cc" xsi:nil="true"/>
-    <DSATActionTaken xmlns="4873beb7-5857-4685-be1f-d57550cc96cc" xsi:nil="true"/>
-    <APEditor xmlns="4873beb7-5857-4685-be1f-d57550cc96cc">
-      <UserInfo>
-        <DisplayName/>
-        <AccountId xsi:nil="true"/>
-        <AccountType/>
-      </UserInfo>
-    </APEditor>
-    <TPInstallLocation xmlns="4873beb7-5857-4685-be1f-d57550cc96cc" xsi:nil="true"/>
-    <OOCacheId xmlns="4873beb7-5857-4685-be1f-d57550cc96cc" xsi:nil="true"/>
-    <IsDeleted xmlns="4873beb7-5857-4685-be1f-d57550cc96cc">false</IsDeleted>
-    <PublishTargets xmlns="4873beb7-5857-4685-be1f-d57550cc96cc">OfficeOnlineVNext</PublishTargets>
-    <ApprovalLog xmlns="4873beb7-5857-4685-be1f-d57550cc96cc" xsi:nil="true"/>
-    <BugNumber xmlns="4873beb7-5857-4685-be1f-d57550cc96cc" xsi:nil="true"/>
-    <CrawlForDependencies xmlns="4873beb7-5857-4685-be1f-d57550cc96cc">false</CrawlForDependencies>
-    <InternalTagsTaxHTField0 xmlns="4873beb7-5857-4685-be1f-d57550cc96cc">
-      <Terms xmlns="http://schemas.microsoft.com/office/infopath/2007/PartnerControls"/>
-    </InternalTagsTaxHTField0>
-    <LastHandOff xmlns="4873beb7-5857-4685-be1f-d57550cc96cc" xsi:nil="true"/>
-    <Milestone xmlns="4873beb7-5857-4685-be1f-d57550cc96cc" xsi:nil="true"/>
-    <OriginalRelease xmlns="4873beb7-5857-4685-be1f-d57550cc96cc">15</OriginalRelease>
-    <RecommendationsModifier xmlns="4873beb7-5857-4685-be1f-d57550cc96cc" xsi:nil="true"/>
-    <ScenarioTagsTaxHTField0 xmlns="4873beb7-5857-4685-be1f-d57550cc96cc">
-      <Terms xmlns="http://schemas.microsoft.com/office/infopath/2007/PartnerControls"/>
-    </ScenarioTagsTaxHTField0>
-    <UANotes xmlns="4873beb7-5857-4685-be1f-d57550cc96cc" xsi:nil="true"/>
-  </documentManagement>
-</p:properties>
-</file>
-
-<file path=customXml/item3.xml><?xml version="1.0" encoding="utf-8"?>
 <ct:contentTypeSchema xmlns:ct="http://schemas.microsoft.com/office/2006/metadata/contentType" xmlns:ma="http://schemas.microsoft.com/office/2006/metadata/properties/metaAttributes" ct:_="" ma:_="" ma:contentTypeName="TemplateFile" ma:contentTypeID="0x0101006EDDDB5EE6D98C44930B742096920B300400F5B6D36B3EF94B4E9A635CDF2A18F5B8" ma:contentTypeVersion="72" ma:contentTypeDescription="Create a new document." ma:contentTypeScope="" ma:versionID="a23e56308344d904b51738559c3d67c9">
   <xsd:schema xmlns:xsd="http://www.w3.org/2001/XMLSchema" xmlns:xs="http://www.w3.org/2001/XMLSchema" xmlns:p="http://schemas.microsoft.com/office/2006/metadata/properties" xmlns:ns2="4873beb7-5857-4685-be1f-d57550cc96cc" targetNamespace="http://schemas.microsoft.com/office/2006/metadata/properties" ma:root="true" ma:fieldsID="cd0908cc4600e77bf5da051303e00c8d" ns2:_="">
     <xsd:import namespace="4873beb7-5857-4685-be1f-d57550cc96cc"/>
@@ -9142,6 +9717,141 @@
 </ct:contentTypeSchema>
 </file>
 
+<file path=customXml/item2.xml><?xml version="1.0" encoding="utf-8"?>
+<p:properties xmlns:p="http://schemas.microsoft.com/office/2006/metadata/properties" xmlns:xsi="http://www.w3.org/2001/XMLSchema-instance" xmlns:pc="http://schemas.microsoft.com/office/infopath/2007/PartnerControls">
+  <documentManagement>
+    <APDescription xmlns="4873beb7-5857-4685-be1f-d57550cc96cc" xsi:nil="true"/>
+    <AssetExpire xmlns="4873beb7-5857-4685-be1f-d57550cc96cc">2029-01-01T08:00:00+00:00</AssetExpire>
+    <CampaignTagsTaxHTField0 xmlns="4873beb7-5857-4685-be1f-d57550cc96cc">
+      <Terms xmlns="http://schemas.microsoft.com/office/infopath/2007/PartnerControls"/>
+    </CampaignTagsTaxHTField0>
+    <IntlLangReviewDate xmlns="4873beb7-5857-4685-be1f-d57550cc96cc" xsi:nil="true"/>
+    <TPFriendlyName xmlns="4873beb7-5857-4685-be1f-d57550cc96cc" xsi:nil="true"/>
+    <IntlLangReview xmlns="4873beb7-5857-4685-be1f-d57550cc96cc">false</IntlLangReview>
+    <LocLastLocAttemptVersionLookup xmlns="4873beb7-5857-4685-be1f-d57550cc96cc">864570</LocLastLocAttemptVersionLookup>
+    <PolicheckWords xmlns="4873beb7-5857-4685-be1f-d57550cc96cc" xsi:nil="true"/>
+    <SubmitterId xmlns="4873beb7-5857-4685-be1f-d57550cc96cc" xsi:nil="true"/>
+    <AcquiredFrom xmlns="4873beb7-5857-4685-be1f-d57550cc96cc">Internal MS</AcquiredFrom>
+    <EditorialStatus xmlns="4873beb7-5857-4685-be1f-d57550cc96cc">Complete</EditorialStatus>
+    <Markets xmlns="4873beb7-5857-4685-be1f-d57550cc96cc"/>
+    <OriginAsset xmlns="4873beb7-5857-4685-be1f-d57550cc96cc" xsi:nil="true"/>
+    <AssetStart xmlns="4873beb7-5857-4685-be1f-d57550cc96cc">2012-11-01T04:53:00+00:00</AssetStart>
+    <FriendlyTitle xmlns="4873beb7-5857-4685-be1f-d57550cc96cc" xsi:nil="true"/>
+    <MarketSpecific xmlns="4873beb7-5857-4685-be1f-d57550cc96cc">false</MarketSpecific>
+    <TPNamespace xmlns="4873beb7-5857-4685-be1f-d57550cc96cc" xsi:nil="true"/>
+    <PublishStatusLookup xmlns="4873beb7-5857-4685-be1f-d57550cc96cc">
+      <Value>1655138</Value>
+    </PublishStatusLookup>
+    <APAuthor xmlns="4873beb7-5857-4685-be1f-d57550cc96cc">
+      <UserInfo>
+        <DisplayName>MIDDLEEAST\v-keerth</DisplayName>
+        <AccountId>2799</AccountId>
+        <AccountType/>
+      </UserInfo>
+    </APAuthor>
+    <TPCommandLine xmlns="4873beb7-5857-4685-be1f-d57550cc96cc" xsi:nil="true"/>
+    <IntlLangReviewer xmlns="4873beb7-5857-4685-be1f-d57550cc96cc" xsi:nil="true"/>
+    <OpenTemplate xmlns="4873beb7-5857-4685-be1f-d57550cc96cc">true</OpenTemplate>
+    <CSXSubmissionDate xmlns="4873beb7-5857-4685-be1f-d57550cc96cc" xsi:nil="true"/>
+    <TaxCatchAll xmlns="4873beb7-5857-4685-be1f-d57550cc96cc"/>
+    <Manager xmlns="4873beb7-5857-4685-be1f-d57550cc96cc" xsi:nil="true"/>
+    <NumericId xmlns="4873beb7-5857-4685-be1f-d57550cc96cc" xsi:nil="true"/>
+    <ParentAssetId xmlns="4873beb7-5857-4685-be1f-d57550cc96cc" xsi:nil="true"/>
+    <OriginalSourceMarket xmlns="4873beb7-5857-4685-be1f-d57550cc96cc" xsi:nil="true"/>
+    <ApprovalStatus xmlns="4873beb7-5857-4685-be1f-d57550cc96cc">InProgress</ApprovalStatus>
+    <TPComponent xmlns="4873beb7-5857-4685-be1f-d57550cc96cc" xsi:nil="true"/>
+    <EditorialTags xmlns="4873beb7-5857-4685-be1f-d57550cc96cc" xsi:nil="true"/>
+    <TPExecutable xmlns="4873beb7-5857-4685-be1f-d57550cc96cc" xsi:nil="true"/>
+    <TPLaunchHelpLink xmlns="4873beb7-5857-4685-be1f-d57550cc96cc" xsi:nil="true"/>
+    <LocComments xmlns="4873beb7-5857-4685-be1f-d57550cc96cc" xsi:nil="true"/>
+    <LocRecommendedHandoff xmlns="4873beb7-5857-4685-be1f-d57550cc96cc" xsi:nil="true"/>
+    <SourceTitle xmlns="4873beb7-5857-4685-be1f-d57550cc96cc" xsi:nil="true"/>
+    <CSXUpdate xmlns="4873beb7-5857-4685-be1f-d57550cc96cc">false</CSXUpdate>
+    <IntlLocPriority xmlns="4873beb7-5857-4685-be1f-d57550cc96cc" xsi:nil="true"/>
+    <UAProjectedTotalWords xmlns="4873beb7-5857-4685-be1f-d57550cc96cc" xsi:nil="true"/>
+    <AssetType xmlns="4873beb7-5857-4685-be1f-d57550cc96cc">TP</AssetType>
+    <MachineTranslated xmlns="4873beb7-5857-4685-be1f-d57550cc96cc">false</MachineTranslated>
+    <OutputCachingOn xmlns="4873beb7-5857-4685-be1f-d57550cc96cc">false</OutputCachingOn>
+    <TemplateStatus xmlns="4873beb7-5857-4685-be1f-d57550cc96cc">Complete</TemplateStatus>
+    <IsSearchable xmlns="4873beb7-5857-4685-be1f-d57550cc96cc">true</IsSearchable>
+    <ContentItem xmlns="4873beb7-5857-4685-be1f-d57550cc96cc" xsi:nil="true"/>
+    <HandoffToMSDN xmlns="4873beb7-5857-4685-be1f-d57550cc96cc" xsi:nil="true"/>
+    <ShowIn xmlns="4873beb7-5857-4685-be1f-d57550cc96cc">Show everywhere</ShowIn>
+    <ThumbnailAssetId xmlns="4873beb7-5857-4685-be1f-d57550cc96cc" xsi:nil="true"/>
+    <UALocComments xmlns="4873beb7-5857-4685-be1f-d57550cc96cc" xsi:nil="true"/>
+    <UALocRecommendation xmlns="4873beb7-5857-4685-be1f-d57550cc96cc">Localize</UALocRecommendation>
+    <LastModifiedDateTime xmlns="4873beb7-5857-4685-be1f-d57550cc96cc" xsi:nil="true"/>
+    <LegacyData xmlns="4873beb7-5857-4685-be1f-d57550cc96cc" xsi:nil="true"/>
+    <LocManualTestRequired xmlns="4873beb7-5857-4685-be1f-d57550cc96cc">false</LocManualTestRequired>
+    <LocMarketGroupTiers2 xmlns="4873beb7-5857-4685-be1f-d57550cc96cc" xsi:nil="true"/>
+    <ClipArtFilename xmlns="4873beb7-5857-4685-be1f-d57550cc96cc" xsi:nil="true"/>
+    <TPApplication xmlns="4873beb7-5857-4685-be1f-d57550cc96cc" xsi:nil="true"/>
+    <CSXHash xmlns="4873beb7-5857-4685-be1f-d57550cc96cc" xsi:nil="true"/>
+    <DirectSourceMarket xmlns="4873beb7-5857-4685-be1f-d57550cc96cc" xsi:nil="true"/>
+    <PrimaryImageGen xmlns="4873beb7-5857-4685-be1f-d57550cc96cc">true</PrimaryImageGen>
+    <PlannedPubDate xmlns="4873beb7-5857-4685-be1f-d57550cc96cc" xsi:nil="true"/>
+    <CSXSubmissionMarket xmlns="4873beb7-5857-4685-be1f-d57550cc96cc" xsi:nil="true"/>
+    <Downloads xmlns="4873beb7-5857-4685-be1f-d57550cc96cc">0</Downloads>
+    <ArtSampleDocs xmlns="4873beb7-5857-4685-be1f-d57550cc96cc" xsi:nil="true"/>
+    <TrustLevel xmlns="4873beb7-5857-4685-be1f-d57550cc96cc">1 Microsoft Managed Content</TrustLevel>
+    <BlockPublish xmlns="4873beb7-5857-4685-be1f-d57550cc96cc">false</BlockPublish>
+    <TPLaunchHelpLinkType xmlns="4873beb7-5857-4685-be1f-d57550cc96cc">Template</TPLaunchHelpLinkType>
+    <LocalizationTagsTaxHTField0 xmlns="4873beb7-5857-4685-be1f-d57550cc96cc">
+      <Terms xmlns="http://schemas.microsoft.com/office/infopath/2007/PartnerControls"/>
+    </LocalizationTagsTaxHTField0>
+    <BusinessGroup xmlns="4873beb7-5857-4685-be1f-d57550cc96cc" xsi:nil="true"/>
+    <Providers xmlns="4873beb7-5857-4685-be1f-d57550cc96cc" xsi:nil="true"/>
+    <TemplateTemplateType xmlns="4873beb7-5857-4685-be1f-d57550cc96cc">Word Document Template</TemplateTemplateType>
+    <TimesCloned xmlns="4873beb7-5857-4685-be1f-d57550cc96cc" xsi:nil="true"/>
+    <TPAppVersion xmlns="4873beb7-5857-4685-be1f-d57550cc96cc" xsi:nil="true"/>
+    <VoteCount xmlns="4873beb7-5857-4685-be1f-d57550cc96cc" xsi:nil="true"/>
+    <AverageRating xmlns="4873beb7-5857-4685-be1f-d57550cc96cc" xsi:nil="true"/>
+    <FeatureTagsTaxHTField0 xmlns="4873beb7-5857-4685-be1f-d57550cc96cc">
+      <Terms xmlns="http://schemas.microsoft.com/office/infopath/2007/PartnerControls"/>
+    </FeatureTagsTaxHTField0>
+    <Provider xmlns="4873beb7-5857-4685-be1f-d57550cc96cc" xsi:nil="true"/>
+    <UACurrentWords xmlns="4873beb7-5857-4685-be1f-d57550cc96cc" xsi:nil="true"/>
+    <AssetId xmlns="4873beb7-5857-4685-be1f-d57550cc96cc">TP103749966</AssetId>
+    <TPClientViewer xmlns="4873beb7-5857-4685-be1f-d57550cc96cc" xsi:nil="true"/>
+    <DSATActionTaken xmlns="4873beb7-5857-4685-be1f-d57550cc96cc" xsi:nil="true"/>
+    <APEditor xmlns="4873beb7-5857-4685-be1f-d57550cc96cc">
+      <UserInfo>
+        <DisplayName/>
+        <AccountId xsi:nil="true"/>
+        <AccountType/>
+      </UserInfo>
+    </APEditor>
+    <TPInstallLocation xmlns="4873beb7-5857-4685-be1f-d57550cc96cc" xsi:nil="true"/>
+    <OOCacheId xmlns="4873beb7-5857-4685-be1f-d57550cc96cc" xsi:nil="true"/>
+    <IsDeleted xmlns="4873beb7-5857-4685-be1f-d57550cc96cc">false</IsDeleted>
+    <PublishTargets xmlns="4873beb7-5857-4685-be1f-d57550cc96cc">OfficeOnlineVNext</PublishTargets>
+    <ApprovalLog xmlns="4873beb7-5857-4685-be1f-d57550cc96cc" xsi:nil="true"/>
+    <BugNumber xmlns="4873beb7-5857-4685-be1f-d57550cc96cc" xsi:nil="true"/>
+    <CrawlForDependencies xmlns="4873beb7-5857-4685-be1f-d57550cc96cc">false</CrawlForDependencies>
+    <InternalTagsTaxHTField0 xmlns="4873beb7-5857-4685-be1f-d57550cc96cc">
+      <Terms xmlns="http://schemas.microsoft.com/office/infopath/2007/PartnerControls"/>
+    </InternalTagsTaxHTField0>
+    <LastHandOff xmlns="4873beb7-5857-4685-be1f-d57550cc96cc" xsi:nil="true"/>
+    <Milestone xmlns="4873beb7-5857-4685-be1f-d57550cc96cc" xsi:nil="true"/>
+    <OriginalRelease xmlns="4873beb7-5857-4685-be1f-d57550cc96cc">15</OriginalRelease>
+    <RecommendationsModifier xmlns="4873beb7-5857-4685-be1f-d57550cc96cc" xsi:nil="true"/>
+    <ScenarioTagsTaxHTField0 xmlns="4873beb7-5857-4685-be1f-d57550cc96cc">
+      <Terms xmlns="http://schemas.microsoft.com/office/infopath/2007/PartnerControls"/>
+    </ScenarioTagsTaxHTField0>
+    <UANotes xmlns="4873beb7-5857-4685-be1f-d57550cc96cc" xsi:nil="true"/>
+  </documentManagement>
+</p:properties>
+</file>
+
+<file path=customXml/item3.xml><?xml version="1.0" encoding="utf-8"?>
+<?mso-contentType ?>
+<FormTemplates xmlns="http://schemas.microsoft.com/sharepoint/v3/contenttype/forms">
+  <Display>DocumentLibraryForm</Display>
+  <Edit>AssetEditForm</Edit>
+  <New>DocumentLibraryForm</New>
+</FormTemplates>
+</file>
+
 <file path=customXml/item4.xml><?xml version="1.0" encoding="utf-8"?>
 <b:Sources xmlns:b="http://schemas.openxmlformats.org/officeDocument/2006/bibliography" SelectedStyle="\APA.XSL" StyleName="APA">
   <b:Source>
@@ -9196,24 +9906,6 @@
 </file>
 
 <file path=customXml/itemProps1.xml><?xml version="1.0" encoding="utf-8"?>
-<ds:datastoreItem xmlns:ds="http://schemas.openxmlformats.org/officeDocument/2006/customXml" ds:itemID="{FF740C13-C6A2-43D3-86C5-4CBB969C2CB1}">
-  <ds:schemaRefs>
-    <ds:schemaRef ds:uri="http://schemas.microsoft.com/sharepoint/v3/contenttype/forms"/>
-  </ds:schemaRefs>
-</ds:datastoreItem>
-</file>
-
-<file path=customXml/itemProps2.xml><?xml version="1.0" encoding="utf-8"?>
-<ds:datastoreItem xmlns:ds="http://schemas.openxmlformats.org/officeDocument/2006/customXml" ds:itemID="{83AE4ADC-D632-40A7-A0C1-0481BB069C4F}">
-  <ds:schemaRefs>
-    <ds:schemaRef ds:uri="http://schemas.microsoft.com/office/2006/metadata/properties"/>
-    <ds:schemaRef ds:uri="http://schemas.microsoft.com/office/infopath/2007/PartnerControls"/>
-    <ds:schemaRef ds:uri="4873beb7-5857-4685-be1f-d57550cc96cc"/>
-  </ds:schemaRefs>
-</ds:datastoreItem>
-</file>
-
-<file path=customXml/itemProps3.xml><?xml version="1.0" encoding="utf-8"?>
 <ds:datastoreItem xmlns:ds="http://schemas.openxmlformats.org/officeDocument/2006/customXml" ds:itemID="{88FF2527-3592-4DBF-9FD9-FEA06E5BF9A7}">
   <ds:schemaRefs>
     <ds:schemaRef ds:uri="http://schemas.microsoft.com/office/2006/metadata/contentType"/>
@@ -9231,8 +9923,26 @@
 </ds:datastoreItem>
 </file>
 
+<file path=customXml/itemProps2.xml><?xml version="1.0" encoding="utf-8"?>
+<ds:datastoreItem xmlns:ds="http://schemas.openxmlformats.org/officeDocument/2006/customXml" ds:itemID="{83AE4ADC-D632-40A7-A0C1-0481BB069C4F}">
+  <ds:schemaRefs>
+    <ds:schemaRef ds:uri="http://schemas.microsoft.com/office/2006/metadata/properties"/>
+    <ds:schemaRef ds:uri="http://schemas.microsoft.com/office/infopath/2007/PartnerControls"/>
+    <ds:schemaRef ds:uri="4873beb7-5857-4685-be1f-d57550cc96cc"/>
+  </ds:schemaRefs>
+</ds:datastoreItem>
+</file>
+
+<file path=customXml/itemProps3.xml><?xml version="1.0" encoding="utf-8"?>
+<ds:datastoreItem xmlns:ds="http://schemas.openxmlformats.org/officeDocument/2006/customXml" ds:itemID="{FF740C13-C6A2-43D3-86C5-4CBB969C2CB1}">
+  <ds:schemaRefs>
+    <ds:schemaRef ds:uri="http://schemas.microsoft.com/sharepoint/v3/contenttype/forms"/>
+  </ds:schemaRefs>
+</ds:datastoreItem>
+</file>
+
 <file path=customXml/itemProps4.xml><?xml version="1.0" encoding="utf-8"?>
-<ds:datastoreItem xmlns:ds="http://schemas.openxmlformats.org/officeDocument/2006/customXml" ds:itemID="{597747AC-55F0-4F16-9989-82FFA1147378}">
+<ds:datastoreItem xmlns:ds="http://schemas.openxmlformats.org/officeDocument/2006/customXml" ds:itemID="{D09FA99F-DA25-4856-AF08-8583DE57A61A}">
   <ds:schemaRefs>
     <ds:schemaRef ds:uri="http://schemas.openxmlformats.org/officeDocument/2006/bibliography"/>
   </ds:schemaRefs>

</xml_diff>